<commit_message>
Need examples of condition true and false.
</commit_message>
<xml_diff>
--- a/docx4j/sample-docs/databinding/invoice.docx
+++ b/docx4j/sample-docs/databinding/invoice.docx
@@ -21,23 +21,19 @@
     </w:p>
     <w:sdt>
       <w:sdtPr>
-        <w:dataBinding w:xpath="/invoice[1]/customer[1]/name[1]" w:storeItemID="{8b049945-9dfe-4726-9de9-cf5691e53858}"/>
+        <w:dataBinding w:xpath="/invoice[1]/customer[1]/name[1]" w:storeItemID="{8B049945-9DFE-4726-9DE9-CF5691E53858}"/>
         <w:alias w:val="Customer name"/>
         <w:tag w:val="customer name"/>
         <w:id w:val="1418037941"/>
         <w:placeholder>
           <w:docPart w:val="DefaultPlaceholder_22675703"/>
         </w:placeholder>
-        <w:showingPlcHdr/>
         <w:text/>
       </w:sdtPr>
       <w:sdtContent>
         <w:p>
           <w:r>
-            <w:rPr>
-              <w:rStyle w:val="PlaceholderText"/>
-            </w:rPr>
-            <w:t>Click here to enter text.</w:t>
+            <w:t>Joe Bloggs</w:t>
           </w:r>
         </w:p>
       </w:sdtContent>
@@ -88,14 +84,14 @@
           <w:tr>
             <w:sdt>
               <w:sdtPr>
-                <w:dataBinding w:xpath="/invoice[1]/items/item[1]/name" w:storeItemID="{8b049945-9dfe-4726-9de9-cf5691e53858}"/>
+                <w:dataBinding w:xpath="/invoice[1]/items/item[1]/name" w:storeItemID="{8B049945-9DFE-4726-9DE9-CF5691E53858}"/>
                 <w:alias w:val="Description"/>
                 <w:tag w:val="Description"/>
                 <w:id w:val="1418037946"/>
                 <w:placeholder>
                   <w:docPart w:val="DefaultPlaceholder_22675703"/>
                 </w:placeholder>
-                <w:showingPlcHdr/>
+                <w:text/>
               </w:sdtPr>
               <w:sdtContent>
                 <w:tc>
@@ -104,10 +100,7 @@
                   </w:tcPr>
                   <w:p>
                     <w:r>
-                      <w:rPr>
-                        <w:rStyle w:val="PlaceholderText"/>
-                      </w:rPr>
-                      <w:t>Click here to enter text.</w:t>
+                      <w:t>apples</w:t>
                     </w:r>
                   </w:p>
                 </w:tc>
@@ -115,14 +108,14 @@
             </w:sdt>
             <w:sdt>
               <w:sdtPr>
-                <w:dataBinding w:xpath="/invoice[1]/items/item[1]/price" w:storeItemID="{8b049945-9dfe-4726-9de9-cf5691e53858}"/>
+                <w:dataBinding w:xpath="/invoice[1]/items/item[1]/price" w:storeItemID="{8B049945-9DFE-4726-9DE9-CF5691E53858}"/>
                 <w:alias w:val="Price"/>
                 <w:tag w:val="price"/>
                 <w:id w:val="1418037951"/>
                 <w:placeholder>
                   <w:docPart w:val="DefaultPlaceholder_22675703"/>
                 </w:placeholder>
-                <w:showingPlcHdr/>
+                <w:text/>
               </w:sdtPr>
               <w:sdtContent>
                 <w:tc>
@@ -131,10 +124,7 @@
                   </w:tcPr>
                   <w:p>
                     <w:r>
-                      <w:rPr>
-                        <w:rStyle w:val="PlaceholderText"/>
-                      </w:rPr>
-                      <w:t>Click here to enter text.</w:t>
+                      <w:t>$20</w:t>
                     </w:r>
                   </w:p>
                 </w:tc>
@@ -177,7 +167,23 @@
         </w:p>
       </w:sdtContent>
     </w:sdt>
-    <w:p/>
+    <w:sdt>
+      <w:sdtPr>
+        <w:alias w:val="leave out"/>
+        <w:tag w:val="bindingrole=conditional&amp;w:xpath=/invoice[1]/misc/wantspam&amp;w:storeItemID={8B049945-9DFE-4726-9DE9-CF5691E53858}"/>
+        <w:id w:val="1418037963"/>
+        <w:placeholder>
+          <w:docPart w:val="DefaultPlaceholder_22675703"/>
+        </w:placeholder>
+      </w:sdtPr>
+      <w:sdtContent>
+        <w:p>
+          <w:r>
+            <w:t>This paragraph should be left out.</w:t>
+          </w:r>
+        </w:p>
+      </w:sdtContent>
+    </w:sdt>
     <w:sectPr>
       <w:pgSz w:w="11906" w:h="16838"/>
       <w:pgMar w:top="1440" w:right="1440" w:bottom="1440" w:left="1440" w:header="708" w:footer="708" w:gutter="0"/>
@@ -1143,10 +1149,13 @@
   </items>
   <misc>
     <includeBankDetails>true</includeBankDetails>
+    <wantspam>false</wantspam>
   </misc>
 </invoice>
 </file>
 
 <file path=customXml/itemProps1.xml><?xml version="1.0" encoding="utf-8"?>
-<ds:datastoreItem xmlns:ds="http://schemas.openxmlformats.org/officeDocument/2006/customXml" ds:itemID="{8b049945-9dfe-4726-9de9-cf5691e53858}"/>
+<ds:datastoreItem xmlns:ds="http://schemas.openxmlformats.org/officeDocument/2006/customXml" ds:itemID="{8B049945-9DFE-4726-9DE9-CF5691E53858}">
+  <ds:schemaRefs/>
+</ds:datastoreItem>
 </file>
</xml_diff>

<commit_message>
Code to convert v1 convention docx to v2. Misc fixes.
</commit_message>
<xml_diff>
--- a/docx4j/sample-docs/databinding/invoice.docx
+++ b/docx4j/sample-docs/databinding/invoice.docx
@@ -1,6 +1,6 @@
 
 <file path=word/document.xml><?xml version="1.0" encoding="utf-8"?>
-<w:document xmlns:ve="http://schemas.openxmlformats.org/markup-compatibility/2006" xmlns:o="urn:schemas-microsoft-com:office:office" xmlns:r="http://schemas.openxmlformats.org/officeDocument/2006/relationships" xmlns:m="http://schemas.openxmlformats.org/officeDocument/2006/math" xmlns:v="urn:schemas-microsoft-com:vml" xmlns:wp="http://schemas.openxmlformats.org/drawingml/2006/wordprocessingDrawing" xmlns:w10="urn:schemas-microsoft-com:office:word" xmlns:w="http://schemas.openxmlformats.org/wordprocessingml/2006/main" xmlns:wne="http://schemas.microsoft.com/office/word/2006/wordml">
+<w:document xmlns:w="http://schemas.openxmlformats.org/wordprocessingml/2006/main" xmlns:r="http://schemas.openxmlformats.org/officeDocument/2006/relationships" xmlns:m="http://schemas.openxmlformats.org/officeDocument/2006/math" xmlns:wp="http://schemas.openxmlformats.org/drawingml/2006/wordprocessingDrawing" xmlns:a="http://schemas.openxmlformats.org/drawingml/2006/main" xmlns:pkg="http://schemas.microsoft.com/office/2006/xmlPackage" xmlns:ns7="http://schemas.openxmlformats.org/schemaLibrary/2006/main" xmlns:ns8="http://schemas.openxmlformats.org/drawingml/2006/chart" xmlns:ns9="http://schemas.openxmlformats.org/drawingml/2006/chartDrawing" xmlns:ns10="http://schemas.openxmlformats.org/drawingml/2006/diagram" xmlns:pic="http://schemas.openxmlformats.org/drawingml/2006/picture" xmlns:ns12="http://schemas.openxmlformats.org/drawingml/2006/spreadsheetDrawing" xmlns:o="urn:schemas-microsoft-com:office:office" xmlns:v="urn:schemas-microsoft-com:vml" xmlns:ns15="http://opendope.org/xpaths" xmlns:ns16="http://opendope.org/conditions" xmlns:ns17="http://schemas.openxmlformats.org/drawingml/2006/compatibility" xmlns:ns18="http://schemas.openxmlformats.org/drawingml/2006/lockedCanvas">
   <w:body>
     <w:p>
       <w:pPr>
@@ -21,9 +21,9 @@
     </w:p>
     <w:sdt>
       <w:sdtPr>
-        <w:dataBinding w:xpath="/invoice[1]/customer[1]/name[1]" w:storeItemID="{8B049945-9DFE-4726-9DE9-CF5691E53858}"/>
+        <w:dataBinding w:storeItemID="{8B049945-9DFE-4726-9DE9-CF5691E53858}" w:xpath="/invoice[1]/customer[1]/name[1]"/>
         <w:alias w:val="Customer name"/>
-        <w:tag w:val="customer name"/>
+        <w:tag w:val="od:xpath=x1&amp;customer name=customer name"/>
         <w:id w:val="1418037941"/>
         <w:placeholder>
           <w:docPart w:val="DefaultPlaceholder_22675703"/>
@@ -42,7 +42,7 @@
     <w:tbl>
       <w:tblPr>
         <w:tblStyle w:val="TableGrid"/>
-        <w:tblW w:w="0" w:type="auto"/>
+        <w:tblW w:type="auto" w:w="0"/>
         <w:tblLook w:val="04A0"/>
       </w:tblPr>
       <w:tblGrid>
@@ -52,7 +52,7 @@
       <w:tr>
         <w:tc>
           <w:tcPr>
-            <w:tcW w:w="6771" w:type="dxa"/>
+            <w:tcW w:type="dxa" w:w="6771"/>
           </w:tcPr>
           <w:p>
             <w:r>
@@ -62,7 +62,7 @@
         </w:tc>
         <w:tc>
           <w:tcPr>
-            <w:tcW w:w="2268" w:type="dxa"/>
+            <w:tcW w:type="dxa" w:w="2268"/>
           </w:tcPr>
           <w:p>
             <w:r>
@@ -74,7 +74,7 @@
       <w:sdt>
         <w:sdtPr>
           <w:alias w:val="Repeat"/>
-          <w:tag w:val="bindingrole=repeat&amp;w:xpath=/invoice[1]/items&amp;w:storeItemID={8b049945-9dfe-4726-9de9-cf5691e53858}"/>
+          <w:tag w:val="od:repeat=x2"/>
           <w:id w:val="1418037945"/>
           <w:placeholder>
             <w:docPart w:val="DefaultPlaceholder_22675703"/>
@@ -84,9 +84,9 @@
           <w:tr>
             <w:sdt>
               <w:sdtPr>
-                <w:dataBinding w:xpath="/invoice[1]/items/item[1]/name" w:storeItemID="{8B049945-9DFE-4726-9DE9-CF5691E53858}"/>
+                <w:dataBinding w:storeItemID="{8B049945-9DFE-4726-9DE9-CF5691E53858}" w:xpath="/invoice[1]/items/item[1]/name"/>
                 <w:alias w:val="Description"/>
-                <w:tag w:val="Description"/>
+                <w:tag w:val="Description=Description&amp;od:xpath=x3"/>
                 <w:id w:val="1418037946"/>
                 <w:placeholder>
                   <w:docPart w:val="DefaultPlaceholder_22675703"/>
@@ -96,7 +96,7 @@
               <w:sdtContent>
                 <w:tc>
                   <w:tcPr>
-                    <w:tcW w:w="6771" w:type="dxa"/>
+                    <w:tcW w:type="dxa" w:w="6771"/>
                   </w:tcPr>
                   <w:p>
                     <w:r>
@@ -108,9 +108,9 @@
             </w:sdt>
             <w:sdt>
               <w:sdtPr>
-                <w:dataBinding w:xpath="/invoice[1]/items/item[1]/price" w:storeItemID="{8B049945-9DFE-4726-9DE9-CF5691E53858}"/>
+                <w:dataBinding w:storeItemID="{8B049945-9DFE-4726-9DE9-CF5691E53858}" w:xpath="/invoice[1]/items/item[1]/price"/>
                 <w:alias w:val="Price"/>
-                <w:tag w:val="price"/>
+                <w:tag w:val="price=price&amp;od:xpath=x4"/>
                 <w:id w:val="1418037951"/>
                 <w:placeholder>
                   <w:docPart w:val="DefaultPlaceholder_22675703"/>
@@ -120,7 +120,7 @@
               <w:sdtContent>
                 <w:tc>
                   <w:tcPr>
-                    <w:tcW w:w="2268" w:type="dxa"/>
+                    <w:tcW w:type="dxa" w:w="2268"/>
                   </w:tcPr>
                   <w:p>
                     <w:r>
@@ -142,11 +142,11 @@
         <w:commentReference w:id="0"/>
       </w:r>
     </w:p>
-    <w:commentRangeStart w:id="1" w:displacedByCustomXml="next"/>
+    <w:commentRangeStart w:displacedByCustomXml="next" w:id="1"/>
     <w:sdt>
       <w:sdtPr>
         <w:alias w:val="Payment instructions"/>
-        <w:tag w:val="bindingrole=conditional&amp;w:xpath=/invoice[1]/misc/includeBankDetails&amp;w:storeItemID={8b049945-9dfe-4726-9de9-cf5691e53858}"/>
+        <w:tag w:val="od:condition=c5"/>
         <w:id w:val="1418037958"/>
         <w:placeholder>
           <w:docPart w:val="DefaultPlaceholder_22675703"/>
@@ -170,7 +170,7 @@
     <w:sdt>
       <w:sdtPr>
         <w:alias w:val="leave out"/>
-        <w:tag w:val="bindingrole=conditional&amp;w:xpath=/invoice[1]/misc/wantspam&amp;w:storeItemID={8B049945-9DFE-4726-9DE9-CF5691E53858}"/>
+        <w:tag w:val="od:condition=c6"/>
         <w:id w:val="1418037963"/>
         <w:placeholder>
           <w:docPart w:val="DefaultPlaceholder_22675703"/>
@@ -185,8 +185,8 @@
       </w:sdtContent>
     </w:sdt>
     <w:sectPr>
-      <w:pgSz w:w="11906" w:h="16838"/>
-      <w:pgMar w:top="1440" w:right="1440" w:bottom="1440" w:left="1440" w:header="708" w:footer="708" w:gutter="0"/>
+      <w:pgSz w:h="16838" w:w="11906"/>
+      <w:pgMar w:gutter="0" w:footer="708" w:header="708" w:left="1440" w:bottom="1440" w:right="1440" w:top="1440"/>
       <w:cols w:space="708"/>
       <w:docGrid w:linePitch="360"/>
     </w:sectPr>
@@ -195,8 +195,8 @@
 </file>
 
 <file path=word/comments.xml><?xml version="1.0" encoding="utf-8"?>
-<w:comments xmlns:ve="http://schemas.openxmlformats.org/markup-compatibility/2006" xmlns:o="urn:schemas-microsoft-com:office:office" xmlns:r="http://schemas.openxmlformats.org/officeDocument/2006/relationships" xmlns:m="http://schemas.openxmlformats.org/officeDocument/2006/math" xmlns:v="urn:schemas-microsoft-com:vml" xmlns:wp="http://schemas.openxmlformats.org/drawingml/2006/wordprocessingDrawing" xmlns:w10="urn:schemas-microsoft-com:office:word" xmlns:w="http://schemas.openxmlformats.org/wordprocessingml/2006/main" xmlns:wne="http://schemas.microsoft.com/office/word/2006/wordml">
-  <w:comment w:id="0" w:author="jharrop2" w:date="2010-07-14T17:28:00Z" w:initials="j">
+<w:comments xmlns:w="http://schemas.openxmlformats.org/wordprocessingml/2006/main" xmlns:r="http://schemas.openxmlformats.org/officeDocument/2006/relationships" xmlns:m="http://schemas.openxmlformats.org/officeDocument/2006/math" xmlns:wp="http://schemas.openxmlformats.org/drawingml/2006/wordprocessingDrawing" xmlns:a="http://schemas.openxmlformats.org/drawingml/2006/main" xmlns:pkg="http://schemas.microsoft.com/office/2006/xmlPackage" xmlns:ns7="http://schemas.openxmlformats.org/schemaLibrary/2006/main" xmlns:ns8="http://schemas.openxmlformats.org/drawingml/2006/chart" xmlns:ns9="http://schemas.openxmlformats.org/drawingml/2006/chartDrawing" xmlns:ns10="http://schemas.openxmlformats.org/drawingml/2006/diagram" xmlns:pic="http://schemas.openxmlformats.org/drawingml/2006/picture" xmlns:ns12="http://schemas.openxmlformats.org/drawingml/2006/spreadsheetDrawing" xmlns:o="urn:schemas-microsoft-com:office:office" xmlns:v="urn:schemas-microsoft-com:vml" xmlns:ns15="http://opendope.org/xpaths" xmlns:ns16="http://opendope.org/conditions" xmlns:ns17="http://schemas.openxmlformats.org/drawingml/2006/compatibility" xmlns:ns18="http://schemas.openxmlformats.org/drawingml/2006/lockedCanvas">
+  <w:comment w:initials="j" w:date="2010-07-14T17:28:00Z" w:author="jharrop2" w:id="0">
     <w:p>
       <w:pPr>
         <w:pStyle w:val="CommentText"/>
@@ -212,7 +212,7 @@
       </w:r>
     </w:p>
   </w:comment>
-  <w:comment w:id="1" w:author="jharrop2" w:date="2010-07-14T17:29:00Z" w:initials="j">
+  <w:comment w:initials="j" w:date="2010-07-14T17:29:00Z" w:author="jharrop2" w:id="1">
     <w:p>
       <w:pPr>
         <w:pStyle w:val="CommentText"/>
@@ -232,194 +232,194 @@
 </file>
 
 <file path=word/styles.xml><?xml version="1.0" encoding="utf-8"?>
-<w:styles xmlns:r="http://schemas.openxmlformats.org/officeDocument/2006/relationships" xmlns:w="http://schemas.openxmlformats.org/wordprocessingml/2006/main">
+<w:styles xmlns:w="http://schemas.openxmlformats.org/wordprocessingml/2006/main" xmlns:r="http://schemas.openxmlformats.org/officeDocument/2006/relationships" xmlns:m="http://schemas.openxmlformats.org/officeDocument/2006/math" xmlns:wp="http://schemas.openxmlformats.org/drawingml/2006/wordprocessingDrawing" xmlns:a="http://schemas.openxmlformats.org/drawingml/2006/main" xmlns:pkg="http://schemas.microsoft.com/office/2006/xmlPackage" xmlns:ns7="http://schemas.openxmlformats.org/schemaLibrary/2006/main" xmlns:ns8="http://schemas.openxmlformats.org/drawingml/2006/chart" xmlns:ns9="http://schemas.openxmlformats.org/drawingml/2006/chartDrawing" xmlns:ns10="http://schemas.openxmlformats.org/drawingml/2006/diagram" xmlns:pic="http://schemas.openxmlformats.org/drawingml/2006/picture" xmlns:ns12="http://schemas.openxmlformats.org/drawingml/2006/spreadsheetDrawing" xmlns:o="urn:schemas-microsoft-com:office:office" xmlns:v="urn:schemas-microsoft-com:vml" xmlns:ns15="http://opendope.org/xpaths" xmlns:ns16="http://opendope.org/conditions" xmlns:ns17="http://schemas.openxmlformats.org/drawingml/2006/compatibility" xmlns:ns18="http://schemas.openxmlformats.org/drawingml/2006/lockedCanvas">
   <w:docDefaults>
     <w:rPrDefault>
       <w:rPr>
-        <w:rFonts w:asciiTheme="minorHAnsi" w:eastAsiaTheme="minorHAnsi" w:hAnsiTheme="minorHAnsi" w:cstheme="minorBidi"/>
+        <w:rFonts w:cstheme="minorBidi" w:eastAsiaTheme="minorHAnsi" w:hAnsiTheme="minorHAnsi" w:asciiTheme="minorHAnsi"/>
         <w:sz w:val="22"/>
         <w:szCs w:val="22"/>
-        <w:lang w:val="en-AU" w:eastAsia="en-US" w:bidi="ar-SA"/>
+        <w:lang w:bidi="ar-SA" w:eastAsia="en-US" w:val="en-AU"/>
       </w:rPr>
     </w:rPrDefault>
     <w:pPrDefault>
       <w:pPr>
-        <w:spacing w:after="200" w:line="276" w:lineRule="auto"/>
+        <w:spacing w:lineRule="auto" w:line="276" w:after="200"/>
       </w:pPr>
     </w:pPrDefault>
   </w:docDefaults>
-  <w:latentStyles w:defLockedState="0" w:defUIPriority="99" w:defSemiHidden="1" w:defUnhideWhenUsed="1" w:defQFormat="0" w:count="267">
-    <w:lsdException w:name="Normal" w:semiHidden="0" w:uiPriority="0" w:unhideWhenUsed="0" w:qFormat="1"/>
-    <w:lsdException w:name="heading 1" w:semiHidden="0" w:uiPriority="9" w:unhideWhenUsed="0" w:qFormat="1"/>
-    <w:lsdException w:name="heading 2" w:uiPriority="9" w:qFormat="1"/>
-    <w:lsdException w:name="heading 3" w:uiPriority="9" w:qFormat="1"/>
-    <w:lsdException w:name="heading 4" w:uiPriority="9" w:qFormat="1"/>
-    <w:lsdException w:name="heading 5" w:uiPriority="9" w:qFormat="1"/>
-    <w:lsdException w:name="heading 6" w:uiPriority="9" w:qFormat="1"/>
-    <w:lsdException w:name="heading 7" w:uiPriority="9" w:qFormat="1"/>
-    <w:lsdException w:name="heading 8" w:uiPriority="9" w:qFormat="1"/>
-    <w:lsdException w:name="heading 9" w:uiPriority="9" w:qFormat="1"/>
-    <w:lsdException w:name="toc 1" w:uiPriority="39"/>
-    <w:lsdException w:name="toc 2" w:uiPriority="39"/>
-    <w:lsdException w:name="toc 3" w:uiPriority="39"/>
-    <w:lsdException w:name="toc 4" w:uiPriority="39"/>
-    <w:lsdException w:name="toc 5" w:uiPriority="39"/>
-    <w:lsdException w:name="toc 6" w:uiPriority="39"/>
-    <w:lsdException w:name="toc 7" w:uiPriority="39"/>
-    <w:lsdException w:name="toc 8" w:uiPriority="39"/>
-    <w:lsdException w:name="toc 9" w:uiPriority="39"/>
-    <w:lsdException w:name="caption" w:uiPriority="35" w:qFormat="1"/>
-    <w:lsdException w:name="Title" w:semiHidden="0" w:uiPriority="10" w:unhideWhenUsed="0" w:qFormat="1"/>
-    <w:lsdException w:name="Default Paragraph Font" w:uiPriority="1"/>
-    <w:lsdException w:name="Subtitle" w:semiHidden="0" w:uiPriority="11" w:unhideWhenUsed="0" w:qFormat="1"/>
-    <w:lsdException w:name="Strong" w:semiHidden="0" w:uiPriority="22" w:unhideWhenUsed="0" w:qFormat="1"/>
-    <w:lsdException w:name="Emphasis" w:semiHidden="0" w:uiPriority="20" w:unhideWhenUsed="0" w:qFormat="1"/>
-    <w:lsdException w:name="Table Grid" w:semiHidden="0" w:uiPriority="59" w:unhideWhenUsed="0"/>
-    <w:lsdException w:name="Placeholder Text" w:unhideWhenUsed="0"/>
-    <w:lsdException w:name="No Spacing" w:semiHidden="0" w:uiPriority="1" w:unhideWhenUsed="0" w:qFormat="1"/>
-    <w:lsdException w:name="Light Shading" w:semiHidden="0" w:uiPriority="60" w:unhideWhenUsed="0"/>
-    <w:lsdException w:name="Light List" w:semiHidden="0" w:uiPriority="61" w:unhideWhenUsed="0"/>
-    <w:lsdException w:name="Light Grid" w:semiHidden="0" w:uiPriority="62" w:unhideWhenUsed="0"/>
-    <w:lsdException w:name="Medium Shading 1" w:semiHidden="0" w:uiPriority="63" w:unhideWhenUsed="0"/>
-    <w:lsdException w:name="Medium Shading 2" w:semiHidden="0" w:uiPriority="64" w:unhideWhenUsed="0"/>
-    <w:lsdException w:name="Medium List 1" w:semiHidden="0" w:uiPriority="65" w:unhideWhenUsed="0"/>
-    <w:lsdException w:name="Medium List 2" w:semiHidden="0" w:uiPriority="66" w:unhideWhenUsed="0"/>
-    <w:lsdException w:name="Medium Grid 1" w:semiHidden="0" w:uiPriority="67" w:unhideWhenUsed="0"/>
-    <w:lsdException w:name="Medium Grid 2" w:semiHidden="0" w:uiPriority="68" w:unhideWhenUsed="0"/>
-    <w:lsdException w:name="Medium Grid 3" w:semiHidden="0" w:uiPriority="69" w:unhideWhenUsed="0"/>
-    <w:lsdException w:name="Dark List" w:semiHidden="0" w:uiPriority="70" w:unhideWhenUsed="0"/>
-    <w:lsdException w:name="Colorful Shading" w:semiHidden="0" w:uiPriority="71" w:unhideWhenUsed="0"/>
-    <w:lsdException w:name="Colorful List" w:semiHidden="0" w:uiPriority="72" w:unhideWhenUsed="0"/>
-    <w:lsdException w:name="Colorful Grid" w:semiHidden="0" w:uiPriority="73" w:unhideWhenUsed="0"/>
-    <w:lsdException w:name="Light Shading Accent 1" w:semiHidden="0" w:uiPriority="60" w:unhideWhenUsed="0"/>
-    <w:lsdException w:name="Light List Accent 1" w:semiHidden="0" w:uiPriority="61" w:unhideWhenUsed="0"/>
-    <w:lsdException w:name="Light Grid Accent 1" w:semiHidden="0" w:uiPriority="62" w:unhideWhenUsed="0"/>
-    <w:lsdException w:name="Medium Shading 1 Accent 1" w:semiHidden="0" w:uiPriority="63" w:unhideWhenUsed="0"/>
-    <w:lsdException w:name="Medium Shading 2 Accent 1" w:semiHidden="0" w:uiPriority="64" w:unhideWhenUsed="0"/>
-    <w:lsdException w:name="Medium List 1 Accent 1" w:semiHidden="0" w:uiPriority="65" w:unhideWhenUsed="0"/>
-    <w:lsdException w:name="Revision" w:unhideWhenUsed="0"/>
-    <w:lsdException w:name="List Paragraph" w:semiHidden="0" w:uiPriority="34" w:unhideWhenUsed="0" w:qFormat="1"/>
-    <w:lsdException w:name="Quote" w:semiHidden="0" w:uiPriority="29" w:unhideWhenUsed="0" w:qFormat="1"/>
-    <w:lsdException w:name="Intense Quote" w:semiHidden="0" w:uiPriority="30" w:unhideWhenUsed="0" w:qFormat="1"/>
-    <w:lsdException w:name="Medium List 2 Accent 1" w:semiHidden="0" w:uiPriority="66" w:unhideWhenUsed="0"/>
-    <w:lsdException w:name="Medium Grid 1 Accent 1" w:semiHidden="0" w:uiPriority="67" w:unhideWhenUsed="0"/>
-    <w:lsdException w:name="Medium Grid 2 Accent 1" w:semiHidden="0" w:uiPriority="68" w:unhideWhenUsed="0"/>
-    <w:lsdException w:name="Medium Grid 3 Accent 1" w:semiHidden="0" w:uiPriority="69" w:unhideWhenUsed="0"/>
-    <w:lsdException w:name="Dark List Accent 1" w:semiHidden="0" w:uiPriority="70" w:unhideWhenUsed="0"/>
-    <w:lsdException w:name="Colorful Shading Accent 1" w:semiHidden="0" w:uiPriority="71" w:unhideWhenUsed="0"/>
-    <w:lsdException w:name="Colorful List Accent 1" w:semiHidden="0" w:uiPriority="72" w:unhideWhenUsed="0"/>
-    <w:lsdException w:name="Colorful Grid Accent 1" w:semiHidden="0" w:uiPriority="73" w:unhideWhenUsed="0"/>
-    <w:lsdException w:name="Light Shading Accent 2" w:semiHidden="0" w:uiPriority="60" w:unhideWhenUsed="0"/>
-    <w:lsdException w:name="Light List Accent 2" w:semiHidden="0" w:uiPriority="61" w:unhideWhenUsed="0"/>
-    <w:lsdException w:name="Light Grid Accent 2" w:semiHidden="0" w:uiPriority="62" w:unhideWhenUsed="0"/>
-    <w:lsdException w:name="Medium Shading 1 Accent 2" w:semiHidden="0" w:uiPriority="63" w:unhideWhenUsed="0"/>
-    <w:lsdException w:name="Medium Shading 2 Accent 2" w:semiHidden="0" w:uiPriority="64" w:unhideWhenUsed="0"/>
-    <w:lsdException w:name="Medium List 1 Accent 2" w:semiHidden="0" w:uiPriority="65" w:unhideWhenUsed="0"/>
-    <w:lsdException w:name="Medium List 2 Accent 2" w:semiHidden="0" w:uiPriority="66" w:unhideWhenUsed="0"/>
-    <w:lsdException w:name="Medium Grid 1 Accent 2" w:semiHidden="0" w:uiPriority="67" w:unhideWhenUsed="0"/>
-    <w:lsdException w:name="Medium Grid 2 Accent 2" w:semiHidden="0" w:uiPriority="68" w:unhideWhenUsed="0"/>
-    <w:lsdException w:name="Medium Grid 3 Accent 2" w:semiHidden="0" w:uiPriority="69" w:unhideWhenUsed="0"/>
-    <w:lsdException w:name="Dark List Accent 2" w:semiHidden="0" w:uiPriority="70" w:unhideWhenUsed="0"/>
-    <w:lsdException w:name="Colorful Shading Accent 2" w:semiHidden="0" w:uiPriority="71" w:unhideWhenUsed="0"/>
-    <w:lsdException w:name="Colorful List Accent 2" w:semiHidden="0" w:uiPriority="72" w:unhideWhenUsed="0"/>
-    <w:lsdException w:name="Colorful Grid Accent 2" w:semiHidden="0" w:uiPriority="73" w:unhideWhenUsed="0"/>
-    <w:lsdException w:name="Light Shading Accent 3" w:semiHidden="0" w:uiPriority="60" w:unhideWhenUsed="0"/>
-    <w:lsdException w:name="Light List Accent 3" w:semiHidden="0" w:uiPriority="61" w:unhideWhenUsed="0"/>
-    <w:lsdException w:name="Light Grid Accent 3" w:semiHidden="0" w:uiPriority="62" w:unhideWhenUsed="0"/>
-    <w:lsdException w:name="Medium Shading 1 Accent 3" w:semiHidden="0" w:uiPriority="63" w:unhideWhenUsed="0"/>
-    <w:lsdException w:name="Medium Shading 2 Accent 3" w:semiHidden="0" w:uiPriority="64" w:unhideWhenUsed="0"/>
-    <w:lsdException w:name="Medium List 1 Accent 3" w:semiHidden="0" w:uiPriority="65" w:unhideWhenUsed="0"/>
-    <w:lsdException w:name="Medium List 2 Accent 3" w:semiHidden="0" w:uiPriority="66" w:unhideWhenUsed="0"/>
-    <w:lsdException w:name="Medium Grid 1 Accent 3" w:semiHidden="0" w:uiPriority="67" w:unhideWhenUsed="0"/>
-    <w:lsdException w:name="Medium Grid 2 Accent 3" w:semiHidden="0" w:uiPriority="68" w:unhideWhenUsed="0"/>
-    <w:lsdException w:name="Medium Grid 3 Accent 3" w:semiHidden="0" w:uiPriority="69" w:unhideWhenUsed="0"/>
-    <w:lsdException w:name="Dark List Accent 3" w:semiHidden="0" w:uiPriority="70" w:unhideWhenUsed="0"/>
-    <w:lsdException w:name="Colorful Shading Accent 3" w:semiHidden="0" w:uiPriority="71" w:unhideWhenUsed="0"/>
-    <w:lsdException w:name="Colorful List Accent 3" w:semiHidden="0" w:uiPriority="72" w:unhideWhenUsed="0"/>
-    <w:lsdException w:name="Colorful Grid Accent 3" w:semiHidden="0" w:uiPriority="73" w:unhideWhenUsed="0"/>
-    <w:lsdException w:name="Light Shading Accent 4" w:semiHidden="0" w:uiPriority="60" w:unhideWhenUsed="0"/>
-    <w:lsdException w:name="Light List Accent 4" w:semiHidden="0" w:uiPriority="61" w:unhideWhenUsed="0"/>
-    <w:lsdException w:name="Light Grid Accent 4" w:semiHidden="0" w:uiPriority="62" w:unhideWhenUsed="0"/>
-    <w:lsdException w:name="Medium Shading 1 Accent 4" w:semiHidden="0" w:uiPriority="63" w:unhideWhenUsed="0"/>
-    <w:lsdException w:name="Medium Shading 2 Accent 4" w:semiHidden="0" w:uiPriority="64" w:unhideWhenUsed="0"/>
-    <w:lsdException w:name="Medium List 1 Accent 4" w:semiHidden="0" w:uiPriority="65" w:unhideWhenUsed="0"/>
-    <w:lsdException w:name="Medium List 2 Accent 4" w:semiHidden="0" w:uiPriority="66" w:unhideWhenUsed="0"/>
-    <w:lsdException w:name="Medium Grid 1 Accent 4" w:semiHidden="0" w:uiPriority="67" w:unhideWhenUsed="0"/>
-    <w:lsdException w:name="Medium Grid 2 Accent 4" w:semiHidden="0" w:uiPriority="68" w:unhideWhenUsed="0"/>
-    <w:lsdException w:name="Medium Grid 3 Accent 4" w:semiHidden="0" w:uiPriority="69" w:unhideWhenUsed="0"/>
-    <w:lsdException w:name="Dark List Accent 4" w:semiHidden="0" w:uiPriority="70" w:unhideWhenUsed="0"/>
-    <w:lsdException w:name="Colorful Shading Accent 4" w:semiHidden="0" w:uiPriority="71" w:unhideWhenUsed="0"/>
-    <w:lsdException w:name="Colorful List Accent 4" w:semiHidden="0" w:uiPriority="72" w:unhideWhenUsed="0"/>
-    <w:lsdException w:name="Colorful Grid Accent 4" w:semiHidden="0" w:uiPriority="73" w:unhideWhenUsed="0"/>
-    <w:lsdException w:name="Light Shading Accent 5" w:semiHidden="0" w:uiPriority="60" w:unhideWhenUsed="0"/>
-    <w:lsdException w:name="Light List Accent 5" w:semiHidden="0" w:uiPriority="61" w:unhideWhenUsed="0"/>
-    <w:lsdException w:name="Light Grid Accent 5" w:semiHidden="0" w:uiPriority="62" w:unhideWhenUsed="0"/>
-    <w:lsdException w:name="Medium Shading 1 Accent 5" w:semiHidden="0" w:uiPriority="63" w:unhideWhenUsed="0"/>
-    <w:lsdException w:name="Medium Shading 2 Accent 5" w:semiHidden="0" w:uiPriority="64" w:unhideWhenUsed="0"/>
-    <w:lsdException w:name="Medium List 1 Accent 5" w:semiHidden="0" w:uiPriority="65" w:unhideWhenUsed="0"/>
-    <w:lsdException w:name="Medium List 2 Accent 5" w:semiHidden="0" w:uiPriority="66" w:unhideWhenUsed="0"/>
-    <w:lsdException w:name="Medium Grid 1 Accent 5" w:semiHidden="0" w:uiPriority="67" w:unhideWhenUsed="0"/>
-    <w:lsdException w:name="Medium Grid 2 Accent 5" w:semiHidden="0" w:uiPriority="68" w:unhideWhenUsed="0"/>
-    <w:lsdException w:name="Medium Grid 3 Accent 5" w:semiHidden="0" w:uiPriority="69" w:unhideWhenUsed="0"/>
-    <w:lsdException w:name="Dark List Accent 5" w:semiHidden="0" w:uiPriority="70" w:unhideWhenUsed="0"/>
-    <w:lsdException w:name="Colorful Shading Accent 5" w:semiHidden="0" w:uiPriority="71" w:unhideWhenUsed="0"/>
-    <w:lsdException w:name="Colorful List Accent 5" w:semiHidden="0" w:uiPriority="72" w:unhideWhenUsed="0"/>
-    <w:lsdException w:name="Colorful Grid Accent 5" w:semiHidden="0" w:uiPriority="73" w:unhideWhenUsed="0"/>
-    <w:lsdException w:name="Light Shading Accent 6" w:semiHidden="0" w:uiPriority="60" w:unhideWhenUsed="0"/>
-    <w:lsdException w:name="Light List Accent 6" w:semiHidden="0" w:uiPriority="61" w:unhideWhenUsed="0"/>
-    <w:lsdException w:name="Light Grid Accent 6" w:semiHidden="0" w:uiPriority="62" w:unhideWhenUsed="0"/>
-    <w:lsdException w:name="Medium Shading 1 Accent 6" w:semiHidden="0" w:uiPriority="63" w:unhideWhenUsed="0"/>
-    <w:lsdException w:name="Medium Shading 2 Accent 6" w:semiHidden="0" w:uiPriority="64" w:unhideWhenUsed="0"/>
-    <w:lsdException w:name="Medium List 1 Accent 6" w:semiHidden="0" w:uiPriority="65" w:unhideWhenUsed="0"/>
-    <w:lsdException w:name="Medium List 2 Accent 6" w:semiHidden="0" w:uiPriority="66" w:unhideWhenUsed="0"/>
-    <w:lsdException w:name="Medium Grid 1 Accent 6" w:semiHidden="0" w:uiPriority="67" w:unhideWhenUsed="0"/>
-    <w:lsdException w:name="Medium Grid 2 Accent 6" w:semiHidden="0" w:uiPriority="68" w:unhideWhenUsed="0"/>
-    <w:lsdException w:name="Medium Grid 3 Accent 6" w:semiHidden="0" w:uiPriority="69" w:unhideWhenUsed="0"/>
-    <w:lsdException w:name="Dark List Accent 6" w:semiHidden="0" w:uiPriority="70" w:unhideWhenUsed="0"/>
-    <w:lsdException w:name="Colorful Shading Accent 6" w:semiHidden="0" w:uiPriority="71" w:unhideWhenUsed="0"/>
-    <w:lsdException w:name="Colorful List Accent 6" w:semiHidden="0" w:uiPriority="72" w:unhideWhenUsed="0"/>
-    <w:lsdException w:name="Colorful Grid Accent 6" w:semiHidden="0" w:uiPriority="73" w:unhideWhenUsed="0"/>
-    <w:lsdException w:name="Subtle Emphasis" w:semiHidden="0" w:uiPriority="19" w:unhideWhenUsed="0" w:qFormat="1"/>
-    <w:lsdException w:name="Intense Emphasis" w:semiHidden="0" w:uiPriority="21" w:unhideWhenUsed="0" w:qFormat="1"/>
-    <w:lsdException w:name="Subtle Reference" w:semiHidden="0" w:uiPriority="31" w:unhideWhenUsed="0" w:qFormat="1"/>
-    <w:lsdException w:name="Intense Reference" w:semiHidden="0" w:uiPriority="32" w:unhideWhenUsed="0" w:qFormat="1"/>
-    <w:lsdException w:name="Book Title" w:semiHidden="0" w:uiPriority="33" w:unhideWhenUsed="0" w:qFormat="1"/>
-    <w:lsdException w:name="Bibliography" w:uiPriority="37"/>
-    <w:lsdException w:name="TOC Heading" w:uiPriority="39" w:qFormat="1"/>
+  <w:latentStyles w:count="267" w:defQFormat="false" w:defUnhideWhenUsed="true" w:defSemiHidden="true" w:defUIPriority="99" w:defLockedState="false">
+    <w:lsdException w:qFormat="true" w:unhideWhenUsed="false" w:semiHidden="false" w:uiPriority="0" w:name="Normal"/>
+    <w:lsdException w:qFormat="true" w:unhideWhenUsed="false" w:semiHidden="false" w:uiPriority="9" w:name="heading 1"/>
+    <w:lsdException w:qFormat="true" w:uiPriority="9" w:name="heading 2"/>
+    <w:lsdException w:qFormat="true" w:uiPriority="9" w:name="heading 3"/>
+    <w:lsdException w:qFormat="true" w:uiPriority="9" w:name="heading 4"/>
+    <w:lsdException w:qFormat="true" w:uiPriority="9" w:name="heading 5"/>
+    <w:lsdException w:qFormat="true" w:uiPriority="9" w:name="heading 6"/>
+    <w:lsdException w:qFormat="true" w:uiPriority="9" w:name="heading 7"/>
+    <w:lsdException w:qFormat="true" w:uiPriority="9" w:name="heading 8"/>
+    <w:lsdException w:qFormat="true" w:uiPriority="9" w:name="heading 9"/>
+    <w:lsdException w:uiPriority="39" w:name="toc 1"/>
+    <w:lsdException w:uiPriority="39" w:name="toc 2"/>
+    <w:lsdException w:uiPriority="39" w:name="toc 3"/>
+    <w:lsdException w:uiPriority="39" w:name="toc 4"/>
+    <w:lsdException w:uiPriority="39" w:name="toc 5"/>
+    <w:lsdException w:uiPriority="39" w:name="toc 6"/>
+    <w:lsdException w:uiPriority="39" w:name="toc 7"/>
+    <w:lsdException w:uiPriority="39" w:name="toc 8"/>
+    <w:lsdException w:uiPriority="39" w:name="toc 9"/>
+    <w:lsdException w:qFormat="true" w:uiPriority="35" w:name="caption"/>
+    <w:lsdException w:qFormat="true" w:unhideWhenUsed="false" w:semiHidden="false" w:uiPriority="10" w:name="Title"/>
+    <w:lsdException w:uiPriority="1" w:name="Default Paragraph Font"/>
+    <w:lsdException w:qFormat="true" w:unhideWhenUsed="false" w:semiHidden="false" w:uiPriority="11" w:name="Subtitle"/>
+    <w:lsdException w:qFormat="true" w:unhideWhenUsed="false" w:semiHidden="false" w:uiPriority="22" w:name="Strong"/>
+    <w:lsdException w:qFormat="true" w:unhideWhenUsed="false" w:semiHidden="false" w:uiPriority="20" w:name="Emphasis"/>
+    <w:lsdException w:unhideWhenUsed="false" w:semiHidden="false" w:uiPriority="59" w:name="Table Grid"/>
+    <w:lsdException w:unhideWhenUsed="false" w:name="Placeholder Text"/>
+    <w:lsdException w:qFormat="true" w:unhideWhenUsed="false" w:semiHidden="false" w:uiPriority="1" w:name="No Spacing"/>
+    <w:lsdException w:unhideWhenUsed="false" w:semiHidden="false" w:uiPriority="60" w:name="Light Shading"/>
+    <w:lsdException w:unhideWhenUsed="false" w:semiHidden="false" w:uiPriority="61" w:name="Light List"/>
+    <w:lsdException w:unhideWhenUsed="false" w:semiHidden="false" w:uiPriority="62" w:name="Light Grid"/>
+    <w:lsdException w:unhideWhenUsed="false" w:semiHidden="false" w:uiPriority="63" w:name="Medium Shading 1"/>
+    <w:lsdException w:unhideWhenUsed="false" w:semiHidden="false" w:uiPriority="64" w:name="Medium Shading 2"/>
+    <w:lsdException w:unhideWhenUsed="false" w:semiHidden="false" w:uiPriority="65" w:name="Medium List 1"/>
+    <w:lsdException w:unhideWhenUsed="false" w:semiHidden="false" w:uiPriority="66" w:name="Medium List 2"/>
+    <w:lsdException w:unhideWhenUsed="false" w:semiHidden="false" w:uiPriority="67" w:name="Medium Grid 1"/>
+    <w:lsdException w:unhideWhenUsed="false" w:semiHidden="false" w:uiPriority="68" w:name="Medium Grid 2"/>
+    <w:lsdException w:unhideWhenUsed="false" w:semiHidden="false" w:uiPriority="69" w:name="Medium Grid 3"/>
+    <w:lsdException w:unhideWhenUsed="false" w:semiHidden="false" w:uiPriority="70" w:name="Dark List"/>
+    <w:lsdException w:unhideWhenUsed="false" w:semiHidden="false" w:uiPriority="71" w:name="Colorful Shading"/>
+    <w:lsdException w:unhideWhenUsed="false" w:semiHidden="false" w:uiPriority="72" w:name="Colorful List"/>
+    <w:lsdException w:unhideWhenUsed="false" w:semiHidden="false" w:uiPriority="73" w:name="Colorful Grid"/>
+    <w:lsdException w:unhideWhenUsed="false" w:semiHidden="false" w:uiPriority="60" w:name="Light Shading Accent 1"/>
+    <w:lsdException w:unhideWhenUsed="false" w:semiHidden="false" w:uiPriority="61" w:name="Light List Accent 1"/>
+    <w:lsdException w:unhideWhenUsed="false" w:semiHidden="false" w:uiPriority="62" w:name="Light Grid Accent 1"/>
+    <w:lsdException w:unhideWhenUsed="false" w:semiHidden="false" w:uiPriority="63" w:name="Medium Shading 1 Accent 1"/>
+    <w:lsdException w:unhideWhenUsed="false" w:semiHidden="false" w:uiPriority="64" w:name="Medium Shading 2 Accent 1"/>
+    <w:lsdException w:unhideWhenUsed="false" w:semiHidden="false" w:uiPriority="65" w:name="Medium List 1 Accent 1"/>
+    <w:lsdException w:unhideWhenUsed="false" w:name="Revision"/>
+    <w:lsdException w:qFormat="true" w:unhideWhenUsed="false" w:semiHidden="false" w:uiPriority="34" w:name="List Paragraph"/>
+    <w:lsdException w:qFormat="true" w:unhideWhenUsed="false" w:semiHidden="false" w:uiPriority="29" w:name="Quote"/>
+    <w:lsdException w:qFormat="true" w:unhideWhenUsed="false" w:semiHidden="false" w:uiPriority="30" w:name="Intense Quote"/>
+    <w:lsdException w:unhideWhenUsed="false" w:semiHidden="false" w:uiPriority="66" w:name="Medium List 2 Accent 1"/>
+    <w:lsdException w:unhideWhenUsed="false" w:semiHidden="false" w:uiPriority="67" w:name="Medium Grid 1 Accent 1"/>
+    <w:lsdException w:unhideWhenUsed="false" w:semiHidden="false" w:uiPriority="68" w:name="Medium Grid 2 Accent 1"/>
+    <w:lsdException w:unhideWhenUsed="false" w:semiHidden="false" w:uiPriority="69" w:name="Medium Grid 3 Accent 1"/>
+    <w:lsdException w:unhideWhenUsed="false" w:semiHidden="false" w:uiPriority="70" w:name="Dark List Accent 1"/>
+    <w:lsdException w:unhideWhenUsed="false" w:semiHidden="false" w:uiPriority="71" w:name="Colorful Shading Accent 1"/>
+    <w:lsdException w:unhideWhenUsed="false" w:semiHidden="false" w:uiPriority="72" w:name="Colorful List Accent 1"/>
+    <w:lsdException w:unhideWhenUsed="false" w:semiHidden="false" w:uiPriority="73" w:name="Colorful Grid Accent 1"/>
+    <w:lsdException w:unhideWhenUsed="false" w:semiHidden="false" w:uiPriority="60" w:name="Light Shading Accent 2"/>
+    <w:lsdException w:unhideWhenUsed="false" w:semiHidden="false" w:uiPriority="61" w:name="Light List Accent 2"/>
+    <w:lsdException w:unhideWhenUsed="false" w:semiHidden="false" w:uiPriority="62" w:name="Light Grid Accent 2"/>
+    <w:lsdException w:unhideWhenUsed="false" w:semiHidden="false" w:uiPriority="63" w:name="Medium Shading 1 Accent 2"/>
+    <w:lsdException w:unhideWhenUsed="false" w:semiHidden="false" w:uiPriority="64" w:name="Medium Shading 2 Accent 2"/>
+    <w:lsdException w:unhideWhenUsed="false" w:semiHidden="false" w:uiPriority="65" w:name="Medium List 1 Accent 2"/>
+    <w:lsdException w:unhideWhenUsed="false" w:semiHidden="false" w:uiPriority="66" w:name="Medium List 2 Accent 2"/>
+    <w:lsdException w:unhideWhenUsed="false" w:semiHidden="false" w:uiPriority="67" w:name="Medium Grid 1 Accent 2"/>
+    <w:lsdException w:unhideWhenUsed="false" w:semiHidden="false" w:uiPriority="68" w:name="Medium Grid 2 Accent 2"/>
+    <w:lsdException w:unhideWhenUsed="false" w:semiHidden="false" w:uiPriority="69" w:name="Medium Grid 3 Accent 2"/>
+    <w:lsdException w:unhideWhenUsed="false" w:semiHidden="false" w:uiPriority="70" w:name="Dark List Accent 2"/>
+    <w:lsdException w:unhideWhenUsed="false" w:semiHidden="false" w:uiPriority="71" w:name="Colorful Shading Accent 2"/>
+    <w:lsdException w:unhideWhenUsed="false" w:semiHidden="false" w:uiPriority="72" w:name="Colorful List Accent 2"/>
+    <w:lsdException w:unhideWhenUsed="false" w:semiHidden="false" w:uiPriority="73" w:name="Colorful Grid Accent 2"/>
+    <w:lsdException w:unhideWhenUsed="false" w:semiHidden="false" w:uiPriority="60" w:name="Light Shading Accent 3"/>
+    <w:lsdException w:unhideWhenUsed="false" w:semiHidden="false" w:uiPriority="61" w:name="Light List Accent 3"/>
+    <w:lsdException w:unhideWhenUsed="false" w:semiHidden="false" w:uiPriority="62" w:name="Light Grid Accent 3"/>
+    <w:lsdException w:unhideWhenUsed="false" w:semiHidden="false" w:uiPriority="63" w:name="Medium Shading 1 Accent 3"/>
+    <w:lsdException w:unhideWhenUsed="false" w:semiHidden="false" w:uiPriority="64" w:name="Medium Shading 2 Accent 3"/>
+    <w:lsdException w:unhideWhenUsed="false" w:semiHidden="false" w:uiPriority="65" w:name="Medium List 1 Accent 3"/>
+    <w:lsdException w:unhideWhenUsed="false" w:semiHidden="false" w:uiPriority="66" w:name="Medium List 2 Accent 3"/>
+    <w:lsdException w:unhideWhenUsed="false" w:semiHidden="false" w:uiPriority="67" w:name="Medium Grid 1 Accent 3"/>
+    <w:lsdException w:unhideWhenUsed="false" w:semiHidden="false" w:uiPriority="68" w:name="Medium Grid 2 Accent 3"/>
+    <w:lsdException w:unhideWhenUsed="false" w:semiHidden="false" w:uiPriority="69" w:name="Medium Grid 3 Accent 3"/>
+    <w:lsdException w:unhideWhenUsed="false" w:semiHidden="false" w:uiPriority="70" w:name="Dark List Accent 3"/>
+    <w:lsdException w:unhideWhenUsed="false" w:semiHidden="false" w:uiPriority="71" w:name="Colorful Shading Accent 3"/>
+    <w:lsdException w:unhideWhenUsed="false" w:semiHidden="false" w:uiPriority="72" w:name="Colorful List Accent 3"/>
+    <w:lsdException w:unhideWhenUsed="false" w:semiHidden="false" w:uiPriority="73" w:name="Colorful Grid Accent 3"/>
+    <w:lsdException w:unhideWhenUsed="false" w:semiHidden="false" w:uiPriority="60" w:name="Light Shading Accent 4"/>
+    <w:lsdException w:unhideWhenUsed="false" w:semiHidden="false" w:uiPriority="61" w:name="Light List Accent 4"/>
+    <w:lsdException w:unhideWhenUsed="false" w:semiHidden="false" w:uiPriority="62" w:name="Light Grid Accent 4"/>
+    <w:lsdException w:unhideWhenUsed="false" w:semiHidden="false" w:uiPriority="63" w:name="Medium Shading 1 Accent 4"/>
+    <w:lsdException w:unhideWhenUsed="false" w:semiHidden="false" w:uiPriority="64" w:name="Medium Shading 2 Accent 4"/>
+    <w:lsdException w:unhideWhenUsed="false" w:semiHidden="false" w:uiPriority="65" w:name="Medium List 1 Accent 4"/>
+    <w:lsdException w:unhideWhenUsed="false" w:semiHidden="false" w:uiPriority="66" w:name="Medium List 2 Accent 4"/>
+    <w:lsdException w:unhideWhenUsed="false" w:semiHidden="false" w:uiPriority="67" w:name="Medium Grid 1 Accent 4"/>
+    <w:lsdException w:unhideWhenUsed="false" w:semiHidden="false" w:uiPriority="68" w:name="Medium Grid 2 Accent 4"/>
+    <w:lsdException w:unhideWhenUsed="false" w:semiHidden="false" w:uiPriority="69" w:name="Medium Grid 3 Accent 4"/>
+    <w:lsdException w:unhideWhenUsed="false" w:semiHidden="false" w:uiPriority="70" w:name="Dark List Accent 4"/>
+    <w:lsdException w:unhideWhenUsed="false" w:semiHidden="false" w:uiPriority="71" w:name="Colorful Shading Accent 4"/>
+    <w:lsdException w:unhideWhenUsed="false" w:semiHidden="false" w:uiPriority="72" w:name="Colorful List Accent 4"/>
+    <w:lsdException w:unhideWhenUsed="false" w:semiHidden="false" w:uiPriority="73" w:name="Colorful Grid Accent 4"/>
+    <w:lsdException w:unhideWhenUsed="false" w:semiHidden="false" w:uiPriority="60" w:name="Light Shading Accent 5"/>
+    <w:lsdException w:unhideWhenUsed="false" w:semiHidden="false" w:uiPriority="61" w:name="Light List Accent 5"/>
+    <w:lsdException w:unhideWhenUsed="false" w:semiHidden="false" w:uiPriority="62" w:name="Light Grid Accent 5"/>
+    <w:lsdException w:unhideWhenUsed="false" w:semiHidden="false" w:uiPriority="63" w:name="Medium Shading 1 Accent 5"/>
+    <w:lsdException w:unhideWhenUsed="false" w:semiHidden="false" w:uiPriority="64" w:name="Medium Shading 2 Accent 5"/>
+    <w:lsdException w:unhideWhenUsed="false" w:semiHidden="false" w:uiPriority="65" w:name="Medium List 1 Accent 5"/>
+    <w:lsdException w:unhideWhenUsed="false" w:semiHidden="false" w:uiPriority="66" w:name="Medium List 2 Accent 5"/>
+    <w:lsdException w:unhideWhenUsed="false" w:semiHidden="false" w:uiPriority="67" w:name="Medium Grid 1 Accent 5"/>
+    <w:lsdException w:unhideWhenUsed="false" w:semiHidden="false" w:uiPriority="68" w:name="Medium Grid 2 Accent 5"/>
+    <w:lsdException w:unhideWhenUsed="false" w:semiHidden="false" w:uiPriority="69" w:name="Medium Grid 3 Accent 5"/>
+    <w:lsdException w:unhideWhenUsed="false" w:semiHidden="false" w:uiPriority="70" w:name="Dark List Accent 5"/>
+    <w:lsdException w:unhideWhenUsed="false" w:semiHidden="false" w:uiPriority="71" w:name="Colorful Shading Accent 5"/>
+    <w:lsdException w:unhideWhenUsed="false" w:semiHidden="false" w:uiPriority="72" w:name="Colorful List Accent 5"/>
+    <w:lsdException w:unhideWhenUsed="false" w:semiHidden="false" w:uiPriority="73" w:name="Colorful Grid Accent 5"/>
+    <w:lsdException w:unhideWhenUsed="false" w:semiHidden="false" w:uiPriority="60" w:name="Light Shading Accent 6"/>
+    <w:lsdException w:unhideWhenUsed="false" w:semiHidden="false" w:uiPriority="61" w:name="Light List Accent 6"/>
+    <w:lsdException w:unhideWhenUsed="false" w:semiHidden="false" w:uiPriority="62" w:name="Light Grid Accent 6"/>
+    <w:lsdException w:unhideWhenUsed="false" w:semiHidden="false" w:uiPriority="63" w:name="Medium Shading 1 Accent 6"/>
+    <w:lsdException w:unhideWhenUsed="false" w:semiHidden="false" w:uiPriority="64" w:name="Medium Shading 2 Accent 6"/>
+    <w:lsdException w:unhideWhenUsed="false" w:semiHidden="false" w:uiPriority="65" w:name="Medium List 1 Accent 6"/>
+    <w:lsdException w:unhideWhenUsed="false" w:semiHidden="false" w:uiPriority="66" w:name="Medium List 2 Accent 6"/>
+    <w:lsdException w:unhideWhenUsed="false" w:semiHidden="false" w:uiPriority="67" w:name="Medium Grid 1 Accent 6"/>
+    <w:lsdException w:unhideWhenUsed="false" w:semiHidden="false" w:uiPriority="68" w:name="Medium Grid 2 Accent 6"/>
+    <w:lsdException w:unhideWhenUsed="false" w:semiHidden="false" w:uiPriority="69" w:name="Medium Grid 3 Accent 6"/>
+    <w:lsdException w:unhideWhenUsed="false" w:semiHidden="false" w:uiPriority="70" w:name="Dark List Accent 6"/>
+    <w:lsdException w:unhideWhenUsed="false" w:semiHidden="false" w:uiPriority="71" w:name="Colorful Shading Accent 6"/>
+    <w:lsdException w:unhideWhenUsed="false" w:semiHidden="false" w:uiPriority="72" w:name="Colorful List Accent 6"/>
+    <w:lsdException w:unhideWhenUsed="false" w:semiHidden="false" w:uiPriority="73" w:name="Colorful Grid Accent 6"/>
+    <w:lsdException w:qFormat="true" w:unhideWhenUsed="false" w:semiHidden="false" w:uiPriority="19" w:name="Subtle Emphasis"/>
+    <w:lsdException w:qFormat="true" w:unhideWhenUsed="false" w:semiHidden="false" w:uiPriority="21" w:name="Intense Emphasis"/>
+    <w:lsdException w:qFormat="true" w:unhideWhenUsed="false" w:semiHidden="false" w:uiPriority="31" w:name="Subtle Reference"/>
+    <w:lsdException w:qFormat="true" w:unhideWhenUsed="false" w:semiHidden="false" w:uiPriority="32" w:name="Intense Reference"/>
+    <w:lsdException w:qFormat="true" w:unhideWhenUsed="false" w:semiHidden="false" w:uiPriority="33" w:name="Book Title"/>
+    <w:lsdException w:uiPriority="37" w:name="Bibliography"/>
+    <w:lsdException w:qFormat="true" w:uiPriority="39" w:name="TOC Heading"/>
   </w:latentStyles>
-  <w:style w:type="paragraph" w:default="1" w:styleId="Normal">
+  <w:style w:default="true" w:styleId="Normal" w:type="paragraph">
     <w:name w:val="Normal"/>
     <w:qFormat/>
   </w:style>
-  <w:style w:type="character" w:default="1" w:styleId="DefaultParagraphFont">
+  <w:style w:default="true" w:styleId="DefaultParagraphFont" w:type="character">
     <w:name w:val="Default Paragraph Font"/>
     <w:uiPriority w:val="1"/>
     <w:semiHidden/>
     <w:unhideWhenUsed/>
   </w:style>
-  <w:style w:type="table" w:default="1" w:styleId="TableNormal">
+  <w:style w:default="true" w:styleId="TableNormal" w:type="table">
     <w:name w:val="Normal Table"/>
     <w:uiPriority w:val="99"/>
     <w:semiHidden/>
     <w:unhideWhenUsed/>
     <w:qFormat/>
     <w:tblPr>
-      <w:tblInd w:w="0" w:type="dxa"/>
+      <w:tblInd w:type="dxa" w:w="0"/>
       <w:tblCellMar>
-        <w:top w:w="0" w:type="dxa"/>
-        <w:left w:w="108" w:type="dxa"/>
-        <w:bottom w:w="0" w:type="dxa"/>
-        <w:right w:w="108" w:type="dxa"/>
+        <w:top w:type="dxa" w:w="0"/>
+        <w:left w:type="dxa" w:w="108"/>
+        <w:bottom w:type="dxa" w:w="0"/>
+        <w:right w:type="dxa" w:w="108"/>
       </w:tblCellMar>
     </w:tblPr>
   </w:style>
-  <w:style w:type="numbering" w:default="1" w:styleId="NoList">
+  <w:style w:default="true" w:styleId="NoList" w:type="numbering">
     <w:name w:val="No List"/>
     <w:uiPriority w:val="99"/>
     <w:semiHidden/>
     <w:unhideWhenUsed/>
   </w:style>
-  <w:style w:type="character" w:styleId="PlaceholderText">
+  <w:style w:styleId="PlaceholderText" w:type="character">
     <w:name w:val="Placeholder Text"/>
     <w:basedOn w:val="DefaultParagraphFont"/>
     <w:uiPriority w:val="99"/>
@@ -428,7 +428,7 @@
       <w:color w:val="808080"/>
     </w:rPr>
   </w:style>
-  <w:style w:type="paragraph" w:styleId="BalloonText">
+  <w:style w:styleId="BalloonText" w:type="paragraph">
     <w:name w:val="Balloon Text"/>
     <w:basedOn w:val="Normal"/>
     <w:link w:val="BalloonTextChar"/>
@@ -436,52 +436,52 @@
     <w:semiHidden/>
     <w:unhideWhenUsed/>
     <w:pPr>
-      <w:spacing w:after="0" w:line="240" w:lineRule="auto"/>
+      <w:spacing w:lineRule="auto" w:line="240" w:after="0"/>
     </w:pPr>
     <w:rPr>
-      <w:rFonts w:ascii="Tahoma" w:hAnsi="Tahoma" w:cs="Tahoma"/>
+      <w:rFonts w:cs="Tahoma" w:hAnsi="Tahoma" w:ascii="Tahoma"/>
       <w:sz w:val="16"/>
       <w:szCs w:val="16"/>
     </w:rPr>
   </w:style>
-  <w:style w:type="character" w:customStyle="1" w:styleId="BalloonTextChar">
+  <w:style w:customStyle="true" w:styleId="BalloonTextChar" w:type="character">
     <w:name w:val="Balloon Text Char"/>
     <w:basedOn w:val="DefaultParagraphFont"/>
     <w:link w:val="BalloonText"/>
     <w:uiPriority w:val="99"/>
     <w:semiHidden/>
     <w:rPr>
-      <w:rFonts w:ascii="Tahoma" w:hAnsi="Tahoma" w:cs="Tahoma"/>
+      <w:rFonts w:cs="Tahoma" w:hAnsi="Tahoma" w:ascii="Tahoma"/>
       <w:sz w:val="16"/>
       <w:szCs w:val="16"/>
     </w:rPr>
   </w:style>
-  <w:style w:type="table" w:styleId="TableGrid">
+  <w:style w:styleId="TableGrid" w:type="table">
     <w:name w:val="Table Grid"/>
     <w:basedOn w:val="TableNormal"/>
     <w:uiPriority w:val="59"/>
     <w:pPr>
-      <w:spacing w:after="0" w:line="240" w:lineRule="auto"/>
+      <w:spacing w:lineRule="auto" w:line="240" w:after="0"/>
     </w:pPr>
     <w:tblPr>
-      <w:tblInd w:w="0" w:type="dxa"/>
+      <w:tblInd w:type="dxa" w:w="0"/>
       <w:tblBorders>
-        <w:top w:val="single" w:sz="4" w:space="0" w:color="000000" w:themeColor="text1"/>
-        <w:left w:val="single" w:sz="4" w:space="0" w:color="000000" w:themeColor="text1"/>
-        <w:bottom w:val="single" w:sz="4" w:space="0" w:color="000000" w:themeColor="text1"/>
-        <w:right w:val="single" w:sz="4" w:space="0" w:color="000000" w:themeColor="text1"/>
-        <w:insideH w:val="single" w:sz="4" w:space="0" w:color="000000" w:themeColor="text1"/>
-        <w:insideV w:val="single" w:sz="4" w:space="0" w:color="000000" w:themeColor="text1"/>
+        <w:top w:space="0" w:sz="4" w:themeColor="text1" w:color="000000" w:val="single"/>
+        <w:left w:space="0" w:sz="4" w:themeColor="text1" w:color="000000" w:val="single"/>
+        <w:bottom w:space="0" w:sz="4" w:themeColor="text1" w:color="000000" w:val="single"/>
+        <w:right w:space="0" w:sz="4" w:themeColor="text1" w:color="000000" w:val="single"/>
+        <w:insideH w:space="0" w:sz="4" w:themeColor="text1" w:color="000000" w:val="single"/>
+        <w:insideV w:space="0" w:sz="4" w:themeColor="text1" w:color="000000" w:val="single"/>
       </w:tblBorders>
       <w:tblCellMar>
-        <w:top w:w="0" w:type="dxa"/>
-        <w:left w:w="108" w:type="dxa"/>
-        <w:bottom w:w="0" w:type="dxa"/>
-        <w:right w:w="108" w:type="dxa"/>
+        <w:top w:type="dxa" w:w="0"/>
+        <w:left w:type="dxa" w:w="108"/>
+        <w:bottom w:type="dxa" w:w="0"/>
+        <w:right w:type="dxa" w:w="108"/>
       </w:tblCellMar>
     </w:tblPr>
   </w:style>
-  <w:style w:type="character" w:styleId="CommentReference">
+  <w:style w:styleId="CommentReference" w:type="character">
     <w:name w:val="annotation reference"/>
     <w:basedOn w:val="DefaultParagraphFont"/>
     <w:uiPriority w:val="99"/>
@@ -492,7 +492,7 @@
       <w:szCs w:val="16"/>
     </w:rPr>
   </w:style>
-  <w:style w:type="paragraph" w:styleId="CommentText">
+  <w:style w:styleId="CommentText" w:type="paragraph">
     <w:name w:val="annotation text"/>
     <w:basedOn w:val="Normal"/>
     <w:link w:val="CommentTextChar"/>
@@ -500,14 +500,14 @@
     <w:semiHidden/>
     <w:unhideWhenUsed/>
     <w:pPr>
-      <w:spacing w:line="240" w:lineRule="auto"/>
+      <w:spacing w:lineRule="auto" w:line="240"/>
     </w:pPr>
     <w:rPr>
       <w:sz w:val="20"/>
       <w:szCs w:val="20"/>
     </w:rPr>
   </w:style>
-  <w:style w:type="character" w:customStyle="1" w:styleId="CommentTextChar">
+  <w:style w:customStyle="true" w:styleId="CommentTextChar" w:type="character">
     <w:name w:val="Comment Text Char"/>
     <w:basedOn w:val="DefaultParagraphFont"/>
     <w:link w:val="CommentText"/>
@@ -518,7 +518,7 @@
       <w:szCs w:val="20"/>
     </w:rPr>
   </w:style>
-  <w:style w:type="paragraph" w:styleId="CommentSubject">
+  <w:style w:styleId="CommentSubject" w:type="paragraph">
     <w:name w:val="annotation subject"/>
     <w:basedOn w:val="CommentText"/>
     <w:next w:val="CommentText"/>
@@ -531,7 +531,7 @@
       <w:bCs/>
     </w:rPr>
   </w:style>
-  <w:style w:type="character" w:customStyle="1" w:styleId="CommentSubjectChar">
+  <w:style w:customStyle="true" w:styleId="CommentSubjectChar" w:type="character">
     <w:name w:val="Comment Subject Char"/>
     <w:basedOn w:val="CommentTextChar"/>
     <w:link w:val="CommentSubject"/>
@@ -546,7 +546,7 @@
 </file>
 
 <file path=word/glossary/document.xml><?xml version="1.0" encoding="utf-8"?>
-<w:glossaryDocument xmlns:ve="http://schemas.openxmlformats.org/markup-compatibility/2006" xmlns:o="urn:schemas-microsoft-com:office:office" xmlns:r="http://schemas.openxmlformats.org/officeDocument/2006/relationships" xmlns:m="http://schemas.openxmlformats.org/officeDocument/2006/math" xmlns:v="urn:schemas-microsoft-com:vml" xmlns:wp="http://schemas.openxmlformats.org/drawingml/2006/wordprocessingDrawing" xmlns:w10="urn:schemas-microsoft-com:office:word" xmlns:w="http://schemas.openxmlformats.org/wordprocessingml/2006/main" xmlns:wne="http://schemas.microsoft.com/office/word/2006/wordml">
+<w:glossaryDocument xmlns:w="http://schemas.openxmlformats.org/wordprocessingml/2006/main" xmlns:r="http://schemas.openxmlformats.org/officeDocument/2006/relationships" xmlns:m="http://schemas.openxmlformats.org/officeDocument/2006/math" xmlns:wp="http://schemas.openxmlformats.org/drawingml/2006/wordprocessingDrawing" xmlns:a="http://schemas.openxmlformats.org/drawingml/2006/main" xmlns:pkg="http://schemas.microsoft.com/office/2006/xmlPackage" xmlns:ns7="http://schemas.openxmlformats.org/schemaLibrary/2006/main" xmlns:ns8="http://schemas.openxmlformats.org/drawingml/2006/chart" xmlns:ns9="http://schemas.openxmlformats.org/drawingml/2006/chartDrawing" xmlns:ns10="http://schemas.openxmlformats.org/drawingml/2006/diagram" xmlns:pic="http://schemas.openxmlformats.org/drawingml/2006/picture" xmlns:ns12="http://schemas.openxmlformats.org/drawingml/2006/spreadsheetDrawing" xmlns:o="urn:schemas-microsoft-com:office:office" xmlns:v="urn:schemas-microsoft-com:vml" xmlns:ns15="http://opendope.org/xpaths" xmlns:ns16="http://opendope.org/conditions" xmlns:ns17="http://schemas.openxmlformats.org/drawingml/2006/compatibility" xmlns:ns18="http://schemas.openxmlformats.org/drawingml/2006/lockedCanvas">
   <w:docParts>
     <w:docPart>
       <w:docPartPr>
@@ -579,40 +579,40 @@
 </file>
 
 <file path=word/glossary/fontTable.xml><?xml version="1.0" encoding="utf-8"?>
-<w:fonts xmlns:r="http://schemas.openxmlformats.org/officeDocument/2006/relationships" xmlns:w="http://schemas.openxmlformats.org/wordprocessingml/2006/main">
+<w:fonts xmlns:w="http://schemas.openxmlformats.org/wordprocessingml/2006/main" xmlns:r="http://schemas.openxmlformats.org/officeDocument/2006/relationships" xmlns:m="http://schemas.openxmlformats.org/officeDocument/2006/math" xmlns:wp="http://schemas.openxmlformats.org/drawingml/2006/wordprocessingDrawing" xmlns:a="http://schemas.openxmlformats.org/drawingml/2006/main" xmlns:pkg="http://schemas.microsoft.com/office/2006/xmlPackage" xmlns:ns7="http://schemas.openxmlformats.org/schemaLibrary/2006/main" xmlns:ns8="http://schemas.openxmlformats.org/drawingml/2006/chart" xmlns:ns9="http://schemas.openxmlformats.org/drawingml/2006/chartDrawing" xmlns:ns10="http://schemas.openxmlformats.org/drawingml/2006/diagram" xmlns:pic="http://schemas.openxmlformats.org/drawingml/2006/picture" xmlns:ns12="http://schemas.openxmlformats.org/drawingml/2006/spreadsheetDrawing" xmlns:o="urn:schemas-microsoft-com:office:office" xmlns:v="urn:schemas-microsoft-com:vml" xmlns:ns15="http://opendope.org/xpaths" xmlns:ns16="http://opendope.org/conditions" xmlns:ns17="http://schemas.openxmlformats.org/drawingml/2006/compatibility" xmlns:ns18="http://schemas.openxmlformats.org/drawingml/2006/lockedCanvas">
   <w:font w:name="Calibri">
     <w:panose1 w:val="020F0502020204030204"/>
     <w:charset w:val="00"/>
     <w:family w:val="swiss"/>
     <w:pitch w:val="variable"/>
-    <w:sig w:usb0="E10002FF" w:usb1="4000ACFF" w:usb2="00000009" w:usb3="00000000" w:csb0="0000019F" w:csb1="00000000"/>
+    <w:sig w:csb1="00000000" w:csb0="0000019F" w:usb3="00000000" w:usb2="00000009" w:usb1="4000ACFF" w:usb0="E10002FF"/>
   </w:font>
   <w:font w:name="Times New Roman">
     <w:panose1 w:val="02020603050405020304"/>
     <w:charset w:val="00"/>
     <w:family w:val="roman"/>
     <w:pitch w:val="variable"/>
-    <w:sig w:usb0="E0002AFF" w:usb1="C0007841" w:usb2="00000009" w:usb3="00000000" w:csb0="000001FF" w:csb1="00000000"/>
+    <w:sig w:csb1="00000000" w:csb0="000001FF" w:usb3="00000000" w:usb2="00000009" w:usb1="C0007841" w:usb0="E0002AFF"/>
   </w:font>
   <w:font w:name="Tahoma">
     <w:panose1 w:val="020B0604030504040204"/>
     <w:charset w:val="00"/>
     <w:family w:val="swiss"/>
     <w:pitch w:val="variable"/>
-    <w:sig w:usb0="E1002EFF" w:usb1="C000605B" w:usb2="00000029" w:usb3="00000000" w:csb0="000101FF" w:csb1="00000000"/>
+    <w:sig w:csb1="00000000" w:csb0="000101FF" w:usb3="00000000" w:usb2="00000029" w:usb1="C000605B" w:usb0="E1002EFF"/>
   </w:font>
   <w:font w:name="Cambria">
     <w:panose1 w:val="02040503050406030204"/>
     <w:charset w:val="00"/>
     <w:family w:val="roman"/>
     <w:pitch w:val="variable"/>
-    <w:sig w:usb0="A00002EF" w:usb1="4000004B" w:usb2="00000000" w:usb3="00000000" w:csb0="0000019F" w:csb1="00000000"/>
+    <w:sig w:csb1="00000000" w:csb0="0000019F" w:usb3="00000000" w:usb2="00000000" w:usb1="4000004B" w:usb0="A00002EF"/>
   </w:font>
 </w:fonts>
 </file>
 
 <file path=word/glossary/settings.xml><?xml version="1.0" encoding="utf-8"?>
-<w:settings xmlns:o="urn:schemas-microsoft-com:office:office" xmlns:r="http://schemas.openxmlformats.org/officeDocument/2006/relationships" xmlns:m="http://schemas.openxmlformats.org/officeDocument/2006/math" xmlns:v="urn:schemas-microsoft-com:vml" xmlns:w10="urn:schemas-microsoft-com:office:word" xmlns:w="http://schemas.openxmlformats.org/wordprocessingml/2006/main" xmlns:sl="http://schemas.openxmlformats.org/schemaLibrary/2006/main">
+<w:settings xmlns:w="http://schemas.openxmlformats.org/wordprocessingml/2006/main" xmlns:r="http://schemas.openxmlformats.org/officeDocument/2006/relationships" xmlns:m="http://schemas.openxmlformats.org/officeDocument/2006/math" xmlns:wp="http://schemas.openxmlformats.org/drawingml/2006/wordprocessingDrawing" xmlns:a="http://schemas.openxmlformats.org/drawingml/2006/main" xmlns:pkg="http://schemas.microsoft.com/office/2006/xmlPackage" xmlns:ns7="http://schemas.openxmlformats.org/schemaLibrary/2006/main" xmlns:ns8="http://schemas.openxmlformats.org/drawingml/2006/chart" xmlns:ns9="http://schemas.openxmlformats.org/drawingml/2006/chartDrawing" xmlns:ns10="http://schemas.openxmlformats.org/drawingml/2006/diagram" xmlns:pic="http://schemas.openxmlformats.org/drawingml/2006/picture" xmlns:ns12="http://schemas.openxmlformats.org/drawingml/2006/spreadsheetDrawing" xmlns:o="urn:schemas-microsoft-com:office:office" xmlns:v="urn:schemas-microsoft-com:vml" xmlns:ns15="http://opendope.org/xpaths" xmlns:ns16="http://opendope.org/conditions" xmlns:ns17="http://schemas.openxmlformats.org/drawingml/2006/compatibility" xmlns:ns18="http://schemas.openxmlformats.org/drawingml/2006/lockedCanvas">
   <w:view w:val="normal"/>
   <w:defaultTabStop w:val="720"/>
   <w:characterSpacingControl w:val="doNotCompress"/>
@@ -633,201 +633,201 @@
     <m:naryLim m:val="undOvr"/>
   </m:mathPr>
   <w:themeFontLang w:val="en-AU"/>
-  <w:clrSchemeMapping w:bg1="light1" w:t1="dark1" w:bg2="light2" w:t2="dark2" w:accent1="accent1" w:accent2="accent2" w:accent3="accent3" w:accent4="accent4" w:accent5="accent5" w:accent6="accent6" w:hyperlink="hyperlink" w:followedHyperlink="followedHyperlink"/>
+  <w:clrSchemeMapping w:followedHyperlink="followedHyperlink" w:hyperlink="hyperlink" w:accent6="accent6" w:accent5="accent5" w:accent4="accent4" w:accent3="accent3" w:accent2="accent2" w:accent1="accent1" w:t2="dark2" w:bg2="light2" w:t1="dark1" w:bg1="light1"/>
   <w:decimalSymbol w:val="."/>
   <w:listSeparator w:val=","/>
 </w:settings>
 </file>
 
 <file path=word/glossary/styles.xml><?xml version="1.0" encoding="utf-8"?>
-<w:styles xmlns:r="http://schemas.openxmlformats.org/officeDocument/2006/relationships" xmlns:w="http://schemas.openxmlformats.org/wordprocessingml/2006/main">
+<w:styles xmlns:w="http://schemas.openxmlformats.org/wordprocessingml/2006/main" xmlns:r="http://schemas.openxmlformats.org/officeDocument/2006/relationships" xmlns:m="http://schemas.openxmlformats.org/officeDocument/2006/math" xmlns:wp="http://schemas.openxmlformats.org/drawingml/2006/wordprocessingDrawing" xmlns:a="http://schemas.openxmlformats.org/drawingml/2006/main" xmlns:pkg="http://schemas.microsoft.com/office/2006/xmlPackage" xmlns:ns7="http://schemas.openxmlformats.org/schemaLibrary/2006/main" xmlns:ns8="http://schemas.openxmlformats.org/drawingml/2006/chart" xmlns:ns9="http://schemas.openxmlformats.org/drawingml/2006/chartDrawing" xmlns:ns10="http://schemas.openxmlformats.org/drawingml/2006/diagram" xmlns:pic="http://schemas.openxmlformats.org/drawingml/2006/picture" xmlns:ns12="http://schemas.openxmlformats.org/drawingml/2006/spreadsheetDrawing" xmlns:o="urn:schemas-microsoft-com:office:office" xmlns:v="urn:schemas-microsoft-com:vml" xmlns:ns15="http://opendope.org/xpaths" xmlns:ns16="http://opendope.org/conditions" xmlns:ns17="http://schemas.openxmlformats.org/drawingml/2006/compatibility" xmlns:ns18="http://schemas.openxmlformats.org/drawingml/2006/lockedCanvas">
   <w:docDefaults>
     <w:rPrDefault>
       <w:rPr>
-        <w:rFonts w:asciiTheme="minorHAnsi" w:eastAsiaTheme="minorEastAsia" w:hAnsiTheme="minorHAnsi" w:cstheme="minorBidi"/>
+        <w:rFonts w:cstheme="minorBidi" w:eastAsiaTheme="minorEastAsia" w:hAnsiTheme="minorHAnsi" w:asciiTheme="minorHAnsi"/>
         <w:sz w:val="22"/>
         <w:szCs w:val="22"/>
-        <w:lang w:val="en-AU" w:eastAsia="en-AU" w:bidi="ar-SA"/>
+        <w:lang w:bidi="ar-SA" w:eastAsia="en-AU" w:val="en-AU"/>
       </w:rPr>
     </w:rPrDefault>
     <w:pPrDefault>
       <w:pPr>
-        <w:spacing w:after="200" w:line="276" w:lineRule="auto"/>
+        <w:spacing w:lineRule="auto" w:line="276" w:after="200"/>
       </w:pPr>
     </w:pPrDefault>
   </w:docDefaults>
-  <w:latentStyles w:defLockedState="0" w:defUIPriority="99" w:defSemiHidden="1" w:defUnhideWhenUsed="1" w:defQFormat="0" w:count="267">
-    <w:lsdException w:name="Normal" w:semiHidden="0" w:uiPriority="0" w:unhideWhenUsed="0" w:qFormat="1"/>
-    <w:lsdException w:name="heading 1" w:semiHidden="0" w:uiPriority="9" w:unhideWhenUsed="0" w:qFormat="1"/>
-    <w:lsdException w:name="heading 2" w:uiPriority="9" w:qFormat="1"/>
-    <w:lsdException w:name="heading 3" w:uiPriority="9" w:qFormat="1"/>
-    <w:lsdException w:name="heading 4" w:uiPriority="9" w:qFormat="1"/>
-    <w:lsdException w:name="heading 5" w:uiPriority="9" w:qFormat="1"/>
-    <w:lsdException w:name="heading 6" w:uiPriority="9" w:qFormat="1"/>
-    <w:lsdException w:name="heading 7" w:uiPriority="9" w:qFormat="1"/>
-    <w:lsdException w:name="heading 8" w:uiPriority="9" w:qFormat="1"/>
-    <w:lsdException w:name="heading 9" w:uiPriority="9" w:qFormat="1"/>
-    <w:lsdException w:name="toc 1" w:uiPriority="39"/>
-    <w:lsdException w:name="toc 2" w:uiPriority="39"/>
-    <w:lsdException w:name="toc 3" w:uiPriority="39"/>
-    <w:lsdException w:name="toc 4" w:uiPriority="39"/>
-    <w:lsdException w:name="toc 5" w:uiPriority="39"/>
-    <w:lsdException w:name="toc 6" w:uiPriority="39"/>
-    <w:lsdException w:name="toc 7" w:uiPriority="39"/>
-    <w:lsdException w:name="toc 8" w:uiPriority="39"/>
-    <w:lsdException w:name="toc 9" w:uiPriority="39"/>
-    <w:lsdException w:name="caption" w:uiPriority="35" w:qFormat="1"/>
-    <w:lsdException w:name="Title" w:semiHidden="0" w:uiPriority="10" w:unhideWhenUsed="0" w:qFormat="1"/>
-    <w:lsdException w:name="Default Paragraph Font" w:uiPriority="1"/>
-    <w:lsdException w:name="Subtitle" w:semiHidden="0" w:uiPriority="11" w:unhideWhenUsed="0" w:qFormat="1"/>
-    <w:lsdException w:name="Strong" w:semiHidden="0" w:uiPriority="22" w:unhideWhenUsed="0" w:qFormat="1"/>
-    <w:lsdException w:name="Emphasis" w:semiHidden="0" w:uiPriority="20" w:unhideWhenUsed="0" w:qFormat="1"/>
-    <w:lsdException w:name="Table Grid" w:semiHidden="0" w:uiPriority="59" w:unhideWhenUsed="0"/>
-    <w:lsdException w:name="Placeholder Text" w:unhideWhenUsed="0"/>
-    <w:lsdException w:name="No Spacing" w:semiHidden="0" w:uiPriority="1" w:unhideWhenUsed="0" w:qFormat="1"/>
-    <w:lsdException w:name="Light Shading" w:semiHidden="0" w:uiPriority="60" w:unhideWhenUsed="0"/>
-    <w:lsdException w:name="Light List" w:semiHidden="0" w:uiPriority="61" w:unhideWhenUsed="0"/>
-    <w:lsdException w:name="Light Grid" w:semiHidden="0" w:uiPriority="62" w:unhideWhenUsed="0"/>
-    <w:lsdException w:name="Medium Shading 1" w:semiHidden="0" w:uiPriority="63" w:unhideWhenUsed="0"/>
-    <w:lsdException w:name="Medium Shading 2" w:semiHidden="0" w:uiPriority="64" w:unhideWhenUsed="0"/>
-    <w:lsdException w:name="Medium List 1" w:semiHidden="0" w:uiPriority="65" w:unhideWhenUsed="0"/>
-    <w:lsdException w:name="Medium List 2" w:semiHidden="0" w:uiPriority="66" w:unhideWhenUsed="0"/>
-    <w:lsdException w:name="Medium Grid 1" w:semiHidden="0" w:uiPriority="67" w:unhideWhenUsed="0"/>
-    <w:lsdException w:name="Medium Grid 2" w:semiHidden="0" w:uiPriority="68" w:unhideWhenUsed="0"/>
-    <w:lsdException w:name="Medium Grid 3" w:semiHidden="0" w:uiPriority="69" w:unhideWhenUsed="0"/>
-    <w:lsdException w:name="Dark List" w:semiHidden="0" w:uiPriority="70" w:unhideWhenUsed="0"/>
-    <w:lsdException w:name="Colorful Shading" w:semiHidden="0" w:uiPriority="71" w:unhideWhenUsed="0"/>
-    <w:lsdException w:name="Colorful List" w:semiHidden="0" w:uiPriority="72" w:unhideWhenUsed="0"/>
-    <w:lsdException w:name="Colorful Grid" w:semiHidden="0" w:uiPriority="73" w:unhideWhenUsed="0"/>
-    <w:lsdException w:name="Light Shading Accent 1" w:semiHidden="0" w:uiPriority="60" w:unhideWhenUsed="0"/>
-    <w:lsdException w:name="Light List Accent 1" w:semiHidden="0" w:uiPriority="61" w:unhideWhenUsed="0"/>
-    <w:lsdException w:name="Light Grid Accent 1" w:semiHidden="0" w:uiPriority="62" w:unhideWhenUsed="0"/>
-    <w:lsdException w:name="Medium Shading 1 Accent 1" w:semiHidden="0" w:uiPriority="63" w:unhideWhenUsed="0"/>
-    <w:lsdException w:name="Medium Shading 2 Accent 1" w:semiHidden="0" w:uiPriority="64" w:unhideWhenUsed="0"/>
-    <w:lsdException w:name="Medium List 1 Accent 1" w:semiHidden="0" w:uiPriority="65" w:unhideWhenUsed="0"/>
-    <w:lsdException w:name="Revision" w:unhideWhenUsed="0"/>
-    <w:lsdException w:name="List Paragraph" w:semiHidden="0" w:uiPriority="34" w:unhideWhenUsed="0" w:qFormat="1"/>
-    <w:lsdException w:name="Quote" w:semiHidden="0" w:uiPriority="29" w:unhideWhenUsed="0" w:qFormat="1"/>
-    <w:lsdException w:name="Intense Quote" w:semiHidden="0" w:uiPriority="30" w:unhideWhenUsed="0" w:qFormat="1"/>
-    <w:lsdException w:name="Medium List 2 Accent 1" w:semiHidden="0" w:uiPriority="66" w:unhideWhenUsed="0"/>
-    <w:lsdException w:name="Medium Grid 1 Accent 1" w:semiHidden="0" w:uiPriority="67" w:unhideWhenUsed="0"/>
-    <w:lsdException w:name="Medium Grid 2 Accent 1" w:semiHidden="0" w:uiPriority="68" w:unhideWhenUsed="0"/>
-    <w:lsdException w:name="Medium Grid 3 Accent 1" w:semiHidden="0" w:uiPriority="69" w:unhideWhenUsed="0"/>
-    <w:lsdException w:name="Dark List Accent 1" w:semiHidden="0" w:uiPriority="70" w:unhideWhenUsed="0"/>
-    <w:lsdException w:name="Colorful Shading Accent 1" w:semiHidden="0" w:uiPriority="71" w:unhideWhenUsed="0"/>
-    <w:lsdException w:name="Colorful List Accent 1" w:semiHidden="0" w:uiPriority="72" w:unhideWhenUsed="0"/>
-    <w:lsdException w:name="Colorful Grid Accent 1" w:semiHidden="0" w:uiPriority="73" w:unhideWhenUsed="0"/>
-    <w:lsdException w:name="Light Shading Accent 2" w:semiHidden="0" w:uiPriority="60" w:unhideWhenUsed="0"/>
-    <w:lsdException w:name="Light List Accent 2" w:semiHidden="0" w:uiPriority="61" w:unhideWhenUsed="0"/>
-    <w:lsdException w:name="Light Grid Accent 2" w:semiHidden="0" w:uiPriority="62" w:unhideWhenUsed="0"/>
-    <w:lsdException w:name="Medium Shading 1 Accent 2" w:semiHidden="0" w:uiPriority="63" w:unhideWhenUsed="0"/>
-    <w:lsdException w:name="Medium Shading 2 Accent 2" w:semiHidden="0" w:uiPriority="64" w:unhideWhenUsed="0"/>
-    <w:lsdException w:name="Medium List 1 Accent 2" w:semiHidden="0" w:uiPriority="65" w:unhideWhenUsed="0"/>
-    <w:lsdException w:name="Medium List 2 Accent 2" w:semiHidden="0" w:uiPriority="66" w:unhideWhenUsed="0"/>
-    <w:lsdException w:name="Medium Grid 1 Accent 2" w:semiHidden="0" w:uiPriority="67" w:unhideWhenUsed="0"/>
-    <w:lsdException w:name="Medium Grid 2 Accent 2" w:semiHidden="0" w:uiPriority="68" w:unhideWhenUsed="0"/>
-    <w:lsdException w:name="Medium Grid 3 Accent 2" w:semiHidden="0" w:uiPriority="69" w:unhideWhenUsed="0"/>
-    <w:lsdException w:name="Dark List Accent 2" w:semiHidden="0" w:uiPriority="70" w:unhideWhenUsed="0"/>
-    <w:lsdException w:name="Colorful Shading Accent 2" w:semiHidden="0" w:uiPriority="71" w:unhideWhenUsed="0"/>
-    <w:lsdException w:name="Colorful List Accent 2" w:semiHidden="0" w:uiPriority="72" w:unhideWhenUsed="0"/>
-    <w:lsdException w:name="Colorful Grid Accent 2" w:semiHidden="0" w:uiPriority="73" w:unhideWhenUsed="0"/>
-    <w:lsdException w:name="Light Shading Accent 3" w:semiHidden="0" w:uiPriority="60" w:unhideWhenUsed="0"/>
-    <w:lsdException w:name="Light List Accent 3" w:semiHidden="0" w:uiPriority="61" w:unhideWhenUsed="0"/>
-    <w:lsdException w:name="Light Grid Accent 3" w:semiHidden="0" w:uiPriority="62" w:unhideWhenUsed="0"/>
-    <w:lsdException w:name="Medium Shading 1 Accent 3" w:semiHidden="0" w:uiPriority="63" w:unhideWhenUsed="0"/>
-    <w:lsdException w:name="Medium Shading 2 Accent 3" w:semiHidden="0" w:uiPriority="64" w:unhideWhenUsed="0"/>
-    <w:lsdException w:name="Medium List 1 Accent 3" w:semiHidden="0" w:uiPriority="65" w:unhideWhenUsed="0"/>
-    <w:lsdException w:name="Medium List 2 Accent 3" w:semiHidden="0" w:uiPriority="66" w:unhideWhenUsed="0"/>
-    <w:lsdException w:name="Medium Grid 1 Accent 3" w:semiHidden="0" w:uiPriority="67" w:unhideWhenUsed="0"/>
-    <w:lsdException w:name="Medium Grid 2 Accent 3" w:semiHidden="0" w:uiPriority="68" w:unhideWhenUsed="0"/>
-    <w:lsdException w:name="Medium Grid 3 Accent 3" w:semiHidden="0" w:uiPriority="69" w:unhideWhenUsed="0"/>
-    <w:lsdException w:name="Dark List Accent 3" w:semiHidden="0" w:uiPriority="70" w:unhideWhenUsed="0"/>
-    <w:lsdException w:name="Colorful Shading Accent 3" w:semiHidden="0" w:uiPriority="71" w:unhideWhenUsed="0"/>
-    <w:lsdException w:name="Colorful List Accent 3" w:semiHidden="0" w:uiPriority="72" w:unhideWhenUsed="0"/>
-    <w:lsdException w:name="Colorful Grid Accent 3" w:semiHidden="0" w:uiPriority="73" w:unhideWhenUsed="0"/>
-    <w:lsdException w:name="Light Shading Accent 4" w:semiHidden="0" w:uiPriority="60" w:unhideWhenUsed="0"/>
-    <w:lsdException w:name="Light List Accent 4" w:semiHidden="0" w:uiPriority="61" w:unhideWhenUsed="0"/>
-    <w:lsdException w:name="Light Grid Accent 4" w:semiHidden="0" w:uiPriority="62" w:unhideWhenUsed="0"/>
-    <w:lsdException w:name="Medium Shading 1 Accent 4" w:semiHidden="0" w:uiPriority="63" w:unhideWhenUsed="0"/>
-    <w:lsdException w:name="Medium Shading 2 Accent 4" w:semiHidden="0" w:uiPriority="64" w:unhideWhenUsed="0"/>
-    <w:lsdException w:name="Medium List 1 Accent 4" w:semiHidden="0" w:uiPriority="65" w:unhideWhenUsed="0"/>
-    <w:lsdException w:name="Medium List 2 Accent 4" w:semiHidden="0" w:uiPriority="66" w:unhideWhenUsed="0"/>
-    <w:lsdException w:name="Medium Grid 1 Accent 4" w:semiHidden="0" w:uiPriority="67" w:unhideWhenUsed="0"/>
-    <w:lsdException w:name="Medium Grid 2 Accent 4" w:semiHidden="0" w:uiPriority="68" w:unhideWhenUsed="0"/>
-    <w:lsdException w:name="Medium Grid 3 Accent 4" w:semiHidden="0" w:uiPriority="69" w:unhideWhenUsed="0"/>
-    <w:lsdException w:name="Dark List Accent 4" w:semiHidden="0" w:uiPriority="70" w:unhideWhenUsed="0"/>
-    <w:lsdException w:name="Colorful Shading Accent 4" w:semiHidden="0" w:uiPriority="71" w:unhideWhenUsed="0"/>
-    <w:lsdException w:name="Colorful List Accent 4" w:semiHidden="0" w:uiPriority="72" w:unhideWhenUsed="0"/>
-    <w:lsdException w:name="Colorful Grid Accent 4" w:semiHidden="0" w:uiPriority="73" w:unhideWhenUsed="0"/>
-    <w:lsdException w:name="Light Shading Accent 5" w:semiHidden="0" w:uiPriority="60" w:unhideWhenUsed="0"/>
-    <w:lsdException w:name="Light List Accent 5" w:semiHidden="0" w:uiPriority="61" w:unhideWhenUsed="0"/>
-    <w:lsdException w:name="Light Grid Accent 5" w:semiHidden="0" w:uiPriority="62" w:unhideWhenUsed="0"/>
-    <w:lsdException w:name="Medium Shading 1 Accent 5" w:semiHidden="0" w:uiPriority="63" w:unhideWhenUsed="0"/>
-    <w:lsdException w:name="Medium Shading 2 Accent 5" w:semiHidden="0" w:uiPriority="64" w:unhideWhenUsed="0"/>
-    <w:lsdException w:name="Medium List 1 Accent 5" w:semiHidden="0" w:uiPriority="65" w:unhideWhenUsed="0"/>
-    <w:lsdException w:name="Medium List 2 Accent 5" w:semiHidden="0" w:uiPriority="66" w:unhideWhenUsed="0"/>
-    <w:lsdException w:name="Medium Grid 1 Accent 5" w:semiHidden="0" w:uiPriority="67" w:unhideWhenUsed="0"/>
-    <w:lsdException w:name="Medium Grid 2 Accent 5" w:semiHidden="0" w:uiPriority="68" w:unhideWhenUsed="0"/>
-    <w:lsdException w:name="Medium Grid 3 Accent 5" w:semiHidden="0" w:uiPriority="69" w:unhideWhenUsed="0"/>
-    <w:lsdException w:name="Dark List Accent 5" w:semiHidden="0" w:uiPriority="70" w:unhideWhenUsed="0"/>
-    <w:lsdException w:name="Colorful Shading Accent 5" w:semiHidden="0" w:uiPriority="71" w:unhideWhenUsed="0"/>
-    <w:lsdException w:name="Colorful List Accent 5" w:semiHidden="0" w:uiPriority="72" w:unhideWhenUsed="0"/>
-    <w:lsdException w:name="Colorful Grid Accent 5" w:semiHidden="0" w:uiPriority="73" w:unhideWhenUsed="0"/>
-    <w:lsdException w:name="Light Shading Accent 6" w:semiHidden="0" w:uiPriority="60" w:unhideWhenUsed="0"/>
-    <w:lsdException w:name="Light List Accent 6" w:semiHidden="0" w:uiPriority="61" w:unhideWhenUsed="0"/>
-    <w:lsdException w:name="Light Grid Accent 6" w:semiHidden="0" w:uiPriority="62" w:unhideWhenUsed="0"/>
-    <w:lsdException w:name="Medium Shading 1 Accent 6" w:semiHidden="0" w:uiPriority="63" w:unhideWhenUsed="0"/>
-    <w:lsdException w:name="Medium Shading 2 Accent 6" w:semiHidden="0" w:uiPriority="64" w:unhideWhenUsed="0"/>
-    <w:lsdException w:name="Medium List 1 Accent 6" w:semiHidden="0" w:uiPriority="65" w:unhideWhenUsed="0"/>
-    <w:lsdException w:name="Medium List 2 Accent 6" w:semiHidden="0" w:uiPriority="66" w:unhideWhenUsed="0"/>
-    <w:lsdException w:name="Medium Grid 1 Accent 6" w:semiHidden="0" w:uiPriority="67" w:unhideWhenUsed="0"/>
-    <w:lsdException w:name="Medium Grid 2 Accent 6" w:semiHidden="0" w:uiPriority="68" w:unhideWhenUsed="0"/>
-    <w:lsdException w:name="Medium Grid 3 Accent 6" w:semiHidden="0" w:uiPriority="69" w:unhideWhenUsed="0"/>
-    <w:lsdException w:name="Dark List Accent 6" w:semiHidden="0" w:uiPriority="70" w:unhideWhenUsed="0"/>
-    <w:lsdException w:name="Colorful Shading Accent 6" w:semiHidden="0" w:uiPriority="71" w:unhideWhenUsed="0"/>
-    <w:lsdException w:name="Colorful List Accent 6" w:semiHidden="0" w:uiPriority="72" w:unhideWhenUsed="0"/>
-    <w:lsdException w:name="Colorful Grid Accent 6" w:semiHidden="0" w:uiPriority="73" w:unhideWhenUsed="0"/>
-    <w:lsdException w:name="Subtle Emphasis" w:semiHidden="0" w:uiPriority="19" w:unhideWhenUsed="0" w:qFormat="1"/>
-    <w:lsdException w:name="Intense Emphasis" w:semiHidden="0" w:uiPriority="21" w:unhideWhenUsed="0" w:qFormat="1"/>
-    <w:lsdException w:name="Subtle Reference" w:semiHidden="0" w:uiPriority="31" w:unhideWhenUsed="0" w:qFormat="1"/>
-    <w:lsdException w:name="Intense Reference" w:semiHidden="0" w:uiPriority="32" w:unhideWhenUsed="0" w:qFormat="1"/>
-    <w:lsdException w:name="Book Title" w:semiHidden="0" w:uiPriority="33" w:unhideWhenUsed="0" w:qFormat="1"/>
-    <w:lsdException w:name="Bibliography" w:uiPriority="37"/>
-    <w:lsdException w:name="TOC Heading" w:uiPriority="39" w:qFormat="1"/>
+  <w:latentStyles w:count="267" w:defQFormat="false" w:defUnhideWhenUsed="true" w:defSemiHidden="true" w:defUIPriority="99" w:defLockedState="false">
+    <w:lsdException w:qFormat="true" w:unhideWhenUsed="false" w:semiHidden="false" w:uiPriority="0" w:name="Normal"/>
+    <w:lsdException w:qFormat="true" w:unhideWhenUsed="false" w:semiHidden="false" w:uiPriority="9" w:name="heading 1"/>
+    <w:lsdException w:qFormat="true" w:uiPriority="9" w:name="heading 2"/>
+    <w:lsdException w:qFormat="true" w:uiPriority="9" w:name="heading 3"/>
+    <w:lsdException w:qFormat="true" w:uiPriority="9" w:name="heading 4"/>
+    <w:lsdException w:qFormat="true" w:uiPriority="9" w:name="heading 5"/>
+    <w:lsdException w:qFormat="true" w:uiPriority="9" w:name="heading 6"/>
+    <w:lsdException w:qFormat="true" w:uiPriority="9" w:name="heading 7"/>
+    <w:lsdException w:qFormat="true" w:uiPriority="9" w:name="heading 8"/>
+    <w:lsdException w:qFormat="true" w:uiPriority="9" w:name="heading 9"/>
+    <w:lsdException w:uiPriority="39" w:name="toc 1"/>
+    <w:lsdException w:uiPriority="39" w:name="toc 2"/>
+    <w:lsdException w:uiPriority="39" w:name="toc 3"/>
+    <w:lsdException w:uiPriority="39" w:name="toc 4"/>
+    <w:lsdException w:uiPriority="39" w:name="toc 5"/>
+    <w:lsdException w:uiPriority="39" w:name="toc 6"/>
+    <w:lsdException w:uiPriority="39" w:name="toc 7"/>
+    <w:lsdException w:uiPriority="39" w:name="toc 8"/>
+    <w:lsdException w:uiPriority="39" w:name="toc 9"/>
+    <w:lsdException w:qFormat="true" w:uiPriority="35" w:name="caption"/>
+    <w:lsdException w:qFormat="true" w:unhideWhenUsed="false" w:semiHidden="false" w:uiPriority="10" w:name="Title"/>
+    <w:lsdException w:uiPriority="1" w:name="Default Paragraph Font"/>
+    <w:lsdException w:qFormat="true" w:unhideWhenUsed="false" w:semiHidden="false" w:uiPriority="11" w:name="Subtitle"/>
+    <w:lsdException w:qFormat="true" w:unhideWhenUsed="false" w:semiHidden="false" w:uiPriority="22" w:name="Strong"/>
+    <w:lsdException w:qFormat="true" w:unhideWhenUsed="false" w:semiHidden="false" w:uiPriority="20" w:name="Emphasis"/>
+    <w:lsdException w:unhideWhenUsed="false" w:semiHidden="false" w:uiPriority="59" w:name="Table Grid"/>
+    <w:lsdException w:unhideWhenUsed="false" w:name="Placeholder Text"/>
+    <w:lsdException w:qFormat="true" w:unhideWhenUsed="false" w:semiHidden="false" w:uiPriority="1" w:name="No Spacing"/>
+    <w:lsdException w:unhideWhenUsed="false" w:semiHidden="false" w:uiPriority="60" w:name="Light Shading"/>
+    <w:lsdException w:unhideWhenUsed="false" w:semiHidden="false" w:uiPriority="61" w:name="Light List"/>
+    <w:lsdException w:unhideWhenUsed="false" w:semiHidden="false" w:uiPriority="62" w:name="Light Grid"/>
+    <w:lsdException w:unhideWhenUsed="false" w:semiHidden="false" w:uiPriority="63" w:name="Medium Shading 1"/>
+    <w:lsdException w:unhideWhenUsed="false" w:semiHidden="false" w:uiPriority="64" w:name="Medium Shading 2"/>
+    <w:lsdException w:unhideWhenUsed="false" w:semiHidden="false" w:uiPriority="65" w:name="Medium List 1"/>
+    <w:lsdException w:unhideWhenUsed="false" w:semiHidden="false" w:uiPriority="66" w:name="Medium List 2"/>
+    <w:lsdException w:unhideWhenUsed="false" w:semiHidden="false" w:uiPriority="67" w:name="Medium Grid 1"/>
+    <w:lsdException w:unhideWhenUsed="false" w:semiHidden="false" w:uiPriority="68" w:name="Medium Grid 2"/>
+    <w:lsdException w:unhideWhenUsed="false" w:semiHidden="false" w:uiPriority="69" w:name="Medium Grid 3"/>
+    <w:lsdException w:unhideWhenUsed="false" w:semiHidden="false" w:uiPriority="70" w:name="Dark List"/>
+    <w:lsdException w:unhideWhenUsed="false" w:semiHidden="false" w:uiPriority="71" w:name="Colorful Shading"/>
+    <w:lsdException w:unhideWhenUsed="false" w:semiHidden="false" w:uiPriority="72" w:name="Colorful List"/>
+    <w:lsdException w:unhideWhenUsed="false" w:semiHidden="false" w:uiPriority="73" w:name="Colorful Grid"/>
+    <w:lsdException w:unhideWhenUsed="false" w:semiHidden="false" w:uiPriority="60" w:name="Light Shading Accent 1"/>
+    <w:lsdException w:unhideWhenUsed="false" w:semiHidden="false" w:uiPriority="61" w:name="Light List Accent 1"/>
+    <w:lsdException w:unhideWhenUsed="false" w:semiHidden="false" w:uiPriority="62" w:name="Light Grid Accent 1"/>
+    <w:lsdException w:unhideWhenUsed="false" w:semiHidden="false" w:uiPriority="63" w:name="Medium Shading 1 Accent 1"/>
+    <w:lsdException w:unhideWhenUsed="false" w:semiHidden="false" w:uiPriority="64" w:name="Medium Shading 2 Accent 1"/>
+    <w:lsdException w:unhideWhenUsed="false" w:semiHidden="false" w:uiPriority="65" w:name="Medium List 1 Accent 1"/>
+    <w:lsdException w:unhideWhenUsed="false" w:name="Revision"/>
+    <w:lsdException w:qFormat="true" w:unhideWhenUsed="false" w:semiHidden="false" w:uiPriority="34" w:name="List Paragraph"/>
+    <w:lsdException w:qFormat="true" w:unhideWhenUsed="false" w:semiHidden="false" w:uiPriority="29" w:name="Quote"/>
+    <w:lsdException w:qFormat="true" w:unhideWhenUsed="false" w:semiHidden="false" w:uiPriority="30" w:name="Intense Quote"/>
+    <w:lsdException w:unhideWhenUsed="false" w:semiHidden="false" w:uiPriority="66" w:name="Medium List 2 Accent 1"/>
+    <w:lsdException w:unhideWhenUsed="false" w:semiHidden="false" w:uiPriority="67" w:name="Medium Grid 1 Accent 1"/>
+    <w:lsdException w:unhideWhenUsed="false" w:semiHidden="false" w:uiPriority="68" w:name="Medium Grid 2 Accent 1"/>
+    <w:lsdException w:unhideWhenUsed="false" w:semiHidden="false" w:uiPriority="69" w:name="Medium Grid 3 Accent 1"/>
+    <w:lsdException w:unhideWhenUsed="false" w:semiHidden="false" w:uiPriority="70" w:name="Dark List Accent 1"/>
+    <w:lsdException w:unhideWhenUsed="false" w:semiHidden="false" w:uiPriority="71" w:name="Colorful Shading Accent 1"/>
+    <w:lsdException w:unhideWhenUsed="false" w:semiHidden="false" w:uiPriority="72" w:name="Colorful List Accent 1"/>
+    <w:lsdException w:unhideWhenUsed="false" w:semiHidden="false" w:uiPriority="73" w:name="Colorful Grid Accent 1"/>
+    <w:lsdException w:unhideWhenUsed="false" w:semiHidden="false" w:uiPriority="60" w:name="Light Shading Accent 2"/>
+    <w:lsdException w:unhideWhenUsed="false" w:semiHidden="false" w:uiPriority="61" w:name="Light List Accent 2"/>
+    <w:lsdException w:unhideWhenUsed="false" w:semiHidden="false" w:uiPriority="62" w:name="Light Grid Accent 2"/>
+    <w:lsdException w:unhideWhenUsed="false" w:semiHidden="false" w:uiPriority="63" w:name="Medium Shading 1 Accent 2"/>
+    <w:lsdException w:unhideWhenUsed="false" w:semiHidden="false" w:uiPriority="64" w:name="Medium Shading 2 Accent 2"/>
+    <w:lsdException w:unhideWhenUsed="false" w:semiHidden="false" w:uiPriority="65" w:name="Medium List 1 Accent 2"/>
+    <w:lsdException w:unhideWhenUsed="false" w:semiHidden="false" w:uiPriority="66" w:name="Medium List 2 Accent 2"/>
+    <w:lsdException w:unhideWhenUsed="false" w:semiHidden="false" w:uiPriority="67" w:name="Medium Grid 1 Accent 2"/>
+    <w:lsdException w:unhideWhenUsed="false" w:semiHidden="false" w:uiPriority="68" w:name="Medium Grid 2 Accent 2"/>
+    <w:lsdException w:unhideWhenUsed="false" w:semiHidden="false" w:uiPriority="69" w:name="Medium Grid 3 Accent 2"/>
+    <w:lsdException w:unhideWhenUsed="false" w:semiHidden="false" w:uiPriority="70" w:name="Dark List Accent 2"/>
+    <w:lsdException w:unhideWhenUsed="false" w:semiHidden="false" w:uiPriority="71" w:name="Colorful Shading Accent 2"/>
+    <w:lsdException w:unhideWhenUsed="false" w:semiHidden="false" w:uiPriority="72" w:name="Colorful List Accent 2"/>
+    <w:lsdException w:unhideWhenUsed="false" w:semiHidden="false" w:uiPriority="73" w:name="Colorful Grid Accent 2"/>
+    <w:lsdException w:unhideWhenUsed="false" w:semiHidden="false" w:uiPriority="60" w:name="Light Shading Accent 3"/>
+    <w:lsdException w:unhideWhenUsed="false" w:semiHidden="false" w:uiPriority="61" w:name="Light List Accent 3"/>
+    <w:lsdException w:unhideWhenUsed="false" w:semiHidden="false" w:uiPriority="62" w:name="Light Grid Accent 3"/>
+    <w:lsdException w:unhideWhenUsed="false" w:semiHidden="false" w:uiPriority="63" w:name="Medium Shading 1 Accent 3"/>
+    <w:lsdException w:unhideWhenUsed="false" w:semiHidden="false" w:uiPriority="64" w:name="Medium Shading 2 Accent 3"/>
+    <w:lsdException w:unhideWhenUsed="false" w:semiHidden="false" w:uiPriority="65" w:name="Medium List 1 Accent 3"/>
+    <w:lsdException w:unhideWhenUsed="false" w:semiHidden="false" w:uiPriority="66" w:name="Medium List 2 Accent 3"/>
+    <w:lsdException w:unhideWhenUsed="false" w:semiHidden="false" w:uiPriority="67" w:name="Medium Grid 1 Accent 3"/>
+    <w:lsdException w:unhideWhenUsed="false" w:semiHidden="false" w:uiPriority="68" w:name="Medium Grid 2 Accent 3"/>
+    <w:lsdException w:unhideWhenUsed="false" w:semiHidden="false" w:uiPriority="69" w:name="Medium Grid 3 Accent 3"/>
+    <w:lsdException w:unhideWhenUsed="false" w:semiHidden="false" w:uiPriority="70" w:name="Dark List Accent 3"/>
+    <w:lsdException w:unhideWhenUsed="false" w:semiHidden="false" w:uiPriority="71" w:name="Colorful Shading Accent 3"/>
+    <w:lsdException w:unhideWhenUsed="false" w:semiHidden="false" w:uiPriority="72" w:name="Colorful List Accent 3"/>
+    <w:lsdException w:unhideWhenUsed="false" w:semiHidden="false" w:uiPriority="73" w:name="Colorful Grid Accent 3"/>
+    <w:lsdException w:unhideWhenUsed="false" w:semiHidden="false" w:uiPriority="60" w:name="Light Shading Accent 4"/>
+    <w:lsdException w:unhideWhenUsed="false" w:semiHidden="false" w:uiPriority="61" w:name="Light List Accent 4"/>
+    <w:lsdException w:unhideWhenUsed="false" w:semiHidden="false" w:uiPriority="62" w:name="Light Grid Accent 4"/>
+    <w:lsdException w:unhideWhenUsed="false" w:semiHidden="false" w:uiPriority="63" w:name="Medium Shading 1 Accent 4"/>
+    <w:lsdException w:unhideWhenUsed="false" w:semiHidden="false" w:uiPriority="64" w:name="Medium Shading 2 Accent 4"/>
+    <w:lsdException w:unhideWhenUsed="false" w:semiHidden="false" w:uiPriority="65" w:name="Medium List 1 Accent 4"/>
+    <w:lsdException w:unhideWhenUsed="false" w:semiHidden="false" w:uiPriority="66" w:name="Medium List 2 Accent 4"/>
+    <w:lsdException w:unhideWhenUsed="false" w:semiHidden="false" w:uiPriority="67" w:name="Medium Grid 1 Accent 4"/>
+    <w:lsdException w:unhideWhenUsed="false" w:semiHidden="false" w:uiPriority="68" w:name="Medium Grid 2 Accent 4"/>
+    <w:lsdException w:unhideWhenUsed="false" w:semiHidden="false" w:uiPriority="69" w:name="Medium Grid 3 Accent 4"/>
+    <w:lsdException w:unhideWhenUsed="false" w:semiHidden="false" w:uiPriority="70" w:name="Dark List Accent 4"/>
+    <w:lsdException w:unhideWhenUsed="false" w:semiHidden="false" w:uiPriority="71" w:name="Colorful Shading Accent 4"/>
+    <w:lsdException w:unhideWhenUsed="false" w:semiHidden="false" w:uiPriority="72" w:name="Colorful List Accent 4"/>
+    <w:lsdException w:unhideWhenUsed="false" w:semiHidden="false" w:uiPriority="73" w:name="Colorful Grid Accent 4"/>
+    <w:lsdException w:unhideWhenUsed="false" w:semiHidden="false" w:uiPriority="60" w:name="Light Shading Accent 5"/>
+    <w:lsdException w:unhideWhenUsed="false" w:semiHidden="false" w:uiPriority="61" w:name="Light List Accent 5"/>
+    <w:lsdException w:unhideWhenUsed="false" w:semiHidden="false" w:uiPriority="62" w:name="Light Grid Accent 5"/>
+    <w:lsdException w:unhideWhenUsed="false" w:semiHidden="false" w:uiPriority="63" w:name="Medium Shading 1 Accent 5"/>
+    <w:lsdException w:unhideWhenUsed="false" w:semiHidden="false" w:uiPriority="64" w:name="Medium Shading 2 Accent 5"/>
+    <w:lsdException w:unhideWhenUsed="false" w:semiHidden="false" w:uiPriority="65" w:name="Medium List 1 Accent 5"/>
+    <w:lsdException w:unhideWhenUsed="false" w:semiHidden="false" w:uiPriority="66" w:name="Medium List 2 Accent 5"/>
+    <w:lsdException w:unhideWhenUsed="false" w:semiHidden="false" w:uiPriority="67" w:name="Medium Grid 1 Accent 5"/>
+    <w:lsdException w:unhideWhenUsed="false" w:semiHidden="false" w:uiPriority="68" w:name="Medium Grid 2 Accent 5"/>
+    <w:lsdException w:unhideWhenUsed="false" w:semiHidden="false" w:uiPriority="69" w:name="Medium Grid 3 Accent 5"/>
+    <w:lsdException w:unhideWhenUsed="false" w:semiHidden="false" w:uiPriority="70" w:name="Dark List Accent 5"/>
+    <w:lsdException w:unhideWhenUsed="false" w:semiHidden="false" w:uiPriority="71" w:name="Colorful Shading Accent 5"/>
+    <w:lsdException w:unhideWhenUsed="false" w:semiHidden="false" w:uiPriority="72" w:name="Colorful List Accent 5"/>
+    <w:lsdException w:unhideWhenUsed="false" w:semiHidden="false" w:uiPriority="73" w:name="Colorful Grid Accent 5"/>
+    <w:lsdException w:unhideWhenUsed="false" w:semiHidden="false" w:uiPriority="60" w:name="Light Shading Accent 6"/>
+    <w:lsdException w:unhideWhenUsed="false" w:semiHidden="false" w:uiPriority="61" w:name="Light List Accent 6"/>
+    <w:lsdException w:unhideWhenUsed="false" w:semiHidden="false" w:uiPriority="62" w:name="Light Grid Accent 6"/>
+    <w:lsdException w:unhideWhenUsed="false" w:semiHidden="false" w:uiPriority="63" w:name="Medium Shading 1 Accent 6"/>
+    <w:lsdException w:unhideWhenUsed="false" w:semiHidden="false" w:uiPriority="64" w:name="Medium Shading 2 Accent 6"/>
+    <w:lsdException w:unhideWhenUsed="false" w:semiHidden="false" w:uiPriority="65" w:name="Medium List 1 Accent 6"/>
+    <w:lsdException w:unhideWhenUsed="false" w:semiHidden="false" w:uiPriority="66" w:name="Medium List 2 Accent 6"/>
+    <w:lsdException w:unhideWhenUsed="false" w:semiHidden="false" w:uiPriority="67" w:name="Medium Grid 1 Accent 6"/>
+    <w:lsdException w:unhideWhenUsed="false" w:semiHidden="false" w:uiPriority="68" w:name="Medium Grid 2 Accent 6"/>
+    <w:lsdException w:unhideWhenUsed="false" w:semiHidden="false" w:uiPriority="69" w:name="Medium Grid 3 Accent 6"/>
+    <w:lsdException w:unhideWhenUsed="false" w:semiHidden="false" w:uiPriority="70" w:name="Dark List Accent 6"/>
+    <w:lsdException w:unhideWhenUsed="false" w:semiHidden="false" w:uiPriority="71" w:name="Colorful Shading Accent 6"/>
+    <w:lsdException w:unhideWhenUsed="false" w:semiHidden="false" w:uiPriority="72" w:name="Colorful List Accent 6"/>
+    <w:lsdException w:unhideWhenUsed="false" w:semiHidden="false" w:uiPriority="73" w:name="Colorful Grid Accent 6"/>
+    <w:lsdException w:qFormat="true" w:unhideWhenUsed="false" w:semiHidden="false" w:uiPriority="19" w:name="Subtle Emphasis"/>
+    <w:lsdException w:qFormat="true" w:unhideWhenUsed="false" w:semiHidden="false" w:uiPriority="21" w:name="Intense Emphasis"/>
+    <w:lsdException w:qFormat="true" w:unhideWhenUsed="false" w:semiHidden="false" w:uiPriority="31" w:name="Subtle Reference"/>
+    <w:lsdException w:qFormat="true" w:unhideWhenUsed="false" w:semiHidden="false" w:uiPriority="32" w:name="Intense Reference"/>
+    <w:lsdException w:qFormat="true" w:unhideWhenUsed="false" w:semiHidden="false" w:uiPriority="33" w:name="Book Title"/>
+    <w:lsdException w:uiPriority="37" w:name="Bibliography"/>
+    <w:lsdException w:qFormat="true" w:uiPriority="39" w:name="TOC Heading"/>
   </w:latentStyles>
-  <w:style w:type="paragraph" w:default="1" w:styleId="Normal">
+  <w:style w:default="true" w:styleId="Normal" w:type="paragraph">
     <w:name w:val="Normal"/>
     <w:qFormat/>
   </w:style>
-  <w:style w:type="character" w:default="1" w:styleId="DefaultParagraphFont">
+  <w:style w:default="true" w:styleId="DefaultParagraphFont" w:type="character">
     <w:name w:val="Default Paragraph Font"/>
     <w:uiPriority w:val="1"/>
     <w:semiHidden/>
     <w:unhideWhenUsed/>
   </w:style>
-  <w:style w:type="table" w:default="1" w:styleId="TableNormal">
+  <w:style w:default="true" w:styleId="TableNormal" w:type="table">
     <w:name w:val="Normal Table"/>
     <w:uiPriority w:val="99"/>
     <w:semiHidden/>
     <w:unhideWhenUsed/>
     <w:qFormat/>
     <w:tblPr>
-      <w:tblInd w:w="0" w:type="dxa"/>
+      <w:tblInd w:type="dxa" w:w="0"/>
       <w:tblCellMar>
-        <w:top w:w="0" w:type="dxa"/>
-        <w:left w:w="108" w:type="dxa"/>
-        <w:bottom w:w="0" w:type="dxa"/>
-        <w:right w:w="108" w:type="dxa"/>
+        <w:top w:type="dxa" w:w="0"/>
+        <w:left w:type="dxa" w:w="108"/>
+        <w:bottom w:type="dxa" w:w="0"/>
+        <w:right w:type="dxa" w:w="108"/>
       </w:tblCellMar>
     </w:tblPr>
   </w:style>
-  <w:style w:type="numbering" w:default="1" w:styleId="NoList">
+  <w:style w:default="true" w:styleId="NoList" w:type="numbering">
     <w:name w:val="No List"/>
     <w:uiPriority w:val="99"/>
     <w:semiHidden/>
     <w:unhideWhenUsed/>
   </w:style>
-  <w:style w:type="character" w:styleId="PlaceholderText">
+  <w:style w:styleId="PlaceholderText" w:type="character">
     <w:name w:val="Placeholder Text"/>
     <w:basedOn w:val="DefaultParagraphFont"/>
     <w:uiPriority w:val="99"/>
@@ -840,20 +840,20 @@
 </file>
 
 <file path=word/glossary/webSettings.xml><?xml version="1.0" encoding="utf-8"?>
-<w:webSettings xmlns:r="http://schemas.openxmlformats.org/officeDocument/2006/relationships" xmlns:w="http://schemas.openxmlformats.org/wordprocessingml/2006/main">
+<w:webSettings xmlns:w="http://schemas.openxmlformats.org/wordprocessingml/2006/main" xmlns:r="http://schemas.openxmlformats.org/officeDocument/2006/relationships" xmlns:m="http://schemas.openxmlformats.org/officeDocument/2006/math" xmlns:wp="http://schemas.openxmlformats.org/drawingml/2006/wordprocessingDrawing" xmlns:a="http://schemas.openxmlformats.org/drawingml/2006/main" xmlns:pkg="http://schemas.microsoft.com/office/2006/xmlPackage" xmlns:ns7="http://schemas.openxmlformats.org/schemaLibrary/2006/main" xmlns:ns8="http://schemas.openxmlformats.org/drawingml/2006/chart" xmlns:ns9="http://schemas.openxmlformats.org/drawingml/2006/chartDrawing" xmlns:ns10="http://schemas.openxmlformats.org/drawingml/2006/diagram" xmlns:pic="http://schemas.openxmlformats.org/drawingml/2006/picture" xmlns:ns12="http://schemas.openxmlformats.org/drawingml/2006/spreadsheetDrawing" xmlns:o="urn:schemas-microsoft-com:office:office" xmlns:v="urn:schemas-microsoft-com:vml" xmlns:ns15="http://opendope.org/xpaths" xmlns:ns16="http://opendope.org/conditions" xmlns:ns17="http://schemas.openxmlformats.org/drawingml/2006/compatibility" xmlns:ns18="http://schemas.openxmlformats.org/drawingml/2006/lockedCanvas">
   <w:optimizeForBrowser/>
 </w:webSettings>
 </file>
 
 <file path=word/theme/theme1.xml><?xml version="1.0" encoding="utf-8"?>
-<a:theme xmlns:a="http://schemas.openxmlformats.org/drawingml/2006/main" name="Office Theme">
+<a:theme xmlns:w="http://schemas.openxmlformats.org/wordprocessingml/2006/main" xmlns:r="http://schemas.openxmlformats.org/officeDocument/2006/relationships" xmlns:m="http://schemas.openxmlformats.org/officeDocument/2006/math" xmlns:wp="http://schemas.openxmlformats.org/drawingml/2006/wordprocessingDrawing" xmlns:a="http://schemas.openxmlformats.org/drawingml/2006/main" xmlns:pkg="http://schemas.microsoft.com/office/2006/xmlPackage" xmlns:ns7="http://schemas.openxmlformats.org/schemaLibrary/2006/main" xmlns:ns8="http://schemas.openxmlformats.org/drawingml/2006/chart" xmlns:ns9="http://schemas.openxmlformats.org/drawingml/2006/chartDrawing" xmlns:ns10="http://schemas.openxmlformats.org/drawingml/2006/diagram" xmlns:pic="http://schemas.openxmlformats.org/drawingml/2006/picture" xmlns:ns12="http://schemas.openxmlformats.org/drawingml/2006/spreadsheetDrawing" xmlns:o="urn:schemas-microsoft-com:office:office" xmlns:v="urn:schemas-microsoft-com:vml" xmlns:ns15="http://opendope.org/xpaths" xmlns:ns16="http://opendope.org/conditions" xmlns:ns17="http://schemas.openxmlformats.org/drawingml/2006/compatibility" xmlns:ns18="http://schemas.openxmlformats.org/drawingml/2006/lockedCanvas" name="Office Theme">
   <a:themeElements>
     <a:clrScheme name="Office">
       <a:dk1>
-        <a:sysClr val="windowText" lastClr="000000"/>
+        <a:sysClr lastClr="000000" val="windowText"/>
       </a:dk1>
       <a:lt1>
-        <a:sysClr val="window" lastClr="FFFFFF"/>
+        <a:sysClr lastClr="FFFFFF" val="window"/>
       </a:lt1>
       <a:dk2>
         <a:srgbClr val="1F497D"/>
@@ -891,69 +891,69 @@
         <a:latin typeface="Cambria"/>
         <a:ea typeface=""/>
         <a:cs typeface=""/>
-        <a:font script="Jpan" typeface="ＭＳ ゴシック"/>
-        <a:font script="Hang" typeface="맑은 고딕"/>
-        <a:font script="Hans" typeface="宋体"/>
-        <a:font script="Hant" typeface="新細明體"/>
-        <a:font script="Arab" typeface="Times New Roman"/>
-        <a:font script="Hebr" typeface="Times New Roman"/>
-        <a:font script="Thai" typeface="Angsana New"/>
-        <a:font script="Ethi" typeface="Nyala"/>
-        <a:font script="Beng" typeface="Vrinda"/>
-        <a:font script="Gujr" typeface="Shruti"/>
-        <a:font script="Khmr" typeface="MoolBoran"/>
-        <a:font script="Knda" typeface="Tunga"/>
-        <a:font script="Guru" typeface="Raavi"/>
-        <a:font script="Cans" typeface="Euphemia"/>
-        <a:font script="Cher" typeface="Plantagenet Cherokee"/>
-        <a:font script="Yiii" typeface="Microsoft Yi Baiti"/>
-        <a:font script="Tibt" typeface="Microsoft Himalaya"/>
-        <a:font script="Thaa" typeface="MV Boli"/>
-        <a:font script="Deva" typeface="Mangal"/>
-        <a:font script="Telu" typeface="Gautami"/>
-        <a:font script="Taml" typeface="Latha"/>
-        <a:font script="Syrc" typeface="Estrangelo Edessa"/>
-        <a:font script="Orya" typeface="Kalinga"/>
-        <a:font script="Mlym" typeface="Kartika"/>
-        <a:font script="Laoo" typeface="DokChampa"/>
-        <a:font script="Sinh" typeface="Iskoola Pota"/>
-        <a:font script="Mong" typeface="Mongolian Baiti"/>
-        <a:font script="Viet" typeface="Times New Roman"/>
-        <a:font script="Uigh" typeface="Microsoft Uighur"/>
+        <a:font typeface="ＭＳ ゴシック" script="Jpan"/>
+        <a:font typeface="맑은 고딕" script="Hang"/>
+        <a:font typeface="宋体" script="Hans"/>
+        <a:font typeface="新細明體" script="Hant"/>
+        <a:font typeface="Times New Roman" script="Arab"/>
+        <a:font typeface="Times New Roman" script="Hebr"/>
+        <a:font typeface="Angsana New" script="Thai"/>
+        <a:font typeface="Nyala" script="Ethi"/>
+        <a:font typeface="Vrinda" script="Beng"/>
+        <a:font typeface="Shruti" script="Gujr"/>
+        <a:font typeface="MoolBoran" script="Khmr"/>
+        <a:font typeface="Tunga" script="Knda"/>
+        <a:font typeface="Raavi" script="Guru"/>
+        <a:font typeface="Euphemia" script="Cans"/>
+        <a:font typeface="Plantagenet Cherokee" script="Cher"/>
+        <a:font typeface="Microsoft Yi Baiti" script="Yiii"/>
+        <a:font typeface="Microsoft Himalaya" script="Tibt"/>
+        <a:font typeface="MV Boli" script="Thaa"/>
+        <a:font typeface="Mangal" script="Deva"/>
+        <a:font typeface="Gautami" script="Telu"/>
+        <a:font typeface="Latha" script="Taml"/>
+        <a:font typeface="Estrangelo Edessa" script="Syrc"/>
+        <a:font typeface="Kalinga" script="Orya"/>
+        <a:font typeface="Kartika" script="Mlym"/>
+        <a:font typeface="DokChampa" script="Laoo"/>
+        <a:font typeface="Iskoola Pota" script="Sinh"/>
+        <a:font typeface="Mongolian Baiti" script="Mong"/>
+        <a:font typeface="Times New Roman" script="Viet"/>
+        <a:font typeface="Microsoft Uighur" script="Uigh"/>
       </a:majorFont>
       <a:minorFont>
         <a:latin typeface="Calibri"/>
         <a:ea typeface=""/>
         <a:cs typeface=""/>
-        <a:font script="Jpan" typeface="ＭＳ 明朝"/>
-        <a:font script="Hang" typeface="맑은 고딕"/>
-        <a:font script="Hans" typeface="宋体"/>
-        <a:font script="Hant" typeface="新細明體"/>
-        <a:font script="Arab" typeface="Arial"/>
-        <a:font script="Hebr" typeface="Arial"/>
-        <a:font script="Thai" typeface="Cordia New"/>
-        <a:font script="Ethi" typeface="Nyala"/>
-        <a:font script="Beng" typeface="Vrinda"/>
-        <a:font script="Gujr" typeface="Shruti"/>
-        <a:font script="Khmr" typeface="DaunPenh"/>
-        <a:font script="Knda" typeface="Tunga"/>
-        <a:font script="Guru" typeface="Raavi"/>
-        <a:font script="Cans" typeface="Euphemia"/>
-        <a:font script="Cher" typeface="Plantagenet Cherokee"/>
-        <a:font script="Yiii" typeface="Microsoft Yi Baiti"/>
-        <a:font script="Tibt" typeface="Microsoft Himalaya"/>
-        <a:font script="Thaa" typeface="MV Boli"/>
-        <a:font script="Deva" typeface="Mangal"/>
-        <a:font script="Telu" typeface="Gautami"/>
-        <a:font script="Taml" typeface="Latha"/>
-        <a:font script="Syrc" typeface="Estrangelo Edessa"/>
-        <a:font script="Orya" typeface="Kalinga"/>
-        <a:font script="Mlym" typeface="Kartika"/>
-        <a:font script="Laoo" typeface="DokChampa"/>
-        <a:font script="Sinh" typeface="Iskoola Pota"/>
-        <a:font script="Mong" typeface="Mongolian Baiti"/>
-        <a:font script="Viet" typeface="Arial"/>
-        <a:font script="Uigh" typeface="Microsoft Uighur"/>
+        <a:font typeface="ＭＳ 明朝" script="Jpan"/>
+        <a:font typeface="맑은 고딕" script="Hang"/>
+        <a:font typeface="宋体" script="Hans"/>
+        <a:font typeface="新細明體" script="Hant"/>
+        <a:font typeface="Arial" script="Arab"/>
+        <a:font typeface="Arial" script="Hebr"/>
+        <a:font typeface="Cordia New" script="Thai"/>
+        <a:font typeface="Nyala" script="Ethi"/>
+        <a:font typeface="Vrinda" script="Beng"/>
+        <a:font typeface="Shruti" script="Gujr"/>
+        <a:font typeface="DaunPenh" script="Khmr"/>
+        <a:font typeface="Tunga" script="Knda"/>
+        <a:font typeface="Raavi" script="Guru"/>
+        <a:font typeface="Euphemia" script="Cans"/>
+        <a:font typeface="Plantagenet Cherokee" script="Cher"/>
+        <a:font typeface="Microsoft Yi Baiti" script="Yiii"/>
+        <a:font typeface="Microsoft Himalaya" script="Tibt"/>
+        <a:font typeface="MV Boli" script="Thaa"/>
+        <a:font typeface="Mangal" script="Deva"/>
+        <a:font typeface="Gautami" script="Telu"/>
+        <a:font typeface="Latha" script="Taml"/>
+        <a:font typeface="Estrangelo Edessa" script="Syrc"/>
+        <a:font typeface="Kalinga" script="Orya"/>
+        <a:font typeface="Kartika" script="Mlym"/>
+        <a:font typeface="DokChampa" script="Laoo"/>
+        <a:font typeface="Iskoola Pota" script="Sinh"/>
+        <a:font typeface="Mongolian Baiti" script="Mong"/>
+        <a:font typeface="Arial" script="Viet"/>
+        <a:font typeface="Microsoft Uighur" script="Uigh"/>
       </a:minorFont>
     </a:fontScheme>
     <a:fmtScheme name="Office">
@@ -961,7 +961,7 @@
         <a:solidFill>
           <a:schemeClr val="phClr"/>
         </a:solidFill>
-        <a:gradFill rotWithShape="1">
+        <a:gradFill rotWithShape="true">
           <a:gsLst>
             <a:gs pos="0">
               <a:schemeClr val="phClr">
@@ -982,9 +982,9 @@
               </a:schemeClr>
             </a:gs>
           </a:gsLst>
-          <a:lin ang="16200000" scaled="1"/>
+          <a:lin scaled="true" ang="16200000"/>
         </a:gradFill>
-        <a:gradFill rotWithShape="1">
+        <a:gradFill rotWithShape="true">
           <a:gsLst>
             <a:gs pos="0">
               <a:schemeClr val="phClr">
@@ -1005,11 +1005,11 @@
               </a:schemeClr>
             </a:gs>
           </a:gsLst>
-          <a:lin ang="16200000" scaled="0"/>
+          <a:lin scaled="false" ang="16200000"/>
         </a:gradFill>
       </a:fillStyleLst>
       <a:lnStyleLst>
-        <a:ln w="9525" cap="flat" cmpd="sng" algn="ctr">
+        <a:ln algn="ctr" cmpd="sng" cap="flat" w="9525">
           <a:solidFill>
             <a:schemeClr val="phClr">
               <a:shade val="95000"/>
@@ -1018,13 +1018,13 @@
           </a:solidFill>
           <a:prstDash val="solid"/>
         </a:ln>
-        <a:ln w="25400" cap="flat" cmpd="sng" algn="ctr">
+        <a:ln algn="ctr" cmpd="sng" cap="flat" w="25400">
           <a:solidFill>
             <a:schemeClr val="phClr"/>
           </a:solidFill>
           <a:prstDash val="solid"/>
         </a:ln>
-        <a:ln w="38100" cap="flat" cmpd="sng" algn="ctr">
+        <a:ln algn="ctr" cmpd="sng" cap="flat" w="38100">
           <a:solidFill>
             <a:schemeClr val="phClr"/>
           </a:solidFill>
@@ -1034,7 +1034,7 @@
       <a:effectStyleLst>
         <a:effectStyle>
           <a:effectLst>
-            <a:outerShdw blurRad="40000" dist="20000" dir="5400000" rotWithShape="0">
+            <a:outerShdw rotWithShape="false" dir="5400000" dist="20000" blurRad="40000">
               <a:srgbClr val="000000">
                 <a:alpha val="38000"/>
               </a:srgbClr>
@@ -1043,7 +1043,7 @@
         </a:effectStyle>
         <a:effectStyle>
           <a:effectLst>
-            <a:outerShdw blurRad="40000" dist="23000" dir="5400000" rotWithShape="0">
+            <a:outerShdw rotWithShape="false" dir="5400000" dist="23000" blurRad="40000">
               <a:srgbClr val="000000">
                 <a:alpha val="35000"/>
               </a:srgbClr>
@@ -1052,7 +1052,7 @@
         </a:effectStyle>
         <a:effectStyle>
           <a:effectLst>
-            <a:outerShdw blurRad="40000" dist="23000" dir="5400000" rotWithShape="0">
+            <a:outerShdw rotWithShape="false" dir="5400000" dist="23000" blurRad="40000">
               <a:srgbClr val="000000">
                 <a:alpha val="35000"/>
               </a:srgbClr>
@@ -1060,14 +1060,14 @@
           </a:effectLst>
           <a:scene3d>
             <a:camera prst="orthographicFront">
-              <a:rot lat="0" lon="0" rev="0"/>
+              <a:rot rev="0" lon="0" lat="0"/>
             </a:camera>
-            <a:lightRig rig="threePt" dir="t">
-              <a:rot lat="0" lon="0" rev="1200000"/>
+            <a:lightRig dir="t" rig="threePt">
+              <a:rot rev="1200000" lon="0" lat="0"/>
             </a:lightRig>
           </a:scene3d>
           <a:sp3d>
-            <a:bevelT w="63500" h="25400"/>
+            <a:bevelT h="25400" w="63500"/>
           </a:sp3d>
         </a:effectStyle>
       </a:effectStyleLst>
@@ -1075,7 +1075,7 @@
         <a:solidFill>
           <a:schemeClr val="phClr"/>
         </a:solidFill>
-        <a:gradFill rotWithShape="1">
+        <a:gradFill rotWithShape="true">
           <a:gsLst>
             <a:gs pos="0">
               <a:schemeClr val="phClr">
@@ -1098,10 +1098,10 @@
             </a:gs>
           </a:gsLst>
           <a:path path="circle">
-            <a:fillToRect l="50000" t="-80000" r="50000" b="180000"/>
+            <a:fillToRect b="180000" r="50000" t="-80000" l="50000"/>
           </a:path>
         </a:gradFill>
-        <a:gradFill rotWithShape="1">
+        <a:gradFill rotWithShape="true">
           <a:gsLst>
             <a:gs pos="0">
               <a:schemeClr val="phClr">
@@ -1117,7 +1117,7 @@
             </a:gs>
           </a:gsLst>
           <a:path path="circle">
-            <a:fillToRect l="50000" t="50000" r="50000" b="50000"/>
+            <a:fillToRect b="50000" r="50000" t="50000" l="50000"/>
           </a:path>
         </a:gradFill>
       </a:bgFillStyleLst>
@@ -1126,6 +1126,26 @@
   <a:objectDefaults/>
   <a:extraClrSchemeLst/>
 </a:theme>
+</file>
+
+<file path=customXml/conditions.xml><?xml version="1.0" encoding="utf-8"?>
+<ns16:conditions xmlns:w="http://schemas.openxmlformats.org/wordprocessingml/2006/main" xmlns:r="http://schemas.openxmlformats.org/officeDocument/2006/relationships" xmlns:m="http://schemas.openxmlformats.org/officeDocument/2006/math" xmlns:wp="http://schemas.openxmlformats.org/drawingml/2006/wordprocessingDrawing" xmlns:a="http://schemas.openxmlformats.org/drawingml/2006/main" xmlns:pkg="http://schemas.microsoft.com/office/2006/xmlPackage" xmlns:ns7="http://schemas.openxmlformats.org/schemaLibrary/2006/main" xmlns:ns8="http://schemas.openxmlformats.org/drawingml/2006/chart" xmlns:ns9="http://schemas.openxmlformats.org/drawingml/2006/chartDrawing" xmlns:ns10="http://schemas.openxmlformats.org/drawingml/2006/diagram" xmlns:pic="http://schemas.openxmlformats.org/drawingml/2006/picture" xmlns:ns12="http://schemas.openxmlformats.org/drawingml/2006/spreadsheetDrawing" xmlns:o="urn:schemas-microsoft-com:office:office" xmlns:v="urn:schemas-microsoft-com:vml" xmlns:ns15="http://opendope.org/xpaths" xmlns:ns16="http://opendope.org/conditions" xmlns:ns17="http://schemas.openxmlformats.org/drawingml/2006/compatibility" xmlns:ns18="http://schemas.openxmlformats.org/drawingml/2006/lockedCanvas">
+  <ns16:condition id="c5">
+    <ns16:xpath id="x5"/>
+  </ns16:condition>
+  <ns16:condition id="c6">
+    <ns16:xpath id="x6"/>
+  </ns16:condition>
+</ns16:conditions>
+</file>
+
+<file path=customXml/conditionsProps.xml><?xml version="1.0" encoding="utf-8"?>
+<ns1:datastoreItem xmlns:ns1="http://schemas.openxmlformats.org/officeDocument/2006/customXml" ns1:itemID="{C68FA049-79B6-42CD-BFB5-B99B0DB22E3B}">
+  <ns1:schemaRefs>
+    <ns1:schemaRef ns1:uri="http://www.w3.org/2001/XMLSchema"/>
+    <ns1:schemaRef ns1:uri="http://opendope.org/conditions"/>
+  </ns1:schemaRefs>
+</ns1:datastoreItem>
 </file>
 
 <file path=customXml/item1.xml><?xml version="1.0" encoding="utf-8"?>
@@ -1155,7 +1175,39 @@
 </file>
 
 <file path=customXml/itemProps1.xml><?xml version="1.0" encoding="utf-8"?>
-<ds:datastoreItem xmlns:ds="http://schemas.openxmlformats.org/officeDocument/2006/customXml" ds:itemID="{8B049945-9DFE-4726-9DE9-CF5691E53858}">
-  <ds:schemaRefs/>
-</ds:datastoreItem>
+<ns1:datastoreItem xmlns:ns1="http://schemas.openxmlformats.org/officeDocument/2006/customXml" ns1:itemID="{8B049945-9DFE-4726-9DE9-CF5691E53858}">
+  <ns1:schemaRefs/>
+</ns1:datastoreItem>
+</file>
+
+<file path=customXml/xpaths.xml><?xml version="1.0" encoding="utf-8"?>
+<ns15:xpaths xmlns:w="http://schemas.openxmlformats.org/wordprocessingml/2006/main" xmlns:r="http://schemas.openxmlformats.org/officeDocument/2006/relationships" xmlns:m="http://schemas.openxmlformats.org/officeDocument/2006/math" xmlns:wp="http://schemas.openxmlformats.org/drawingml/2006/wordprocessingDrawing" xmlns:a="http://schemas.openxmlformats.org/drawingml/2006/main" xmlns:pkg="http://schemas.microsoft.com/office/2006/xmlPackage" xmlns:ns7="http://schemas.openxmlformats.org/schemaLibrary/2006/main" xmlns:ns8="http://schemas.openxmlformats.org/drawingml/2006/chart" xmlns:ns9="http://schemas.openxmlformats.org/drawingml/2006/chartDrawing" xmlns:ns10="http://schemas.openxmlformats.org/drawingml/2006/diagram" xmlns:pic="http://schemas.openxmlformats.org/drawingml/2006/picture" xmlns:ns12="http://schemas.openxmlformats.org/drawingml/2006/spreadsheetDrawing" xmlns:o="urn:schemas-microsoft-com:office:office" xmlns:v="urn:schemas-microsoft-com:vml" xmlns:ns15="http://opendope.org/xpaths" xmlns:ns16="http://opendope.org/conditions" xmlns:ns17="http://schemas.openxmlformats.org/drawingml/2006/compatibility" xmlns:ns18="http://schemas.openxmlformats.org/drawingml/2006/lockedCanvas">
+  <ns15:xpath id="x1">
+    <ns15:dataBinding storeItemID="{8B049945-9DFE-4726-9DE9-CF5691E53858}" xpath="/invoice[1]/customer[1]/name[1]"/>
+  </ns15:xpath>
+  <ns15:xpath id="x2">
+    <ns15:dataBinding storeItemID="{8b049945-9dfe-4726-9de9-cf5691e53858}" xpath="/invoice[1]/items"/>
+  </ns15:xpath>
+  <ns15:xpath id="x3">
+    <ns15:dataBinding storeItemID="{8B049945-9DFE-4726-9DE9-CF5691E53858}" xpath="/invoice[1]/items/item[1]/name"/>
+  </ns15:xpath>
+  <ns15:xpath id="x4">
+    <ns15:dataBinding storeItemID="{8B049945-9DFE-4726-9DE9-CF5691E53858}" xpath="/invoice[1]/items/item[1]/price"/>
+  </ns15:xpath>
+  <ns15:xpath id="x5">
+    <ns15:dataBinding storeItemID="{8b049945-9dfe-4726-9de9-cf5691e53858}" xpath="/invoice[1]/misc/includeBankDetails"/>
+  </ns15:xpath>
+  <ns15:xpath id="x6">
+    <ns15:dataBinding storeItemID="{8b049945-9dfe-4726-9de9-cf5691e53858}" xpath="/invoice[1]/misc/wantspam"/>
+  </ns15:xpath>
+</ns15:xpaths>
+</file>
+
+<file path=customXml/xpathsProps.xml><?xml version="1.0" encoding="utf-8"?>
+<ns1:datastoreItem xmlns:ns1="http://schemas.openxmlformats.org/officeDocument/2006/customXml" ns1:itemID="{5E015971-2421-4FFC-AD0A-CF7BDB8701E6}">
+  <ns1:schemaRefs>
+    <ns1:schemaRef ns1:uri="http://www.w3.org/2001/XMLSchema"/>
+    <ns1:schemaRef ns1:uri="http://opendope.org/xpaths"/>
+  </ns1:schemaRefs>
+</ns1:datastoreItem>
 </file>
</xml_diff>

<commit_message>
Update to use xpathref
</commit_message>
<xml_diff>
--- a/docx4j/sample-docs/databinding/invoice.docx
+++ b/docx4j/sample-docs/databinding/invoice.docx
@@ -1,6 +1,6 @@
 
 <file path=word/document.xml><?xml version="1.0" encoding="utf-8"?>
-<w:document xmlns:w="http://schemas.openxmlformats.org/wordprocessingml/2006/main" xmlns:r="http://schemas.openxmlformats.org/officeDocument/2006/relationships" xmlns:m="http://schemas.openxmlformats.org/officeDocument/2006/math" xmlns:wp="http://schemas.openxmlformats.org/drawingml/2006/wordprocessingDrawing" xmlns:a="http://schemas.openxmlformats.org/drawingml/2006/main" xmlns:pkg="http://schemas.microsoft.com/office/2006/xmlPackage" xmlns:ns7="http://schemas.openxmlformats.org/schemaLibrary/2006/main" xmlns:ns8="http://schemas.openxmlformats.org/drawingml/2006/chart" xmlns:ns9="http://schemas.openxmlformats.org/drawingml/2006/chartDrawing" xmlns:ns10="http://schemas.openxmlformats.org/drawingml/2006/diagram" xmlns:pic="http://schemas.openxmlformats.org/drawingml/2006/picture" xmlns:ns12="http://schemas.openxmlformats.org/drawingml/2006/spreadsheetDrawing" xmlns:o="urn:schemas-microsoft-com:office:office" xmlns:v="urn:schemas-microsoft-com:vml" xmlns:ns15="http://opendope.org/xpaths" xmlns:ns16="http://opendope.org/conditions" xmlns:ns17="http://schemas.openxmlformats.org/drawingml/2006/compatibility" xmlns:ns18="http://schemas.openxmlformats.org/drawingml/2006/lockedCanvas">
+<w:document xmlns:ve="http://schemas.openxmlformats.org/markup-compatibility/2006" xmlns:o="urn:schemas-microsoft-com:office:office" xmlns:r="http://schemas.openxmlformats.org/officeDocument/2006/relationships" xmlns:m="http://schemas.openxmlformats.org/officeDocument/2006/math" xmlns:v="urn:schemas-microsoft-com:vml" xmlns:wp="http://schemas.openxmlformats.org/drawingml/2006/wordprocessingDrawing" xmlns:w10="urn:schemas-microsoft-com:office:word" xmlns:w="http://schemas.openxmlformats.org/wordprocessingml/2006/main" xmlns:wne="http://schemas.microsoft.com/office/word/2006/wordml">
   <w:body>
     <w:p>
       <w:pPr>
@@ -21,13 +21,13 @@
     </w:p>
     <w:sdt>
       <w:sdtPr>
-        <w:dataBinding w:storeItemID="{8B049945-9DFE-4726-9DE9-CF5691E53858}" w:xpath="/invoice[1]/customer[1]/name[1]"/>
         <w:alias w:val="Customer name"/>
         <w:tag w:val="od:xpath=x1&amp;customer name=customer name"/>
         <w:id w:val="1418037941"/>
         <w:placeholder>
           <w:docPart w:val="DefaultPlaceholder_22675703"/>
         </w:placeholder>
+        <w:dataBinding w:xpath="/invoice[1]/customer[1]/name[1]" w:storeItemID="{8B049945-9DFE-4726-9DE9-CF5691E53858}"/>
         <w:text/>
       </w:sdtPr>
       <w:sdtContent>
@@ -42,7 +42,7 @@
     <w:tbl>
       <w:tblPr>
         <w:tblStyle w:val="TableGrid"/>
-        <w:tblW w:type="auto" w:w="0"/>
+        <w:tblW w:w="0" w:type="auto"/>
         <w:tblLook w:val="04A0"/>
       </w:tblPr>
       <w:tblGrid>
@@ -52,7 +52,7 @@
       <w:tr>
         <w:tc>
           <w:tcPr>
-            <w:tcW w:type="dxa" w:w="6771"/>
+            <w:tcW w:w="6771" w:type="dxa"/>
           </w:tcPr>
           <w:p>
             <w:r>
@@ -62,7 +62,7 @@
         </w:tc>
         <w:tc>
           <w:tcPr>
-            <w:tcW w:type="dxa" w:w="2268"/>
+            <w:tcW w:w="2268" w:type="dxa"/>
           </w:tcPr>
           <w:p>
             <w:r>
@@ -84,19 +84,19 @@
           <w:tr>
             <w:sdt>
               <w:sdtPr>
-                <w:dataBinding w:storeItemID="{8B049945-9DFE-4726-9DE9-CF5691E53858}" w:xpath="/invoice[1]/items/item[1]/name"/>
                 <w:alias w:val="Description"/>
                 <w:tag w:val="Description=Description&amp;od:xpath=x3"/>
                 <w:id w:val="1418037946"/>
                 <w:placeholder>
                   <w:docPart w:val="DefaultPlaceholder_22675703"/>
                 </w:placeholder>
+                <w:dataBinding w:xpath="/invoice[1]/items/item[1]/name" w:storeItemID="{8B049945-9DFE-4726-9DE9-CF5691E53858}"/>
                 <w:text/>
               </w:sdtPr>
               <w:sdtContent>
                 <w:tc>
                   <w:tcPr>
-                    <w:tcW w:type="dxa" w:w="6771"/>
+                    <w:tcW w:w="6771" w:type="dxa"/>
                   </w:tcPr>
                   <w:p>
                     <w:r>
@@ -108,19 +108,19 @@
             </w:sdt>
             <w:sdt>
               <w:sdtPr>
-                <w:dataBinding w:storeItemID="{8B049945-9DFE-4726-9DE9-CF5691E53858}" w:xpath="/invoice[1]/items/item[1]/price"/>
                 <w:alias w:val="Price"/>
                 <w:tag w:val="price=price&amp;od:xpath=x4"/>
                 <w:id w:val="1418037951"/>
                 <w:placeholder>
                   <w:docPart w:val="DefaultPlaceholder_22675703"/>
                 </w:placeholder>
+                <w:dataBinding w:xpath="/invoice[1]/items/item[1]/price" w:storeItemID="{8B049945-9DFE-4726-9DE9-CF5691E53858}"/>
                 <w:text/>
               </w:sdtPr>
               <w:sdtContent>
                 <w:tc>
                   <w:tcPr>
-                    <w:tcW w:type="dxa" w:w="2268"/>
+                    <w:tcW w:w="2268" w:type="dxa"/>
                   </w:tcPr>
                   <w:p>
                     <w:r>
@@ -142,7 +142,7 @@
         <w:commentReference w:id="0"/>
       </w:r>
     </w:p>
-    <w:commentRangeStart w:displacedByCustomXml="next" w:id="1"/>
+    <w:commentRangeStart w:id="1" w:displacedByCustomXml="next"/>
     <w:sdt>
       <w:sdtPr>
         <w:alias w:val="Payment instructions"/>
@@ -185,8 +185,8 @@
       </w:sdtContent>
     </w:sdt>
     <w:sectPr>
-      <w:pgSz w:h="16838" w:w="11906"/>
-      <w:pgMar w:gutter="0" w:footer="708" w:header="708" w:left="1440" w:bottom="1440" w:right="1440" w:top="1440"/>
+      <w:pgSz w:w="11906" w:h="16838"/>
+      <w:pgMar w:top="1440" w:right="1440" w:bottom="1440" w:left="1440" w:header="708" w:footer="708" w:gutter="0"/>
       <w:cols w:space="708"/>
       <w:docGrid w:linePitch="360"/>
     </w:sectPr>
@@ -195,8 +195,8 @@
 </file>
 
 <file path=word/comments.xml><?xml version="1.0" encoding="utf-8"?>
-<w:comments xmlns:w="http://schemas.openxmlformats.org/wordprocessingml/2006/main" xmlns:r="http://schemas.openxmlformats.org/officeDocument/2006/relationships" xmlns:m="http://schemas.openxmlformats.org/officeDocument/2006/math" xmlns:wp="http://schemas.openxmlformats.org/drawingml/2006/wordprocessingDrawing" xmlns:a="http://schemas.openxmlformats.org/drawingml/2006/main" xmlns:pkg="http://schemas.microsoft.com/office/2006/xmlPackage" xmlns:ns7="http://schemas.openxmlformats.org/schemaLibrary/2006/main" xmlns:ns8="http://schemas.openxmlformats.org/drawingml/2006/chart" xmlns:ns9="http://schemas.openxmlformats.org/drawingml/2006/chartDrawing" xmlns:ns10="http://schemas.openxmlformats.org/drawingml/2006/diagram" xmlns:pic="http://schemas.openxmlformats.org/drawingml/2006/picture" xmlns:ns12="http://schemas.openxmlformats.org/drawingml/2006/spreadsheetDrawing" xmlns:o="urn:schemas-microsoft-com:office:office" xmlns:v="urn:schemas-microsoft-com:vml" xmlns:ns15="http://opendope.org/xpaths" xmlns:ns16="http://opendope.org/conditions" xmlns:ns17="http://schemas.openxmlformats.org/drawingml/2006/compatibility" xmlns:ns18="http://schemas.openxmlformats.org/drawingml/2006/lockedCanvas">
-  <w:comment w:initials="j" w:date="2010-07-14T17:28:00Z" w:author="jharrop2" w:id="0">
+<w:comments xmlns:ve="http://schemas.openxmlformats.org/markup-compatibility/2006" xmlns:o="urn:schemas-microsoft-com:office:office" xmlns:r="http://schemas.openxmlformats.org/officeDocument/2006/relationships" xmlns:m="http://schemas.openxmlformats.org/officeDocument/2006/math" xmlns:v="urn:schemas-microsoft-com:vml" xmlns:wp="http://schemas.openxmlformats.org/drawingml/2006/wordprocessingDrawing" xmlns:w10="urn:schemas-microsoft-com:office:word" xmlns:w="http://schemas.openxmlformats.org/wordprocessingml/2006/main" xmlns:wne="http://schemas.microsoft.com/office/word/2006/wordml">
+  <w:comment w:id="0" w:author="jharrop2" w:date="2010-07-14T17:28:00Z" w:initials="j">
     <w:p>
       <w:pPr>
         <w:pStyle w:val="CommentText"/>
@@ -212,7 +212,7 @@
       </w:r>
     </w:p>
   </w:comment>
-  <w:comment w:initials="j" w:date="2010-07-14T17:29:00Z" w:author="jharrop2" w:id="1">
+  <w:comment w:id="1" w:author="jharrop2" w:date="2010-07-14T17:29:00Z" w:initials="j">
     <w:p>
       <w:pPr>
         <w:pStyle w:val="CommentText"/>
@@ -232,194 +232,194 @@
 </file>
 
 <file path=word/styles.xml><?xml version="1.0" encoding="utf-8"?>
-<w:styles xmlns:w="http://schemas.openxmlformats.org/wordprocessingml/2006/main" xmlns:r="http://schemas.openxmlformats.org/officeDocument/2006/relationships" xmlns:m="http://schemas.openxmlformats.org/officeDocument/2006/math" xmlns:wp="http://schemas.openxmlformats.org/drawingml/2006/wordprocessingDrawing" xmlns:a="http://schemas.openxmlformats.org/drawingml/2006/main" xmlns:pkg="http://schemas.microsoft.com/office/2006/xmlPackage" xmlns:ns7="http://schemas.openxmlformats.org/schemaLibrary/2006/main" xmlns:ns8="http://schemas.openxmlformats.org/drawingml/2006/chart" xmlns:ns9="http://schemas.openxmlformats.org/drawingml/2006/chartDrawing" xmlns:ns10="http://schemas.openxmlformats.org/drawingml/2006/diagram" xmlns:pic="http://schemas.openxmlformats.org/drawingml/2006/picture" xmlns:ns12="http://schemas.openxmlformats.org/drawingml/2006/spreadsheetDrawing" xmlns:o="urn:schemas-microsoft-com:office:office" xmlns:v="urn:schemas-microsoft-com:vml" xmlns:ns15="http://opendope.org/xpaths" xmlns:ns16="http://opendope.org/conditions" xmlns:ns17="http://schemas.openxmlformats.org/drawingml/2006/compatibility" xmlns:ns18="http://schemas.openxmlformats.org/drawingml/2006/lockedCanvas">
+<w:styles xmlns:r="http://schemas.openxmlformats.org/officeDocument/2006/relationships" xmlns:w="http://schemas.openxmlformats.org/wordprocessingml/2006/main">
   <w:docDefaults>
     <w:rPrDefault>
       <w:rPr>
-        <w:rFonts w:cstheme="minorBidi" w:eastAsiaTheme="minorHAnsi" w:hAnsiTheme="minorHAnsi" w:asciiTheme="minorHAnsi"/>
+        <w:rFonts w:asciiTheme="minorHAnsi" w:eastAsiaTheme="minorHAnsi" w:hAnsiTheme="minorHAnsi" w:cstheme="minorBidi"/>
         <w:sz w:val="22"/>
         <w:szCs w:val="22"/>
-        <w:lang w:bidi="ar-SA" w:eastAsia="en-US" w:val="en-AU"/>
+        <w:lang w:val="en-AU" w:eastAsia="en-US" w:bidi="ar-SA"/>
       </w:rPr>
     </w:rPrDefault>
     <w:pPrDefault>
       <w:pPr>
-        <w:spacing w:lineRule="auto" w:line="276" w:after="200"/>
+        <w:spacing w:after="200" w:line="276" w:lineRule="auto"/>
       </w:pPr>
     </w:pPrDefault>
   </w:docDefaults>
-  <w:latentStyles w:count="267" w:defQFormat="false" w:defUnhideWhenUsed="true" w:defSemiHidden="true" w:defUIPriority="99" w:defLockedState="false">
-    <w:lsdException w:qFormat="true" w:unhideWhenUsed="false" w:semiHidden="false" w:uiPriority="0" w:name="Normal"/>
-    <w:lsdException w:qFormat="true" w:unhideWhenUsed="false" w:semiHidden="false" w:uiPriority="9" w:name="heading 1"/>
-    <w:lsdException w:qFormat="true" w:uiPriority="9" w:name="heading 2"/>
-    <w:lsdException w:qFormat="true" w:uiPriority="9" w:name="heading 3"/>
-    <w:lsdException w:qFormat="true" w:uiPriority="9" w:name="heading 4"/>
-    <w:lsdException w:qFormat="true" w:uiPriority="9" w:name="heading 5"/>
-    <w:lsdException w:qFormat="true" w:uiPriority="9" w:name="heading 6"/>
-    <w:lsdException w:qFormat="true" w:uiPriority="9" w:name="heading 7"/>
-    <w:lsdException w:qFormat="true" w:uiPriority="9" w:name="heading 8"/>
-    <w:lsdException w:qFormat="true" w:uiPriority="9" w:name="heading 9"/>
-    <w:lsdException w:uiPriority="39" w:name="toc 1"/>
-    <w:lsdException w:uiPriority="39" w:name="toc 2"/>
-    <w:lsdException w:uiPriority="39" w:name="toc 3"/>
-    <w:lsdException w:uiPriority="39" w:name="toc 4"/>
-    <w:lsdException w:uiPriority="39" w:name="toc 5"/>
-    <w:lsdException w:uiPriority="39" w:name="toc 6"/>
-    <w:lsdException w:uiPriority="39" w:name="toc 7"/>
-    <w:lsdException w:uiPriority="39" w:name="toc 8"/>
-    <w:lsdException w:uiPriority="39" w:name="toc 9"/>
-    <w:lsdException w:qFormat="true" w:uiPriority="35" w:name="caption"/>
-    <w:lsdException w:qFormat="true" w:unhideWhenUsed="false" w:semiHidden="false" w:uiPriority="10" w:name="Title"/>
-    <w:lsdException w:uiPriority="1" w:name="Default Paragraph Font"/>
-    <w:lsdException w:qFormat="true" w:unhideWhenUsed="false" w:semiHidden="false" w:uiPriority="11" w:name="Subtitle"/>
-    <w:lsdException w:qFormat="true" w:unhideWhenUsed="false" w:semiHidden="false" w:uiPriority="22" w:name="Strong"/>
-    <w:lsdException w:qFormat="true" w:unhideWhenUsed="false" w:semiHidden="false" w:uiPriority="20" w:name="Emphasis"/>
-    <w:lsdException w:unhideWhenUsed="false" w:semiHidden="false" w:uiPriority="59" w:name="Table Grid"/>
-    <w:lsdException w:unhideWhenUsed="false" w:name="Placeholder Text"/>
-    <w:lsdException w:qFormat="true" w:unhideWhenUsed="false" w:semiHidden="false" w:uiPriority="1" w:name="No Spacing"/>
-    <w:lsdException w:unhideWhenUsed="false" w:semiHidden="false" w:uiPriority="60" w:name="Light Shading"/>
-    <w:lsdException w:unhideWhenUsed="false" w:semiHidden="false" w:uiPriority="61" w:name="Light List"/>
-    <w:lsdException w:unhideWhenUsed="false" w:semiHidden="false" w:uiPriority="62" w:name="Light Grid"/>
-    <w:lsdException w:unhideWhenUsed="false" w:semiHidden="false" w:uiPriority="63" w:name="Medium Shading 1"/>
-    <w:lsdException w:unhideWhenUsed="false" w:semiHidden="false" w:uiPriority="64" w:name="Medium Shading 2"/>
-    <w:lsdException w:unhideWhenUsed="false" w:semiHidden="false" w:uiPriority="65" w:name="Medium List 1"/>
-    <w:lsdException w:unhideWhenUsed="false" w:semiHidden="false" w:uiPriority="66" w:name="Medium List 2"/>
-    <w:lsdException w:unhideWhenUsed="false" w:semiHidden="false" w:uiPriority="67" w:name="Medium Grid 1"/>
-    <w:lsdException w:unhideWhenUsed="false" w:semiHidden="false" w:uiPriority="68" w:name="Medium Grid 2"/>
-    <w:lsdException w:unhideWhenUsed="false" w:semiHidden="false" w:uiPriority="69" w:name="Medium Grid 3"/>
-    <w:lsdException w:unhideWhenUsed="false" w:semiHidden="false" w:uiPriority="70" w:name="Dark List"/>
-    <w:lsdException w:unhideWhenUsed="false" w:semiHidden="false" w:uiPriority="71" w:name="Colorful Shading"/>
-    <w:lsdException w:unhideWhenUsed="false" w:semiHidden="false" w:uiPriority="72" w:name="Colorful List"/>
-    <w:lsdException w:unhideWhenUsed="false" w:semiHidden="false" w:uiPriority="73" w:name="Colorful Grid"/>
-    <w:lsdException w:unhideWhenUsed="false" w:semiHidden="false" w:uiPriority="60" w:name="Light Shading Accent 1"/>
-    <w:lsdException w:unhideWhenUsed="false" w:semiHidden="false" w:uiPriority="61" w:name="Light List Accent 1"/>
-    <w:lsdException w:unhideWhenUsed="false" w:semiHidden="false" w:uiPriority="62" w:name="Light Grid Accent 1"/>
-    <w:lsdException w:unhideWhenUsed="false" w:semiHidden="false" w:uiPriority="63" w:name="Medium Shading 1 Accent 1"/>
-    <w:lsdException w:unhideWhenUsed="false" w:semiHidden="false" w:uiPriority="64" w:name="Medium Shading 2 Accent 1"/>
-    <w:lsdException w:unhideWhenUsed="false" w:semiHidden="false" w:uiPriority="65" w:name="Medium List 1 Accent 1"/>
-    <w:lsdException w:unhideWhenUsed="false" w:name="Revision"/>
-    <w:lsdException w:qFormat="true" w:unhideWhenUsed="false" w:semiHidden="false" w:uiPriority="34" w:name="List Paragraph"/>
-    <w:lsdException w:qFormat="true" w:unhideWhenUsed="false" w:semiHidden="false" w:uiPriority="29" w:name="Quote"/>
-    <w:lsdException w:qFormat="true" w:unhideWhenUsed="false" w:semiHidden="false" w:uiPriority="30" w:name="Intense Quote"/>
-    <w:lsdException w:unhideWhenUsed="false" w:semiHidden="false" w:uiPriority="66" w:name="Medium List 2 Accent 1"/>
-    <w:lsdException w:unhideWhenUsed="false" w:semiHidden="false" w:uiPriority="67" w:name="Medium Grid 1 Accent 1"/>
-    <w:lsdException w:unhideWhenUsed="false" w:semiHidden="false" w:uiPriority="68" w:name="Medium Grid 2 Accent 1"/>
-    <w:lsdException w:unhideWhenUsed="false" w:semiHidden="false" w:uiPriority="69" w:name="Medium Grid 3 Accent 1"/>
-    <w:lsdException w:unhideWhenUsed="false" w:semiHidden="false" w:uiPriority="70" w:name="Dark List Accent 1"/>
-    <w:lsdException w:unhideWhenUsed="false" w:semiHidden="false" w:uiPriority="71" w:name="Colorful Shading Accent 1"/>
-    <w:lsdException w:unhideWhenUsed="false" w:semiHidden="false" w:uiPriority="72" w:name="Colorful List Accent 1"/>
-    <w:lsdException w:unhideWhenUsed="false" w:semiHidden="false" w:uiPriority="73" w:name="Colorful Grid Accent 1"/>
-    <w:lsdException w:unhideWhenUsed="false" w:semiHidden="false" w:uiPriority="60" w:name="Light Shading Accent 2"/>
-    <w:lsdException w:unhideWhenUsed="false" w:semiHidden="false" w:uiPriority="61" w:name="Light List Accent 2"/>
-    <w:lsdException w:unhideWhenUsed="false" w:semiHidden="false" w:uiPriority="62" w:name="Light Grid Accent 2"/>
-    <w:lsdException w:unhideWhenUsed="false" w:semiHidden="false" w:uiPriority="63" w:name="Medium Shading 1 Accent 2"/>
-    <w:lsdException w:unhideWhenUsed="false" w:semiHidden="false" w:uiPriority="64" w:name="Medium Shading 2 Accent 2"/>
-    <w:lsdException w:unhideWhenUsed="false" w:semiHidden="false" w:uiPriority="65" w:name="Medium List 1 Accent 2"/>
-    <w:lsdException w:unhideWhenUsed="false" w:semiHidden="false" w:uiPriority="66" w:name="Medium List 2 Accent 2"/>
-    <w:lsdException w:unhideWhenUsed="false" w:semiHidden="false" w:uiPriority="67" w:name="Medium Grid 1 Accent 2"/>
-    <w:lsdException w:unhideWhenUsed="false" w:semiHidden="false" w:uiPriority="68" w:name="Medium Grid 2 Accent 2"/>
-    <w:lsdException w:unhideWhenUsed="false" w:semiHidden="false" w:uiPriority="69" w:name="Medium Grid 3 Accent 2"/>
-    <w:lsdException w:unhideWhenUsed="false" w:semiHidden="false" w:uiPriority="70" w:name="Dark List Accent 2"/>
-    <w:lsdException w:unhideWhenUsed="false" w:semiHidden="false" w:uiPriority="71" w:name="Colorful Shading Accent 2"/>
-    <w:lsdException w:unhideWhenUsed="false" w:semiHidden="false" w:uiPriority="72" w:name="Colorful List Accent 2"/>
-    <w:lsdException w:unhideWhenUsed="false" w:semiHidden="false" w:uiPriority="73" w:name="Colorful Grid Accent 2"/>
-    <w:lsdException w:unhideWhenUsed="false" w:semiHidden="false" w:uiPriority="60" w:name="Light Shading Accent 3"/>
-    <w:lsdException w:unhideWhenUsed="false" w:semiHidden="false" w:uiPriority="61" w:name="Light List Accent 3"/>
-    <w:lsdException w:unhideWhenUsed="false" w:semiHidden="false" w:uiPriority="62" w:name="Light Grid Accent 3"/>
-    <w:lsdException w:unhideWhenUsed="false" w:semiHidden="false" w:uiPriority="63" w:name="Medium Shading 1 Accent 3"/>
-    <w:lsdException w:unhideWhenUsed="false" w:semiHidden="false" w:uiPriority="64" w:name="Medium Shading 2 Accent 3"/>
-    <w:lsdException w:unhideWhenUsed="false" w:semiHidden="false" w:uiPriority="65" w:name="Medium List 1 Accent 3"/>
-    <w:lsdException w:unhideWhenUsed="false" w:semiHidden="false" w:uiPriority="66" w:name="Medium List 2 Accent 3"/>
-    <w:lsdException w:unhideWhenUsed="false" w:semiHidden="false" w:uiPriority="67" w:name="Medium Grid 1 Accent 3"/>
-    <w:lsdException w:unhideWhenUsed="false" w:semiHidden="false" w:uiPriority="68" w:name="Medium Grid 2 Accent 3"/>
-    <w:lsdException w:unhideWhenUsed="false" w:semiHidden="false" w:uiPriority="69" w:name="Medium Grid 3 Accent 3"/>
-    <w:lsdException w:unhideWhenUsed="false" w:semiHidden="false" w:uiPriority="70" w:name="Dark List Accent 3"/>
-    <w:lsdException w:unhideWhenUsed="false" w:semiHidden="false" w:uiPriority="71" w:name="Colorful Shading Accent 3"/>
-    <w:lsdException w:unhideWhenUsed="false" w:semiHidden="false" w:uiPriority="72" w:name="Colorful List Accent 3"/>
-    <w:lsdException w:unhideWhenUsed="false" w:semiHidden="false" w:uiPriority="73" w:name="Colorful Grid Accent 3"/>
-    <w:lsdException w:unhideWhenUsed="false" w:semiHidden="false" w:uiPriority="60" w:name="Light Shading Accent 4"/>
-    <w:lsdException w:unhideWhenUsed="false" w:semiHidden="false" w:uiPriority="61" w:name="Light List Accent 4"/>
-    <w:lsdException w:unhideWhenUsed="false" w:semiHidden="false" w:uiPriority="62" w:name="Light Grid Accent 4"/>
-    <w:lsdException w:unhideWhenUsed="false" w:semiHidden="false" w:uiPriority="63" w:name="Medium Shading 1 Accent 4"/>
-    <w:lsdException w:unhideWhenUsed="false" w:semiHidden="false" w:uiPriority="64" w:name="Medium Shading 2 Accent 4"/>
-    <w:lsdException w:unhideWhenUsed="false" w:semiHidden="false" w:uiPriority="65" w:name="Medium List 1 Accent 4"/>
-    <w:lsdException w:unhideWhenUsed="false" w:semiHidden="false" w:uiPriority="66" w:name="Medium List 2 Accent 4"/>
-    <w:lsdException w:unhideWhenUsed="false" w:semiHidden="false" w:uiPriority="67" w:name="Medium Grid 1 Accent 4"/>
-    <w:lsdException w:unhideWhenUsed="false" w:semiHidden="false" w:uiPriority="68" w:name="Medium Grid 2 Accent 4"/>
-    <w:lsdException w:unhideWhenUsed="false" w:semiHidden="false" w:uiPriority="69" w:name="Medium Grid 3 Accent 4"/>
-    <w:lsdException w:unhideWhenUsed="false" w:semiHidden="false" w:uiPriority="70" w:name="Dark List Accent 4"/>
-    <w:lsdException w:unhideWhenUsed="false" w:semiHidden="false" w:uiPriority="71" w:name="Colorful Shading Accent 4"/>
-    <w:lsdException w:unhideWhenUsed="false" w:semiHidden="false" w:uiPriority="72" w:name="Colorful List Accent 4"/>
-    <w:lsdException w:unhideWhenUsed="false" w:semiHidden="false" w:uiPriority="73" w:name="Colorful Grid Accent 4"/>
-    <w:lsdException w:unhideWhenUsed="false" w:semiHidden="false" w:uiPriority="60" w:name="Light Shading Accent 5"/>
-    <w:lsdException w:unhideWhenUsed="false" w:semiHidden="false" w:uiPriority="61" w:name="Light List Accent 5"/>
-    <w:lsdException w:unhideWhenUsed="false" w:semiHidden="false" w:uiPriority="62" w:name="Light Grid Accent 5"/>
-    <w:lsdException w:unhideWhenUsed="false" w:semiHidden="false" w:uiPriority="63" w:name="Medium Shading 1 Accent 5"/>
-    <w:lsdException w:unhideWhenUsed="false" w:semiHidden="false" w:uiPriority="64" w:name="Medium Shading 2 Accent 5"/>
-    <w:lsdException w:unhideWhenUsed="false" w:semiHidden="false" w:uiPriority="65" w:name="Medium List 1 Accent 5"/>
-    <w:lsdException w:unhideWhenUsed="false" w:semiHidden="false" w:uiPriority="66" w:name="Medium List 2 Accent 5"/>
-    <w:lsdException w:unhideWhenUsed="false" w:semiHidden="false" w:uiPriority="67" w:name="Medium Grid 1 Accent 5"/>
-    <w:lsdException w:unhideWhenUsed="false" w:semiHidden="false" w:uiPriority="68" w:name="Medium Grid 2 Accent 5"/>
-    <w:lsdException w:unhideWhenUsed="false" w:semiHidden="false" w:uiPriority="69" w:name="Medium Grid 3 Accent 5"/>
-    <w:lsdException w:unhideWhenUsed="false" w:semiHidden="false" w:uiPriority="70" w:name="Dark List Accent 5"/>
-    <w:lsdException w:unhideWhenUsed="false" w:semiHidden="false" w:uiPriority="71" w:name="Colorful Shading Accent 5"/>
-    <w:lsdException w:unhideWhenUsed="false" w:semiHidden="false" w:uiPriority="72" w:name="Colorful List Accent 5"/>
-    <w:lsdException w:unhideWhenUsed="false" w:semiHidden="false" w:uiPriority="73" w:name="Colorful Grid Accent 5"/>
-    <w:lsdException w:unhideWhenUsed="false" w:semiHidden="false" w:uiPriority="60" w:name="Light Shading Accent 6"/>
-    <w:lsdException w:unhideWhenUsed="false" w:semiHidden="false" w:uiPriority="61" w:name="Light List Accent 6"/>
-    <w:lsdException w:unhideWhenUsed="false" w:semiHidden="false" w:uiPriority="62" w:name="Light Grid Accent 6"/>
-    <w:lsdException w:unhideWhenUsed="false" w:semiHidden="false" w:uiPriority="63" w:name="Medium Shading 1 Accent 6"/>
-    <w:lsdException w:unhideWhenUsed="false" w:semiHidden="false" w:uiPriority="64" w:name="Medium Shading 2 Accent 6"/>
-    <w:lsdException w:unhideWhenUsed="false" w:semiHidden="false" w:uiPriority="65" w:name="Medium List 1 Accent 6"/>
-    <w:lsdException w:unhideWhenUsed="false" w:semiHidden="false" w:uiPriority="66" w:name="Medium List 2 Accent 6"/>
-    <w:lsdException w:unhideWhenUsed="false" w:semiHidden="false" w:uiPriority="67" w:name="Medium Grid 1 Accent 6"/>
-    <w:lsdException w:unhideWhenUsed="false" w:semiHidden="false" w:uiPriority="68" w:name="Medium Grid 2 Accent 6"/>
-    <w:lsdException w:unhideWhenUsed="false" w:semiHidden="false" w:uiPriority="69" w:name="Medium Grid 3 Accent 6"/>
-    <w:lsdException w:unhideWhenUsed="false" w:semiHidden="false" w:uiPriority="70" w:name="Dark List Accent 6"/>
-    <w:lsdException w:unhideWhenUsed="false" w:semiHidden="false" w:uiPriority="71" w:name="Colorful Shading Accent 6"/>
-    <w:lsdException w:unhideWhenUsed="false" w:semiHidden="false" w:uiPriority="72" w:name="Colorful List Accent 6"/>
-    <w:lsdException w:unhideWhenUsed="false" w:semiHidden="false" w:uiPriority="73" w:name="Colorful Grid Accent 6"/>
-    <w:lsdException w:qFormat="true" w:unhideWhenUsed="false" w:semiHidden="false" w:uiPriority="19" w:name="Subtle Emphasis"/>
-    <w:lsdException w:qFormat="true" w:unhideWhenUsed="false" w:semiHidden="false" w:uiPriority="21" w:name="Intense Emphasis"/>
-    <w:lsdException w:qFormat="true" w:unhideWhenUsed="false" w:semiHidden="false" w:uiPriority="31" w:name="Subtle Reference"/>
-    <w:lsdException w:qFormat="true" w:unhideWhenUsed="false" w:semiHidden="false" w:uiPriority="32" w:name="Intense Reference"/>
-    <w:lsdException w:qFormat="true" w:unhideWhenUsed="false" w:semiHidden="false" w:uiPriority="33" w:name="Book Title"/>
-    <w:lsdException w:uiPriority="37" w:name="Bibliography"/>
-    <w:lsdException w:qFormat="true" w:uiPriority="39" w:name="TOC Heading"/>
+  <w:latentStyles w:defLockedState="0" w:defUIPriority="99" w:defSemiHidden="1" w:defUnhideWhenUsed="1" w:defQFormat="0" w:count="267">
+    <w:lsdException w:name="Normal" w:semiHidden="0" w:uiPriority="0" w:unhideWhenUsed="0" w:qFormat="1"/>
+    <w:lsdException w:name="heading 1" w:semiHidden="0" w:uiPriority="9" w:unhideWhenUsed="0" w:qFormat="1"/>
+    <w:lsdException w:name="heading 2" w:uiPriority="9" w:qFormat="1"/>
+    <w:lsdException w:name="heading 3" w:uiPriority="9" w:qFormat="1"/>
+    <w:lsdException w:name="heading 4" w:uiPriority="9" w:qFormat="1"/>
+    <w:lsdException w:name="heading 5" w:uiPriority="9" w:qFormat="1"/>
+    <w:lsdException w:name="heading 6" w:uiPriority="9" w:qFormat="1"/>
+    <w:lsdException w:name="heading 7" w:uiPriority="9" w:qFormat="1"/>
+    <w:lsdException w:name="heading 8" w:uiPriority="9" w:qFormat="1"/>
+    <w:lsdException w:name="heading 9" w:uiPriority="9" w:qFormat="1"/>
+    <w:lsdException w:name="toc 1" w:uiPriority="39"/>
+    <w:lsdException w:name="toc 2" w:uiPriority="39"/>
+    <w:lsdException w:name="toc 3" w:uiPriority="39"/>
+    <w:lsdException w:name="toc 4" w:uiPriority="39"/>
+    <w:lsdException w:name="toc 5" w:uiPriority="39"/>
+    <w:lsdException w:name="toc 6" w:uiPriority="39"/>
+    <w:lsdException w:name="toc 7" w:uiPriority="39"/>
+    <w:lsdException w:name="toc 8" w:uiPriority="39"/>
+    <w:lsdException w:name="toc 9" w:uiPriority="39"/>
+    <w:lsdException w:name="caption" w:uiPriority="35" w:qFormat="1"/>
+    <w:lsdException w:name="Title" w:semiHidden="0" w:uiPriority="10" w:unhideWhenUsed="0" w:qFormat="1"/>
+    <w:lsdException w:name="Default Paragraph Font" w:uiPriority="1"/>
+    <w:lsdException w:name="Subtitle" w:semiHidden="0" w:uiPriority="11" w:unhideWhenUsed="0" w:qFormat="1"/>
+    <w:lsdException w:name="Strong" w:semiHidden="0" w:uiPriority="22" w:unhideWhenUsed="0" w:qFormat="1"/>
+    <w:lsdException w:name="Emphasis" w:semiHidden="0" w:uiPriority="20" w:unhideWhenUsed="0" w:qFormat="1"/>
+    <w:lsdException w:name="Table Grid" w:semiHidden="0" w:uiPriority="59" w:unhideWhenUsed="0"/>
+    <w:lsdException w:name="Placeholder Text" w:unhideWhenUsed="0"/>
+    <w:lsdException w:name="No Spacing" w:semiHidden="0" w:uiPriority="1" w:unhideWhenUsed="0" w:qFormat="1"/>
+    <w:lsdException w:name="Light Shading" w:semiHidden="0" w:uiPriority="60" w:unhideWhenUsed="0"/>
+    <w:lsdException w:name="Light List" w:semiHidden="0" w:uiPriority="61" w:unhideWhenUsed="0"/>
+    <w:lsdException w:name="Light Grid" w:semiHidden="0" w:uiPriority="62" w:unhideWhenUsed="0"/>
+    <w:lsdException w:name="Medium Shading 1" w:semiHidden="0" w:uiPriority="63" w:unhideWhenUsed="0"/>
+    <w:lsdException w:name="Medium Shading 2" w:semiHidden="0" w:uiPriority="64" w:unhideWhenUsed="0"/>
+    <w:lsdException w:name="Medium List 1" w:semiHidden="0" w:uiPriority="65" w:unhideWhenUsed="0"/>
+    <w:lsdException w:name="Medium List 2" w:semiHidden="0" w:uiPriority="66" w:unhideWhenUsed="0"/>
+    <w:lsdException w:name="Medium Grid 1" w:semiHidden="0" w:uiPriority="67" w:unhideWhenUsed="0"/>
+    <w:lsdException w:name="Medium Grid 2" w:semiHidden="0" w:uiPriority="68" w:unhideWhenUsed="0"/>
+    <w:lsdException w:name="Medium Grid 3" w:semiHidden="0" w:uiPriority="69" w:unhideWhenUsed="0"/>
+    <w:lsdException w:name="Dark List" w:semiHidden="0" w:uiPriority="70" w:unhideWhenUsed="0"/>
+    <w:lsdException w:name="Colorful Shading" w:semiHidden="0" w:uiPriority="71" w:unhideWhenUsed="0"/>
+    <w:lsdException w:name="Colorful List" w:semiHidden="0" w:uiPriority="72" w:unhideWhenUsed="0"/>
+    <w:lsdException w:name="Colorful Grid" w:semiHidden="0" w:uiPriority="73" w:unhideWhenUsed="0"/>
+    <w:lsdException w:name="Light Shading Accent 1" w:semiHidden="0" w:uiPriority="60" w:unhideWhenUsed="0"/>
+    <w:lsdException w:name="Light List Accent 1" w:semiHidden="0" w:uiPriority="61" w:unhideWhenUsed="0"/>
+    <w:lsdException w:name="Light Grid Accent 1" w:semiHidden="0" w:uiPriority="62" w:unhideWhenUsed="0"/>
+    <w:lsdException w:name="Medium Shading 1 Accent 1" w:semiHidden="0" w:uiPriority="63" w:unhideWhenUsed="0"/>
+    <w:lsdException w:name="Medium Shading 2 Accent 1" w:semiHidden="0" w:uiPriority="64" w:unhideWhenUsed="0"/>
+    <w:lsdException w:name="Medium List 1 Accent 1" w:semiHidden="0" w:uiPriority="65" w:unhideWhenUsed="0"/>
+    <w:lsdException w:name="Revision" w:unhideWhenUsed="0"/>
+    <w:lsdException w:name="List Paragraph" w:semiHidden="0" w:uiPriority="34" w:unhideWhenUsed="0" w:qFormat="1"/>
+    <w:lsdException w:name="Quote" w:semiHidden="0" w:uiPriority="29" w:unhideWhenUsed="0" w:qFormat="1"/>
+    <w:lsdException w:name="Intense Quote" w:semiHidden="0" w:uiPriority="30" w:unhideWhenUsed="0" w:qFormat="1"/>
+    <w:lsdException w:name="Medium List 2 Accent 1" w:semiHidden="0" w:uiPriority="66" w:unhideWhenUsed="0"/>
+    <w:lsdException w:name="Medium Grid 1 Accent 1" w:semiHidden="0" w:uiPriority="67" w:unhideWhenUsed="0"/>
+    <w:lsdException w:name="Medium Grid 2 Accent 1" w:semiHidden="0" w:uiPriority="68" w:unhideWhenUsed="0"/>
+    <w:lsdException w:name="Medium Grid 3 Accent 1" w:semiHidden="0" w:uiPriority="69" w:unhideWhenUsed="0"/>
+    <w:lsdException w:name="Dark List Accent 1" w:semiHidden="0" w:uiPriority="70" w:unhideWhenUsed="0"/>
+    <w:lsdException w:name="Colorful Shading Accent 1" w:semiHidden="0" w:uiPriority="71" w:unhideWhenUsed="0"/>
+    <w:lsdException w:name="Colorful List Accent 1" w:semiHidden="0" w:uiPriority="72" w:unhideWhenUsed="0"/>
+    <w:lsdException w:name="Colorful Grid Accent 1" w:semiHidden="0" w:uiPriority="73" w:unhideWhenUsed="0"/>
+    <w:lsdException w:name="Light Shading Accent 2" w:semiHidden="0" w:uiPriority="60" w:unhideWhenUsed="0"/>
+    <w:lsdException w:name="Light List Accent 2" w:semiHidden="0" w:uiPriority="61" w:unhideWhenUsed="0"/>
+    <w:lsdException w:name="Light Grid Accent 2" w:semiHidden="0" w:uiPriority="62" w:unhideWhenUsed="0"/>
+    <w:lsdException w:name="Medium Shading 1 Accent 2" w:semiHidden="0" w:uiPriority="63" w:unhideWhenUsed="0"/>
+    <w:lsdException w:name="Medium Shading 2 Accent 2" w:semiHidden="0" w:uiPriority="64" w:unhideWhenUsed="0"/>
+    <w:lsdException w:name="Medium List 1 Accent 2" w:semiHidden="0" w:uiPriority="65" w:unhideWhenUsed="0"/>
+    <w:lsdException w:name="Medium List 2 Accent 2" w:semiHidden="0" w:uiPriority="66" w:unhideWhenUsed="0"/>
+    <w:lsdException w:name="Medium Grid 1 Accent 2" w:semiHidden="0" w:uiPriority="67" w:unhideWhenUsed="0"/>
+    <w:lsdException w:name="Medium Grid 2 Accent 2" w:semiHidden="0" w:uiPriority="68" w:unhideWhenUsed="0"/>
+    <w:lsdException w:name="Medium Grid 3 Accent 2" w:semiHidden="0" w:uiPriority="69" w:unhideWhenUsed="0"/>
+    <w:lsdException w:name="Dark List Accent 2" w:semiHidden="0" w:uiPriority="70" w:unhideWhenUsed="0"/>
+    <w:lsdException w:name="Colorful Shading Accent 2" w:semiHidden="0" w:uiPriority="71" w:unhideWhenUsed="0"/>
+    <w:lsdException w:name="Colorful List Accent 2" w:semiHidden="0" w:uiPriority="72" w:unhideWhenUsed="0"/>
+    <w:lsdException w:name="Colorful Grid Accent 2" w:semiHidden="0" w:uiPriority="73" w:unhideWhenUsed="0"/>
+    <w:lsdException w:name="Light Shading Accent 3" w:semiHidden="0" w:uiPriority="60" w:unhideWhenUsed="0"/>
+    <w:lsdException w:name="Light List Accent 3" w:semiHidden="0" w:uiPriority="61" w:unhideWhenUsed="0"/>
+    <w:lsdException w:name="Light Grid Accent 3" w:semiHidden="0" w:uiPriority="62" w:unhideWhenUsed="0"/>
+    <w:lsdException w:name="Medium Shading 1 Accent 3" w:semiHidden="0" w:uiPriority="63" w:unhideWhenUsed="0"/>
+    <w:lsdException w:name="Medium Shading 2 Accent 3" w:semiHidden="0" w:uiPriority="64" w:unhideWhenUsed="0"/>
+    <w:lsdException w:name="Medium List 1 Accent 3" w:semiHidden="0" w:uiPriority="65" w:unhideWhenUsed="0"/>
+    <w:lsdException w:name="Medium List 2 Accent 3" w:semiHidden="0" w:uiPriority="66" w:unhideWhenUsed="0"/>
+    <w:lsdException w:name="Medium Grid 1 Accent 3" w:semiHidden="0" w:uiPriority="67" w:unhideWhenUsed="0"/>
+    <w:lsdException w:name="Medium Grid 2 Accent 3" w:semiHidden="0" w:uiPriority="68" w:unhideWhenUsed="0"/>
+    <w:lsdException w:name="Medium Grid 3 Accent 3" w:semiHidden="0" w:uiPriority="69" w:unhideWhenUsed="0"/>
+    <w:lsdException w:name="Dark List Accent 3" w:semiHidden="0" w:uiPriority="70" w:unhideWhenUsed="0"/>
+    <w:lsdException w:name="Colorful Shading Accent 3" w:semiHidden="0" w:uiPriority="71" w:unhideWhenUsed="0"/>
+    <w:lsdException w:name="Colorful List Accent 3" w:semiHidden="0" w:uiPriority="72" w:unhideWhenUsed="0"/>
+    <w:lsdException w:name="Colorful Grid Accent 3" w:semiHidden="0" w:uiPriority="73" w:unhideWhenUsed="0"/>
+    <w:lsdException w:name="Light Shading Accent 4" w:semiHidden="0" w:uiPriority="60" w:unhideWhenUsed="0"/>
+    <w:lsdException w:name="Light List Accent 4" w:semiHidden="0" w:uiPriority="61" w:unhideWhenUsed="0"/>
+    <w:lsdException w:name="Light Grid Accent 4" w:semiHidden="0" w:uiPriority="62" w:unhideWhenUsed="0"/>
+    <w:lsdException w:name="Medium Shading 1 Accent 4" w:semiHidden="0" w:uiPriority="63" w:unhideWhenUsed="0"/>
+    <w:lsdException w:name="Medium Shading 2 Accent 4" w:semiHidden="0" w:uiPriority="64" w:unhideWhenUsed="0"/>
+    <w:lsdException w:name="Medium List 1 Accent 4" w:semiHidden="0" w:uiPriority="65" w:unhideWhenUsed="0"/>
+    <w:lsdException w:name="Medium List 2 Accent 4" w:semiHidden="0" w:uiPriority="66" w:unhideWhenUsed="0"/>
+    <w:lsdException w:name="Medium Grid 1 Accent 4" w:semiHidden="0" w:uiPriority="67" w:unhideWhenUsed="0"/>
+    <w:lsdException w:name="Medium Grid 2 Accent 4" w:semiHidden="0" w:uiPriority="68" w:unhideWhenUsed="0"/>
+    <w:lsdException w:name="Medium Grid 3 Accent 4" w:semiHidden="0" w:uiPriority="69" w:unhideWhenUsed="0"/>
+    <w:lsdException w:name="Dark List Accent 4" w:semiHidden="0" w:uiPriority="70" w:unhideWhenUsed="0"/>
+    <w:lsdException w:name="Colorful Shading Accent 4" w:semiHidden="0" w:uiPriority="71" w:unhideWhenUsed="0"/>
+    <w:lsdException w:name="Colorful List Accent 4" w:semiHidden="0" w:uiPriority="72" w:unhideWhenUsed="0"/>
+    <w:lsdException w:name="Colorful Grid Accent 4" w:semiHidden="0" w:uiPriority="73" w:unhideWhenUsed="0"/>
+    <w:lsdException w:name="Light Shading Accent 5" w:semiHidden="0" w:uiPriority="60" w:unhideWhenUsed="0"/>
+    <w:lsdException w:name="Light List Accent 5" w:semiHidden="0" w:uiPriority="61" w:unhideWhenUsed="0"/>
+    <w:lsdException w:name="Light Grid Accent 5" w:semiHidden="0" w:uiPriority="62" w:unhideWhenUsed="0"/>
+    <w:lsdException w:name="Medium Shading 1 Accent 5" w:semiHidden="0" w:uiPriority="63" w:unhideWhenUsed="0"/>
+    <w:lsdException w:name="Medium Shading 2 Accent 5" w:semiHidden="0" w:uiPriority="64" w:unhideWhenUsed="0"/>
+    <w:lsdException w:name="Medium List 1 Accent 5" w:semiHidden="0" w:uiPriority="65" w:unhideWhenUsed="0"/>
+    <w:lsdException w:name="Medium List 2 Accent 5" w:semiHidden="0" w:uiPriority="66" w:unhideWhenUsed="0"/>
+    <w:lsdException w:name="Medium Grid 1 Accent 5" w:semiHidden="0" w:uiPriority="67" w:unhideWhenUsed="0"/>
+    <w:lsdException w:name="Medium Grid 2 Accent 5" w:semiHidden="0" w:uiPriority="68" w:unhideWhenUsed="0"/>
+    <w:lsdException w:name="Medium Grid 3 Accent 5" w:semiHidden="0" w:uiPriority="69" w:unhideWhenUsed="0"/>
+    <w:lsdException w:name="Dark List Accent 5" w:semiHidden="0" w:uiPriority="70" w:unhideWhenUsed="0"/>
+    <w:lsdException w:name="Colorful Shading Accent 5" w:semiHidden="0" w:uiPriority="71" w:unhideWhenUsed="0"/>
+    <w:lsdException w:name="Colorful List Accent 5" w:semiHidden="0" w:uiPriority="72" w:unhideWhenUsed="0"/>
+    <w:lsdException w:name="Colorful Grid Accent 5" w:semiHidden="0" w:uiPriority="73" w:unhideWhenUsed="0"/>
+    <w:lsdException w:name="Light Shading Accent 6" w:semiHidden="0" w:uiPriority="60" w:unhideWhenUsed="0"/>
+    <w:lsdException w:name="Light List Accent 6" w:semiHidden="0" w:uiPriority="61" w:unhideWhenUsed="0"/>
+    <w:lsdException w:name="Light Grid Accent 6" w:semiHidden="0" w:uiPriority="62" w:unhideWhenUsed="0"/>
+    <w:lsdException w:name="Medium Shading 1 Accent 6" w:semiHidden="0" w:uiPriority="63" w:unhideWhenUsed="0"/>
+    <w:lsdException w:name="Medium Shading 2 Accent 6" w:semiHidden="0" w:uiPriority="64" w:unhideWhenUsed="0"/>
+    <w:lsdException w:name="Medium List 1 Accent 6" w:semiHidden="0" w:uiPriority="65" w:unhideWhenUsed="0"/>
+    <w:lsdException w:name="Medium List 2 Accent 6" w:semiHidden="0" w:uiPriority="66" w:unhideWhenUsed="0"/>
+    <w:lsdException w:name="Medium Grid 1 Accent 6" w:semiHidden="0" w:uiPriority="67" w:unhideWhenUsed="0"/>
+    <w:lsdException w:name="Medium Grid 2 Accent 6" w:semiHidden="0" w:uiPriority="68" w:unhideWhenUsed="0"/>
+    <w:lsdException w:name="Medium Grid 3 Accent 6" w:semiHidden="0" w:uiPriority="69" w:unhideWhenUsed="0"/>
+    <w:lsdException w:name="Dark List Accent 6" w:semiHidden="0" w:uiPriority="70" w:unhideWhenUsed="0"/>
+    <w:lsdException w:name="Colorful Shading Accent 6" w:semiHidden="0" w:uiPriority="71" w:unhideWhenUsed="0"/>
+    <w:lsdException w:name="Colorful List Accent 6" w:semiHidden="0" w:uiPriority="72" w:unhideWhenUsed="0"/>
+    <w:lsdException w:name="Colorful Grid Accent 6" w:semiHidden="0" w:uiPriority="73" w:unhideWhenUsed="0"/>
+    <w:lsdException w:name="Subtle Emphasis" w:semiHidden="0" w:uiPriority="19" w:unhideWhenUsed="0" w:qFormat="1"/>
+    <w:lsdException w:name="Intense Emphasis" w:semiHidden="0" w:uiPriority="21" w:unhideWhenUsed="0" w:qFormat="1"/>
+    <w:lsdException w:name="Subtle Reference" w:semiHidden="0" w:uiPriority="31" w:unhideWhenUsed="0" w:qFormat="1"/>
+    <w:lsdException w:name="Intense Reference" w:semiHidden="0" w:uiPriority="32" w:unhideWhenUsed="0" w:qFormat="1"/>
+    <w:lsdException w:name="Book Title" w:semiHidden="0" w:uiPriority="33" w:unhideWhenUsed="0" w:qFormat="1"/>
+    <w:lsdException w:name="Bibliography" w:uiPriority="37"/>
+    <w:lsdException w:name="TOC Heading" w:uiPriority="39" w:qFormat="1"/>
   </w:latentStyles>
-  <w:style w:default="true" w:styleId="Normal" w:type="paragraph">
+  <w:style w:type="paragraph" w:default="1" w:styleId="Normal">
     <w:name w:val="Normal"/>
     <w:qFormat/>
   </w:style>
-  <w:style w:default="true" w:styleId="DefaultParagraphFont" w:type="character">
+  <w:style w:type="character" w:default="1" w:styleId="DefaultParagraphFont">
     <w:name w:val="Default Paragraph Font"/>
     <w:uiPriority w:val="1"/>
     <w:semiHidden/>
     <w:unhideWhenUsed/>
   </w:style>
-  <w:style w:default="true" w:styleId="TableNormal" w:type="table">
+  <w:style w:type="table" w:default="1" w:styleId="TableNormal">
     <w:name w:val="Normal Table"/>
     <w:uiPriority w:val="99"/>
     <w:semiHidden/>
     <w:unhideWhenUsed/>
     <w:qFormat/>
     <w:tblPr>
-      <w:tblInd w:type="dxa" w:w="0"/>
+      <w:tblInd w:w="0" w:type="dxa"/>
       <w:tblCellMar>
-        <w:top w:type="dxa" w:w="0"/>
-        <w:left w:type="dxa" w:w="108"/>
-        <w:bottom w:type="dxa" w:w="0"/>
-        <w:right w:type="dxa" w:w="108"/>
+        <w:top w:w="0" w:type="dxa"/>
+        <w:left w:w="108" w:type="dxa"/>
+        <w:bottom w:w="0" w:type="dxa"/>
+        <w:right w:w="108" w:type="dxa"/>
       </w:tblCellMar>
     </w:tblPr>
   </w:style>
-  <w:style w:default="true" w:styleId="NoList" w:type="numbering">
+  <w:style w:type="numbering" w:default="1" w:styleId="NoList">
     <w:name w:val="No List"/>
     <w:uiPriority w:val="99"/>
     <w:semiHidden/>
     <w:unhideWhenUsed/>
   </w:style>
-  <w:style w:styleId="PlaceholderText" w:type="character">
+  <w:style w:type="character" w:styleId="PlaceholderText">
     <w:name w:val="Placeholder Text"/>
     <w:basedOn w:val="DefaultParagraphFont"/>
     <w:uiPriority w:val="99"/>
@@ -428,7 +428,7 @@
       <w:color w:val="808080"/>
     </w:rPr>
   </w:style>
-  <w:style w:styleId="BalloonText" w:type="paragraph">
+  <w:style w:type="paragraph" w:styleId="BalloonText">
     <w:name w:val="Balloon Text"/>
     <w:basedOn w:val="Normal"/>
     <w:link w:val="BalloonTextChar"/>
@@ -436,52 +436,52 @@
     <w:semiHidden/>
     <w:unhideWhenUsed/>
     <w:pPr>
-      <w:spacing w:lineRule="auto" w:line="240" w:after="0"/>
+      <w:spacing w:after="0" w:line="240" w:lineRule="auto"/>
     </w:pPr>
     <w:rPr>
-      <w:rFonts w:cs="Tahoma" w:hAnsi="Tahoma" w:ascii="Tahoma"/>
+      <w:rFonts w:ascii="Tahoma" w:hAnsi="Tahoma" w:cs="Tahoma"/>
       <w:sz w:val="16"/>
       <w:szCs w:val="16"/>
     </w:rPr>
   </w:style>
-  <w:style w:customStyle="true" w:styleId="BalloonTextChar" w:type="character">
+  <w:style w:type="character" w:customStyle="1" w:styleId="BalloonTextChar">
     <w:name w:val="Balloon Text Char"/>
     <w:basedOn w:val="DefaultParagraphFont"/>
     <w:link w:val="BalloonText"/>
     <w:uiPriority w:val="99"/>
     <w:semiHidden/>
     <w:rPr>
-      <w:rFonts w:cs="Tahoma" w:hAnsi="Tahoma" w:ascii="Tahoma"/>
+      <w:rFonts w:ascii="Tahoma" w:hAnsi="Tahoma" w:cs="Tahoma"/>
       <w:sz w:val="16"/>
       <w:szCs w:val="16"/>
     </w:rPr>
   </w:style>
-  <w:style w:styleId="TableGrid" w:type="table">
+  <w:style w:type="table" w:styleId="TableGrid">
     <w:name w:val="Table Grid"/>
     <w:basedOn w:val="TableNormal"/>
     <w:uiPriority w:val="59"/>
     <w:pPr>
-      <w:spacing w:lineRule="auto" w:line="240" w:after="0"/>
+      <w:spacing w:after="0" w:line="240" w:lineRule="auto"/>
     </w:pPr>
     <w:tblPr>
-      <w:tblInd w:type="dxa" w:w="0"/>
+      <w:tblInd w:w="0" w:type="dxa"/>
       <w:tblBorders>
-        <w:top w:space="0" w:sz="4" w:themeColor="text1" w:color="000000" w:val="single"/>
-        <w:left w:space="0" w:sz="4" w:themeColor="text1" w:color="000000" w:val="single"/>
-        <w:bottom w:space="0" w:sz="4" w:themeColor="text1" w:color="000000" w:val="single"/>
-        <w:right w:space="0" w:sz="4" w:themeColor="text1" w:color="000000" w:val="single"/>
-        <w:insideH w:space="0" w:sz="4" w:themeColor="text1" w:color="000000" w:val="single"/>
-        <w:insideV w:space="0" w:sz="4" w:themeColor="text1" w:color="000000" w:val="single"/>
+        <w:top w:val="single" w:sz="4" w:space="0" w:color="000000" w:themeColor="text1"/>
+        <w:left w:val="single" w:sz="4" w:space="0" w:color="000000" w:themeColor="text1"/>
+        <w:bottom w:val="single" w:sz="4" w:space="0" w:color="000000" w:themeColor="text1"/>
+        <w:right w:val="single" w:sz="4" w:space="0" w:color="000000" w:themeColor="text1"/>
+        <w:insideH w:val="single" w:sz="4" w:space="0" w:color="000000" w:themeColor="text1"/>
+        <w:insideV w:val="single" w:sz="4" w:space="0" w:color="000000" w:themeColor="text1"/>
       </w:tblBorders>
       <w:tblCellMar>
-        <w:top w:type="dxa" w:w="0"/>
-        <w:left w:type="dxa" w:w="108"/>
-        <w:bottom w:type="dxa" w:w="0"/>
-        <w:right w:type="dxa" w:w="108"/>
+        <w:top w:w="0" w:type="dxa"/>
+        <w:left w:w="108" w:type="dxa"/>
+        <w:bottom w:w="0" w:type="dxa"/>
+        <w:right w:w="108" w:type="dxa"/>
       </w:tblCellMar>
     </w:tblPr>
   </w:style>
-  <w:style w:styleId="CommentReference" w:type="character">
+  <w:style w:type="character" w:styleId="CommentReference">
     <w:name w:val="annotation reference"/>
     <w:basedOn w:val="DefaultParagraphFont"/>
     <w:uiPriority w:val="99"/>
@@ -492,7 +492,7 @@
       <w:szCs w:val="16"/>
     </w:rPr>
   </w:style>
-  <w:style w:styleId="CommentText" w:type="paragraph">
+  <w:style w:type="paragraph" w:styleId="CommentText">
     <w:name w:val="annotation text"/>
     <w:basedOn w:val="Normal"/>
     <w:link w:val="CommentTextChar"/>
@@ -500,14 +500,14 @@
     <w:semiHidden/>
     <w:unhideWhenUsed/>
     <w:pPr>
-      <w:spacing w:lineRule="auto" w:line="240"/>
+      <w:spacing w:line="240" w:lineRule="auto"/>
     </w:pPr>
     <w:rPr>
       <w:sz w:val="20"/>
       <w:szCs w:val="20"/>
     </w:rPr>
   </w:style>
-  <w:style w:customStyle="true" w:styleId="CommentTextChar" w:type="character">
+  <w:style w:type="character" w:customStyle="1" w:styleId="CommentTextChar">
     <w:name w:val="Comment Text Char"/>
     <w:basedOn w:val="DefaultParagraphFont"/>
     <w:link w:val="CommentText"/>
@@ -518,7 +518,7 @@
       <w:szCs w:val="20"/>
     </w:rPr>
   </w:style>
-  <w:style w:styleId="CommentSubject" w:type="paragraph">
+  <w:style w:type="paragraph" w:styleId="CommentSubject">
     <w:name w:val="annotation subject"/>
     <w:basedOn w:val="CommentText"/>
     <w:next w:val="CommentText"/>
@@ -531,7 +531,7 @@
       <w:bCs/>
     </w:rPr>
   </w:style>
-  <w:style w:customStyle="true" w:styleId="CommentSubjectChar" w:type="character">
+  <w:style w:type="character" w:customStyle="1" w:styleId="CommentSubjectChar">
     <w:name w:val="Comment Subject Char"/>
     <w:basedOn w:val="CommentTextChar"/>
     <w:link w:val="CommentSubject"/>
@@ -546,7 +546,7 @@
 </file>
 
 <file path=word/glossary/document.xml><?xml version="1.0" encoding="utf-8"?>
-<w:glossaryDocument xmlns:w="http://schemas.openxmlformats.org/wordprocessingml/2006/main" xmlns:r="http://schemas.openxmlformats.org/officeDocument/2006/relationships" xmlns:m="http://schemas.openxmlformats.org/officeDocument/2006/math" xmlns:wp="http://schemas.openxmlformats.org/drawingml/2006/wordprocessingDrawing" xmlns:a="http://schemas.openxmlformats.org/drawingml/2006/main" xmlns:pkg="http://schemas.microsoft.com/office/2006/xmlPackage" xmlns:ns7="http://schemas.openxmlformats.org/schemaLibrary/2006/main" xmlns:ns8="http://schemas.openxmlformats.org/drawingml/2006/chart" xmlns:ns9="http://schemas.openxmlformats.org/drawingml/2006/chartDrawing" xmlns:ns10="http://schemas.openxmlformats.org/drawingml/2006/diagram" xmlns:pic="http://schemas.openxmlformats.org/drawingml/2006/picture" xmlns:ns12="http://schemas.openxmlformats.org/drawingml/2006/spreadsheetDrawing" xmlns:o="urn:schemas-microsoft-com:office:office" xmlns:v="urn:schemas-microsoft-com:vml" xmlns:ns15="http://opendope.org/xpaths" xmlns:ns16="http://opendope.org/conditions" xmlns:ns17="http://schemas.openxmlformats.org/drawingml/2006/compatibility" xmlns:ns18="http://schemas.openxmlformats.org/drawingml/2006/lockedCanvas">
+<w:glossaryDocument xmlns:ve="http://schemas.openxmlformats.org/markup-compatibility/2006" xmlns:o="urn:schemas-microsoft-com:office:office" xmlns:r="http://schemas.openxmlformats.org/officeDocument/2006/relationships" xmlns:m="http://schemas.openxmlformats.org/officeDocument/2006/math" xmlns:v="urn:schemas-microsoft-com:vml" xmlns:wp="http://schemas.openxmlformats.org/drawingml/2006/wordprocessingDrawing" xmlns:w10="urn:schemas-microsoft-com:office:word" xmlns:w="http://schemas.openxmlformats.org/wordprocessingml/2006/main" xmlns:wne="http://schemas.microsoft.com/office/word/2006/wordml">
   <w:docParts>
     <w:docPart>
       <w:docPartPr>
@@ -579,40 +579,40 @@
 </file>
 
 <file path=word/glossary/fontTable.xml><?xml version="1.0" encoding="utf-8"?>
-<w:fonts xmlns:w="http://schemas.openxmlformats.org/wordprocessingml/2006/main" xmlns:r="http://schemas.openxmlformats.org/officeDocument/2006/relationships" xmlns:m="http://schemas.openxmlformats.org/officeDocument/2006/math" xmlns:wp="http://schemas.openxmlformats.org/drawingml/2006/wordprocessingDrawing" xmlns:a="http://schemas.openxmlformats.org/drawingml/2006/main" xmlns:pkg="http://schemas.microsoft.com/office/2006/xmlPackage" xmlns:ns7="http://schemas.openxmlformats.org/schemaLibrary/2006/main" xmlns:ns8="http://schemas.openxmlformats.org/drawingml/2006/chart" xmlns:ns9="http://schemas.openxmlformats.org/drawingml/2006/chartDrawing" xmlns:ns10="http://schemas.openxmlformats.org/drawingml/2006/diagram" xmlns:pic="http://schemas.openxmlformats.org/drawingml/2006/picture" xmlns:ns12="http://schemas.openxmlformats.org/drawingml/2006/spreadsheetDrawing" xmlns:o="urn:schemas-microsoft-com:office:office" xmlns:v="urn:schemas-microsoft-com:vml" xmlns:ns15="http://opendope.org/xpaths" xmlns:ns16="http://opendope.org/conditions" xmlns:ns17="http://schemas.openxmlformats.org/drawingml/2006/compatibility" xmlns:ns18="http://schemas.openxmlformats.org/drawingml/2006/lockedCanvas">
+<w:fonts xmlns:r="http://schemas.openxmlformats.org/officeDocument/2006/relationships" xmlns:w="http://schemas.openxmlformats.org/wordprocessingml/2006/main">
   <w:font w:name="Calibri">
     <w:panose1 w:val="020F0502020204030204"/>
     <w:charset w:val="00"/>
     <w:family w:val="swiss"/>
     <w:pitch w:val="variable"/>
-    <w:sig w:csb1="00000000" w:csb0="0000019F" w:usb3="00000000" w:usb2="00000009" w:usb1="4000ACFF" w:usb0="E10002FF"/>
+    <w:sig w:usb0="E10002FF" w:usb1="4000ACFF" w:usb2="00000009" w:usb3="00000000" w:csb0="0000019F" w:csb1="00000000"/>
   </w:font>
   <w:font w:name="Times New Roman">
     <w:panose1 w:val="02020603050405020304"/>
     <w:charset w:val="00"/>
     <w:family w:val="roman"/>
     <w:pitch w:val="variable"/>
-    <w:sig w:csb1="00000000" w:csb0="000001FF" w:usb3="00000000" w:usb2="00000009" w:usb1="C0007841" w:usb0="E0002AFF"/>
+    <w:sig w:usb0="E0002AFF" w:usb1="C0007841" w:usb2="00000009" w:usb3="00000000" w:csb0="000001FF" w:csb1="00000000"/>
   </w:font>
   <w:font w:name="Tahoma">
     <w:panose1 w:val="020B0604030504040204"/>
     <w:charset w:val="00"/>
     <w:family w:val="swiss"/>
     <w:pitch w:val="variable"/>
-    <w:sig w:csb1="00000000" w:csb0="000101FF" w:usb3="00000000" w:usb2="00000029" w:usb1="C000605B" w:usb0="E1002EFF"/>
+    <w:sig w:usb0="E1002EFF" w:usb1="C000605B" w:usb2="00000029" w:usb3="00000000" w:csb0="000101FF" w:csb1="00000000"/>
   </w:font>
   <w:font w:name="Cambria">
     <w:panose1 w:val="02040503050406030204"/>
     <w:charset w:val="00"/>
     <w:family w:val="roman"/>
     <w:pitch w:val="variable"/>
-    <w:sig w:csb1="00000000" w:csb0="0000019F" w:usb3="00000000" w:usb2="00000000" w:usb1="4000004B" w:usb0="A00002EF"/>
+    <w:sig w:usb0="A00002EF" w:usb1="4000004B" w:usb2="00000000" w:usb3="00000000" w:csb0="0000019F" w:csb1="00000000"/>
   </w:font>
 </w:fonts>
 </file>
 
 <file path=word/glossary/settings.xml><?xml version="1.0" encoding="utf-8"?>
-<w:settings xmlns:w="http://schemas.openxmlformats.org/wordprocessingml/2006/main" xmlns:r="http://schemas.openxmlformats.org/officeDocument/2006/relationships" xmlns:m="http://schemas.openxmlformats.org/officeDocument/2006/math" xmlns:wp="http://schemas.openxmlformats.org/drawingml/2006/wordprocessingDrawing" xmlns:a="http://schemas.openxmlformats.org/drawingml/2006/main" xmlns:pkg="http://schemas.microsoft.com/office/2006/xmlPackage" xmlns:ns7="http://schemas.openxmlformats.org/schemaLibrary/2006/main" xmlns:ns8="http://schemas.openxmlformats.org/drawingml/2006/chart" xmlns:ns9="http://schemas.openxmlformats.org/drawingml/2006/chartDrawing" xmlns:ns10="http://schemas.openxmlformats.org/drawingml/2006/diagram" xmlns:pic="http://schemas.openxmlformats.org/drawingml/2006/picture" xmlns:ns12="http://schemas.openxmlformats.org/drawingml/2006/spreadsheetDrawing" xmlns:o="urn:schemas-microsoft-com:office:office" xmlns:v="urn:schemas-microsoft-com:vml" xmlns:ns15="http://opendope.org/xpaths" xmlns:ns16="http://opendope.org/conditions" xmlns:ns17="http://schemas.openxmlformats.org/drawingml/2006/compatibility" xmlns:ns18="http://schemas.openxmlformats.org/drawingml/2006/lockedCanvas">
+<w:settings xmlns:o="urn:schemas-microsoft-com:office:office" xmlns:r="http://schemas.openxmlformats.org/officeDocument/2006/relationships" xmlns:m="http://schemas.openxmlformats.org/officeDocument/2006/math" xmlns:v="urn:schemas-microsoft-com:vml" xmlns:w10="urn:schemas-microsoft-com:office:word" xmlns:w="http://schemas.openxmlformats.org/wordprocessingml/2006/main" xmlns:sl="http://schemas.openxmlformats.org/schemaLibrary/2006/main">
   <w:view w:val="normal"/>
   <w:defaultTabStop w:val="720"/>
   <w:characterSpacingControl w:val="doNotCompress"/>
@@ -633,201 +633,201 @@
     <m:naryLim m:val="undOvr"/>
   </m:mathPr>
   <w:themeFontLang w:val="en-AU"/>
-  <w:clrSchemeMapping w:followedHyperlink="followedHyperlink" w:hyperlink="hyperlink" w:accent6="accent6" w:accent5="accent5" w:accent4="accent4" w:accent3="accent3" w:accent2="accent2" w:accent1="accent1" w:t2="dark2" w:bg2="light2" w:t1="dark1" w:bg1="light1"/>
+  <w:clrSchemeMapping w:bg1="light1" w:t1="dark1" w:bg2="light2" w:t2="dark2" w:accent1="accent1" w:accent2="accent2" w:accent3="accent3" w:accent4="accent4" w:accent5="accent5" w:accent6="accent6" w:hyperlink="hyperlink" w:followedHyperlink="followedHyperlink"/>
   <w:decimalSymbol w:val="."/>
   <w:listSeparator w:val=","/>
 </w:settings>
 </file>
 
 <file path=word/glossary/styles.xml><?xml version="1.0" encoding="utf-8"?>
-<w:styles xmlns:w="http://schemas.openxmlformats.org/wordprocessingml/2006/main" xmlns:r="http://schemas.openxmlformats.org/officeDocument/2006/relationships" xmlns:m="http://schemas.openxmlformats.org/officeDocument/2006/math" xmlns:wp="http://schemas.openxmlformats.org/drawingml/2006/wordprocessingDrawing" xmlns:a="http://schemas.openxmlformats.org/drawingml/2006/main" xmlns:pkg="http://schemas.microsoft.com/office/2006/xmlPackage" xmlns:ns7="http://schemas.openxmlformats.org/schemaLibrary/2006/main" xmlns:ns8="http://schemas.openxmlformats.org/drawingml/2006/chart" xmlns:ns9="http://schemas.openxmlformats.org/drawingml/2006/chartDrawing" xmlns:ns10="http://schemas.openxmlformats.org/drawingml/2006/diagram" xmlns:pic="http://schemas.openxmlformats.org/drawingml/2006/picture" xmlns:ns12="http://schemas.openxmlformats.org/drawingml/2006/spreadsheetDrawing" xmlns:o="urn:schemas-microsoft-com:office:office" xmlns:v="urn:schemas-microsoft-com:vml" xmlns:ns15="http://opendope.org/xpaths" xmlns:ns16="http://opendope.org/conditions" xmlns:ns17="http://schemas.openxmlformats.org/drawingml/2006/compatibility" xmlns:ns18="http://schemas.openxmlformats.org/drawingml/2006/lockedCanvas">
+<w:styles xmlns:r="http://schemas.openxmlformats.org/officeDocument/2006/relationships" xmlns:w="http://schemas.openxmlformats.org/wordprocessingml/2006/main">
   <w:docDefaults>
     <w:rPrDefault>
       <w:rPr>
-        <w:rFonts w:cstheme="minorBidi" w:eastAsiaTheme="minorEastAsia" w:hAnsiTheme="minorHAnsi" w:asciiTheme="minorHAnsi"/>
+        <w:rFonts w:asciiTheme="minorHAnsi" w:eastAsiaTheme="minorEastAsia" w:hAnsiTheme="minorHAnsi" w:cstheme="minorBidi"/>
         <w:sz w:val="22"/>
         <w:szCs w:val="22"/>
-        <w:lang w:bidi="ar-SA" w:eastAsia="en-AU" w:val="en-AU"/>
+        <w:lang w:val="en-AU" w:eastAsia="en-AU" w:bidi="ar-SA"/>
       </w:rPr>
     </w:rPrDefault>
     <w:pPrDefault>
       <w:pPr>
-        <w:spacing w:lineRule="auto" w:line="276" w:after="200"/>
+        <w:spacing w:after="200" w:line="276" w:lineRule="auto"/>
       </w:pPr>
     </w:pPrDefault>
   </w:docDefaults>
-  <w:latentStyles w:count="267" w:defQFormat="false" w:defUnhideWhenUsed="true" w:defSemiHidden="true" w:defUIPriority="99" w:defLockedState="false">
-    <w:lsdException w:qFormat="true" w:unhideWhenUsed="false" w:semiHidden="false" w:uiPriority="0" w:name="Normal"/>
-    <w:lsdException w:qFormat="true" w:unhideWhenUsed="false" w:semiHidden="false" w:uiPriority="9" w:name="heading 1"/>
-    <w:lsdException w:qFormat="true" w:uiPriority="9" w:name="heading 2"/>
-    <w:lsdException w:qFormat="true" w:uiPriority="9" w:name="heading 3"/>
-    <w:lsdException w:qFormat="true" w:uiPriority="9" w:name="heading 4"/>
-    <w:lsdException w:qFormat="true" w:uiPriority="9" w:name="heading 5"/>
-    <w:lsdException w:qFormat="true" w:uiPriority="9" w:name="heading 6"/>
-    <w:lsdException w:qFormat="true" w:uiPriority="9" w:name="heading 7"/>
-    <w:lsdException w:qFormat="true" w:uiPriority="9" w:name="heading 8"/>
-    <w:lsdException w:qFormat="true" w:uiPriority="9" w:name="heading 9"/>
-    <w:lsdException w:uiPriority="39" w:name="toc 1"/>
-    <w:lsdException w:uiPriority="39" w:name="toc 2"/>
-    <w:lsdException w:uiPriority="39" w:name="toc 3"/>
-    <w:lsdException w:uiPriority="39" w:name="toc 4"/>
-    <w:lsdException w:uiPriority="39" w:name="toc 5"/>
-    <w:lsdException w:uiPriority="39" w:name="toc 6"/>
-    <w:lsdException w:uiPriority="39" w:name="toc 7"/>
-    <w:lsdException w:uiPriority="39" w:name="toc 8"/>
-    <w:lsdException w:uiPriority="39" w:name="toc 9"/>
-    <w:lsdException w:qFormat="true" w:uiPriority="35" w:name="caption"/>
-    <w:lsdException w:qFormat="true" w:unhideWhenUsed="false" w:semiHidden="false" w:uiPriority="10" w:name="Title"/>
-    <w:lsdException w:uiPriority="1" w:name="Default Paragraph Font"/>
-    <w:lsdException w:qFormat="true" w:unhideWhenUsed="false" w:semiHidden="false" w:uiPriority="11" w:name="Subtitle"/>
-    <w:lsdException w:qFormat="true" w:unhideWhenUsed="false" w:semiHidden="false" w:uiPriority="22" w:name="Strong"/>
-    <w:lsdException w:qFormat="true" w:unhideWhenUsed="false" w:semiHidden="false" w:uiPriority="20" w:name="Emphasis"/>
-    <w:lsdException w:unhideWhenUsed="false" w:semiHidden="false" w:uiPriority="59" w:name="Table Grid"/>
-    <w:lsdException w:unhideWhenUsed="false" w:name="Placeholder Text"/>
-    <w:lsdException w:qFormat="true" w:unhideWhenUsed="false" w:semiHidden="false" w:uiPriority="1" w:name="No Spacing"/>
-    <w:lsdException w:unhideWhenUsed="false" w:semiHidden="false" w:uiPriority="60" w:name="Light Shading"/>
-    <w:lsdException w:unhideWhenUsed="false" w:semiHidden="false" w:uiPriority="61" w:name="Light List"/>
-    <w:lsdException w:unhideWhenUsed="false" w:semiHidden="false" w:uiPriority="62" w:name="Light Grid"/>
-    <w:lsdException w:unhideWhenUsed="false" w:semiHidden="false" w:uiPriority="63" w:name="Medium Shading 1"/>
-    <w:lsdException w:unhideWhenUsed="false" w:semiHidden="false" w:uiPriority="64" w:name="Medium Shading 2"/>
-    <w:lsdException w:unhideWhenUsed="false" w:semiHidden="false" w:uiPriority="65" w:name="Medium List 1"/>
-    <w:lsdException w:unhideWhenUsed="false" w:semiHidden="false" w:uiPriority="66" w:name="Medium List 2"/>
-    <w:lsdException w:unhideWhenUsed="false" w:semiHidden="false" w:uiPriority="67" w:name="Medium Grid 1"/>
-    <w:lsdException w:unhideWhenUsed="false" w:semiHidden="false" w:uiPriority="68" w:name="Medium Grid 2"/>
-    <w:lsdException w:unhideWhenUsed="false" w:semiHidden="false" w:uiPriority="69" w:name="Medium Grid 3"/>
-    <w:lsdException w:unhideWhenUsed="false" w:semiHidden="false" w:uiPriority="70" w:name="Dark List"/>
-    <w:lsdException w:unhideWhenUsed="false" w:semiHidden="false" w:uiPriority="71" w:name="Colorful Shading"/>
-    <w:lsdException w:unhideWhenUsed="false" w:semiHidden="false" w:uiPriority="72" w:name="Colorful List"/>
-    <w:lsdException w:unhideWhenUsed="false" w:semiHidden="false" w:uiPriority="73" w:name="Colorful Grid"/>
-    <w:lsdException w:unhideWhenUsed="false" w:semiHidden="false" w:uiPriority="60" w:name="Light Shading Accent 1"/>
-    <w:lsdException w:unhideWhenUsed="false" w:semiHidden="false" w:uiPriority="61" w:name="Light List Accent 1"/>
-    <w:lsdException w:unhideWhenUsed="false" w:semiHidden="false" w:uiPriority="62" w:name="Light Grid Accent 1"/>
-    <w:lsdException w:unhideWhenUsed="false" w:semiHidden="false" w:uiPriority="63" w:name="Medium Shading 1 Accent 1"/>
-    <w:lsdException w:unhideWhenUsed="false" w:semiHidden="false" w:uiPriority="64" w:name="Medium Shading 2 Accent 1"/>
-    <w:lsdException w:unhideWhenUsed="false" w:semiHidden="false" w:uiPriority="65" w:name="Medium List 1 Accent 1"/>
-    <w:lsdException w:unhideWhenUsed="false" w:name="Revision"/>
-    <w:lsdException w:qFormat="true" w:unhideWhenUsed="false" w:semiHidden="false" w:uiPriority="34" w:name="List Paragraph"/>
-    <w:lsdException w:qFormat="true" w:unhideWhenUsed="false" w:semiHidden="false" w:uiPriority="29" w:name="Quote"/>
-    <w:lsdException w:qFormat="true" w:unhideWhenUsed="false" w:semiHidden="false" w:uiPriority="30" w:name="Intense Quote"/>
-    <w:lsdException w:unhideWhenUsed="false" w:semiHidden="false" w:uiPriority="66" w:name="Medium List 2 Accent 1"/>
-    <w:lsdException w:unhideWhenUsed="false" w:semiHidden="false" w:uiPriority="67" w:name="Medium Grid 1 Accent 1"/>
-    <w:lsdException w:unhideWhenUsed="false" w:semiHidden="false" w:uiPriority="68" w:name="Medium Grid 2 Accent 1"/>
-    <w:lsdException w:unhideWhenUsed="false" w:semiHidden="false" w:uiPriority="69" w:name="Medium Grid 3 Accent 1"/>
-    <w:lsdException w:unhideWhenUsed="false" w:semiHidden="false" w:uiPriority="70" w:name="Dark List Accent 1"/>
-    <w:lsdException w:unhideWhenUsed="false" w:semiHidden="false" w:uiPriority="71" w:name="Colorful Shading Accent 1"/>
-    <w:lsdException w:unhideWhenUsed="false" w:semiHidden="false" w:uiPriority="72" w:name="Colorful List Accent 1"/>
-    <w:lsdException w:unhideWhenUsed="false" w:semiHidden="false" w:uiPriority="73" w:name="Colorful Grid Accent 1"/>
-    <w:lsdException w:unhideWhenUsed="false" w:semiHidden="false" w:uiPriority="60" w:name="Light Shading Accent 2"/>
-    <w:lsdException w:unhideWhenUsed="false" w:semiHidden="false" w:uiPriority="61" w:name="Light List Accent 2"/>
-    <w:lsdException w:unhideWhenUsed="false" w:semiHidden="false" w:uiPriority="62" w:name="Light Grid Accent 2"/>
-    <w:lsdException w:unhideWhenUsed="false" w:semiHidden="false" w:uiPriority="63" w:name="Medium Shading 1 Accent 2"/>
-    <w:lsdException w:unhideWhenUsed="false" w:semiHidden="false" w:uiPriority="64" w:name="Medium Shading 2 Accent 2"/>
-    <w:lsdException w:unhideWhenUsed="false" w:semiHidden="false" w:uiPriority="65" w:name="Medium List 1 Accent 2"/>
-    <w:lsdException w:unhideWhenUsed="false" w:semiHidden="false" w:uiPriority="66" w:name="Medium List 2 Accent 2"/>
-    <w:lsdException w:unhideWhenUsed="false" w:semiHidden="false" w:uiPriority="67" w:name="Medium Grid 1 Accent 2"/>
-    <w:lsdException w:unhideWhenUsed="false" w:semiHidden="false" w:uiPriority="68" w:name="Medium Grid 2 Accent 2"/>
-    <w:lsdException w:unhideWhenUsed="false" w:semiHidden="false" w:uiPriority="69" w:name="Medium Grid 3 Accent 2"/>
-    <w:lsdException w:unhideWhenUsed="false" w:semiHidden="false" w:uiPriority="70" w:name="Dark List Accent 2"/>
-    <w:lsdException w:unhideWhenUsed="false" w:semiHidden="false" w:uiPriority="71" w:name="Colorful Shading Accent 2"/>
-    <w:lsdException w:unhideWhenUsed="false" w:semiHidden="false" w:uiPriority="72" w:name="Colorful List Accent 2"/>
-    <w:lsdException w:unhideWhenUsed="false" w:semiHidden="false" w:uiPriority="73" w:name="Colorful Grid Accent 2"/>
-    <w:lsdException w:unhideWhenUsed="false" w:semiHidden="false" w:uiPriority="60" w:name="Light Shading Accent 3"/>
-    <w:lsdException w:unhideWhenUsed="false" w:semiHidden="false" w:uiPriority="61" w:name="Light List Accent 3"/>
-    <w:lsdException w:unhideWhenUsed="false" w:semiHidden="false" w:uiPriority="62" w:name="Light Grid Accent 3"/>
-    <w:lsdException w:unhideWhenUsed="false" w:semiHidden="false" w:uiPriority="63" w:name="Medium Shading 1 Accent 3"/>
-    <w:lsdException w:unhideWhenUsed="false" w:semiHidden="false" w:uiPriority="64" w:name="Medium Shading 2 Accent 3"/>
-    <w:lsdException w:unhideWhenUsed="false" w:semiHidden="false" w:uiPriority="65" w:name="Medium List 1 Accent 3"/>
-    <w:lsdException w:unhideWhenUsed="false" w:semiHidden="false" w:uiPriority="66" w:name="Medium List 2 Accent 3"/>
-    <w:lsdException w:unhideWhenUsed="false" w:semiHidden="false" w:uiPriority="67" w:name="Medium Grid 1 Accent 3"/>
-    <w:lsdException w:unhideWhenUsed="false" w:semiHidden="false" w:uiPriority="68" w:name="Medium Grid 2 Accent 3"/>
-    <w:lsdException w:unhideWhenUsed="false" w:semiHidden="false" w:uiPriority="69" w:name="Medium Grid 3 Accent 3"/>
-    <w:lsdException w:unhideWhenUsed="false" w:semiHidden="false" w:uiPriority="70" w:name="Dark List Accent 3"/>
-    <w:lsdException w:unhideWhenUsed="false" w:semiHidden="false" w:uiPriority="71" w:name="Colorful Shading Accent 3"/>
-    <w:lsdException w:unhideWhenUsed="false" w:semiHidden="false" w:uiPriority="72" w:name="Colorful List Accent 3"/>
-    <w:lsdException w:unhideWhenUsed="false" w:semiHidden="false" w:uiPriority="73" w:name="Colorful Grid Accent 3"/>
-    <w:lsdException w:unhideWhenUsed="false" w:semiHidden="false" w:uiPriority="60" w:name="Light Shading Accent 4"/>
-    <w:lsdException w:unhideWhenUsed="false" w:semiHidden="false" w:uiPriority="61" w:name="Light List Accent 4"/>
-    <w:lsdException w:unhideWhenUsed="false" w:semiHidden="false" w:uiPriority="62" w:name="Light Grid Accent 4"/>
-    <w:lsdException w:unhideWhenUsed="false" w:semiHidden="false" w:uiPriority="63" w:name="Medium Shading 1 Accent 4"/>
-    <w:lsdException w:unhideWhenUsed="false" w:semiHidden="false" w:uiPriority="64" w:name="Medium Shading 2 Accent 4"/>
-    <w:lsdException w:unhideWhenUsed="false" w:semiHidden="false" w:uiPriority="65" w:name="Medium List 1 Accent 4"/>
-    <w:lsdException w:unhideWhenUsed="false" w:semiHidden="false" w:uiPriority="66" w:name="Medium List 2 Accent 4"/>
-    <w:lsdException w:unhideWhenUsed="false" w:semiHidden="false" w:uiPriority="67" w:name="Medium Grid 1 Accent 4"/>
-    <w:lsdException w:unhideWhenUsed="false" w:semiHidden="false" w:uiPriority="68" w:name="Medium Grid 2 Accent 4"/>
-    <w:lsdException w:unhideWhenUsed="false" w:semiHidden="false" w:uiPriority="69" w:name="Medium Grid 3 Accent 4"/>
-    <w:lsdException w:unhideWhenUsed="false" w:semiHidden="false" w:uiPriority="70" w:name="Dark List Accent 4"/>
-    <w:lsdException w:unhideWhenUsed="false" w:semiHidden="false" w:uiPriority="71" w:name="Colorful Shading Accent 4"/>
-    <w:lsdException w:unhideWhenUsed="false" w:semiHidden="false" w:uiPriority="72" w:name="Colorful List Accent 4"/>
-    <w:lsdException w:unhideWhenUsed="false" w:semiHidden="false" w:uiPriority="73" w:name="Colorful Grid Accent 4"/>
-    <w:lsdException w:unhideWhenUsed="false" w:semiHidden="false" w:uiPriority="60" w:name="Light Shading Accent 5"/>
-    <w:lsdException w:unhideWhenUsed="false" w:semiHidden="false" w:uiPriority="61" w:name="Light List Accent 5"/>
-    <w:lsdException w:unhideWhenUsed="false" w:semiHidden="false" w:uiPriority="62" w:name="Light Grid Accent 5"/>
-    <w:lsdException w:unhideWhenUsed="false" w:semiHidden="false" w:uiPriority="63" w:name="Medium Shading 1 Accent 5"/>
-    <w:lsdException w:unhideWhenUsed="false" w:semiHidden="false" w:uiPriority="64" w:name="Medium Shading 2 Accent 5"/>
-    <w:lsdException w:unhideWhenUsed="false" w:semiHidden="false" w:uiPriority="65" w:name="Medium List 1 Accent 5"/>
-    <w:lsdException w:unhideWhenUsed="false" w:semiHidden="false" w:uiPriority="66" w:name="Medium List 2 Accent 5"/>
-    <w:lsdException w:unhideWhenUsed="false" w:semiHidden="false" w:uiPriority="67" w:name="Medium Grid 1 Accent 5"/>
-    <w:lsdException w:unhideWhenUsed="false" w:semiHidden="false" w:uiPriority="68" w:name="Medium Grid 2 Accent 5"/>
-    <w:lsdException w:unhideWhenUsed="false" w:semiHidden="false" w:uiPriority="69" w:name="Medium Grid 3 Accent 5"/>
-    <w:lsdException w:unhideWhenUsed="false" w:semiHidden="false" w:uiPriority="70" w:name="Dark List Accent 5"/>
-    <w:lsdException w:unhideWhenUsed="false" w:semiHidden="false" w:uiPriority="71" w:name="Colorful Shading Accent 5"/>
-    <w:lsdException w:unhideWhenUsed="false" w:semiHidden="false" w:uiPriority="72" w:name="Colorful List Accent 5"/>
-    <w:lsdException w:unhideWhenUsed="false" w:semiHidden="false" w:uiPriority="73" w:name="Colorful Grid Accent 5"/>
-    <w:lsdException w:unhideWhenUsed="false" w:semiHidden="false" w:uiPriority="60" w:name="Light Shading Accent 6"/>
-    <w:lsdException w:unhideWhenUsed="false" w:semiHidden="false" w:uiPriority="61" w:name="Light List Accent 6"/>
-    <w:lsdException w:unhideWhenUsed="false" w:semiHidden="false" w:uiPriority="62" w:name="Light Grid Accent 6"/>
-    <w:lsdException w:unhideWhenUsed="false" w:semiHidden="false" w:uiPriority="63" w:name="Medium Shading 1 Accent 6"/>
-    <w:lsdException w:unhideWhenUsed="false" w:semiHidden="false" w:uiPriority="64" w:name="Medium Shading 2 Accent 6"/>
-    <w:lsdException w:unhideWhenUsed="false" w:semiHidden="false" w:uiPriority="65" w:name="Medium List 1 Accent 6"/>
-    <w:lsdException w:unhideWhenUsed="false" w:semiHidden="false" w:uiPriority="66" w:name="Medium List 2 Accent 6"/>
-    <w:lsdException w:unhideWhenUsed="false" w:semiHidden="false" w:uiPriority="67" w:name="Medium Grid 1 Accent 6"/>
-    <w:lsdException w:unhideWhenUsed="false" w:semiHidden="false" w:uiPriority="68" w:name="Medium Grid 2 Accent 6"/>
-    <w:lsdException w:unhideWhenUsed="false" w:semiHidden="false" w:uiPriority="69" w:name="Medium Grid 3 Accent 6"/>
-    <w:lsdException w:unhideWhenUsed="false" w:semiHidden="false" w:uiPriority="70" w:name="Dark List Accent 6"/>
-    <w:lsdException w:unhideWhenUsed="false" w:semiHidden="false" w:uiPriority="71" w:name="Colorful Shading Accent 6"/>
-    <w:lsdException w:unhideWhenUsed="false" w:semiHidden="false" w:uiPriority="72" w:name="Colorful List Accent 6"/>
-    <w:lsdException w:unhideWhenUsed="false" w:semiHidden="false" w:uiPriority="73" w:name="Colorful Grid Accent 6"/>
-    <w:lsdException w:qFormat="true" w:unhideWhenUsed="false" w:semiHidden="false" w:uiPriority="19" w:name="Subtle Emphasis"/>
-    <w:lsdException w:qFormat="true" w:unhideWhenUsed="false" w:semiHidden="false" w:uiPriority="21" w:name="Intense Emphasis"/>
-    <w:lsdException w:qFormat="true" w:unhideWhenUsed="false" w:semiHidden="false" w:uiPriority="31" w:name="Subtle Reference"/>
-    <w:lsdException w:qFormat="true" w:unhideWhenUsed="false" w:semiHidden="false" w:uiPriority="32" w:name="Intense Reference"/>
-    <w:lsdException w:qFormat="true" w:unhideWhenUsed="false" w:semiHidden="false" w:uiPriority="33" w:name="Book Title"/>
-    <w:lsdException w:uiPriority="37" w:name="Bibliography"/>
-    <w:lsdException w:qFormat="true" w:uiPriority="39" w:name="TOC Heading"/>
+  <w:latentStyles w:defLockedState="0" w:defUIPriority="99" w:defSemiHidden="1" w:defUnhideWhenUsed="1" w:defQFormat="0" w:count="267">
+    <w:lsdException w:name="Normal" w:semiHidden="0" w:uiPriority="0" w:unhideWhenUsed="0" w:qFormat="1"/>
+    <w:lsdException w:name="heading 1" w:semiHidden="0" w:uiPriority="9" w:unhideWhenUsed="0" w:qFormat="1"/>
+    <w:lsdException w:name="heading 2" w:uiPriority="9" w:qFormat="1"/>
+    <w:lsdException w:name="heading 3" w:uiPriority="9" w:qFormat="1"/>
+    <w:lsdException w:name="heading 4" w:uiPriority="9" w:qFormat="1"/>
+    <w:lsdException w:name="heading 5" w:uiPriority="9" w:qFormat="1"/>
+    <w:lsdException w:name="heading 6" w:uiPriority="9" w:qFormat="1"/>
+    <w:lsdException w:name="heading 7" w:uiPriority="9" w:qFormat="1"/>
+    <w:lsdException w:name="heading 8" w:uiPriority="9" w:qFormat="1"/>
+    <w:lsdException w:name="heading 9" w:uiPriority="9" w:qFormat="1"/>
+    <w:lsdException w:name="toc 1" w:uiPriority="39"/>
+    <w:lsdException w:name="toc 2" w:uiPriority="39"/>
+    <w:lsdException w:name="toc 3" w:uiPriority="39"/>
+    <w:lsdException w:name="toc 4" w:uiPriority="39"/>
+    <w:lsdException w:name="toc 5" w:uiPriority="39"/>
+    <w:lsdException w:name="toc 6" w:uiPriority="39"/>
+    <w:lsdException w:name="toc 7" w:uiPriority="39"/>
+    <w:lsdException w:name="toc 8" w:uiPriority="39"/>
+    <w:lsdException w:name="toc 9" w:uiPriority="39"/>
+    <w:lsdException w:name="caption" w:uiPriority="35" w:qFormat="1"/>
+    <w:lsdException w:name="Title" w:semiHidden="0" w:uiPriority="10" w:unhideWhenUsed="0" w:qFormat="1"/>
+    <w:lsdException w:name="Default Paragraph Font" w:uiPriority="1"/>
+    <w:lsdException w:name="Subtitle" w:semiHidden="0" w:uiPriority="11" w:unhideWhenUsed="0" w:qFormat="1"/>
+    <w:lsdException w:name="Strong" w:semiHidden="0" w:uiPriority="22" w:unhideWhenUsed="0" w:qFormat="1"/>
+    <w:lsdException w:name="Emphasis" w:semiHidden="0" w:uiPriority="20" w:unhideWhenUsed="0" w:qFormat="1"/>
+    <w:lsdException w:name="Table Grid" w:semiHidden="0" w:uiPriority="59" w:unhideWhenUsed="0"/>
+    <w:lsdException w:name="Placeholder Text" w:unhideWhenUsed="0"/>
+    <w:lsdException w:name="No Spacing" w:semiHidden="0" w:uiPriority="1" w:unhideWhenUsed="0" w:qFormat="1"/>
+    <w:lsdException w:name="Light Shading" w:semiHidden="0" w:uiPriority="60" w:unhideWhenUsed="0"/>
+    <w:lsdException w:name="Light List" w:semiHidden="0" w:uiPriority="61" w:unhideWhenUsed="0"/>
+    <w:lsdException w:name="Light Grid" w:semiHidden="0" w:uiPriority="62" w:unhideWhenUsed="0"/>
+    <w:lsdException w:name="Medium Shading 1" w:semiHidden="0" w:uiPriority="63" w:unhideWhenUsed="0"/>
+    <w:lsdException w:name="Medium Shading 2" w:semiHidden="0" w:uiPriority="64" w:unhideWhenUsed="0"/>
+    <w:lsdException w:name="Medium List 1" w:semiHidden="0" w:uiPriority="65" w:unhideWhenUsed="0"/>
+    <w:lsdException w:name="Medium List 2" w:semiHidden="0" w:uiPriority="66" w:unhideWhenUsed="0"/>
+    <w:lsdException w:name="Medium Grid 1" w:semiHidden="0" w:uiPriority="67" w:unhideWhenUsed="0"/>
+    <w:lsdException w:name="Medium Grid 2" w:semiHidden="0" w:uiPriority="68" w:unhideWhenUsed="0"/>
+    <w:lsdException w:name="Medium Grid 3" w:semiHidden="0" w:uiPriority="69" w:unhideWhenUsed="0"/>
+    <w:lsdException w:name="Dark List" w:semiHidden="0" w:uiPriority="70" w:unhideWhenUsed="0"/>
+    <w:lsdException w:name="Colorful Shading" w:semiHidden="0" w:uiPriority="71" w:unhideWhenUsed="0"/>
+    <w:lsdException w:name="Colorful List" w:semiHidden="0" w:uiPriority="72" w:unhideWhenUsed="0"/>
+    <w:lsdException w:name="Colorful Grid" w:semiHidden="0" w:uiPriority="73" w:unhideWhenUsed="0"/>
+    <w:lsdException w:name="Light Shading Accent 1" w:semiHidden="0" w:uiPriority="60" w:unhideWhenUsed="0"/>
+    <w:lsdException w:name="Light List Accent 1" w:semiHidden="0" w:uiPriority="61" w:unhideWhenUsed="0"/>
+    <w:lsdException w:name="Light Grid Accent 1" w:semiHidden="0" w:uiPriority="62" w:unhideWhenUsed="0"/>
+    <w:lsdException w:name="Medium Shading 1 Accent 1" w:semiHidden="0" w:uiPriority="63" w:unhideWhenUsed="0"/>
+    <w:lsdException w:name="Medium Shading 2 Accent 1" w:semiHidden="0" w:uiPriority="64" w:unhideWhenUsed="0"/>
+    <w:lsdException w:name="Medium List 1 Accent 1" w:semiHidden="0" w:uiPriority="65" w:unhideWhenUsed="0"/>
+    <w:lsdException w:name="Revision" w:unhideWhenUsed="0"/>
+    <w:lsdException w:name="List Paragraph" w:semiHidden="0" w:uiPriority="34" w:unhideWhenUsed="0" w:qFormat="1"/>
+    <w:lsdException w:name="Quote" w:semiHidden="0" w:uiPriority="29" w:unhideWhenUsed="0" w:qFormat="1"/>
+    <w:lsdException w:name="Intense Quote" w:semiHidden="0" w:uiPriority="30" w:unhideWhenUsed="0" w:qFormat="1"/>
+    <w:lsdException w:name="Medium List 2 Accent 1" w:semiHidden="0" w:uiPriority="66" w:unhideWhenUsed="0"/>
+    <w:lsdException w:name="Medium Grid 1 Accent 1" w:semiHidden="0" w:uiPriority="67" w:unhideWhenUsed="0"/>
+    <w:lsdException w:name="Medium Grid 2 Accent 1" w:semiHidden="0" w:uiPriority="68" w:unhideWhenUsed="0"/>
+    <w:lsdException w:name="Medium Grid 3 Accent 1" w:semiHidden="0" w:uiPriority="69" w:unhideWhenUsed="0"/>
+    <w:lsdException w:name="Dark List Accent 1" w:semiHidden="0" w:uiPriority="70" w:unhideWhenUsed="0"/>
+    <w:lsdException w:name="Colorful Shading Accent 1" w:semiHidden="0" w:uiPriority="71" w:unhideWhenUsed="0"/>
+    <w:lsdException w:name="Colorful List Accent 1" w:semiHidden="0" w:uiPriority="72" w:unhideWhenUsed="0"/>
+    <w:lsdException w:name="Colorful Grid Accent 1" w:semiHidden="0" w:uiPriority="73" w:unhideWhenUsed="0"/>
+    <w:lsdException w:name="Light Shading Accent 2" w:semiHidden="0" w:uiPriority="60" w:unhideWhenUsed="0"/>
+    <w:lsdException w:name="Light List Accent 2" w:semiHidden="0" w:uiPriority="61" w:unhideWhenUsed="0"/>
+    <w:lsdException w:name="Light Grid Accent 2" w:semiHidden="0" w:uiPriority="62" w:unhideWhenUsed="0"/>
+    <w:lsdException w:name="Medium Shading 1 Accent 2" w:semiHidden="0" w:uiPriority="63" w:unhideWhenUsed="0"/>
+    <w:lsdException w:name="Medium Shading 2 Accent 2" w:semiHidden="0" w:uiPriority="64" w:unhideWhenUsed="0"/>
+    <w:lsdException w:name="Medium List 1 Accent 2" w:semiHidden="0" w:uiPriority="65" w:unhideWhenUsed="0"/>
+    <w:lsdException w:name="Medium List 2 Accent 2" w:semiHidden="0" w:uiPriority="66" w:unhideWhenUsed="0"/>
+    <w:lsdException w:name="Medium Grid 1 Accent 2" w:semiHidden="0" w:uiPriority="67" w:unhideWhenUsed="0"/>
+    <w:lsdException w:name="Medium Grid 2 Accent 2" w:semiHidden="0" w:uiPriority="68" w:unhideWhenUsed="0"/>
+    <w:lsdException w:name="Medium Grid 3 Accent 2" w:semiHidden="0" w:uiPriority="69" w:unhideWhenUsed="0"/>
+    <w:lsdException w:name="Dark List Accent 2" w:semiHidden="0" w:uiPriority="70" w:unhideWhenUsed="0"/>
+    <w:lsdException w:name="Colorful Shading Accent 2" w:semiHidden="0" w:uiPriority="71" w:unhideWhenUsed="0"/>
+    <w:lsdException w:name="Colorful List Accent 2" w:semiHidden="0" w:uiPriority="72" w:unhideWhenUsed="0"/>
+    <w:lsdException w:name="Colorful Grid Accent 2" w:semiHidden="0" w:uiPriority="73" w:unhideWhenUsed="0"/>
+    <w:lsdException w:name="Light Shading Accent 3" w:semiHidden="0" w:uiPriority="60" w:unhideWhenUsed="0"/>
+    <w:lsdException w:name="Light List Accent 3" w:semiHidden="0" w:uiPriority="61" w:unhideWhenUsed="0"/>
+    <w:lsdException w:name="Light Grid Accent 3" w:semiHidden="0" w:uiPriority="62" w:unhideWhenUsed="0"/>
+    <w:lsdException w:name="Medium Shading 1 Accent 3" w:semiHidden="0" w:uiPriority="63" w:unhideWhenUsed="0"/>
+    <w:lsdException w:name="Medium Shading 2 Accent 3" w:semiHidden="0" w:uiPriority="64" w:unhideWhenUsed="0"/>
+    <w:lsdException w:name="Medium List 1 Accent 3" w:semiHidden="0" w:uiPriority="65" w:unhideWhenUsed="0"/>
+    <w:lsdException w:name="Medium List 2 Accent 3" w:semiHidden="0" w:uiPriority="66" w:unhideWhenUsed="0"/>
+    <w:lsdException w:name="Medium Grid 1 Accent 3" w:semiHidden="0" w:uiPriority="67" w:unhideWhenUsed="0"/>
+    <w:lsdException w:name="Medium Grid 2 Accent 3" w:semiHidden="0" w:uiPriority="68" w:unhideWhenUsed="0"/>
+    <w:lsdException w:name="Medium Grid 3 Accent 3" w:semiHidden="0" w:uiPriority="69" w:unhideWhenUsed="0"/>
+    <w:lsdException w:name="Dark List Accent 3" w:semiHidden="0" w:uiPriority="70" w:unhideWhenUsed="0"/>
+    <w:lsdException w:name="Colorful Shading Accent 3" w:semiHidden="0" w:uiPriority="71" w:unhideWhenUsed="0"/>
+    <w:lsdException w:name="Colorful List Accent 3" w:semiHidden="0" w:uiPriority="72" w:unhideWhenUsed="0"/>
+    <w:lsdException w:name="Colorful Grid Accent 3" w:semiHidden="0" w:uiPriority="73" w:unhideWhenUsed="0"/>
+    <w:lsdException w:name="Light Shading Accent 4" w:semiHidden="0" w:uiPriority="60" w:unhideWhenUsed="0"/>
+    <w:lsdException w:name="Light List Accent 4" w:semiHidden="0" w:uiPriority="61" w:unhideWhenUsed="0"/>
+    <w:lsdException w:name="Light Grid Accent 4" w:semiHidden="0" w:uiPriority="62" w:unhideWhenUsed="0"/>
+    <w:lsdException w:name="Medium Shading 1 Accent 4" w:semiHidden="0" w:uiPriority="63" w:unhideWhenUsed="0"/>
+    <w:lsdException w:name="Medium Shading 2 Accent 4" w:semiHidden="0" w:uiPriority="64" w:unhideWhenUsed="0"/>
+    <w:lsdException w:name="Medium List 1 Accent 4" w:semiHidden="0" w:uiPriority="65" w:unhideWhenUsed="0"/>
+    <w:lsdException w:name="Medium List 2 Accent 4" w:semiHidden="0" w:uiPriority="66" w:unhideWhenUsed="0"/>
+    <w:lsdException w:name="Medium Grid 1 Accent 4" w:semiHidden="0" w:uiPriority="67" w:unhideWhenUsed="0"/>
+    <w:lsdException w:name="Medium Grid 2 Accent 4" w:semiHidden="0" w:uiPriority="68" w:unhideWhenUsed="0"/>
+    <w:lsdException w:name="Medium Grid 3 Accent 4" w:semiHidden="0" w:uiPriority="69" w:unhideWhenUsed="0"/>
+    <w:lsdException w:name="Dark List Accent 4" w:semiHidden="0" w:uiPriority="70" w:unhideWhenUsed="0"/>
+    <w:lsdException w:name="Colorful Shading Accent 4" w:semiHidden="0" w:uiPriority="71" w:unhideWhenUsed="0"/>
+    <w:lsdException w:name="Colorful List Accent 4" w:semiHidden="0" w:uiPriority="72" w:unhideWhenUsed="0"/>
+    <w:lsdException w:name="Colorful Grid Accent 4" w:semiHidden="0" w:uiPriority="73" w:unhideWhenUsed="0"/>
+    <w:lsdException w:name="Light Shading Accent 5" w:semiHidden="0" w:uiPriority="60" w:unhideWhenUsed="0"/>
+    <w:lsdException w:name="Light List Accent 5" w:semiHidden="0" w:uiPriority="61" w:unhideWhenUsed="0"/>
+    <w:lsdException w:name="Light Grid Accent 5" w:semiHidden="0" w:uiPriority="62" w:unhideWhenUsed="0"/>
+    <w:lsdException w:name="Medium Shading 1 Accent 5" w:semiHidden="0" w:uiPriority="63" w:unhideWhenUsed="0"/>
+    <w:lsdException w:name="Medium Shading 2 Accent 5" w:semiHidden="0" w:uiPriority="64" w:unhideWhenUsed="0"/>
+    <w:lsdException w:name="Medium List 1 Accent 5" w:semiHidden="0" w:uiPriority="65" w:unhideWhenUsed="0"/>
+    <w:lsdException w:name="Medium List 2 Accent 5" w:semiHidden="0" w:uiPriority="66" w:unhideWhenUsed="0"/>
+    <w:lsdException w:name="Medium Grid 1 Accent 5" w:semiHidden="0" w:uiPriority="67" w:unhideWhenUsed="0"/>
+    <w:lsdException w:name="Medium Grid 2 Accent 5" w:semiHidden="0" w:uiPriority="68" w:unhideWhenUsed="0"/>
+    <w:lsdException w:name="Medium Grid 3 Accent 5" w:semiHidden="0" w:uiPriority="69" w:unhideWhenUsed="0"/>
+    <w:lsdException w:name="Dark List Accent 5" w:semiHidden="0" w:uiPriority="70" w:unhideWhenUsed="0"/>
+    <w:lsdException w:name="Colorful Shading Accent 5" w:semiHidden="0" w:uiPriority="71" w:unhideWhenUsed="0"/>
+    <w:lsdException w:name="Colorful List Accent 5" w:semiHidden="0" w:uiPriority="72" w:unhideWhenUsed="0"/>
+    <w:lsdException w:name="Colorful Grid Accent 5" w:semiHidden="0" w:uiPriority="73" w:unhideWhenUsed="0"/>
+    <w:lsdException w:name="Light Shading Accent 6" w:semiHidden="0" w:uiPriority="60" w:unhideWhenUsed="0"/>
+    <w:lsdException w:name="Light List Accent 6" w:semiHidden="0" w:uiPriority="61" w:unhideWhenUsed="0"/>
+    <w:lsdException w:name="Light Grid Accent 6" w:semiHidden="0" w:uiPriority="62" w:unhideWhenUsed="0"/>
+    <w:lsdException w:name="Medium Shading 1 Accent 6" w:semiHidden="0" w:uiPriority="63" w:unhideWhenUsed="0"/>
+    <w:lsdException w:name="Medium Shading 2 Accent 6" w:semiHidden="0" w:uiPriority="64" w:unhideWhenUsed="0"/>
+    <w:lsdException w:name="Medium List 1 Accent 6" w:semiHidden="0" w:uiPriority="65" w:unhideWhenUsed="0"/>
+    <w:lsdException w:name="Medium List 2 Accent 6" w:semiHidden="0" w:uiPriority="66" w:unhideWhenUsed="0"/>
+    <w:lsdException w:name="Medium Grid 1 Accent 6" w:semiHidden="0" w:uiPriority="67" w:unhideWhenUsed="0"/>
+    <w:lsdException w:name="Medium Grid 2 Accent 6" w:semiHidden="0" w:uiPriority="68" w:unhideWhenUsed="0"/>
+    <w:lsdException w:name="Medium Grid 3 Accent 6" w:semiHidden="0" w:uiPriority="69" w:unhideWhenUsed="0"/>
+    <w:lsdException w:name="Dark List Accent 6" w:semiHidden="0" w:uiPriority="70" w:unhideWhenUsed="0"/>
+    <w:lsdException w:name="Colorful Shading Accent 6" w:semiHidden="0" w:uiPriority="71" w:unhideWhenUsed="0"/>
+    <w:lsdException w:name="Colorful List Accent 6" w:semiHidden="0" w:uiPriority="72" w:unhideWhenUsed="0"/>
+    <w:lsdException w:name="Colorful Grid Accent 6" w:semiHidden="0" w:uiPriority="73" w:unhideWhenUsed="0"/>
+    <w:lsdException w:name="Subtle Emphasis" w:semiHidden="0" w:uiPriority="19" w:unhideWhenUsed="0" w:qFormat="1"/>
+    <w:lsdException w:name="Intense Emphasis" w:semiHidden="0" w:uiPriority="21" w:unhideWhenUsed="0" w:qFormat="1"/>
+    <w:lsdException w:name="Subtle Reference" w:semiHidden="0" w:uiPriority="31" w:unhideWhenUsed="0" w:qFormat="1"/>
+    <w:lsdException w:name="Intense Reference" w:semiHidden="0" w:uiPriority="32" w:unhideWhenUsed="0" w:qFormat="1"/>
+    <w:lsdException w:name="Book Title" w:semiHidden="0" w:uiPriority="33" w:unhideWhenUsed="0" w:qFormat="1"/>
+    <w:lsdException w:name="Bibliography" w:uiPriority="37"/>
+    <w:lsdException w:name="TOC Heading" w:uiPriority="39" w:qFormat="1"/>
   </w:latentStyles>
-  <w:style w:default="true" w:styleId="Normal" w:type="paragraph">
+  <w:style w:type="paragraph" w:default="1" w:styleId="Normal">
     <w:name w:val="Normal"/>
     <w:qFormat/>
   </w:style>
-  <w:style w:default="true" w:styleId="DefaultParagraphFont" w:type="character">
+  <w:style w:type="character" w:default="1" w:styleId="DefaultParagraphFont">
     <w:name w:val="Default Paragraph Font"/>
     <w:uiPriority w:val="1"/>
     <w:semiHidden/>
     <w:unhideWhenUsed/>
   </w:style>
-  <w:style w:default="true" w:styleId="TableNormal" w:type="table">
+  <w:style w:type="table" w:default="1" w:styleId="TableNormal">
     <w:name w:val="Normal Table"/>
     <w:uiPriority w:val="99"/>
     <w:semiHidden/>
     <w:unhideWhenUsed/>
     <w:qFormat/>
     <w:tblPr>
-      <w:tblInd w:type="dxa" w:w="0"/>
+      <w:tblInd w:w="0" w:type="dxa"/>
       <w:tblCellMar>
-        <w:top w:type="dxa" w:w="0"/>
-        <w:left w:type="dxa" w:w="108"/>
-        <w:bottom w:type="dxa" w:w="0"/>
-        <w:right w:type="dxa" w:w="108"/>
+        <w:top w:w="0" w:type="dxa"/>
+        <w:left w:w="108" w:type="dxa"/>
+        <w:bottom w:w="0" w:type="dxa"/>
+        <w:right w:w="108" w:type="dxa"/>
       </w:tblCellMar>
     </w:tblPr>
   </w:style>
-  <w:style w:default="true" w:styleId="NoList" w:type="numbering">
+  <w:style w:type="numbering" w:default="1" w:styleId="NoList">
     <w:name w:val="No List"/>
     <w:uiPriority w:val="99"/>
     <w:semiHidden/>
     <w:unhideWhenUsed/>
   </w:style>
-  <w:style w:styleId="PlaceholderText" w:type="character">
+  <w:style w:type="character" w:styleId="PlaceholderText">
     <w:name w:val="Placeholder Text"/>
     <w:basedOn w:val="DefaultParagraphFont"/>
     <w:uiPriority w:val="99"/>
@@ -840,20 +840,20 @@
 </file>
 
 <file path=word/glossary/webSettings.xml><?xml version="1.0" encoding="utf-8"?>
-<w:webSettings xmlns:w="http://schemas.openxmlformats.org/wordprocessingml/2006/main" xmlns:r="http://schemas.openxmlformats.org/officeDocument/2006/relationships" xmlns:m="http://schemas.openxmlformats.org/officeDocument/2006/math" xmlns:wp="http://schemas.openxmlformats.org/drawingml/2006/wordprocessingDrawing" xmlns:a="http://schemas.openxmlformats.org/drawingml/2006/main" xmlns:pkg="http://schemas.microsoft.com/office/2006/xmlPackage" xmlns:ns7="http://schemas.openxmlformats.org/schemaLibrary/2006/main" xmlns:ns8="http://schemas.openxmlformats.org/drawingml/2006/chart" xmlns:ns9="http://schemas.openxmlformats.org/drawingml/2006/chartDrawing" xmlns:ns10="http://schemas.openxmlformats.org/drawingml/2006/diagram" xmlns:pic="http://schemas.openxmlformats.org/drawingml/2006/picture" xmlns:ns12="http://schemas.openxmlformats.org/drawingml/2006/spreadsheetDrawing" xmlns:o="urn:schemas-microsoft-com:office:office" xmlns:v="urn:schemas-microsoft-com:vml" xmlns:ns15="http://opendope.org/xpaths" xmlns:ns16="http://opendope.org/conditions" xmlns:ns17="http://schemas.openxmlformats.org/drawingml/2006/compatibility" xmlns:ns18="http://schemas.openxmlformats.org/drawingml/2006/lockedCanvas">
+<w:webSettings xmlns:r="http://schemas.openxmlformats.org/officeDocument/2006/relationships" xmlns:w="http://schemas.openxmlformats.org/wordprocessingml/2006/main">
   <w:optimizeForBrowser/>
 </w:webSettings>
 </file>
 
 <file path=word/theme/theme1.xml><?xml version="1.0" encoding="utf-8"?>
-<a:theme xmlns:w="http://schemas.openxmlformats.org/wordprocessingml/2006/main" xmlns:r="http://schemas.openxmlformats.org/officeDocument/2006/relationships" xmlns:m="http://schemas.openxmlformats.org/officeDocument/2006/math" xmlns:wp="http://schemas.openxmlformats.org/drawingml/2006/wordprocessingDrawing" xmlns:a="http://schemas.openxmlformats.org/drawingml/2006/main" xmlns:pkg="http://schemas.microsoft.com/office/2006/xmlPackage" xmlns:ns7="http://schemas.openxmlformats.org/schemaLibrary/2006/main" xmlns:ns8="http://schemas.openxmlformats.org/drawingml/2006/chart" xmlns:ns9="http://schemas.openxmlformats.org/drawingml/2006/chartDrawing" xmlns:ns10="http://schemas.openxmlformats.org/drawingml/2006/diagram" xmlns:pic="http://schemas.openxmlformats.org/drawingml/2006/picture" xmlns:ns12="http://schemas.openxmlformats.org/drawingml/2006/spreadsheetDrawing" xmlns:o="urn:schemas-microsoft-com:office:office" xmlns:v="urn:schemas-microsoft-com:vml" xmlns:ns15="http://opendope.org/xpaths" xmlns:ns16="http://opendope.org/conditions" xmlns:ns17="http://schemas.openxmlformats.org/drawingml/2006/compatibility" xmlns:ns18="http://schemas.openxmlformats.org/drawingml/2006/lockedCanvas" name="Office Theme">
+<a:theme xmlns:a="http://schemas.openxmlformats.org/drawingml/2006/main" name="Office Theme">
   <a:themeElements>
     <a:clrScheme name="Office">
       <a:dk1>
-        <a:sysClr lastClr="000000" val="windowText"/>
+        <a:sysClr val="windowText" lastClr="000000"/>
       </a:dk1>
       <a:lt1>
-        <a:sysClr lastClr="FFFFFF" val="window"/>
+        <a:sysClr val="window" lastClr="FFFFFF"/>
       </a:lt1>
       <a:dk2>
         <a:srgbClr val="1F497D"/>
@@ -891,69 +891,69 @@
         <a:latin typeface="Cambria"/>
         <a:ea typeface=""/>
         <a:cs typeface=""/>
-        <a:font typeface="ＭＳ ゴシック" script="Jpan"/>
-        <a:font typeface="맑은 고딕" script="Hang"/>
-        <a:font typeface="宋体" script="Hans"/>
-        <a:font typeface="新細明體" script="Hant"/>
-        <a:font typeface="Times New Roman" script="Arab"/>
-        <a:font typeface="Times New Roman" script="Hebr"/>
-        <a:font typeface="Angsana New" script="Thai"/>
-        <a:font typeface="Nyala" script="Ethi"/>
-        <a:font typeface="Vrinda" script="Beng"/>
-        <a:font typeface="Shruti" script="Gujr"/>
-        <a:font typeface="MoolBoran" script="Khmr"/>
-        <a:font typeface="Tunga" script="Knda"/>
-        <a:font typeface="Raavi" script="Guru"/>
-        <a:font typeface="Euphemia" script="Cans"/>
-        <a:font typeface="Plantagenet Cherokee" script="Cher"/>
-        <a:font typeface="Microsoft Yi Baiti" script="Yiii"/>
-        <a:font typeface="Microsoft Himalaya" script="Tibt"/>
-        <a:font typeface="MV Boli" script="Thaa"/>
-        <a:font typeface="Mangal" script="Deva"/>
-        <a:font typeface="Gautami" script="Telu"/>
-        <a:font typeface="Latha" script="Taml"/>
-        <a:font typeface="Estrangelo Edessa" script="Syrc"/>
-        <a:font typeface="Kalinga" script="Orya"/>
-        <a:font typeface="Kartika" script="Mlym"/>
-        <a:font typeface="DokChampa" script="Laoo"/>
-        <a:font typeface="Iskoola Pota" script="Sinh"/>
-        <a:font typeface="Mongolian Baiti" script="Mong"/>
-        <a:font typeface="Times New Roman" script="Viet"/>
-        <a:font typeface="Microsoft Uighur" script="Uigh"/>
+        <a:font script="Jpan" typeface="ＭＳ ゴシック"/>
+        <a:font script="Hang" typeface="맑은 고딕"/>
+        <a:font script="Hans" typeface="宋体"/>
+        <a:font script="Hant" typeface="新細明體"/>
+        <a:font script="Arab" typeface="Times New Roman"/>
+        <a:font script="Hebr" typeface="Times New Roman"/>
+        <a:font script="Thai" typeface="Angsana New"/>
+        <a:font script="Ethi" typeface="Nyala"/>
+        <a:font script="Beng" typeface="Vrinda"/>
+        <a:font script="Gujr" typeface="Shruti"/>
+        <a:font script="Khmr" typeface="MoolBoran"/>
+        <a:font script="Knda" typeface="Tunga"/>
+        <a:font script="Guru" typeface="Raavi"/>
+        <a:font script="Cans" typeface="Euphemia"/>
+        <a:font script="Cher" typeface="Plantagenet Cherokee"/>
+        <a:font script="Yiii" typeface="Microsoft Yi Baiti"/>
+        <a:font script="Tibt" typeface="Microsoft Himalaya"/>
+        <a:font script="Thaa" typeface="MV Boli"/>
+        <a:font script="Deva" typeface="Mangal"/>
+        <a:font script="Telu" typeface="Gautami"/>
+        <a:font script="Taml" typeface="Latha"/>
+        <a:font script="Syrc" typeface="Estrangelo Edessa"/>
+        <a:font script="Orya" typeface="Kalinga"/>
+        <a:font script="Mlym" typeface="Kartika"/>
+        <a:font script="Laoo" typeface="DokChampa"/>
+        <a:font script="Sinh" typeface="Iskoola Pota"/>
+        <a:font script="Mong" typeface="Mongolian Baiti"/>
+        <a:font script="Viet" typeface="Times New Roman"/>
+        <a:font script="Uigh" typeface="Microsoft Uighur"/>
       </a:majorFont>
       <a:minorFont>
         <a:latin typeface="Calibri"/>
         <a:ea typeface=""/>
         <a:cs typeface=""/>
-        <a:font typeface="ＭＳ 明朝" script="Jpan"/>
-        <a:font typeface="맑은 고딕" script="Hang"/>
-        <a:font typeface="宋体" script="Hans"/>
-        <a:font typeface="新細明體" script="Hant"/>
-        <a:font typeface="Arial" script="Arab"/>
-        <a:font typeface="Arial" script="Hebr"/>
-        <a:font typeface="Cordia New" script="Thai"/>
-        <a:font typeface="Nyala" script="Ethi"/>
-        <a:font typeface="Vrinda" script="Beng"/>
-        <a:font typeface="Shruti" script="Gujr"/>
-        <a:font typeface="DaunPenh" script="Khmr"/>
-        <a:font typeface="Tunga" script="Knda"/>
-        <a:font typeface="Raavi" script="Guru"/>
-        <a:font typeface="Euphemia" script="Cans"/>
-        <a:font typeface="Plantagenet Cherokee" script="Cher"/>
-        <a:font typeface="Microsoft Yi Baiti" script="Yiii"/>
-        <a:font typeface="Microsoft Himalaya" script="Tibt"/>
-        <a:font typeface="MV Boli" script="Thaa"/>
-        <a:font typeface="Mangal" script="Deva"/>
-        <a:font typeface="Gautami" script="Telu"/>
-        <a:font typeface="Latha" script="Taml"/>
-        <a:font typeface="Estrangelo Edessa" script="Syrc"/>
-        <a:font typeface="Kalinga" script="Orya"/>
-        <a:font typeface="Kartika" script="Mlym"/>
-        <a:font typeface="DokChampa" script="Laoo"/>
-        <a:font typeface="Iskoola Pota" script="Sinh"/>
-        <a:font typeface="Mongolian Baiti" script="Mong"/>
-        <a:font typeface="Arial" script="Viet"/>
-        <a:font typeface="Microsoft Uighur" script="Uigh"/>
+        <a:font script="Jpan" typeface="ＭＳ 明朝"/>
+        <a:font script="Hang" typeface="맑은 고딕"/>
+        <a:font script="Hans" typeface="宋体"/>
+        <a:font script="Hant" typeface="新細明體"/>
+        <a:font script="Arab" typeface="Arial"/>
+        <a:font script="Hebr" typeface="Arial"/>
+        <a:font script="Thai" typeface="Cordia New"/>
+        <a:font script="Ethi" typeface="Nyala"/>
+        <a:font script="Beng" typeface="Vrinda"/>
+        <a:font script="Gujr" typeface="Shruti"/>
+        <a:font script="Khmr" typeface="DaunPenh"/>
+        <a:font script="Knda" typeface="Tunga"/>
+        <a:font script="Guru" typeface="Raavi"/>
+        <a:font script="Cans" typeface="Euphemia"/>
+        <a:font script="Cher" typeface="Plantagenet Cherokee"/>
+        <a:font script="Yiii" typeface="Microsoft Yi Baiti"/>
+        <a:font script="Tibt" typeface="Microsoft Himalaya"/>
+        <a:font script="Thaa" typeface="MV Boli"/>
+        <a:font script="Deva" typeface="Mangal"/>
+        <a:font script="Telu" typeface="Gautami"/>
+        <a:font script="Taml" typeface="Latha"/>
+        <a:font script="Syrc" typeface="Estrangelo Edessa"/>
+        <a:font script="Orya" typeface="Kalinga"/>
+        <a:font script="Mlym" typeface="Kartika"/>
+        <a:font script="Laoo" typeface="DokChampa"/>
+        <a:font script="Sinh" typeface="Iskoola Pota"/>
+        <a:font script="Mong" typeface="Mongolian Baiti"/>
+        <a:font script="Viet" typeface="Arial"/>
+        <a:font script="Uigh" typeface="Microsoft Uighur"/>
       </a:minorFont>
     </a:fontScheme>
     <a:fmtScheme name="Office">
@@ -961,7 +961,7 @@
         <a:solidFill>
           <a:schemeClr val="phClr"/>
         </a:solidFill>
-        <a:gradFill rotWithShape="true">
+        <a:gradFill rotWithShape="1">
           <a:gsLst>
             <a:gs pos="0">
               <a:schemeClr val="phClr">
@@ -982,9 +982,9 @@
               </a:schemeClr>
             </a:gs>
           </a:gsLst>
-          <a:lin scaled="true" ang="16200000"/>
+          <a:lin ang="16200000" scaled="1"/>
         </a:gradFill>
-        <a:gradFill rotWithShape="true">
+        <a:gradFill rotWithShape="1">
           <a:gsLst>
             <a:gs pos="0">
               <a:schemeClr val="phClr">
@@ -1005,11 +1005,11 @@
               </a:schemeClr>
             </a:gs>
           </a:gsLst>
-          <a:lin scaled="false" ang="16200000"/>
+          <a:lin ang="16200000" scaled="0"/>
         </a:gradFill>
       </a:fillStyleLst>
       <a:lnStyleLst>
-        <a:ln algn="ctr" cmpd="sng" cap="flat" w="9525">
+        <a:ln w="9525" cap="flat" cmpd="sng" algn="ctr">
           <a:solidFill>
             <a:schemeClr val="phClr">
               <a:shade val="95000"/>
@@ -1018,13 +1018,13 @@
           </a:solidFill>
           <a:prstDash val="solid"/>
         </a:ln>
-        <a:ln algn="ctr" cmpd="sng" cap="flat" w="25400">
+        <a:ln w="25400" cap="flat" cmpd="sng" algn="ctr">
           <a:solidFill>
             <a:schemeClr val="phClr"/>
           </a:solidFill>
           <a:prstDash val="solid"/>
         </a:ln>
-        <a:ln algn="ctr" cmpd="sng" cap="flat" w="38100">
+        <a:ln w="38100" cap="flat" cmpd="sng" algn="ctr">
           <a:solidFill>
             <a:schemeClr val="phClr"/>
           </a:solidFill>
@@ -1034,7 +1034,7 @@
       <a:effectStyleLst>
         <a:effectStyle>
           <a:effectLst>
-            <a:outerShdw rotWithShape="false" dir="5400000" dist="20000" blurRad="40000">
+            <a:outerShdw blurRad="40000" dist="20000" dir="5400000" rotWithShape="0">
               <a:srgbClr val="000000">
                 <a:alpha val="38000"/>
               </a:srgbClr>
@@ -1043,7 +1043,7 @@
         </a:effectStyle>
         <a:effectStyle>
           <a:effectLst>
-            <a:outerShdw rotWithShape="false" dir="5400000" dist="23000" blurRad="40000">
+            <a:outerShdw blurRad="40000" dist="23000" dir="5400000" rotWithShape="0">
               <a:srgbClr val="000000">
                 <a:alpha val="35000"/>
               </a:srgbClr>
@@ -1052,7 +1052,7 @@
         </a:effectStyle>
         <a:effectStyle>
           <a:effectLst>
-            <a:outerShdw rotWithShape="false" dir="5400000" dist="23000" blurRad="40000">
+            <a:outerShdw blurRad="40000" dist="23000" dir="5400000" rotWithShape="0">
               <a:srgbClr val="000000">
                 <a:alpha val="35000"/>
               </a:srgbClr>
@@ -1060,14 +1060,14 @@
           </a:effectLst>
           <a:scene3d>
             <a:camera prst="orthographicFront">
-              <a:rot rev="0" lon="0" lat="0"/>
+              <a:rot lat="0" lon="0" rev="0"/>
             </a:camera>
-            <a:lightRig dir="t" rig="threePt">
-              <a:rot rev="1200000" lon="0" lat="0"/>
+            <a:lightRig rig="threePt" dir="t">
+              <a:rot lat="0" lon="0" rev="1200000"/>
             </a:lightRig>
           </a:scene3d>
           <a:sp3d>
-            <a:bevelT h="25400" w="63500"/>
+            <a:bevelT w="63500" h="25400"/>
           </a:sp3d>
         </a:effectStyle>
       </a:effectStyleLst>
@@ -1075,7 +1075,7 @@
         <a:solidFill>
           <a:schemeClr val="phClr"/>
         </a:solidFill>
-        <a:gradFill rotWithShape="true">
+        <a:gradFill rotWithShape="1">
           <a:gsLst>
             <a:gs pos="0">
               <a:schemeClr val="phClr">
@@ -1098,10 +1098,10 @@
             </a:gs>
           </a:gsLst>
           <a:path path="circle">
-            <a:fillToRect b="180000" r="50000" t="-80000" l="50000"/>
+            <a:fillToRect l="50000" t="-80000" r="50000" b="180000"/>
           </a:path>
         </a:gradFill>
-        <a:gradFill rotWithShape="true">
+        <a:gradFill rotWithShape="1">
           <a:gsLst>
             <a:gs pos="0">
               <a:schemeClr val="phClr">
@@ -1117,7 +1117,7 @@
             </a:gs>
           </a:gsLst>
           <a:path path="circle">
-            <a:fillToRect b="50000" r="50000" t="50000" l="50000"/>
+            <a:fillToRect l="50000" t="50000" r="50000" b="50000"/>
           </a:path>
         </a:gradFill>
       </a:bgFillStyleLst>
@@ -1128,7 +1128,30 @@
 </a:theme>
 </file>
 
-<file path=customXml/conditions.xml><?xml version="1.0" encoding="utf-8"?>
+<file path=customXml/item1.xml><?xml version="1.0" encoding="utf-8"?>
+<ns15:xpaths xmlns:w="http://schemas.openxmlformats.org/wordprocessingml/2006/main" xmlns:r="http://schemas.openxmlformats.org/officeDocument/2006/relationships" xmlns:m="http://schemas.openxmlformats.org/officeDocument/2006/math" xmlns:wp="http://schemas.openxmlformats.org/drawingml/2006/wordprocessingDrawing" xmlns:a="http://schemas.openxmlformats.org/drawingml/2006/main" xmlns:pkg="http://schemas.microsoft.com/office/2006/xmlPackage" xmlns:ns7="http://schemas.openxmlformats.org/schemaLibrary/2006/main" xmlns:ns8="http://schemas.openxmlformats.org/drawingml/2006/chart" xmlns:ns9="http://schemas.openxmlformats.org/drawingml/2006/chartDrawing" xmlns:ns10="http://schemas.openxmlformats.org/drawingml/2006/diagram" xmlns:pic="http://schemas.openxmlformats.org/drawingml/2006/picture" xmlns:ns12="http://schemas.openxmlformats.org/drawingml/2006/spreadsheetDrawing" xmlns:o="urn:schemas-microsoft-com:office:office" xmlns:v="urn:schemas-microsoft-com:vml" xmlns:ns15="http://opendope.org/xpaths" xmlns:ns16="http://opendope.org/conditions" xmlns:ns17="http://schemas.openxmlformats.org/drawingml/2006/compatibility" xmlns:ns18="http://schemas.openxmlformats.org/drawingml/2006/lockedCanvas">
+  <ns15:xpath id="x1">
+    <ns15:dataBinding storeItemID="{8B049945-9DFE-4726-9DE9-CF5691E53858}" xpath="/invoice[1]/customer[1]/name[1]"/>
+  </ns15:xpath>
+  <ns15:xpath id="x2">
+    <ns15:dataBinding storeItemID="{8b049945-9dfe-4726-9de9-cf5691e53858}" xpath="/invoice[1]/items"/>
+  </ns15:xpath>
+  <ns15:xpath id="x3">
+    <ns15:dataBinding storeItemID="{8B049945-9DFE-4726-9DE9-CF5691E53858}" xpath="/invoice[1]/items/item[1]/name"/>
+  </ns15:xpath>
+  <ns15:xpath id="x4">
+    <ns15:dataBinding storeItemID="{8B049945-9DFE-4726-9DE9-CF5691E53858}" xpath="/invoice[1]/items/item[1]/price"/>
+  </ns15:xpath>
+  <ns15:xpath id="x5">
+    <ns15:dataBinding storeItemID="{8b049945-9dfe-4726-9de9-cf5691e53858}" xpath="/invoice[1]/misc/includeBankDetails"/>
+  </ns15:xpath>
+  <ns15:xpath id="x6">
+    <ns15:dataBinding storeItemID="{8b049945-9dfe-4726-9de9-cf5691e53858}" xpath="/invoice[1]/misc/wantspam"/>
+  </ns15:xpath>
+</ns15:xpaths>
+</file>
+
+<file path=customXml/item2.xml><?xml version="1.0" encoding="utf-8"?>
 <ns16:conditions xmlns:w="http://schemas.openxmlformats.org/wordprocessingml/2006/main" xmlns:r="http://schemas.openxmlformats.org/officeDocument/2006/relationships" xmlns:m="http://schemas.openxmlformats.org/officeDocument/2006/math" xmlns:wp="http://schemas.openxmlformats.org/drawingml/2006/wordprocessingDrawing" xmlns:a="http://schemas.openxmlformats.org/drawingml/2006/main" xmlns:pkg="http://schemas.microsoft.com/office/2006/xmlPackage" xmlns:ns7="http://schemas.openxmlformats.org/schemaLibrary/2006/main" xmlns:ns8="http://schemas.openxmlformats.org/drawingml/2006/chart" xmlns:ns9="http://schemas.openxmlformats.org/drawingml/2006/chartDrawing" xmlns:ns10="http://schemas.openxmlformats.org/drawingml/2006/diagram" xmlns:pic="http://schemas.openxmlformats.org/drawingml/2006/picture" xmlns:ns12="http://schemas.openxmlformats.org/drawingml/2006/spreadsheetDrawing" xmlns:o="urn:schemas-microsoft-com:office:office" xmlns:v="urn:schemas-microsoft-com:vml" xmlns:ns15="http://opendope.org/xpaths" xmlns:ns16="http://opendope.org/conditions" xmlns:ns17="http://schemas.openxmlformats.org/drawingml/2006/compatibility" xmlns:ns18="http://schemas.openxmlformats.org/drawingml/2006/lockedCanvas">
   <ns16:condition id="c5">
     <ns16:xpath id="x5"/>
@@ -1139,16 +1162,7 @@
 </ns16:conditions>
 </file>
 
-<file path=customXml/conditionsProps.xml><?xml version="1.0" encoding="utf-8"?>
-<ns1:datastoreItem xmlns:ns1="http://schemas.openxmlformats.org/officeDocument/2006/customXml" ns1:itemID="{C68FA049-79B6-42CD-BFB5-B99B0DB22E3B}">
-  <ns1:schemaRefs>
-    <ns1:schemaRef ns1:uri="http://www.w3.org/2001/XMLSchema"/>
-    <ns1:schemaRef ns1:uri="http://opendope.org/conditions"/>
-  </ns1:schemaRefs>
-</ns1:datastoreItem>
-</file>
-
-<file path=customXml/item1.xml><?xml version="1.0" encoding="utf-8"?>
+<file path=customXml/item3.xml><?xml version="1.0" encoding="utf-8"?>
 <invoice>
   <customer>
     <name>Joe Bloggs</name>
@@ -1174,40 +1188,98 @@
 </invoice>
 </file>
 
+<file path=customXml/item4.xml><?xml version="1.0" encoding="utf-8"?>
+<mypart/>
+</file>
+
+<file path=customXml/item5.xml><?xml version="1.0" encoding="utf-8"?>
+<xpaths/>
+</file>
+
+<file path=customXml/item6.xml><?xml version="1.0" encoding="utf-8"?>
+<conditions/>
+</file>
+
+<file path=customXml/item7.xml><?xml version="1.0" encoding="utf-8"?>
+<questions/>
+</file>
+
 <file path=customXml/itemProps1.xml><?xml version="1.0" encoding="utf-8"?>
-<ns1:datastoreItem xmlns:ns1="http://schemas.openxmlformats.org/officeDocument/2006/customXml" ns1:itemID="{8B049945-9DFE-4726-9DE9-CF5691E53858}">
-  <ns1:schemaRefs/>
-</ns1:datastoreItem>
-</file>
-
-<file path=customXml/xpaths.xml><?xml version="1.0" encoding="utf-8"?>
-<ns15:xpaths xmlns:w="http://schemas.openxmlformats.org/wordprocessingml/2006/main" xmlns:r="http://schemas.openxmlformats.org/officeDocument/2006/relationships" xmlns:m="http://schemas.openxmlformats.org/officeDocument/2006/math" xmlns:wp="http://schemas.openxmlformats.org/drawingml/2006/wordprocessingDrawing" xmlns:a="http://schemas.openxmlformats.org/drawingml/2006/main" xmlns:pkg="http://schemas.microsoft.com/office/2006/xmlPackage" xmlns:ns7="http://schemas.openxmlformats.org/schemaLibrary/2006/main" xmlns:ns8="http://schemas.openxmlformats.org/drawingml/2006/chart" xmlns:ns9="http://schemas.openxmlformats.org/drawingml/2006/chartDrawing" xmlns:ns10="http://schemas.openxmlformats.org/drawingml/2006/diagram" xmlns:pic="http://schemas.openxmlformats.org/drawingml/2006/picture" xmlns:ns12="http://schemas.openxmlformats.org/drawingml/2006/spreadsheetDrawing" xmlns:o="urn:schemas-microsoft-com:office:office" xmlns:v="urn:schemas-microsoft-com:vml" xmlns:ns15="http://opendope.org/xpaths" xmlns:ns16="http://opendope.org/conditions" xmlns:ns17="http://schemas.openxmlformats.org/drawingml/2006/compatibility" xmlns:ns18="http://schemas.openxmlformats.org/drawingml/2006/lockedCanvas">
-  <ns15:xpath id="x1">
-    <ns15:dataBinding storeItemID="{8B049945-9DFE-4726-9DE9-CF5691E53858}" xpath="/invoice[1]/customer[1]/name[1]"/>
-  </ns15:xpath>
-  <ns15:xpath id="x2">
-    <ns15:dataBinding storeItemID="{8b049945-9dfe-4726-9de9-cf5691e53858}" xpath="/invoice[1]/items"/>
-  </ns15:xpath>
-  <ns15:xpath id="x3">
-    <ns15:dataBinding storeItemID="{8B049945-9DFE-4726-9DE9-CF5691E53858}" xpath="/invoice[1]/items/item[1]/name"/>
-  </ns15:xpath>
-  <ns15:xpath id="x4">
-    <ns15:dataBinding storeItemID="{8B049945-9DFE-4726-9DE9-CF5691E53858}" xpath="/invoice[1]/items/item[1]/price"/>
-  </ns15:xpath>
-  <ns15:xpath id="x5">
-    <ns15:dataBinding storeItemID="{8b049945-9dfe-4726-9de9-cf5691e53858}" xpath="/invoice[1]/misc/includeBankDetails"/>
-  </ns15:xpath>
-  <ns15:xpath id="x6">
-    <ns15:dataBinding storeItemID="{8b049945-9dfe-4726-9de9-cf5691e53858}" xpath="/invoice[1]/misc/wantspam"/>
-  </ns15:xpath>
-</ns15:xpaths>
-</file>
-
-<file path=customXml/xpathsProps.xml><?xml version="1.0" encoding="utf-8"?>
-<ns1:datastoreItem xmlns:ns1="http://schemas.openxmlformats.org/officeDocument/2006/customXml" ns1:itemID="{5E015971-2421-4FFC-AD0A-CF7BDB8701E6}">
-  <ns1:schemaRefs>
-    <ns1:schemaRef ns1:uri="http://www.w3.org/2001/XMLSchema"/>
-    <ns1:schemaRef ns1:uri="http://opendope.org/xpaths"/>
-  </ns1:schemaRefs>
-</ns1:datastoreItem>
+<ds:datastoreItem xmlns:ds="http://schemas.openxmlformats.org/officeDocument/2006/customXml" ds:itemID="{5E015971-2421-4FFC-AD0A-CF7BDB8701E6}">
+  <ds:schemaRefs>
+    <ds:schemaRef ds:uri="http://schemas.openxmlformats.org/wordprocessingml/2006/main"/>
+    <ds:schemaRef ds:uri="http://schemas.openxmlformats.org/officeDocument/2006/relationships"/>
+    <ds:schemaRef ds:uri="http://schemas.openxmlformats.org/officeDocument/2006/math"/>
+    <ds:schemaRef ds:uri="http://schemas.openxmlformats.org/drawingml/2006/wordprocessingDrawing"/>
+    <ds:schemaRef ds:uri="http://schemas.openxmlformats.org/drawingml/2006/main"/>
+    <ds:schemaRef ds:uri="http://schemas.microsoft.com/office/2006/xmlPackage"/>
+    <ds:schemaRef ds:uri="http://schemas.openxmlformats.org/schemaLibrary/2006/main"/>
+    <ds:schemaRef ds:uri="http://schemas.openxmlformats.org/drawingml/2006/chart"/>
+    <ds:schemaRef ds:uri="http://schemas.openxmlformats.org/drawingml/2006/chartDrawing"/>
+    <ds:schemaRef ds:uri="http://schemas.openxmlformats.org/drawingml/2006/diagram"/>
+    <ds:schemaRef ds:uri="http://schemas.openxmlformats.org/drawingml/2006/picture"/>
+    <ds:schemaRef ds:uri="http://schemas.openxmlformats.org/drawingml/2006/spreadsheetDrawing"/>
+    <ds:schemaRef ds:uri="urn:schemas-microsoft-com:office:office"/>
+    <ds:schemaRef ds:uri="urn:schemas-microsoft-com:vml"/>
+    <ds:schemaRef ds:uri="http://opendope.org/xpaths"/>
+    <ds:schemaRef ds:uri="http://opendope.org/conditions"/>
+    <ds:schemaRef ds:uri="http://schemas.openxmlformats.org/drawingml/2006/compatibility"/>
+    <ds:schemaRef ds:uri="http://schemas.openxmlformats.org/drawingml/2006/lockedCanvas"/>
+  </ds:schemaRefs>
+</ds:datastoreItem>
+</file>
+
+<file path=customXml/itemProps2.xml><?xml version="1.0" encoding="utf-8"?>
+<ds:datastoreItem xmlns:ds="http://schemas.openxmlformats.org/officeDocument/2006/customXml" ds:itemID="{C68FA049-79B6-42CD-BFB5-B99B0DB22E3B}">
+  <ds:schemaRefs>
+    <ds:schemaRef ds:uri="http://schemas.openxmlformats.org/wordprocessingml/2006/main"/>
+    <ds:schemaRef ds:uri="http://schemas.openxmlformats.org/officeDocument/2006/relationships"/>
+    <ds:schemaRef ds:uri="http://schemas.openxmlformats.org/officeDocument/2006/math"/>
+    <ds:schemaRef ds:uri="http://schemas.openxmlformats.org/drawingml/2006/wordprocessingDrawing"/>
+    <ds:schemaRef ds:uri="http://schemas.openxmlformats.org/drawingml/2006/main"/>
+    <ds:schemaRef ds:uri="http://schemas.microsoft.com/office/2006/xmlPackage"/>
+    <ds:schemaRef ds:uri="http://schemas.openxmlformats.org/schemaLibrary/2006/main"/>
+    <ds:schemaRef ds:uri="http://schemas.openxmlformats.org/drawingml/2006/chart"/>
+    <ds:schemaRef ds:uri="http://schemas.openxmlformats.org/drawingml/2006/chartDrawing"/>
+    <ds:schemaRef ds:uri="http://schemas.openxmlformats.org/drawingml/2006/diagram"/>
+    <ds:schemaRef ds:uri="http://schemas.openxmlformats.org/drawingml/2006/picture"/>
+    <ds:schemaRef ds:uri="http://schemas.openxmlformats.org/drawingml/2006/spreadsheetDrawing"/>
+    <ds:schemaRef ds:uri="urn:schemas-microsoft-com:office:office"/>
+    <ds:schemaRef ds:uri="urn:schemas-microsoft-com:vml"/>
+    <ds:schemaRef ds:uri="http://opendope.org/xpaths"/>
+    <ds:schemaRef ds:uri="http://opendope.org/conditions"/>
+    <ds:schemaRef ds:uri="http://schemas.openxmlformats.org/drawingml/2006/compatibility"/>
+    <ds:schemaRef ds:uri="http://schemas.openxmlformats.org/drawingml/2006/lockedCanvas"/>
+  </ds:schemaRefs>
+</ds:datastoreItem>
+</file>
+
+<file path=customXml/itemProps3.xml><?xml version="1.0" encoding="utf-8"?>
+<ds:datastoreItem xmlns:ds="http://schemas.openxmlformats.org/officeDocument/2006/customXml" ds:itemID="{8B049945-9DFE-4726-9DE9-CF5691E53858}">
+  <ds:schemaRefs/>
+</ds:datastoreItem>
+</file>
+
+<file path=customXml/itemProps4.xml><?xml version="1.0" encoding="utf-8"?>
+<ds:datastoreItem xmlns:ds="http://schemas.openxmlformats.org/officeDocument/2006/customXml" ds:itemID="{D478FD78-ECB1-474D-B88C-B6D96A08A34F}">
+  <ds:schemaRefs/>
+</ds:datastoreItem>
+</file>
+
+<file path=customXml/itemProps5.xml><?xml version="1.0" encoding="utf-8"?>
+<ds:datastoreItem xmlns:ds="http://schemas.openxmlformats.org/officeDocument/2006/customXml" ds:itemID="{414A134F-15BE-41B7-8029-125878D4AF71}">
+  <ds:schemaRefs/>
+</ds:datastoreItem>
+</file>
+
+<file path=customXml/itemProps6.xml><?xml version="1.0" encoding="utf-8"?>
+<ds:datastoreItem xmlns:ds="http://schemas.openxmlformats.org/officeDocument/2006/customXml" ds:itemID="{4CDA6E5C-E6B2-49D5-B2C6-93CA4430537B}">
+  <ds:schemaRefs/>
+</ds:datastoreItem>
+</file>
+
+<file path=customXml/itemProps7.xml><?xml version="1.0" encoding="utf-8"?>
+<ds:datastoreItem xmlns:ds="http://schemas.openxmlformats.org/officeDocument/2006/customXml" ds:itemID="{38034759-0500-428E-8A6A-A66B149732DC}">
+  <ds:schemaRefs/>
+</ds:datastoreItem>
 </file>
</xml_diff>

<commit_message>
Count repeats of specified node, NOT its parent as previously. Convention v2.1.
</commit_message>
<xml_diff>
--- a/docx4j/sample-docs/databinding/invoice.docx
+++ b/docx4j/sample-docs/databinding/invoice.docx
@@ -1,6 +1,6 @@
 
 <file path=word/document.xml><?xml version="1.0" encoding="utf-8"?>
-<w:document xmlns:ve="http://schemas.openxmlformats.org/markup-compatibility/2006" xmlns:o="urn:schemas-microsoft-com:office:office" xmlns:r="http://schemas.openxmlformats.org/officeDocument/2006/relationships" xmlns:m="http://schemas.openxmlformats.org/officeDocument/2006/math" xmlns:v="urn:schemas-microsoft-com:vml" xmlns:wp="http://schemas.openxmlformats.org/drawingml/2006/wordprocessingDrawing" xmlns:w10="urn:schemas-microsoft-com:office:word" xmlns:w="http://schemas.openxmlformats.org/wordprocessingml/2006/main" xmlns:wne="http://schemas.microsoft.com/office/word/2006/wordml">
+<w:document xmlns:w="http://schemas.openxmlformats.org/wordprocessingml/2006/main" xmlns:r="http://schemas.openxmlformats.org/officeDocument/2006/relationships" xmlns:m="http://schemas.openxmlformats.org/officeDocument/2006/math" xmlns:wp="http://schemas.openxmlformats.org/drawingml/2006/wordprocessingDrawing" xmlns:a="http://schemas.openxmlformats.org/drawingml/2006/main" xmlns:pkg="http://schemas.microsoft.com/office/2006/xmlPackage" xmlns:ns7="http://schemas.openxmlformats.org/schemaLibrary/2006/main" xmlns:ns8="http://schemas.openxmlformats.org/drawingml/2006/chart" xmlns:ns9="http://schemas.openxmlformats.org/drawingml/2006/chartDrawing" xmlns:ns10="http://schemas.openxmlformats.org/drawingml/2006/diagram" xmlns:pic="http://schemas.openxmlformats.org/drawingml/2006/picture" xmlns:ns12="http://schemas.openxmlformats.org/drawingml/2006/spreadsheetDrawing" xmlns:o="urn:schemas-microsoft-com:office:office" xmlns:v="urn:schemas-microsoft-com:vml" xmlns:ns15="http://opendope.org/xpaths" xmlns:ns16="http://opendope.org/conditions" xmlns:ns17="http://opendope.org/questions" xmlns:ns18="http://schemas.openxmlformats.org/drawingml/2006/compatibility" xmlns:ns19="http://schemas.openxmlformats.org/drawingml/2006/lockedCanvas">
   <w:body>
     <w:p>
       <w:pPr>
@@ -27,7 +27,7 @@
         <w:placeholder>
           <w:docPart w:val="DefaultPlaceholder_22675703"/>
         </w:placeholder>
-        <w:dataBinding w:xpath="/invoice[1]/customer[1]/name[1]" w:storeItemID="{8B049945-9DFE-4726-9DE9-CF5691E53858}"/>
+        <w:dataBinding w:storeItemID="{8B049945-9DFE-4726-9DE9-CF5691E53858}" w:xpath="/invoice[1]/customer[1]/name[1]"/>
         <w:text/>
       </w:sdtPr>
       <w:sdtContent>
@@ -42,7 +42,7 @@
     <w:tbl>
       <w:tblPr>
         <w:tblStyle w:val="TableGrid"/>
-        <w:tblW w:w="0" w:type="auto"/>
+        <w:tblW w:type="auto" w:w="0"/>
         <w:tblLook w:val="04A0"/>
       </w:tblPr>
       <w:tblGrid>
@@ -52,7 +52,7 @@
       <w:tr>
         <w:tc>
           <w:tcPr>
-            <w:tcW w:w="6771" w:type="dxa"/>
+            <w:tcW w:type="dxa" w:w="6771"/>
           </w:tcPr>
           <w:p>
             <w:r>
@@ -62,7 +62,7 @@
         </w:tc>
         <w:tc>
           <w:tcPr>
-            <w:tcW w:w="2268" w:type="dxa"/>
+            <w:tcW w:type="dxa" w:w="2268"/>
           </w:tcPr>
           <w:p>
             <w:r>
@@ -90,13 +90,13 @@
                 <w:placeholder>
                   <w:docPart w:val="DefaultPlaceholder_22675703"/>
                 </w:placeholder>
-                <w:dataBinding w:xpath="/invoice[1]/items/item[1]/name" w:storeItemID="{8B049945-9DFE-4726-9DE9-CF5691E53858}"/>
+                <w:dataBinding w:storeItemID="{8B049945-9DFE-4726-9DE9-CF5691E53858}" w:xpath="/invoice[1]/items/item[1]/name"/>
                 <w:text/>
               </w:sdtPr>
               <w:sdtContent>
                 <w:tc>
                   <w:tcPr>
-                    <w:tcW w:w="6771" w:type="dxa"/>
+                    <w:tcW w:type="dxa" w:w="6771"/>
                   </w:tcPr>
                   <w:p>
                     <w:r>
@@ -114,13 +114,13 @@
                 <w:placeholder>
                   <w:docPart w:val="DefaultPlaceholder_22675703"/>
                 </w:placeholder>
-                <w:dataBinding w:xpath="/invoice[1]/items/item[1]/price" w:storeItemID="{8B049945-9DFE-4726-9DE9-CF5691E53858}"/>
+                <w:dataBinding w:storeItemID="{8B049945-9DFE-4726-9DE9-CF5691E53858}" w:xpath="/invoice[1]/items/item[1]/price"/>
                 <w:text/>
               </w:sdtPr>
               <w:sdtContent>
                 <w:tc>
                   <w:tcPr>
-                    <w:tcW w:w="2268" w:type="dxa"/>
+                    <w:tcW w:type="dxa" w:w="2268"/>
                   </w:tcPr>
                   <w:p>
                     <w:r>
@@ -142,7 +142,7 @@
         <w:commentReference w:id="0"/>
       </w:r>
     </w:p>
-    <w:commentRangeStart w:id="1" w:displacedByCustomXml="next"/>
+    <w:commentRangeStart w:displacedByCustomXml="next" w:id="1"/>
     <w:sdt>
       <w:sdtPr>
         <w:alias w:val="Payment instructions"/>
@@ -185,8 +185,8 @@
       </w:sdtContent>
     </w:sdt>
     <w:sectPr>
-      <w:pgSz w:w="11906" w:h="16838"/>
-      <w:pgMar w:top="1440" w:right="1440" w:bottom="1440" w:left="1440" w:header="708" w:footer="708" w:gutter="0"/>
+      <w:pgSz w:h="16838" w:w="11906"/>
+      <w:pgMar w:gutter="0" w:footer="708" w:header="708" w:left="1440" w:bottom="1440" w:right="1440" w:top="1440"/>
       <w:cols w:space="708"/>
       <w:docGrid w:linePitch="360"/>
     </w:sectPr>
@@ -195,8 +195,8 @@
 </file>
 
 <file path=word/comments.xml><?xml version="1.0" encoding="utf-8"?>
-<w:comments xmlns:ve="http://schemas.openxmlformats.org/markup-compatibility/2006" xmlns:o="urn:schemas-microsoft-com:office:office" xmlns:r="http://schemas.openxmlformats.org/officeDocument/2006/relationships" xmlns:m="http://schemas.openxmlformats.org/officeDocument/2006/math" xmlns:v="urn:schemas-microsoft-com:vml" xmlns:wp="http://schemas.openxmlformats.org/drawingml/2006/wordprocessingDrawing" xmlns:w10="urn:schemas-microsoft-com:office:word" xmlns:w="http://schemas.openxmlformats.org/wordprocessingml/2006/main" xmlns:wne="http://schemas.microsoft.com/office/word/2006/wordml">
-  <w:comment w:id="0" w:author="jharrop2" w:date="2010-07-14T17:28:00Z" w:initials="j">
+<w:comments xmlns:w="http://schemas.openxmlformats.org/wordprocessingml/2006/main" xmlns:r="http://schemas.openxmlformats.org/officeDocument/2006/relationships" xmlns:m="http://schemas.openxmlformats.org/officeDocument/2006/math" xmlns:wp="http://schemas.openxmlformats.org/drawingml/2006/wordprocessingDrawing" xmlns:a="http://schemas.openxmlformats.org/drawingml/2006/main" xmlns:pkg="http://schemas.microsoft.com/office/2006/xmlPackage" xmlns:ns7="http://schemas.openxmlformats.org/schemaLibrary/2006/main" xmlns:ns8="http://schemas.openxmlformats.org/drawingml/2006/chart" xmlns:ns9="http://schemas.openxmlformats.org/drawingml/2006/chartDrawing" xmlns:ns10="http://schemas.openxmlformats.org/drawingml/2006/diagram" xmlns:pic="http://schemas.openxmlformats.org/drawingml/2006/picture" xmlns:ns12="http://schemas.openxmlformats.org/drawingml/2006/spreadsheetDrawing" xmlns:o="urn:schemas-microsoft-com:office:office" xmlns:v="urn:schemas-microsoft-com:vml" xmlns:ns15="http://opendope.org/xpaths" xmlns:ns16="http://opendope.org/conditions" xmlns:ns17="http://opendope.org/questions" xmlns:ns18="http://schemas.openxmlformats.org/drawingml/2006/compatibility" xmlns:ns19="http://schemas.openxmlformats.org/drawingml/2006/lockedCanvas">
+  <w:comment w:initials="j" w:date="2010-07-14T17:28:00Z" w:author="jharrop2" w:id="0">
     <w:p>
       <w:pPr>
         <w:pStyle w:val="CommentText"/>
@@ -212,7 +212,7 @@
       </w:r>
     </w:p>
   </w:comment>
-  <w:comment w:id="1" w:author="jharrop2" w:date="2010-07-14T17:29:00Z" w:initials="j">
+  <w:comment w:initials="j" w:date="2010-07-14T17:29:00Z" w:author="jharrop2" w:id="1">
     <w:p>
       <w:pPr>
         <w:pStyle w:val="CommentText"/>
@@ -232,194 +232,194 @@
 </file>
 
 <file path=word/styles.xml><?xml version="1.0" encoding="utf-8"?>
-<w:styles xmlns:r="http://schemas.openxmlformats.org/officeDocument/2006/relationships" xmlns:w="http://schemas.openxmlformats.org/wordprocessingml/2006/main">
+<w:styles xmlns:w="http://schemas.openxmlformats.org/wordprocessingml/2006/main" xmlns:r="http://schemas.openxmlformats.org/officeDocument/2006/relationships" xmlns:m="http://schemas.openxmlformats.org/officeDocument/2006/math" xmlns:wp="http://schemas.openxmlformats.org/drawingml/2006/wordprocessingDrawing" xmlns:a="http://schemas.openxmlformats.org/drawingml/2006/main" xmlns:pkg="http://schemas.microsoft.com/office/2006/xmlPackage" xmlns:ns7="http://schemas.openxmlformats.org/schemaLibrary/2006/main" xmlns:ns8="http://schemas.openxmlformats.org/drawingml/2006/chart" xmlns:ns9="http://schemas.openxmlformats.org/drawingml/2006/chartDrawing" xmlns:ns10="http://schemas.openxmlformats.org/drawingml/2006/diagram" xmlns:pic="http://schemas.openxmlformats.org/drawingml/2006/picture" xmlns:ns12="http://schemas.openxmlformats.org/drawingml/2006/spreadsheetDrawing" xmlns:o="urn:schemas-microsoft-com:office:office" xmlns:v="urn:schemas-microsoft-com:vml" xmlns:ns15="http://opendope.org/xpaths" xmlns:ns16="http://opendope.org/conditions" xmlns:ns17="http://opendope.org/questions" xmlns:ns18="http://schemas.openxmlformats.org/drawingml/2006/compatibility" xmlns:ns19="http://schemas.openxmlformats.org/drawingml/2006/lockedCanvas">
   <w:docDefaults>
     <w:rPrDefault>
       <w:rPr>
-        <w:rFonts w:asciiTheme="minorHAnsi" w:eastAsiaTheme="minorHAnsi" w:hAnsiTheme="minorHAnsi" w:cstheme="minorBidi"/>
+        <w:rFonts w:cstheme="minorBidi" w:eastAsiaTheme="minorHAnsi" w:hAnsiTheme="minorHAnsi" w:asciiTheme="minorHAnsi"/>
         <w:sz w:val="22"/>
         <w:szCs w:val="22"/>
-        <w:lang w:val="en-AU" w:eastAsia="en-US" w:bidi="ar-SA"/>
+        <w:lang w:bidi="ar-SA" w:eastAsia="en-US" w:val="en-AU"/>
       </w:rPr>
     </w:rPrDefault>
     <w:pPrDefault>
       <w:pPr>
-        <w:spacing w:after="200" w:line="276" w:lineRule="auto"/>
+        <w:spacing w:lineRule="auto" w:line="276" w:after="200"/>
       </w:pPr>
     </w:pPrDefault>
   </w:docDefaults>
-  <w:latentStyles w:defLockedState="0" w:defUIPriority="99" w:defSemiHidden="1" w:defUnhideWhenUsed="1" w:defQFormat="0" w:count="267">
-    <w:lsdException w:name="Normal" w:semiHidden="0" w:uiPriority="0" w:unhideWhenUsed="0" w:qFormat="1"/>
-    <w:lsdException w:name="heading 1" w:semiHidden="0" w:uiPriority="9" w:unhideWhenUsed="0" w:qFormat="1"/>
-    <w:lsdException w:name="heading 2" w:uiPriority="9" w:qFormat="1"/>
-    <w:lsdException w:name="heading 3" w:uiPriority="9" w:qFormat="1"/>
-    <w:lsdException w:name="heading 4" w:uiPriority="9" w:qFormat="1"/>
-    <w:lsdException w:name="heading 5" w:uiPriority="9" w:qFormat="1"/>
-    <w:lsdException w:name="heading 6" w:uiPriority="9" w:qFormat="1"/>
-    <w:lsdException w:name="heading 7" w:uiPriority="9" w:qFormat="1"/>
-    <w:lsdException w:name="heading 8" w:uiPriority="9" w:qFormat="1"/>
-    <w:lsdException w:name="heading 9" w:uiPriority="9" w:qFormat="1"/>
-    <w:lsdException w:name="toc 1" w:uiPriority="39"/>
-    <w:lsdException w:name="toc 2" w:uiPriority="39"/>
-    <w:lsdException w:name="toc 3" w:uiPriority="39"/>
-    <w:lsdException w:name="toc 4" w:uiPriority="39"/>
-    <w:lsdException w:name="toc 5" w:uiPriority="39"/>
-    <w:lsdException w:name="toc 6" w:uiPriority="39"/>
-    <w:lsdException w:name="toc 7" w:uiPriority="39"/>
-    <w:lsdException w:name="toc 8" w:uiPriority="39"/>
-    <w:lsdException w:name="toc 9" w:uiPriority="39"/>
-    <w:lsdException w:name="caption" w:uiPriority="35" w:qFormat="1"/>
-    <w:lsdException w:name="Title" w:semiHidden="0" w:uiPriority="10" w:unhideWhenUsed="0" w:qFormat="1"/>
-    <w:lsdException w:name="Default Paragraph Font" w:uiPriority="1"/>
-    <w:lsdException w:name="Subtitle" w:semiHidden="0" w:uiPriority="11" w:unhideWhenUsed="0" w:qFormat="1"/>
-    <w:lsdException w:name="Strong" w:semiHidden="0" w:uiPriority="22" w:unhideWhenUsed="0" w:qFormat="1"/>
-    <w:lsdException w:name="Emphasis" w:semiHidden="0" w:uiPriority="20" w:unhideWhenUsed="0" w:qFormat="1"/>
-    <w:lsdException w:name="Table Grid" w:semiHidden="0" w:uiPriority="59" w:unhideWhenUsed="0"/>
-    <w:lsdException w:name="Placeholder Text" w:unhideWhenUsed="0"/>
-    <w:lsdException w:name="No Spacing" w:semiHidden="0" w:uiPriority="1" w:unhideWhenUsed="0" w:qFormat="1"/>
-    <w:lsdException w:name="Light Shading" w:semiHidden="0" w:uiPriority="60" w:unhideWhenUsed="0"/>
-    <w:lsdException w:name="Light List" w:semiHidden="0" w:uiPriority="61" w:unhideWhenUsed="0"/>
-    <w:lsdException w:name="Light Grid" w:semiHidden="0" w:uiPriority="62" w:unhideWhenUsed="0"/>
-    <w:lsdException w:name="Medium Shading 1" w:semiHidden="0" w:uiPriority="63" w:unhideWhenUsed="0"/>
-    <w:lsdException w:name="Medium Shading 2" w:semiHidden="0" w:uiPriority="64" w:unhideWhenUsed="0"/>
-    <w:lsdException w:name="Medium List 1" w:semiHidden="0" w:uiPriority="65" w:unhideWhenUsed="0"/>
-    <w:lsdException w:name="Medium List 2" w:semiHidden="0" w:uiPriority="66" w:unhideWhenUsed="0"/>
-    <w:lsdException w:name="Medium Grid 1" w:semiHidden="0" w:uiPriority="67" w:unhideWhenUsed="0"/>
-    <w:lsdException w:name="Medium Grid 2" w:semiHidden="0" w:uiPriority="68" w:unhideWhenUsed="0"/>
-    <w:lsdException w:name="Medium Grid 3" w:semiHidden="0" w:uiPriority="69" w:unhideWhenUsed="0"/>
-    <w:lsdException w:name="Dark List" w:semiHidden="0" w:uiPriority="70" w:unhideWhenUsed="0"/>
-    <w:lsdException w:name="Colorful Shading" w:semiHidden="0" w:uiPriority="71" w:unhideWhenUsed="0"/>
-    <w:lsdException w:name="Colorful List" w:semiHidden="0" w:uiPriority="72" w:unhideWhenUsed="0"/>
-    <w:lsdException w:name="Colorful Grid" w:semiHidden="0" w:uiPriority="73" w:unhideWhenUsed="0"/>
-    <w:lsdException w:name="Light Shading Accent 1" w:semiHidden="0" w:uiPriority="60" w:unhideWhenUsed="0"/>
-    <w:lsdException w:name="Light List Accent 1" w:semiHidden="0" w:uiPriority="61" w:unhideWhenUsed="0"/>
-    <w:lsdException w:name="Light Grid Accent 1" w:semiHidden="0" w:uiPriority="62" w:unhideWhenUsed="0"/>
-    <w:lsdException w:name="Medium Shading 1 Accent 1" w:semiHidden="0" w:uiPriority="63" w:unhideWhenUsed="0"/>
-    <w:lsdException w:name="Medium Shading 2 Accent 1" w:semiHidden="0" w:uiPriority="64" w:unhideWhenUsed="0"/>
-    <w:lsdException w:name="Medium List 1 Accent 1" w:semiHidden="0" w:uiPriority="65" w:unhideWhenUsed="0"/>
-    <w:lsdException w:name="Revision" w:unhideWhenUsed="0"/>
-    <w:lsdException w:name="List Paragraph" w:semiHidden="0" w:uiPriority="34" w:unhideWhenUsed="0" w:qFormat="1"/>
-    <w:lsdException w:name="Quote" w:semiHidden="0" w:uiPriority="29" w:unhideWhenUsed="0" w:qFormat="1"/>
-    <w:lsdException w:name="Intense Quote" w:semiHidden="0" w:uiPriority="30" w:unhideWhenUsed="0" w:qFormat="1"/>
-    <w:lsdException w:name="Medium List 2 Accent 1" w:semiHidden="0" w:uiPriority="66" w:unhideWhenUsed="0"/>
-    <w:lsdException w:name="Medium Grid 1 Accent 1" w:semiHidden="0" w:uiPriority="67" w:unhideWhenUsed="0"/>
-    <w:lsdException w:name="Medium Grid 2 Accent 1" w:semiHidden="0" w:uiPriority="68" w:unhideWhenUsed="0"/>
-    <w:lsdException w:name="Medium Grid 3 Accent 1" w:semiHidden="0" w:uiPriority="69" w:unhideWhenUsed="0"/>
-    <w:lsdException w:name="Dark List Accent 1" w:semiHidden="0" w:uiPriority="70" w:unhideWhenUsed="0"/>
-    <w:lsdException w:name="Colorful Shading Accent 1" w:semiHidden="0" w:uiPriority="71" w:unhideWhenUsed="0"/>
-    <w:lsdException w:name="Colorful List Accent 1" w:semiHidden="0" w:uiPriority="72" w:unhideWhenUsed="0"/>
-    <w:lsdException w:name="Colorful Grid Accent 1" w:semiHidden="0" w:uiPriority="73" w:unhideWhenUsed="0"/>
-    <w:lsdException w:name="Light Shading Accent 2" w:semiHidden="0" w:uiPriority="60" w:unhideWhenUsed="0"/>
-    <w:lsdException w:name="Light List Accent 2" w:semiHidden="0" w:uiPriority="61" w:unhideWhenUsed="0"/>
-    <w:lsdException w:name="Light Grid Accent 2" w:semiHidden="0" w:uiPriority="62" w:unhideWhenUsed="0"/>
-    <w:lsdException w:name="Medium Shading 1 Accent 2" w:semiHidden="0" w:uiPriority="63" w:unhideWhenUsed="0"/>
-    <w:lsdException w:name="Medium Shading 2 Accent 2" w:semiHidden="0" w:uiPriority="64" w:unhideWhenUsed="0"/>
-    <w:lsdException w:name="Medium List 1 Accent 2" w:semiHidden="0" w:uiPriority="65" w:unhideWhenUsed="0"/>
-    <w:lsdException w:name="Medium List 2 Accent 2" w:semiHidden="0" w:uiPriority="66" w:unhideWhenUsed="0"/>
-    <w:lsdException w:name="Medium Grid 1 Accent 2" w:semiHidden="0" w:uiPriority="67" w:unhideWhenUsed="0"/>
-    <w:lsdException w:name="Medium Grid 2 Accent 2" w:semiHidden="0" w:uiPriority="68" w:unhideWhenUsed="0"/>
-    <w:lsdException w:name="Medium Grid 3 Accent 2" w:semiHidden="0" w:uiPriority="69" w:unhideWhenUsed="0"/>
-    <w:lsdException w:name="Dark List Accent 2" w:semiHidden="0" w:uiPriority="70" w:unhideWhenUsed="0"/>
-    <w:lsdException w:name="Colorful Shading Accent 2" w:semiHidden="0" w:uiPriority="71" w:unhideWhenUsed="0"/>
-    <w:lsdException w:name="Colorful List Accent 2" w:semiHidden="0" w:uiPriority="72" w:unhideWhenUsed="0"/>
-    <w:lsdException w:name="Colorful Grid Accent 2" w:semiHidden="0" w:uiPriority="73" w:unhideWhenUsed="0"/>
-    <w:lsdException w:name="Light Shading Accent 3" w:semiHidden="0" w:uiPriority="60" w:unhideWhenUsed="0"/>
-    <w:lsdException w:name="Light List Accent 3" w:semiHidden="0" w:uiPriority="61" w:unhideWhenUsed="0"/>
-    <w:lsdException w:name="Light Grid Accent 3" w:semiHidden="0" w:uiPriority="62" w:unhideWhenUsed="0"/>
-    <w:lsdException w:name="Medium Shading 1 Accent 3" w:semiHidden="0" w:uiPriority="63" w:unhideWhenUsed="0"/>
-    <w:lsdException w:name="Medium Shading 2 Accent 3" w:semiHidden="0" w:uiPriority="64" w:unhideWhenUsed="0"/>
-    <w:lsdException w:name="Medium List 1 Accent 3" w:semiHidden="0" w:uiPriority="65" w:unhideWhenUsed="0"/>
-    <w:lsdException w:name="Medium List 2 Accent 3" w:semiHidden="0" w:uiPriority="66" w:unhideWhenUsed="0"/>
-    <w:lsdException w:name="Medium Grid 1 Accent 3" w:semiHidden="0" w:uiPriority="67" w:unhideWhenUsed="0"/>
-    <w:lsdException w:name="Medium Grid 2 Accent 3" w:semiHidden="0" w:uiPriority="68" w:unhideWhenUsed="0"/>
-    <w:lsdException w:name="Medium Grid 3 Accent 3" w:semiHidden="0" w:uiPriority="69" w:unhideWhenUsed="0"/>
-    <w:lsdException w:name="Dark List Accent 3" w:semiHidden="0" w:uiPriority="70" w:unhideWhenUsed="0"/>
-    <w:lsdException w:name="Colorful Shading Accent 3" w:semiHidden="0" w:uiPriority="71" w:unhideWhenUsed="0"/>
-    <w:lsdException w:name="Colorful List Accent 3" w:semiHidden="0" w:uiPriority="72" w:unhideWhenUsed="0"/>
-    <w:lsdException w:name="Colorful Grid Accent 3" w:semiHidden="0" w:uiPriority="73" w:unhideWhenUsed="0"/>
-    <w:lsdException w:name="Light Shading Accent 4" w:semiHidden="0" w:uiPriority="60" w:unhideWhenUsed="0"/>
-    <w:lsdException w:name="Light List Accent 4" w:semiHidden="0" w:uiPriority="61" w:unhideWhenUsed="0"/>
-    <w:lsdException w:name="Light Grid Accent 4" w:semiHidden="0" w:uiPriority="62" w:unhideWhenUsed="0"/>
-    <w:lsdException w:name="Medium Shading 1 Accent 4" w:semiHidden="0" w:uiPriority="63" w:unhideWhenUsed="0"/>
-    <w:lsdException w:name="Medium Shading 2 Accent 4" w:semiHidden="0" w:uiPriority="64" w:unhideWhenUsed="0"/>
-    <w:lsdException w:name="Medium List 1 Accent 4" w:semiHidden="0" w:uiPriority="65" w:unhideWhenUsed="0"/>
-    <w:lsdException w:name="Medium List 2 Accent 4" w:semiHidden="0" w:uiPriority="66" w:unhideWhenUsed="0"/>
-    <w:lsdException w:name="Medium Grid 1 Accent 4" w:semiHidden="0" w:uiPriority="67" w:unhideWhenUsed="0"/>
-    <w:lsdException w:name="Medium Grid 2 Accent 4" w:semiHidden="0" w:uiPriority="68" w:unhideWhenUsed="0"/>
-    <w:lsdException w:name="Medium Grid 3 Accent 4" w:semiHidden="0" w:uiPriority="69" w:unhideWhenUsed="0"/>
-    <w:lsdException w:name="Dark List Accent 4" w:semiHidden="0" w:uiPriority="70" w:unhideWhenUsed="0"/>
-    <w:lsdException w:name="Colorful Shading Accent 4" w:semiHidden="0" w:uiPriority="71" w:unhideWhenUsed="0"/>
-    <w:lsdException w:name="Colorful List Accent 4" w:semiHidden="0" w:uiPriority="72" w:unhideWhenUsed="0"/>
-    <w:lsdException w:name="Colorful Grid Accent 4" w:semiHidden="0" w:uiPriority="73" w:unhideWhenUsed="0"/>
-    <w:lsdException w:name="Light Shading Accent 5" w:semiHidden="0" w:uiPriority="60" w:unhideWhenUsed="0"/>
-    <w:lsdException w:name="Light List Accent 5" w:semiHidden="0" w:uiPriority="61" w:unhideWhenUsed="0"/>
-    <w:lsdException w:name="Light Grid Accent 5" w:semiHidden="0" w:uiPriority="62" w:unhideWhenUsed="0"/>
-    <w:lsdException w:name="Medium Shading 1 Accent 5" w:semiHidden="0" w:uiPriority="63" w:unhideWhenUsed="0"/>
-    <w:lsdException w:name="Medium Shading 2 Accent 5" w:semiHidden="0" w:uiPriority="64" w:unhideWhenUsed="0"/>
-    <w:lsdException w:name="Medium List 1 Accent 5" w:semiHidden="0" w:uiPriority="65" w:unhideWhenUsed="0"/>
-    <w:lsdException w:name="Medium List 2 Accent 5" w:semiHidden="0" w:uiPriority="66" w:unhideWhenUsed="0"/>
-    <w:lsdException w:name="Medium Grid 1 Accent 5" w:semiHidden="0" w:uiPriority="67" w:unhideWhenUsed="0"/>
-    <w:lsdException w:name="Medium Grid 2 Accent 5" w:semiHidden="0" w:uiPriority="68" w:unhideWhenUsed="0"/>
-    <w:lsdException w:name="Medium Grid 3 Accent 5" w:semiHidden="0" w:uiPriority="69" w:unhideWhenUsed="0"/>
-    <w:lsdException w:name="Dark List Accent 5" w:semiHidden="0" w:uiPriority="70" w:unhideWhenUsed="0"/>
-    <w:lsdException w:name="Colorful Shading Accent 5" w:semiHidden="0" w:uiPriority="71" w:unhideWhenUsed="0"/>
-    <w:lsdException w:name="Colorful List Accent 5" w:semiHidden="0" w:uiPriority="72" w:unhideWhenUsed="0"/>
-    <w:lsdException w:name="Colorful Grid Accent 5" w:semiHidden="0" w:uiPriority="73" w:unhideWhenUsed="0"/>
-    <w:lsdException w:name="Light Shading Accent 6" w:semiHidden="0" w:uiPriority="60" w:unhideWhenUsed="0"/>
-    <w:lsdException w:name="Light List Accent 6" w:semiHidden="0" w:uiPriority="61" w:unhideWhenUsed="0"/>
-    <w:lsdException w:name="Light Grid Accent 6" w:semiHidden="0" w:uiPriority="62" w:unhideWhenUsed="0"/>
-    <w:lsdException w:name="Medium Shading 1 Accent 6" w:semiHidden="0" w:uiPriority="63" w:unhideWhenUsed="0"/>
-    <w:lsdException w:name="Medium Shading 2 Accent 6" w:semiHidden="0" w:uiPriority="64" w:unhideWhenUsed="0"/>
-    <w:lsdException w:name="Medium List 1 Accent 6" w:semiHidden="0" w:uiPriority="65" w:unhideWhenUsed="0"/>
-    <w:lsdException w:name="Medium List 2 Accent 6" w:semiHidden="0" w:uiPriority="66" w:unhideWhenUsed="0"/>
-    <w:lsdException w:name="Medium Grid 1 Accent 6" w:semiHidden="0" w:uiPriority="67" w:unhideWhenUsed="0"/>
-    <w:lsdException w:name="Medium Grid 2 Accent 6" w:semiHidden="0" w:uiPriority="68" w:unhideWhenUsed="0"/>
-    <w:lsdException w:name="Medium Grid 3 Accent 6" w:semiHidden="0" w:uiPriority="69" w:unhideWhenUsed="0"/>
-    <w:lsdException w:name="Dark List Accent 6" w:semiHidden="0" w:uiPriority="70" w:unhideWhenUsed="0"/>
-    <w:lsdException w:name="Colorful Shading Accent 6" w:semiHidden="0" w:uiPriority="71" w:unhideWhenUsed="0"/>
-    <w:lsdException w:name="Colorful List Accent 6" w:semiHidden="0" w:uiPriority="72" w:unhideWhenUsed="0"/>
-    <w:lsdException w:name="Colorful Grid Accent 6" w:semiHidden="0" w:uiPriority="73" w:unhideWhenUsed="0"/>
-    <w:lsdException w:name="Subtle Emphasis" w:semiHidden="0" w:uiPriority="19" w:unhideWhenUsed="0" w:qFormat="1"/>
-    <w:lsdException w:name="Intense Emphasis" w:semiHidden="0" w:uiPriority="21" w:unhideWhenUsed="0" w:qFormat="1"/>
-    <w:lsdException w:name="Subtle Reference" w:semiHidden="0" w:uiPriority="31" w:unhideWhenUsed="0" w:qFormat="1"/>
-    <w:lsdException w:name="Intense Reference" w:semiHidden="0" w:uiPriority="32" w:unhideWhenUsed="0" w:qFormat="1"/>
-    <w:lsdException w:name="Book Title" w:semiHidden="0" w:uiPriority="33" w:unhideWhenUsed="0" w:qFormat="1"/>
-    <w:lsdException w:name="Bibliography" w:uiPriority="37"/>
-    <w:lsdException w:name="TOC Heading" w:uiPriority="39" w:qFormat="1"/>
+  <w:latentStyles w:count="267" w:defQFormat="false" w:defUnhideWhenUsed="true" w:defSemiHidden="true" w:defUIPriority="99" w:defLockedState="false">
+    <w:lsdException w:qFormat="true" w:unhideWhenUsed="false" w:semiHidden="false" w:uiPriority="0" w:name="Normal"/>
+    <w:lsdException w:qFormat="true" w:unhideWhenUsed="false" w:semiHidden="false" w:uiPriority="9" w:name="heading 1"/>
+    <w:lsdException w:qFormat="true" w:uiPriority="9" w:name="heading 2"/>
+    <w:lsdException w:qFormat="true" w:uiPriority="9" w:name="heading 3"/>
+    <w:lsdException w:qFormat="true" w:uiPriority="9" w:name="heading 4"/>
+    <w:lsdException w:qFormat="true" w:uiPriority="9" w:name="heading 5"/>
+    <w:lsdException w:qFormat="true" w:uiPriority="9" w:name="heading 6"/>
+    <w:lsdException w:qFormat="true" w:uiPriority="9" w:name="heading 7"/>
+    <w:lsdException w:qFormat="true" w:uiPriority="9" w:name="heading 8"/>
+    <w:lsdException w:qFormat="true" w:uiPriority="9" w:name="heading 9"/>
+    <w:lsdException w:uiPriority="39" w:name="toc 1"/>
+    <w:lsdException w:uiPriority="39" w:name="toc 2"/>
+    <w:lsdException w:uiPriority="39" w:name="toc 3"/>
+    <w:lsdException w:uiPriority="39" w:name="toc 4"/>
+    <w:lsdException w:uiPriority="39" w:name="toc 5"/>
+    <w:lsdException w:uiPriority="39" w:name="toc 6"/>
+    <w:lsdException w:uiPriority="39" w:name="toc 7"/>
+    <w:lsdException w:uiPriority="39" w:name="toc 8"/>
+    <w:lsdException w:uiPriority="39" w:name="toc 9"/>
+    <w:lsdException w:qFormat="true" w:uiPriority="35" w:name="caption"/>
+    <w:lsdException w:qFormat="true" w:unhideWhenUsed="false" w:semiHidden="false" w:uiPriority="10" w:name="Title"/>
+    <w:lsdException w:uiPriority="1" w:name="Default Paragraph Font"/>
+    <w:lsdException w:qFormat="true" w:unhideWhenUsed="false" w:semiHidden="false" w:uiPriority="11" w:name="Subtitle"/>
+    <w:lsdException w:qFormat="true" w:unhideWhenUsed="false" w:semiHidden="false" w:uiPriority="22" w:name="Strong"/>
+    <w:lsdException w:qFormat="true" w:unhideWhenUsed="false" w:semiHidden="false" w:uiPriority="20" w:name="Emphasis"/>
+    <w:lsdException w:unhideWhenUsed="false" w:semiHidden="false" w:uiPriority="59" w:name="Table Grid"/>
+    <w:lsdException w:unhideWhenUsed="false" w:name="Placeholder Text"/>
+    <w:lsdException w:qFormat="true" w:unhideWhenUsed="false" w:semiHidden="false" w:uiPriority="1" w:name="No Spacing"/>
+    <w:lsdException w:unhideWhenUsed="false" w:semiHidden="false" w:uiPriority="60" w:name="Light Shading"/>
+    <w:lsdException w:unhideWhenUsed="false" w:semiHidden="false" w:uiPriority="61" w:name="Light List"/>
+    <w:lsdException w:unhideWhenUsed="false" w:semiHidden="false" w:uiPriority="62" w:name="Light Grid"/>
+    <w:lsdException w:unhideWhenUsed="false" w:semiHidden="false" w:uiPriority="63" w:name="Medium Shading 1"/>
+    <w:lsdException w:unhideWhenUsed="false" w:semiHidden="false" w:uiPriority="64" w:name="Medium Shading 2"/>
+    <w:lsdException w:unhideWhenUsed="false" w:semiHidden="false" w:uiPriority="65" w:name="Medium List 1"/>
+    <w:lsdException w:unhideWhenUsed="false" w:semiHidden="false" w:uiPriority="66" w:name="Medium List 2"/>
+    <w:lsdException w:unhideWhenUsed="false" w:semiHidden="false" w:uiPriority="67" w:name="Medium Grid 1"/>
+    <w:lsdException w:unhideWhenUsed="false" w:semiHidden="false" w:uiPriority="68" w:name="Medium Grid 2"/>
+    <w:lsdException w:unhideWhenUsed="false" w:semiHidden="false" w:uiPriority="69" w:name="Medium Grid 3"/>
+    <w:lsdException w:unhideWhenUsed="false" w:semiHidden="false" w:uiPriority="70" w:name="Dark List"/>
+    <w:lsdException w:unhideWhenUsed="false" w:semiHidden="false" w:uiPriority="71" w:name="Colorful Shading"/>
+    <w:lsdException w:unhideWhenUsed="false" w:semiHidden="false" w:uiPriority="72" w:name="Colorful List"/>
+    <w:lsdException w:unhideWhenUsed="false" w:semiHidden="false" w:uiPriority="73" w:name="Colorful Grid"/>
+    <w:lsdException w:unhideWhenUsed="false" w:semiHidden="false" w:uiPriority="60" w:name="Light Shading Accent 1"/>
+    <w:lsdException w:unhideWhenUsed="false" w:semiHidden="false" w:uiPriority="61" w:name="Light List Accent 1"/>
+    <w:lsdException w:unhideWhenUsed="false" w:semiHidden="false" w:uiPriority="62" w:name="Light Grid Accent 1"/>
+    <w:lsdException w:unhideWhenUsed="false" w:semiHidden="false" w:uiPriority="63" w:name="Medium Shading 1 Accent 1"/>
+    <w:lsdException w:unhideWhenUsed="false" w:semiHidden="false" w:uiPriority="64" w:name="Medium Shading 2 Accent 1"/>
+    <w:lsdException w:unhideWhenUsed="false" w:semiHidden="false" w:uiPriority="65" w:name="Medium List 1 Accent 1"/>
+    <w:lsdException w:unhideWhenUsed="false" w:name="Revision"/>
+    <w:lsdException w:qFormat="true" w:unhideWhenUsed="false" w:semiHidden="false" w:uiPriority="34" w:name="List Paragraph"/>
+    <w:lsdException w:qFormat="true" w:unhideWhenUsed="false" w:semiHidden="false" w:uiPriority="29" w:name="Quote"/>
+    <w:lsdException w:qFormat="true" w:unhideWhenUsed="false" w:semiHidden="false" w:uiPriority="30" w:name="Intense Quote"/>
+    <w:lsdException w:unhideWhenUsed="false" w:semiHidden="false" w:uiPriority="66" w:name="Medium List 2 Accent 1"/>
+    <w:lsdException w:unhideWhenUsed="false" w:semiHidden="false" w:uiPriority="67" w:name="Medium Grid 1 Accent 1"/>
+    <w:lsdException w:unhideWhenUsed="false" w:semiHidden="false" w:uiPriority="68" w:name="Medium Grid 2 Accent 1"/>
+    <w:lsdException w:unhideWhenUsed="false" w:semiHidden="false" w:uiPriority="69" w:name="Medium Grid 3 Accent 1"/>
+    <w:lsdException w:unhideWhenUsed="false" w:semiHidden="false" w:uiPriority="70" w:name="Dark List Accent 1"/>
+    <w:lsdException w:unhideWhenUsed="false" w:semiHidden="false" w:uiPriority="71" w:name="Colorful Shading Accent 1"/>
+    <w:lsdException w:unhideWhenUsed="false" w:semiHidden="false" w:uiPriority="72" w:name="Colorful List Accent 1"/>
+    <w:lsdException w:unhideWhenUsed="false" w:semiHidden="false" w:uiPriority="73" w:name="Colorful Grid Accent 1"/>
+    <w:lsdException w:unhideWhenUsed="false" w:semiHidden="false" w:uiPriority="60" w:name="Light Shading Accent 2"/>
+    <w:lsdException w:unhideWhenUsed="false" w:semiHidden="false" w:uiPriority="61" w:name="Light List Accent 2"/>
+    <w:lsdException w:unhideWhenUsed="false" w:semiHidden="false" w:uiPriority="62" w:name="Light Grid Accent 2"/>
+    <w:lsdException w:unhideWhenUsed="false" w:semiHidden="false" w:uiPriority="63" w:name="Medium Shading 1 Accent 2"/>
+    <w:lsdException w:unhideWhenUsed="false" w:semiHidden="false" w:uiPriority="64" w:name="Medium Shading 2 Accent 2"/>
+    <w:lsdException w:unhideWhenUsed="false" w:semiHidden="false" w:uiPriority="65" w:name="Medium List 1 Accent 2"/>
+    <w:lsdException w:unhideWhenUsed="false" w:semiHidden="false" w:uiPriority="66" w:name="Medium List 2 Accent 2"/>
+    <w:lsdException w:unhideWhenUsed="false" w:semiHidden="false" w:uiPriority="67" w:name="Medium Grid 1 Accent 2"/>
+    <w:lsdException w:unhideWhenUsed="false" w:semiHidden="false" w:uiPriority="68" w:name="Medium Grid 2 Accent 2"/>
+    <w:lsdException w:unhideWhenUsed="false" w:semiHidden="false" w:uiPriority="69" w:name="Medium Grid 3 Accent 2"/>
+    <w:lsdException w:unhideWhenUsed="false" w:semiHidden="false" w:uiPriority="70" w:name="Dark List Accent 2"/>
+    <w:lsdException w:unhideWhenUsed="false" w:semiHidden="false" w:uiPriority="71" w:name="Colorful Shading Accent 2"/>
+    <w:lsdException w:unhideWhenUsed="false" w:semiHidden="false" w:uiPriority="72" w:name="Colorful List Accent 2"/>
+    <w:lsdException w:unhideWhenUsed="false" w:semiHidden="false" w:uiPriority="73" w:name="Colorful Grid Accent 2"/>
+    <w:lsdException w:unhideWhenUsed="false" w:semiHidden="false" w:uiPriority="60" w:name="Light Shading Accent 3"/>
+    <w:lsdException w:unhideWhenUsed="false" w:semiHidden="false" w:uiPriority="61" w:name="Light List Accent 3"/>
+    <w:lsdException w:unhideWhenUsed="false" w:semiHidden="false" w:uiPriority="62" w:name="Light Grid Accent 3"/>
+    <w:lsdException w:unhideWhenUsed="false" w:semiHidden="false" w:uiPriority="63" w:name="Medium Shading 1 Accent 3"/>
+    <w:lsdException w:unhideWhenUsed="false" w:semiHidden="false" w:uiPriority="64" w:name="Medium Shading 2 Accent 3"/>
+    <w:lsdException w:unhideWhenUsed="false" w:semiHidden="false" w:uiPriority="65" w:name="Medium List 1 Accent 3"/>
+    <w:lsdException w:unhideWhenUsed="false" w:semiHidden="false" w:uiPriority="66" w:name="Medium List 2 Accent 3"/>
+    <w:lsdException w:unhideWhenUsed="false" w:semiHidden="false" w:uiPriority="67" w:name="Medium Grid 1 Accent 3"/>
+    <w:lsdException w:unhideWhenUsed="false" w:semiHidden="false" w:uiPriority="68" w:name="Medium Grid 2 Accent 3"/>
+    <w:lsdException w:unhideWhenUsed="false" w:semiHidden="false" w:uiPriority="69" w:name="Medium Grid 3 Accent 3"/>
+    <w:lsdException w:unhideWhenUsed="false" w:semiHidden="false" w:uiPriority="70" w:name="Dark List Accent 3"/>
+    <w:lsdException w:unhideWhenUsed="false" w:semiHidden="false" w:uiPriority="71" w:name="Colorful Shading Accent 3"/>
+    <w:lsdException w:unhideWhenUsed="false" w:semiHidden="false" w:uiPriority="72" w:name="Colorful List Accent 3"/>
+    <w:lsdException w:unhideWhenUsed="false" w:semiHidden="false" w:uiPriority="73" w:name="Colorful Grid Accent 3"/>
+    <w:lsdException w:unhideWhenUsed="false" w:semiHidden="false" w:uiPriority="60" w:name="Light Shading Accent 4"/>
+    <w:lsdException w:unhideWhenUsed="false" w:semiHidden="false" w:uiPriority="61" w:name="Light List Accent 4"/>
+    <w:lsdException w:unhideWhenUsed="false" w:semiHidden="false" w:uiPriority="62" w:name="Light Grid Accent 4"/>
+    <w:lsdException w:unhideWhenUsed="false" w:semiHidden="false" w:uiPriority="63" w:name="Medium Shading 1 Accent 4"/>
+    <w:lsdException w:unhideWhenUsed="false" w:semiHidden="false" w:uiPriority="64" w:name="Medium Shading 2 Accent 4"/>
+    <w:lsdException w:unhideWhenUsed="false" w:semiHidden="false" w:uiPriority="65" w:name="Medium List 1 Accent 4"/>
+    <w:lsdException w:unhideWhenUsed="false" w:semiHidden="false" w:uiPriority="66" w:name="Medium List 2 Accent 4"/>
+    <w:lsdException w:unhideWhenUsed="false" w:semiHidden="false" w:uiPriority="67" w:name="Medium Grid 1 Accent 4"/>
+    <w:lsdException w:unhideWhenUsed="false" w:semiHidden="false" w:uiPriority="68" w:name="Medium Grid 2 Accent 4"/>
+    <w:lsdException w:unhideWhenUsed="false" w:semiHidden="false" w:uiPriority="69" w:name="Medium Grid 3 Accent 4"/>
+    <w:lsdException w:unhideWhenUsed="false" w:semiHidden="false" w:uiPriority="70" w:name="Dark List Accent 4"/>
+    <w:lsdException w:unhideWhenUsed="false" w:semiHidden="false" w:uiPriority="71" w:name="Colorful Shading Accent 4"/>
+    <w:lsdException w:unhideWhenUsed="false" w:semiHidden="false" w:uiPriority="72" w:name="Colorful List Accent 4"/>
+    <w:lsdException w:unhideWhenUsed="false" w:semiHidden="false" w:uiPriority="73" w:name="Colorful Grid Accent 4"/>
+    <w:lsdException w:unhideWhenUsed="false" w:semiHidden="false" w:uiPriority="60" w:name="Light Shading Accent 5"/>
+    <w:lsdException w:unhideWhenUsed="false" w:semiHidden="false" w:uiPriority="61" w:name="Light List Accent 5"/>
+    <w:lsdException w:unhideWhenUsed="false" w:semiHidden="false" w:uiPriority="62" w:name="Light Grid Accent 5"/>
+    <w:lsdException w:unhideWhenUsed="false" w:semiHidden="false" w:uiPriority="63" w:name="Medium Shading 1 Accent 5"/>
+    <w:lsdException w:unhideWhenUsed="false" w:semiHidden="false" w:uiPriority="64" w:name="Medium Shading 2 Accent 5"/>
+    <w:lsdException w:unhideWhenUsed="false" w:semiHidden="false" w:uiPriority="65" w:name="Medium List 1 Accent 5"/>
+    <w:lsdException w:unhideWhenUsed="false" w:semiHidden="false" w:uiPriority="66" w:name="Medium List 2 Accent 5"/>
+    <w:lsdException w:unhideWhenUsed="false" w:semiHidden="false" w:uiPriority="67" w:name="Medium Grid 1 Accent 5"/>
+    <w:lsdException w:unhideWhenUsed="false" w:semiHidden="false" w:uiPriority="68" w:name="Medium Grid 2 Accent 5"/>
+    <w:lsdException w:unhideWhenUsed="false" w:semiHidden="false" w:uiPriority="69" w:name="Medium Grid 3 Accent 5"/>
+    <w:lsdException w:unhideWhenUsed="false" w:semiHidden="false" w:uiPriority="70" w:name="Dark List Accent 5"/>
+    <w:lsdException w:unhideWhenUsed="false" w:semiHidden="false" w:uiPriority="71" w:name="Colorful Shading Accent 5"/>
+    <w:lsdException w:unhideWhenUsed="false" w:semiHidden="false" w:uiPriority="72" w:name="Colorful List Accent 5"/>
+    <w:lsdException w:unhideWhenUsed="false" w:semiHidden="false" w:uiPriority="73" w:name="Colorful Grid Accent 5"/>
+    <w:lsdException w:unhideWhenUsed="false" w:semiHidden="false" w:uiPriority="60" w:name="Light Shading Accent 6"/>
+    <w:lsdException w:unhideWhenUsed="false" w:semiHidden="false" w:uiPriority="61" w:name="Light List Accent 6"/>
+    <w:lsdException w:unhideWhenUsed="false" w:semiHidden="false" w:uiPriority="62" w:name="Light Grid Accent 6"/>
+    <w:lsdException w:unhideWhenUsed="false" w:semiHidden="false" w:uiPriority="63" w:name="Medium Shading 1 Accent 6"/>
+    <w:lsdException w:unhideWhenUsed="false" w:semiHidden="false" w:uiPriority="64" w:name="Medium Shading 2 Accent 6"/>
+    <w:lsdException w:unhideWhenUsed="false" w:semiHidden="false" w:uiPriority="65" w:name="Medium List 1 Accent 6"/>
+    <w:lsdException w:unhideWhenUsed="false" w:semiHidden="false" w:uiPriority="66" w:name="Medium List 2 Accent 6"/>
+    <w:lsdException w:unhideWhenUsed="false" w:semiHidden="false" w:uiPriority="67" w:name="Medium Grid 1 Accent 6"/>
+    <w:lsdException w:unhideWhenUsed="false" w:semiHidden="false" w:uiPriority="68" w:name="Medium Grid 2 Accent 6"/>
+    <w:lsdException w:unhideWhenUsed="false" w:semiHidden="false" w:uiPriority="69" w:name="Medium Grid 3 Accent 6"/>
+    <w:lsdException w:unhideWhenUsed="false" w:semiHidden="false" w:uiPriority="70" w:name="Dark List Accent 6"/>
+    <w:lsdException w:unhideWhenUsed="false" w:semiHidden="false" w:uiPriority="71" w:name="Colorful Shading Accent 6"/>
+    <w:lsdException w:unhideWhenUsed="false" w:semiHidden="false" w:uiPriority="72" w:name="Colorful List Accent 6"/>
+    <w:lsdException w:unhideWhenUsed="false" w:semiHidden="false" w:uiPriority="73" w:name="Colorful Grid Accent 6"/>
+    <w:lsdException w:qFormat="true" w:unhideWhenUsed="false" w:semiHidden="false" w:uiPriority="19" w:name="Subtle Emphasis"/>
+    <w:lsdException w:qFormat="true" w:unhideWhenUsed="false" w:semiHidden="false" w:uiPriority="21" w:name="Intense Emphasis"/>
+    <w:lsdException w:qFormat="true" w:unhideWhenUsed="false" w:semiHidden="false" w:uiPriority="31" w:name="Subtle Reference"/>
+    <w:lsdException w:qFormat="true" w:unhideWhenUsed="false" w:semiHidden="false" w:uiPriority="32" w:name="Intense Reference"/>
+    <w:lsdException w:qFormat="true" w:unhideWhenUsed="false" w:semiHidden="false" w:uiPriority="33" w:name="Book Title"/>
+    <w:lsdException w:uiPriority="37" w:name="Bibliography"/>
+    <w:lsdException w:qFormat="true" w:uiPriority="39" w:name="TOC Heading"/>
   </w:latentStyles>
-  <w:style w:type="paragraph" w:default="1" w:styleId="Normal">
+  <w:style w:default="true" w:styleId="Normal" w:type="paragraph">
     <w:name w:val="Normal"/>
     <w:qFormat/>
   </w:style>
-  <w:style w:type="character" w:default="1" w:styleId="DefaultParagraphFont">
+  <w:style w:default="true" w:styleId="DefaultParagraphFont" w:type="character">
     <w:name w:val="Default Paragraph Font"/>
     <w:uiPriority w:val="1"/>
     <w:semiHidden/>
     <w:unhideWhenUsed/>
   </w:style>
-  <w:style w:type="table" w:default="1" w:styleId="TableNormal">
+  <w:style w:default="true" w:styleId="TableNormal" w:type="table">
     <w:name w:val="Normal Table"/>
     <w:uiPriority w:val="99"/>
     <w:semiHidden/>
     <w:unhideWhenUsed/>
     <w:qFormat/>
     <w:tblPr>
-      <w:tblInd w:w="0" w:type="dxa"/>
+      <w:tblInd w:type="dxa" w:w="0"/>
       <w:tblCellMar>
-        <w:top w:w="0" w:type="dxa"/>
-        <w:left w:w="108" w:type="dxa"/>
-        <w:bottom w:w="0" w:type="dxa"/>
-        <w:right w:w="108" w:type="dxa"/>
+        <w:top w:type="dxa" w:w="0"/>
+        <w:left w:type="dxa" w:w="108"/>
+        <w:bottom w:type="dxa" w:w="0"/>
+        <w:right w:type="dxa" w:w="108"/>
       </w:tblCellMar>
     </w:tblPr>
   </w:style>
-  <w:style w:type="numbering" w:default="1" w:styleId="NoList">
+  <w:style w:default="true" w:styleId="NoList" w:type="numbering">
     <w:name w:val="No List"/>
     <w:uiPriority w:val="99"/>
     <w:semiHidden/>
     <w:unhideWhenUsed/>
   </w:style>
-  <w:style w:type="character" w:styleId="PlaceholderText">
+  <w:style w:styleId="PlaceholderText" w:type="character">
     <w:name w:val="Placeholder Text"/>
     <w:basedOn w:val="DefaultParagraphFont"/>
     <w:uiPriority w:val="99"/>
@@ -428,7 +428,7 @@
       <w:color w:val="808080"/>
     </w:rPr>
   </w:style>
-  <w:style w:type="paragraph" w:styleId="BalloonText">
+  <w:style w:styleId="BalloonText" w:type="paragraph">
     <w:name w:val="Balloon Text"/>
     <w:basedOn w:val="Normal"/>
     <w:link w:val="BalloonTextChar"/>
@@ -436,52 +436,52 @@
     <w:semiHidden/>
     <w:unhideWhenUsed/>
     <w:pPr>
-      <w:spacing w:after="0" w:line="240" w:lineRule="auto"/>
+      <w:spacing w:lineRule="auto" w:line="240" w:after="0"/>
     </w:pPr>
     <w:rPr>
-      <w:rFonts w:ascii="Tahoma" w:hAnsi="Tahoma" w:cs="Tahoma"/>
+      <w:rFonts w:cs="Tahoma" w:hAnsi="Tahoma" w:ascii="Tahoma"/>
       <w:sz w:val="16"/>
       <w:szCs w:val="16"/>
     </w:rPr>
   </w:style>
-  <w:style w:type="character" w:customStyle="1" w:styleId="BalloonTextChar">
+  <w:style w:customStyle="true" w:styleId="BalloonTextChar" w:type="character">
     <w:name w:val="Balloon Text Char"/>
     <w:basedOn w:val="DefaultParagraphFont"/>
     <w:link w:val="BalloonText"/>
     <w:uiPriority w:val="99"/>
     <w:semiHidden/>
     <w:rPr>
-      <w:rFonts w:ascii="Tahoma" w:hAnsi="Tahoma" w:cs="Tahoma"/>
+      <w:rFonts w:cs="Tahoma" w:hAnsi="Tahoma" w:ascii="Tahoma"/>
       <w:sz w:val="16"/>
       <w:szCs w:val="16"/>
     </w:rPr>
   </w:style>
-  <w:style w:type="table" w:styleId="TableGrid">
+  <w:style w:styleId="TableGrid" w:type="table">
     <w:name w:val="Table Grid"/>
     <w:basedOn w:val="TableNormal"/>
     <w:uiPriority w:val="59"/>
     <w:pPr>
-      <w:spacing w:after="0" w:line="240" w:lineRule="auto"/>
+      <w:spacing w:lineRule="auto" w:line="240" w:after="0"/>
     </w:pPr>
     <w:tblPr>
-      <w:tblInd w:w="0" w:type="dxa"/>
+      <w:tblInd w:type="dxa" w:w="0"/>
       <w:tblBorders>
-        <w:top w:val="single" w:sz="4" w:space="0" w:color="000000" w:themeColor="text1"/>
-        <w:left w:val="single" w:sz="4" w:space="0" w:color="000000" w:themeColor="text1"/>
-        <w:bottom w:val="single" w:sz="4" w:space="0" w:color="000000" w:themeColor="text1"/>
-        <w:right w:val="single" w:sz="4" w:space="0" w:color="000000" w:themeColor="text1"/>
-        <w:insideH w:val="single" w:sz="4" w:space="0" w:color="000000" w:themeColor="text1"/>
-        <w:insideV w:val="single" w:sz="4" w:space="0" w:color="000000" w:themeColor="text1"/>
+        <w:top w:space="0" w:sz="4" w:themeColor="text1" w:color="000000" w:val="single"/>
+        <w:left w:space="0" w:sz="4" w:themeColor="text1" w:color="000000" w:val="single"/>
+        <w:bottom w:space="0" w:sz="4" w:themeColor="text1" w:color="000000" w:val="single"/>
+        <w:right w:space="0" w:sz="4" w:themeColor="text1" w:color="000000" w:val="single"/>
+        <w:insideH w:space="0" w:sz="4" w:themeColor="text1" w:color="000000" w:val="single"/>
+        <w:insideV w:space="0" w:sz="4" w:themeColor="text1" w:color="000000" w:val="single"/>
       </w:tblBorders>
       <w:tblCellMar>
-        <w:top w:w="0" w:type="dxa"/>
-        <w:left w:w="108" w:type="dxa"/>
-        <w:bottom w:w="0" w:type="dxa"/>
-        <w:right w:w="108" w:type="dxa"/>
+        <w:top w:type="dxa" w:w="0"/>
+        <w:left w:type="dxa" w:w="108"/>
+        <w:bottom w:type="dxa" w:w="0"/>
+        <w:right w:type="dxa" w:w="108"/>
       </w:tblCellMar>
     </w:tblPr>
   </w:style>
-  <w:style w:type="character" w:styleId="CommentReference">
+  <w:style w:styleId="CommentReference" w:type="character">
     <w:name w:val="annotation reference"/>
     <w:basedOn w:val="DefaultParagraphFont"/>
     <w:uiPriority w:val="99"/>
@@ -492,7 +492,7 @@
       <w:szCs w:val="16"/>
     </w:rPr>
   </w:style>
-  <w:style w:type="paragraph" w:styleId="CommentText">
+  <w:style w:styleId="CommentText" w:type="paragraph">
     <w:name w:val="annotation text"/>
     <w:basedOn w:val="Normal"/>
     <w:link w:val="CommentTextChar"/>
@@ -500,14 +500,14 @@
     <w:semiHidden/>
     <w:unhideWhenUsed/>
     <w:pPr>
-      <w:spacing w:line="240" w:lineRule="auto"/>
+      <w:spacing w:lineRule="auto" w:line="240"/>
     </w:pPr>
     <w:rPr>
       <w:sz w:val="20"/>
       <w:szCs w:val="20"/>
     </w:rPr>
   </w:style>
-  <w:style w:type="character" w:customStyle="1" w:styleId="CommentTextChar">
+  <w:style w:customStyle="true" w:styleId="CommentTextChar" w:type="character">
     <w:name w:val="Comment Text Char"/>
     <w:basedOn w:val="DefaultParagraphFont"/>
     <w:link w:val="CommentText"/>
@@ -518,7 +518,7 @@
       <w:szCs w:val="20"/>
     </w:rPr>
   </w:style>
-  <w:style w:type="paragraph" w:styleId="CommentSubject">
+  <w:style w:styleId="CommentSubject" w:type="paragraph">
     <w:name w:val="annotation subject"/>
     <w:basedOn w:val="CommentText"/>
     <w:next w:val="CommentText"/>
@@ -531,7 +531,7 @@
       <w:bCs/>
     </w:rPr>
   </w:style>
-  <w:style w:type="character" w:customStyle="1" w:styleId="CommentSubjectChar">
+  <w:style w:customStyle="true" w:styleId="CommentSubjectChar" w:type="character">
     <w:name w:val="Comment Subject Char"/>
     <w:basedOn w:val="CommentTextChar"/>
     <w:link w:val="CommentSubject"/>
@@ -546,7 +546,7 @@
 </file>
 
 <file path=word/glossary/document.xml><?xml version="1.0" encoding="utf-8"?>
-<w:glossaryDocument xmlns:ve="http://schemas.openxmlformats.org/markup-compatibility/2006" xmlns:o="urn:schemas-microsoft-com:office:office" xmlns:r="http://schemas.openxmlformats.org/officeDocument/2006/relationships" xmlns:m="http://schemas.openxmlformats.org/officeDocument/2006/math" xmlns:v="urn:schemas-microsoft-com:vml" xmlns:wp="http://schemas.openxmlformats.org/drawingml/2006/wordprocessingDrawing" xmlns:w10="urn:schemas-microsoft-com:office:word" xmlns:w="http://schemas.openxmlformats.org/wordprocessingml/2006/main" xmlns:wne="http://schemas.microsoft.com/office/word/2006/wordml">
+<w:glossaryDocument xmlns:w="http://schemas.openxmlformats.org/wordprocessingml/2006/main" xmlns:r="http://schemas.openxmlformats.org/officeDocument/2006/relationships" xmlns:m="http://schemas.openxmlformats.org/officeDocument/2006/math" xmlns:wp="http://schemas.openxmlformats.org/drawingml/2006/wordprocessingDrawing" xmlns:a="http://schemas.openxmlformats.org/drawingml/2006/main" xmlns:pkg="http://schemas.microsoft.com/office/2006/xmlPackage" xmlns:ns7="http://schemas.openxmlformats.org/schemaLibrary/2006/main" xmlns:ns8="http://schemas.openxmlformats.org/drawingml/2006/chart" xmlns:ns9="http://schemas.openxmlformats.org/drawingml/2006/chartDrawing" xmlns:ns10="http://schemas.openxmlformats.org/drawingml/2006/diagram" xmlns:pic="http://schemas.openxmlformats.org/drawingml/2006/picture" xmlns:ns12="http://schemas.openxmlformats.org/drawingml/2006/spreadsheetDrawing" xmlns:o="urn:schemas-microsoft-com:office:office" xmlns:v="urn:schemas-microsoft-com:vml" xmlns:ns15="http://opendope.org/xpaths" xmlns:ns16="http://opendope.org/conditions" xmlns:ns17="http://opendope.org/questions" xmlns:ns18="http://schemas.openxmlformats.org/drawingml/2006/compatibility" xmlns:ns19="http://schemas.openxmlformats.org/drawingml/2006/lockedCanvas">
   <w:docParts>
     <w:docPart>
       <w:docPartPr>
@@ -579,40 +579,40 @@
 </file>
 
 <file path=word/glossary/fontTable.xml><?xml version="1.0" encoding="utf-8"?>
-<w:fonts xmlns:r="http://schemas.openxmlformats.org/officeDocument/2006/relationships" xmlns:w="http://schemas.openxmlformats.org/wordprocessingml/2006/main">
+<w:fonts xmlns:w="http://schemas.openxmlformats.org/wordprocessingml/2006/main" xmlns:r="http://schemas.openxmlformats.org/officeDocument/2006/relationships" xmlns:m="http://schemas.openxmlformats.org/officeDocument/2006/math" xmlns:wp="http://schemas.openxmlformats.org/drawingml/2006/wordprocessingDrawing" xmlns:a="http://schemas.openxmlformats.org/drawingml/2006/main" xmlns:pkg="http://schemas.microsoft.com/office/2006/xmlPackage" xmlns:ns7="http://schemas.openxmlformats.org/schemaLibrary/2006/main" xmlns:ns8="http://schemas.openxmlformats.org/drawingml/2006/chart" xmlns:ns9="http://schemas.openxmlformats.org/drawingml/2006/chartDrawing" xmlns:ns10="http://schemas.openxmlformats.org/drawingml/2006/diagram" xmlns:pic="http://schemas.openxmlformats.org/drawingml/2006/picture" xmlns:ns12="http://schemas.openxmlformats.org/drawingml/2006/spreadsheetDrawing" xmlns:o="urn:schemas-microsoft-com:office:office" xmlns:v="urn:schemas-microsoft-com:vml" xmlns:ns15="http://opendope.org/xpaths" xmlns:ns16="http://opendope.org/conditions" xmlns:ns17="http://opendope.org/questions" xmlns:ns18="http://schemas.openxmlformats.org/drawingml/2006/compatibility" xmlns:ns19="http://schemas.openxmlformats.org/drawingml/2006/lockedCanvas">
   <w:font w:name="Calibri">
     <w:panose1 w:val="020F0502020204030204"/>
     <w:charset w:val="00"/>
     <w:family w:val="swiss"/>
     <w:pitch w:val="variable"/>
-    <w:sig w:usb0="E10002FF" w:usb1="4000ACFF" w:usb2="00000009" w:usb3="00000000" w:csb0="0000019F" w:csb1="00000000"/>
+    <w:sig w:csb1="00000000" w:csb0="0000019F" w:usb3="00000000" w:usb2="00000009" w:usb1="4000ACFF" w:usb0="E10002FF"/>
   </w:font>
   <w:font w:name="Times New Roman">
     <w:panose1 w:val="02020603050405020304"/>
     <w:charset w:val="00"/>
     <w:family w:val="roman"/>
     <w:pitch w:val="variable"/>
-    <w:sig w:usb0="E0002AFF" w:usb1="C0007841" w:usb2="00000009" w:usb3="00000000" w:csb0="000001FF" w:csb1="00000000"/>
+    <w:sig w:csb1="00000000" w:csb0="000001FF" w:usb3="00000000" w:usb2="00000009" w:usb1="C0007841" w:usb0="E0002AFF"/>
   </w:font>
   <w:font w:name="Tahoma">
     <w:panose1 w:val="020B0604030504040204"/>
     <w:charset w:val="00"/>
     <w:family w:val="swiss"/>
     <w:pitch w:val="variable"/>
-    <w:sig w:usb0="E1002EFF" w:usb1="C000605B" w:usb2="00000029" w:usb3="00000000" w:csb0="000101FF" w:csb1="00000000"/>
+    <w:sig w:csb1="00000000" w:csb0="000101FF" w:usb3="00000000" w:usb2="00000029" w:usb1="C000605B" w:usb0="E1002EFF"/>
   </w:font>
   <w:font w:name="Cambria">
     <w:panose1 w:val="02040503050406030204"/>
     <w:charset w:val="00"/>
     <w:family w:val="roman"/>
     <w:pitch w:val="variable"/>
-    <w:sig w:usb0="A00002EF" w:usb1="4000004B" w:usb2="00000000" w:usb3="00000000" w:csb0="0000019F" w:csb1="00000000"/>
+    <w:sig w:csb1="00000000" w:csb0="0000019F" w:usb3="00000000" w:usb2="00000000" w:usb1="4000004B" w:usb0="A00002EF"/>
   </w:font>
 </w:fonts>
 </file>
 
 <file path=word/glossary/settings.xml><?xml version="1.0" encoding="utf-8"?>
-<w:settings xmlns:o="urn:schemas-microsoft-com:office:office" xmlns:r="http://schemas.openxmlformats.org/officeDocument/2006/relationships" xmlns:m="http://schemas.openxmlformats.org/officeDocument/2006/math" xmlns:v="urn:schemas-microsoft-com:vml" xmlns:w10="urn:schemas-microsoft-com:office:word" xmlns:w="http://schemas.openxmlformats.org/wordprocessingml/2006/main" xmlns:sl="http://schemas.openxmlformats.org/schemaLibrary/2006/main">
+<w:settings xmlns:w="http://schemas.openxmlformats.org/wordprocessingml/2006/main" xmlns:r="http://schemas.openxmlformats.org/officeDocument/2006/relationships" xmlns:m="http://schemas.openxmlformats.org/officeDocument/2006/math" xmlns:wp="http://schemas.openxmlformats.org/drawingml/2006/wordprocessingDrawing" xmlns:a="http://schemas.openxmlformats.org/drawingml/2006/main" xmlns:pkg="http://schemas.microsoft.com/office/2006/xmlPackage" xmlns:ns7="http://schemas.openxmlformats.org/schemaLibrary/2006/main" xmlns:ns8="http://schemas.openxmlformats.org/drawingml/2006/chart" xmlns:ns9="http://schemas.openxmlformats.org/drawingml/2006/chartDrawing" xmlns:ns10="http://schemas.openxmlformats.org/drawingml/2006/diagram" xmlns:pic="http://schemas.openxmlformats.org/drawingml/2006/picture" xmlns:ns12="http://schemas.openxmlformats.org/drawingml/2006/spreadsheetDrawing" xmlns:o="urn:schemas-microsoft-com:office:office" xmlns:v="urn:schemas-microsoft-com:vml" xmlns:ns15="http://opendope.org/xpaths" xmlns:ns16="http://opendope.org/conditions" xmlns:ns17="http://opendope.org/questions" xmlns:ns18="http://schemas.openxmlformats.org/drawingml/2006/compatibility" xmlns:ns19="http://schemas.openxmlformats.org/drawingml/2006/lockedCanvas">
   <w:view w:val="normal"/>
   <w:defaultTabStop w:val="720"/>
   <w:characterSpacingControl w:val="doNotCompress"/>
@@ -633,201 +633,201 @@
     <m:naryLim m:val="undOvr"/>
   </m:mathPr>
   <w:themeFontLang w:val="en-AU"/>
-  <w:clrSchemeMapping w:bg1="light1" w:t1="dark1" w:bg2="light2" w:t2="dark2" w:accent1="accent1" w:accent2="accent2" w:accent3="accent3" w:accent4="accent4" w:accent5="accent5" w:accent6="accent6" w:hyperlink="hyperlink" w:followedHyperlink="followedHyperlink"/>
+  <w:clrSchemeMapping w:followedHyperlink="followedHyperlink" w:hyperlink="hyperlink" w:accent6="accent6" w:accent5="accent5" w:accent4="accent4" w:accent3="accent3" w:accent2="accent2" w:accent1="accent1" w:t2="dark2" w:bg2="light2" w:t1="dark1" w:bg1="light1"/>
   <w:decimalSymbol w:val="."/>
   <w:listSeparator w:val=","/>
 </w:settings>
 </file>
 
 <file path=word/glossary/styles.xml><?xml version="1.0" encoding="utf-8"?>
-<w:styles xmlns:r="http://schemas.openxmlformats.org/officeDocument/2006/relationships" xmlns:w="http://schemas.openxmlformats.org/wordprocessingml/2006/main">
+<w:styles xmlns:w="http://schemas.openxmlformats.org/wordprocessingml/2006/main" xmlns:r="http://schemas.openxmlformats.org/officeDocument/2006/relationships" xmlns:m="http://schemas.openxmlformats.org/officeDocument/2006/math" xmlns:wp="http://schemas.openxmlformats.org/drawingml/2006/wordprocessingDrawing" xmlns:a="http://schemas.openxmlformats.org/drawingml/2006/main" xmlns:pkg="http://schemas.microsoft.com/office/2006/xmlPackage" xmlns:ns7="http://schemas.openxmlformats.org/schemaLibrary/2006/main" xmlns:ns8="http://schemas.openxmlformats.org/drawingml/2006/chart" xmlns:ns9="http://schemas.openxmlformats.org/drawingml/2006/chartDrawing" xmlns:ns10="http://schemas.openxmlformats.org/drawingml/2006/diagram" xmlns:pic="http://schemas.openxmlformats.org/drawingml/2006/picture" xmlns:ns12="http://schemas.openxmlformats.org/drawingml/2006/spreadsheetDrawing" xmlns:o="urn:schemas-microsoft-com:office:office" xmlns:v="urn:schemas-microsoft-com:vml" xmlns:ns15="http://opendope.org/xpaths" xmlns:ns16="http://opendope.org/conditions" xmlns:ns17="http://opendope.org/questions" xmlns:ns18="http://schemas.openxmlformats.org/drawingml/2006/compatibility" xmlns:ns19="http://schemas.openxmlformats.org/drawingml/2006/lockedCanvas">
   <w:docDefaults>
     <w:rPrDefault>
       <w:rPr>
-        <w:rFonts w:asciiTheme="minorHAnsi" w:eastAsiaTheme="minorEastAsia" w:hAnsiTheme="minorHAnsi" w:cstheme="minorBidi"/>
+        <w:rFonts w:cstheme="minorBidi" w:eastAsiaTheme="minorEastAsia" w:hAnsiTheme="minorHAnsi" w:asciiTheme="minorHAnsi"/>
         <w:sz w:val="22"/>
         <w:szCs w:val="22"/>
-        <w:lang w:val="en-AU" w:eastAsia="en-AU" w:bidi="ar-SA"/>
+        <w:lang w:bidi="ar-SA" w:eastAsia="en-AU" w:val="en-AU"/>
       </w:rPr>
     </w:rPrDefault>
     <w:pPrDefault>
       <w:pPr>
-        <w:spacing w:after="200" w:line="276" w:lineRule="auto"/>
+        <w:spacing w:lineRule="auto" w:line="276" w:after="200"/>
       </w:pPr>
     </w:pPrDefault>
   </w:docDefaults>
-  <w:latentStyles w:defLockedState="0" w:defUIPriority="99" w:defSemiHidden="1" w:defUnhideWhenUsed="1" w:defQFormat="0" w:count="267">
-    <w:lsdException w:name="Normal" w:semiHidden="0" w:uiPriority="0" w:unhideWhenUsed="0" w:qFormat="1"/>
-    <w:lsdException w:name="heading 1" w:semiHidden="0" w:uiPriority="9" w:unhideWhenUsed="0" w:qFormat="1"/>
-    <w:lsdException w:name="heading 2" w:uiPriority="9" w:qFormat="1"/>
-    <w:lsdException w:name="heading 3" w:uiPriority="9" w:qFormat="1"/>
-    <w:lsdException w:name="heading 4" w:uiPriority="9" w:qFormat="1"/>
-    <w:lsdException w:name="heading 5" w:uiPriority="9" w:qFormat="1"/>
-    <w:lsdException w:name="heading 6" w:uiPriority="9" w:qFormat="1"/>
-    <w:lsdException w:name="heading 7" w:uiPriority="9" w:qFormat="1"/>
-    <w:lsdException w:name="heading 8" w:uiPriority="9" w:qFormat="1"/>
-    <w:lsdException w:name="heading 9" w:uiPriority="9" w:qFormat="1"/>
-    <w:lsdException w:name="toc 1" w:uiPriority="39"/>
-    <w:lsdException w:name="toc 2" w:uiPriority="39"/>
-    <w:lsdException w:name="toc 3" w:uiPriority="39"/>
-    <w:lsdException w:name="toc 4" w:uiPriority="39"/>
-    <w:lsdException w:name="toc 5" w:uiPriority="39"/>
-    <w:lsdException w:name="toc 6" w:uiPriority="39"/>
-    <w:lsdException w:name="toc 7" w:uiPriority="39"/>
-    <w:lsdException w:name="toc 8" w:uiPriority="39"/>
-    <w:lsdException w:name="toc 9" w:uiPriority="39"/>
-    <w:lsdException w:name="caption" w:uiPriority="35" w:qFormat="1"/>
-    <w:lsdException w:name="Title" w:semiHidden="0" w:uiPriority="10" w:unhideWhenUsed="0" w:qFormat="1"/>
-    <w:lsdException w:name="Default Paragraph Font" w:uiPriority="1"/>
-    <w:lsdException w:name="Subtitle" w:semiHidden="0" w:uiPriority="11" w:unhideWhenUsed="0" w:qFormat="1"/>
-    <w:lsdException w:name="Strong" w:semiHidden="0" w:uiPriority="22" w:unhideWhenUsed="0" w:qFormat="1"/>
-    <w:lsdException w:name="Emphasis" w:semiHidden="0" w:uiPriority="20" w:unhideWhenUsed="0" w:qFormat="1"/>
-    <w:lsdException w:name="Table Grid" w:semiHidden="0" w:uiPriority="59" w:unhideWhenUsed="0"/>
-    <w:lsdException w:name="Placeholder Text" w:unhideWhenUsed="0"/>
-    <w:lsdException w:name="No Spacing" w:semiHidden="0" w:uiPriority="1" w:unhideWhenUsed="0" w:qFormat="1"/>
-    <w:lsdException w:name="Light Shading" w:semiHidden="0" w:uiPriority="60" w:unhideWhenUsed="0"/>
-    <w:lsdException w:name="Light List" w:semiHidden="0" w:uiPriority="61" w:unhideWhenUsed="0"/>
-    <w:lsdException w:name="Light Grid" w:semiHidden="0" w:uiPriority="62" w:unhideWhenUsed="0"/>
-    <w:lsdException w:name="Medium Shading 1" w:semiHidden="0" w:uiPriority="63" w:unhideWhenUsed="0"/>
-    <w:lsdException w:name="Medium Shading 2" w:semiHidden="0" w:uiPriority="64" w:unhideWhenUsed="0"/>
-    <w:lsdException w:name="Medium List 1" w:semiHidden="0" w:uiPriority="65" w:unhideWhenUsed="0"/>
-    <w:lsdException w:name="Medium List 2" w:semiHidden="0" w:uiPriority="66" w:unhideWhenUsed="0"/>
-    <w:lsdException w:name="Medium Grid 1" w:semiHidden="0" w:uiPriority="67" w:unhideWhenUsed="0"/>
-    <w:lsdException w:name="Medium Grid 2" w:semiHidden="0" w:uiPriority="68" w:unhideWhenUsed="0"/>
-    <w:lsdException w:name="Medium Grid 3" w:semiHidden="0" w:uiPriority="69" w:unhideWhenUsed="0"/>
-    <w:lsdException w:name="Dark List" w:semiHidden="0" w:uiPriority="70" w:unhideWhenUsed="0"/>
-    <w:lsdException w:name="Colorful Shading" w:semiHidden="0" w:uiPriority="71" w:unhideWhenUsed="0"/>
-    <w:lsdException w:name="Colorful List" w:semiHidden="0" w:uiPriority="72" w:unhideWhenUsed="0"/>
-    <w:lsdException w:name="Colorful Grid" w:semiHidden="0" w:uiPriority="73" w:unhideWhenUsed="0"/>
-    <w:lsdException w:name="Light Shading Accent 1" w:semiHidden="0" w:uiPriority="60" w:unhideWhenUsed="0"/>
-    <w:lsdException w:name="Light List Accent 1" w:semiHidden="0" w:uiPriority="61" w:unhideWhenUsed="0"/>
-    <w:lsdException w:name="Light Grid Accent 1" w:semiHidden="0" w:uiPriority="62" w:unhideWhenUsed="0"/>
-    <w:lsdException w:name="Medium Shading 1 Accent 1" w:semiHidden="0" w:uiPriority="63" w:unhideWhenUsed="0"/>
-    <w:lsdException w:name="Medium Shading 2 Accent 1" w:semiHidden="0" w:uiPriority="64" w:unhideWhenUsed="0"/>
-    <w:lsdException w:name="Medium List 1 Accent 1" w:semiHidden="0" w:uiPriority="65" w:unhideWhenUsed="0"/>
-    <w:lsdException w:name="Revision" w:unhideWhenUsed="0"/>
-    <w:lsdException w:name="List Paragraph" w:semiHidden="0" w:uiPriority="34" w:unhideWhenUsed="0" w:qFormat="1"/>
-    <w:lsdException w:name="Quote" w:semiHidden="0" w:uiPriority="29" w:unhideWhenUsed="0" w:qFormat="1"/>
-    <w:lsdException w:name="Intense Quote" w:semiHidden="0" w:uiPriority="30" w:unhideWhenUsed="0" w:qFormat="1"/>
-    <w:lsdException w:name="Medium List 2 Accent 1" w:semiHidden="0" w:uiPriority="66" w:unhideWhenUsed="0"/>
-    <w:lsdException w:name="Medium Grid 1 Accent 1" w:semiHidden="0" w:uiPriority="67" w:unhideWhenUsed="0"/>
-    <w:lsdException w:name="Medium Grid 2 Accent 1" w:semiHidden="0" w:uiPriority="68" w:unhideWhenUsed="0"/>
-    <w:lsdException w:name="Medium Grid 3 Accent 1" w:semiHidden="0" w:uiPriority="69" w:unhideWhenUsed="0"/>
-    <w:lsdException w:name="Dark List Accent 1" w:semiHidden="0" w:uiPriority="70" w:unhideWhenUsed="0"/>
-    <w:lsdException w:name="Colorful Shading Accent 1" w:semiHidden="0" w:uiPriority="71" w:unhideWhenUsed="0"/>
-    <w:lsdException w:name="Colorful List Accent 1" w:semiHidden="0" w:uiPriority="72" w:unhideWhenUsed="0"/>
-    <w:lsdException w:name="Colorful Grid Accent 1" w:semiHidden="0" w:uiPriority="73" w:unhideWhenUsed="0"/>
-    <w:lsdException w:name="Light Shading Accent 2" w:semiHidden="0" w:uiPriority="60" w:unhideWhenUsed="0"/>
-    <w:lsdException w:name="Light List Accent 2" w:semiHidden="0" w:uiPriority="61" w:unhideWhenUsed="0"/>
-    <w:lsdException w:name="Light Grid Accent 2" w:semiHidden="0" w:uiPriority="62" w:unhideWhenUsed="0"/>
-    <w:lsdException w:name="Medium Shading 1 Accent 2" w:semiHidden="0" w:uiPriority="63" w:unhideWhenUsed="0"/>
-    <w:lsdException w:name="Medium Shading 2 Accent 2" w:semiHidden="0" w:uiPriority="64" w:unhideWhenUsed="0"/>
-    <w:lsdException w:name="Medium List 1 Accent 2" w:semiHidden="0" w:uiPriority="65" w:unhideWhenUsed="0"/>
-    <w:lsdException w:name="Medium List 2 Accent 2" w:semiHidden="0" w:uiPriority="66" w:unhideWhenUsed="0"/>
-    <w:lsdException w:name="Medium Grid 1 Accent 2" w:semiHidden="0" w:uiPriority="67" w:unhideWhenUsed="0"/>
-    <w:lsdException w:name="Medium Grid 2 Accent 2" w:semiHidden="0" w:uiPriority="68" w:unhideWhenUsed="0"/>
-    <w:lsdException w:name="Medium Grid 3 Accent 2" w:semiHidden="0" w:uiPriority="69" w:unhideWhenUsed="0"/>
-    <w:lsdException w:name="Dark List Accent 2" w:semiHidden="0" w:uiPriority="70" w:unhideWhenUsed="0"/>
-    <w:lsdException w:name="Colorful Shading Accent 2" w:semiHidden="0" w:uiPriority="71" w:unhideWhenUsed="0"/>
-    <w:lsdException w:name="Colorful List Accent 2" w:semiHidden="0" w:uiPriority="72" w:unhideWhenUsed="0"/>
-    <w:lsdException w:name="Colorful Grid Accent 2" w:semiHidden="0" w:uiPriority="73" w:unhideWhenUsed="0"/>
-    <w:lsdException w:name="Light Shading Accent 3" w:semiHidden="0" w:uiPriority="60" w:unhideWhenUsed="0"/>
-    <w:lsdException w:name="Light List Accent 3" w:semiHidden="0" w:uiPriority="61" w:unhideWhenUsed="0"/>
-    <w:lsdException w:name="Light Grid Accent 3" w:semiHidden="0" w:uiPriority="62" w:unhideWhenUsed="0"/>
-    <w:lsdException w:name="Medium Shading 1 Accent 3" w:semiHidden="0" w:uiPriority="63" w:unhideWhenUsed="0"/>
-    <w:lsdException w:name="Medium Shading 2 Accent 3" w:semiHidden="0" w:uiPriority="64" w:unhideWhenUsed="0"/>
-    <w:lsdException w:name="Medium List 1 Accent 3" w:semiHidden="0" w:uiPriority="65" w:unhideWhenUsed="0"/>
-    <w:lsdException w:name="Medium List 2 Accent 3" w:semiHidden="0" w:uiPriority="66" w:unhideWhenUsed="0"/>
-    <w:lsdException w:name="Medium Grid 1 Accent 3" w:semiHidden="0" w:uiPriority="67" w:unhideWhenUsed="0"/>
-    <w:lsdException w:name="Medium Grid 2 Accent 3" w:semiHidden="0" w:uiPriority="68" w:unhideWhenUsed="0"/>
-    <w:lsdException w:name="Medium Grid 3 Accent 3" w:semiHidden="0" w:uiPriority="69" w:unhideWhenUsed="0"/>
-    <w:lsdException w:name="Dark List Accent 3" w:semiHidden="0" w:uiPriority="70" w:unhideWhenUsed="0"/>
-    <w:lsdException w:name="Colorful Shading Accent 3" w:semiHidden="0" w:uiPriority="71" w:unhideWhenUsed="0"/>
-    <w:lsdException w:name="Colorful List Accent 3" w:semiHidden="0" w:uiPriority="72" w:unhideWhenUsed="0"/>
-    <w:lsdException w:name="Colorful Grid Accent 3" w:semiHidden="0" w:uiPriority="73" w:unhideWhenUsed="0"/>
-    <w:lsdException w:name="Light Shading Accent 4" w:semiHidden="0" w:uiPriority="60" w:unhideWhenUsed="0"/>
-    <w:lsdException w:name="Light List Accent 4" w:semiHidden="0" w:uiPriority="61" w:unhideWhenUsed="0"/>
-    <w:lsdException w:name="Light Grid Accent 4" w:semiHidden="0" w:uiPriority="62" w:unhideWhenUsed="0"/>
-    <w:lsdException w:name="Medium Shading 1 Accent 4" w:semiHidden="0" w:uiPriority="63" w:unhideWhenUsed="0"/>
-    <w:lsdException w:name="Medium Shading 2 Accent 4" w:semiHidden="0" w:uiPriority="64" w:unhideWhenUsed="0"/>
-    <w:lsdException w:name="Medium List 1 Accent 4" w:semiHidden="0" w:uiPriority="65" w:unhideWhenUsed="0"/>
-    <w:lsdException w:name="Medium List 2 Accent 4" w:semiHidden="0" w:uiPriority="66" w:unhideWhenUsed="0"/>
-    <w:lsdException w:name="Medium Grid 1 Accent 4" w:semiHidden="0" w:uiPriority="67" w:unhideWhenUsed="0"/>
-    <w:lsdException w:name="Medium Grid 2 Accent 4" w:semiHidden="0" w:uiPriority="68" w:unhideWhenUsed="0"/>
-    <w:lsdException w:name="Medium Grid 3 Accent 4" w:semiHidden="0" w:uiPriority="69" w:unhideWhenUsed="0"/>
-    <w:lsdException w:name="Dark List Accent 4" w:semiHidden="0" w:uiPriority="70" w:unhideWhenUsed="0"/>
-    <w:lsdException w:name="Colorful Shading Accent 4" w:semiHidden="0" w:uiPriority="71" w:unhideWhenUsed="0"/>
-    <w:lsdException w:name="Colorful List Accent 4" w:semiHidden="0" w:uiPriority="72" w:unhideWhenUsed="0"/>
-    <w:lsdException w:name="Colorful Grid Accent 4" w:semiHidden="0" w:uiPriority="73" w:unhideWhenUsed="0"/>
-    <w:lsdException w:name="Light Shading Accent 5" w:semiHidden="0" w:uiPriority="60" w:unhideWhenUsed="0"/>
-    <w:lsdException w:name="Light List Accent 5" w:semiHidden="0" w:uiPriority="61" w:unhideWhenUsed="0"/>
-    <w:lsdException w:name="Light Grid Accent 5" w:semiHidden="0" w:uiPriority="62" w:unhideWhenUsed="0"/>
-    <w:lsdException w:name="Medium Shading 1 Accent 5" w:semiHidden="0" w:uiPriority="63" w:unhideWhenUsed="0"/>
-    <w:lsdException w:name="Medium Shading 2 Accent 5" w:semiHidden="0" w:uiPriority="64" w:unhideWhenUsed="0"/>
-    <w:lsdException w:name="Medium List 1 Accent 5" w:semiHidden="0" w:uiPriority="65" w:unhideWhenUsed="0"/>
-    <w:lsdException w:name="Medium List 2 Accent 5" w:semiHidden="0" w:uiPriority="66" w:unhideWhenUsed="0"/>
-    <w:lsdException w:name="Medium Grid 1 Accent 5" w:semiHidden="0" w:uiPriority="67" w:unhideWhenUsed="0"/>
-    <w:lsdException w:name="Medium Grid 2 Accent 5" w:semiHidden="0" w:uiPriority="68" w:unhideWhenUsed="0"/>
-    <w:lsdException w:name="Medium Grid 3 Accent 5" w:semiHidden="0" w:uiPriority="69" w:unhideWhenUsed="0"/>
-    <w:lsdException w:name="Dark List Accent 5" w:semiHidden="0" w:uiPriority="70" w:unhideWhenUsed="0"/>
-    <w:lsdException w:name="Colorful Shading Accent 5" w:semiHidden="0" w:uiPriority="71" w:unhideWhenUsed="0"/>
-    <w:lsdException w:name="Colorful List Accent 5" w:semiHidden="0" w:uiPriority="72" w:unhideWhenUsed="0"/>
-    <w:lsdException w:name="Colorful Grid Accent 5" w:semiHidden="0" w:uiPriority="73" w:unhideWhenUsed="0"/>
-    <w:lsdException w:name="Light Shading Accent 6" w:semiHidden="0" w:uiPriority="60" w:unhideWhenUsed="0"/>
-    <w:lsdException w:name="Light List Accent 6" w:semiHidden="0" w:uiPriority="61" w:unhideWhenUsed="0"/>
-    <w:lsdException w:name="Light Grid Accent 6" w:semiHidden="0" w:uiPriority="62" w:unhideWhenUsed="0"/>
-    <w:lsdException w:name="Medium Shading 1 Accent 6" w:semiHidden="0" w:uiPriority="63" w:unhideWhenUsed="0"/>
-    <w:lsdException w:name="Medium Shading 2 Accent 6" w:semiHidden="0" w:uiPriority="64" w:unhideWhenUsed="0"/>
-    <w:lsdException w:name="Medium List 1 Accent 6" w:semiHidden="0" w:uiPriority="65" w:unhideWhenUsed="0"/>
-    <w:lsdException w:name="Medium List 2 Accent 6" w:semiHidden="0" w:uiPriority="66" w:unhideWhenUsed="0"/>
-    <w:lsdException w:name="Medium Grid 1 Accent 6" w:semiHidden="0" w:uiPriority="67" w:unhideWhenUsed="0"/>
-    <w:lsdException w:name="Medium Grid 2 Accent 6" w:semiHidden="0" w:uiPriority="68" w:unhideWhenUsed="0"/>
-    <w:lsdException w:name="Medium Grid 3 Accent 6" w:semiHidden="0" w:uiPriority="69" w:unhideWhenUsed="0"/>
-    <w:lsdException w:name="Dark List Accent 6" w:semiHidden="0" w:uiPriority="70" w:unhideWhenUsed="0"/>
-    <w:lsdException w:name="Colorful Shading Accent 6" w:semiHidden="0" w:uiPriority="71" w:unhideWhenUsed="0"/>
-    <w:lsdException w:name="Colorful List Accent 6" w:semiHidden="0" w:uiPriority="72" w:unhideWhenUsed="0"/>
-    <w:lsdException w:name="Colorful Grid Accent 6" w:semiHidden="0" w:uiPriority="73" w:unhideWhenUsed="0"/>
-    <w:lsdException w:name="Subtle Emphasis" w:semiHidden="0" w:uiPriority="19" w:unhideWhenUsed="0" w:qFormat="1"/>
-    <w:lsdException w:name="Intense Emphasis" w:semiHidden="0" w:uiPriority="21" w:unhideWhenUsed="0" w:qFormat="1"/>
-    <w:lsdException w:name="Subtle Reference" w:semiHidden="0" w:uiPriority="31" w:unhideWhenUsed="0" w:qFormat="1"/>
-    <w:lsdException w:name="Intense Reference" w:semiHidden="0" w:uiPriority="32" w:unhideWhenUsed="0" w:qFormat="1"/>
-    <w:lsdException w:name="Book Title" w:semiHidden="0" w:uiPriority="33" w:unhideWhenUsed="0" w:qFormat="1"/>
-    <w:lsdException w:name="Bibliography" w:uiPriority="37"/>
-    <w:lsdException w:name="TOC Heading" w:uiPriority="39" w:qFormat="1"/>
+  <w:latentStyles w:count="267" w:defQFormat="false" w:defUnhideWhenUsed="true" w:defSemiHidden="true" w:defUIPriority="99" w:defLockedState="false">
+    <w:lsdException w:qFormat="true" w:unhideWhenUsed="false" w:semiHidden="false" w:uiPriority="0" w:name="Normal"/>
+    <w:lsdException w:qFormat="true" w:unhideWhenUsed="false" w:semiHidden="false" w:uiPriority="9" w:name="heading 1"/>
+    <w:lsdException w:qFormat="true" w:uiPriority="9" w:name="heading 2"/>
+    <w:lsdException w:qFormat="true" w:uiPriority="9" w:name="heading 3"/>
+    <w:lsdException w:qFormat="true" w:uiPriority="9" w:name="heading 4"/>
+    <w:lsdException w:qFormat="true" w:uiPriority="9" w:name="heading 5"/>
+    <w:lsdException w:qFormat="true" w:uiPriority="9" w:name="heading 6"/>
+    <w:lsdException w:qFormat="true" w:uiPriority="9" w:name="heading 7"/>
+    <w:lsdException w:qFormat="true" w:uiPriority="9" w:name="heading 8"/>
+    <w:lsdException w:qFormat="true" w:uiPriority="9" w:name="heading 9"/>
+    <w:lsdException w:uiPriority="39" w:name="toc 1"/>
+    <w:lsdException w:uiPriority="39" w:name="toc 2"/>
+    <w:lsdException w:uiPriority="39" w:name="toc 3"/>
+    <w:lsdException w:uiPriority="39" w:name="toc 4"/>
+    <w:lsdException w:uiPriority="39" w:name="toc 5"/>
+    <w:lsdException w:uiPriority="39" w:name="toc 6"/>
+    <w:lsdException w:uiPriority="39" w:name="toc 7"/>
+    <w:lsdException w:uiPriority="39" w:name="toc 8"/>
+    <w:lsdException w:uiPriority="39" w:name="toc 9"/>
+    <w:lsdException w:qFormat="true" w:uiPriority="35" w:name="caption"/>
+    <w:lsdException w:qFormat="true" w:unhideWhenUsed="false" w:semiHidden="false" w:uiPriority="10" w:name="Title"/>
+    <w:lsdException w:uiPriority="1" w:name="Default Paragraph Font"/>
+    <w:lsdException w:qFormat="true" w:unhideWhenUsed="false" w:semiHidden="false" w:uiPriority="11" w:name="Subtitle"/>
+    <w:lsdException w:qFormat="true" w:unhideWhenUsed="false" w:semiHidden="false" w:uiPriority="22" w:name="Strong"/>
+    <w:lsdException w:qFormat="true" w:unhideWhenUsed="false" w:semiHidden="false" w:uiPriority="20" w:name="Emphasis"/>
+    <w:lsdException w:unhideWhenUsed="false" w:semiHidden="false" w:uiPriority="59" w:name="Table Grid"/>
+    <w:lsdException w:unhideWhenUsed="false" w:name="Placeholder Text"/>
+    <w:lsdException w:qFormat="true" w:unhideWhenUsed="false" w:semiHidden="false" w:uiPriority="1" w:name="No Spacing"/>
+    <w:lsdException w:unhideWhenUsed="false" w:semiHidden="false" w:uiPriority="60" w:name="Light Shading"/>
+    <w:lsdException w:unhideWhenUsed="false" w:semiHidden="false" w:uiPriority="61" w:name="Light List"/>
+    <w:lsdException w:unhideWhenUsed="false" w:semiHidden="false" w:uiPriority="62" w:name="Light Grid"/>
+    <w:lsdException w:unhideWhenUsed="false" w:semiHidden="false" w:uiPriority="63" w:name="Medium Shading 1"/>
+    <w:lsdException w:unhideWhenUsed="false" w:semiHidden="false" w:uiPriority="64" w:name="Medium Shading 2"/>
+    <w:lsdException w:unhideWhenUsed="false" w:semiHidden="false" w:uiPriority="65" w:name="Medium List 1"/>
+    <w:lsdException w:unhideWhenUsed="false" w:semiHidden="false" w:uiPriority="66" w:name="Medium List 2"/>
+    <w:lsdException w:unhideWhenUsed="false" w:semiHidden="false" w:uiPriority="67" w:name="Medium Grid 1"/>
+    <w:lsdException w:unhideWhenUsed="false" w:semiHidden="false" w:uiPriority="68" w:name="Medium Grid 2"/>
+    <w:lsdException w:unhideWhenUsed="false" w:semiHidden="false" w:uiPriority="69" w:name="Medium Grid 3"/>
+    <w:lsdException w:unhideWhenUsed="false" w:semiHidden="false" w:uiPriority="70" w:name="Dark List"/>
+    <w:lsdException w:unhideWhenUsed="false" w:semiHidden="false" w:uiPriority="71" w:name="Colorful Shading"/>
+    <w:lsdException w:unhideWhenUsed="false" w:semiHidden="false" w:uiPriority="72" w:name="Colorful List"/>
+    <w:lsdException w:unhideWhenUsed="false" w:semiHidden="false" w:uiPriority="73" w:name="Colorful Grid"/>
+    <w:lsdException w:unhideWhenUsed="false" w:semiHidden="false" w:uiPriority="60" w:name="Light Shading Accent 1"/>
+    <w:lsdException w:unhideWhenUsed="false" w:semiHidden="false" w:uiPriority="61" w:name="Light List Accent 1"/>
+    <w:lsdException w:unhideWhenUsed="false" w:semiHidden="false" w:uiPriority="62" w:name="Light Grid Accent 1"/>
+    <w:lsdException w:unhideWhenUsed="false" w:semiHidden="false" w:uiPriority="63" w:name="Medium Shading 1 Accent 1"/>
+    <w:lsdException w:unhideWhenUsed="false" w:semiHidden="false" w:uiPriority="64" w:name="Medium Shading 2 Accent 1"/>
+    <w:lsdException w:unhideWhenUsed="false" w:semiHidden="false" w:uiPriority="65" w:name="Medium List 1 Accent 1"/>
+    <w:lsdException w:unhideWhenUsed="false" w:name="Revision"/>
+    <w:lsdException w:qFormat="true" w:unhideWhenUsed="false" w:semiHidden="false" w:uiPriority="34" w:name="List Paragraph"/>
+    <w:lsdException w:qFormat="true" w:unhideWhenUsed="false" w:semiHidden="false" w:uiPriority="29" w:name="Quote"/>
+    <w:lsdException w:qFormat="true" w:unhideWhenUsed="false" w:semiHidden="false" w:uiPriority="30" w:name="Intense Quote"/>
+    <w:lsdException w:unhideWhenUsed="false" w:semiHidden="false" w:uiPriority="66" w:name="Medium List 2 Accent 1"/>
+    <w:lsdException w:unhideWhenUsed="false" w:semiHidden="false" w:uiPriority="67" w:name="Medium Grid 1 Accent 1"/>
+    <w:lsdException w:unhideWhenUsed="false" w:semiHidden="false" w:uiPriority="68" w:name="Medium Grid 2 Accent 1"/>
+    <w:lsdException w:unhideWhenUsed="false" w:semiHidden="false" w:uiPriority="69" w:name="Medium Grid 3 Accent 1"/>
+    <w:lsdException w:unhideWhenUsed="false" w:semiHidden="false" w:uiPriority="70" w:name="Dark List Accent 1"/>
+    <w:lsdException w:unhideWhenUsed="false" w:semiHidden="false" w:uiPriority="71" w:name="Colorful Shading Accent 1"/>
+    <w:lsdException w:unhideWhenUsed="false" w:semiHidden="false" w:uiPriority="72" w:name="Colorful List Accent 1"/>
+    <w:lsdException w:unhideWhenUsed="false" w:semiHidden="false" w:uiPriority="73" w:name="Colorful Grid Accent 1"/>
+    <w:lsdException w:unhideWhenUsed="false" w:semiHidden="false" w:uiPriority="60" w:name="Light Shading Accent 2"/>
+    <w:lsdException w:unhideWhenUsed="false" w:semiHidden="false" w:uiPriority="61" w:name="Light List Accent 2"/>
+    <w:lsdException w:unhideWhenUsed="false" w:semiHidden="false" w:uiPriority="62" w:name="Light Grid Accent 2"/>
+    <w:lsdException w:unhideWhenUsed="false" w:semiHidden="false" w:uiPriority="63" w:name="Medium Shading 1 Accent 2"/>
+    <w:lsdException w:unhideWhenUsed="false" w:semiHidden="false" w:uiPriority="64" w:name="Medium Shading 2 Accent 2"/>
+    <w:lsdException w:unhideWhenUsed="false" w:semiHidden="false" w:uiPriority="65" w:name="Medium List 1 Accent 2"/>
+    <w:lsdException w:unhideWhenUsed="false" w:semiHidden="false" w:uiPriority="66" w:name="Medium List 2 Accent 2"/>
+    <w:lsdException w:unhideWhenUsed="false" w:semiHidden="false" w:uiPriority="67" w:name="Medium Grid 1 Accent 2"/>
+    <w:lsdException w:unhideWhenUsed="false" w:semiHidden="false" w:uiPriority="68" w:name="Medium Grid 2 Accent 2"/>
+    <w:lsdException w:unhideWhenUsed="false" w:semiHidden="false" w:uiPriority="69" w:name="Medium Grid 3 Accent 2"/>
+    <w:lsdException w:unhideWhenUsed="false" w:semiHidden="false" w:uiPriority="70" w:name="Dark List Accent 2"/>
+    <w:lsdException w:unhideWhenUsed="false" w:semiHidden="false" w:uiPriority="71" w:name="Colorful Shading Accent 2"/>
+    <w:lsdException w:unhideWhenUsed="false" w:semiHidden="false" w:uiPriority="72" w:name="Colorful List Accent 2"/>
+    <w:lsdException w:unhideWhenUsed="false" w:semiHidden="false" w:uiPriority="73" w:name="Colorful Grid Accent 2"/>
+    <w:lsdException w:unhideWhenUsed="false" w:semiHidden="false" w:uiPriority="60" w:name="Light Shading Accent 3"/>
+    <w:lsdException w:unhideWhenUsed="false" w:semiHidden="false" w:uiPriority="61" w:name="Light List Accent 3"/>
+    <w:lsdException w:unhideWhenUsed="false" w:semiHidden="false" w:uiPriority="62" w:name="Light Grid Accent 3"/>
+    <w:lsdException w:unhideWhenUsed="false" w:semiHidden="false" w:uiPriority="63" w:name="Medium Shading 1 Accent 3"/>
+    <w:lsdException w:unhideWhenUsed="false" w:semiHidden="false" w:uiPriority="64" w:name="Medium Shading 2 Accent 3"/>
+    <w:lsdException w:unhideWhenUsed="false" w:semiHidden="false" w:uiPriority="65" w:name="Medium List 1 Accent 3"/>
+    <w:lsdException w:unhideWhenUsed="false" w:semiHidden="false" w:uiPriority="66" w:name="Medium List 2 Accent 3"/>
+    <w:lsdException w:unhideWhenUsed="false" w:semiHidden="false" w:uiPriority="67" w:name="Medium Grid 1 Accent 3"/>
+    <w:lsdException w:unhideWhenUsed="false" w:semiHidden="false" w:uiPriority="68" w:name="Medium Grid 2 Accent 3"/>
+    <w:lsdException w:unhideWhenUsed="false" w:semiHidden="false" w:uiPriority="69" w:name="Medium Grid 3 Accent 3"/>
+    <w:lsdException w:unhideWhenUsed="false" w:semiHidden="false" w:uiPriority="70" w:name="Dark List Accent 3"/>
+    <w:lsdException w:unhideWhenUsed="false" w:semiHidden="false" w:uiPriority="71" w:name="Colorful Shading Accent 3"/>
+    <w:lsdException w:unhideWhenUsed="false" w:semiHidden="false" w:uiPriority="72" w:name="Colorful List Accent 3"/>
+    <w:lsdException w:unhideWhenUsed="false" w:semiHidden="false" w:uiPriority="73" w:name="Colorful Grid Accent 3"/>
+    <w:lsdException w:unhideWhenUsed="false" w:semiHidden="false" w:uiPriority="60" w:name="Light Shading Accent 4"/>
+    <w:lsdException w:unhideWhenUsed="false" w:semiHidden="false" w:uiPriority="61" w:name="Light List Accent 4"/>
+    <w:lsdException w:unhideWhenUsed="false" w:semiHidden="false" w:uiPriority="62" w:name="Light Grid Accent 4"/>
+    <w:lsdException w:unhideWhenUsed="false" w:semiHidden="false" w:uiPriority="63" w:name="Medium Shading 1 Accent 4"/>
+    <w:lsdException w:unhideWhenUsed="false" w:semiHidden="false" w:uiPriority="64" w:name="Medium Shading 2 Accent 4"/>
+    <w:lsdException w:unhideWhenUsed="false" w:semiHidden="false" w:uiPriority="65" w:name="Medium List 1 Accent 4"/>
+    <w:lsdException w:unhideWhenUsed="false" w:semiHidden="false" w:uiPriority="66" w:name="Medium List 2 Accent 4"/>
+    <w:lsdException w:unhideWhenUsed="false" w:semiHidden="false" w:uiPriority="67" w:name="Medium Grid 1 Accent 4"/>
+    <w:lsdException w:unhideWhenUsed="false" w:semiHidden="false" w:uiPriority="68" w:name="Medium Grid 2 Accent 4"/>
+    <w:lsdException w:unhideWhenUsed="false" w:semiHidden="false" w:uiPriority="69" w:name="Medium Grid 3 Accent 4"/>
+    <w:lsdException w:unhideWhenUsed="false" w:semiHidden="false" w:uiPriority="70" w:name="Dark List Accent 4"/>
+    <w:lsdException w:unhideWhenUsed="false" w:semiHidden="false" w:uiPriority="71" w:name="Colorful Shading Accent 4"/>
+    <w:lsdException w:unhideWhenUsed="false" w:semiHidden="false" w:uiPriority="72" w:name="Colorful List Accent 4"/>
+    <w:lsdException w:unhideWhenUsed="false" w:semiHidden="false" w:uiPriority="73" w:name="Colorful Grid Accent 4"/>
+    <w:lsdException w:unhideWhenUsed="false" w:semiHidden="false" w:uiPriority="60" w:name="Light Shading Accent 5"/>
+    <w:lsdException w:unhideWhenUsed="false" w:semiHidden="false" w:uiPriority="61" w:name="Light List Accent 5"/>
+    <w:lsdException w:unhideWhenUsed="false" w:semiHidden="false" w:uiPriority="62" w:name="Light Grid Accent 5"/>
+    <w:lsdException w:unhideWhenUsed="false" w:semiHidden="false" w:uiPriority="63" w:name="Medium Shading 1 Accent 5"/>
+    <w:lsdException w:unhideWhenUsed="false" w:semiHidden="false" w:uiPriority="64" w:name="Medium Shading 2 Accent 5"/>
+    <w:lsdException w:unhideWhenUsed="false" w:semiHidden="false" w:uiPriority="65" w:name="Medium List 1 Accent 5"/>
+    <w:lsdException w:unhideWhenUsed="false" w:semiHidden="false" w:uiPriority="66" w:name="Medium List 2 Accent 5"/>
+    <w:lsdException w:unhideWhenUsed="false" w:semiHidden="false" w:uiPriority="67" w:name="Medium Grid 1 Accent 5"/>
+    <w:lsdException w:unhideWhenUsed="false" w:semiHidden="false" w:uiPriority="68" w:name="Medium Grid 2 Accent 5"/>
+    <w:lsdException w:unhideWhenUsed="false" w:semiHidden="false" w:uiPriority="69" w:name="Medium Grid 3 Accent 5"/>
+    <w:lsdException w:unhideWhenUsed="false" w:semiHidden="false" w:uiPriority="70" w:name="Dark List Accent 5"/>
+    <w:lsdException w:unhideWhenUsed="false" w:semiHidden="false" w:uiPriority="71" w:name="Colorful Shading Accent 5"/>
+    <w:lsdException w:unhideWhenUsed="false" w:semiHidden="false" w:uiPriority="72" w:name="Colorful List Accent 5"/>
+    <w:lsdException w:unhideWhenUsed="false" w:semiHidden="false" w:uiPriority="73" w:name="Colorful Grid Accent 5"/>
+    <w:lsdException w:unhideWhenUsed="false" w:semiHidden="false" w:uiPriority="60" w:name="Light Shading Accent 6"/>
+    <w:lsdException w:unhideWhenUsed="false" w:semiHidden="false" w:uiPriority="61" w:name="Light List Accent 6"/>
+    <w:lsdException w:unhideWhenUsed="false" w:semiHidden="false" w:uiPriority="62" w:name="Light Grid Accent 6"/>
+    <w:lsdException w:unhideWhenUsed="false" w:semiHidden="false" w:uiPriority="63" w:name="Medium Shading 1 Accent 6"/>
+    <w:lsdException w:unhideWhenUsed="false" w:semiHidden="false" w:uiPriority="64" w:name="Medium Shading 2 Accent 6"/>
+    <w:lsdException w:unhideWhenUsed="false" w:semiHidden="false" w:uiPriority="65" w:name="Medium List 1 Accent 6"/>
+    <w:lsdException w:unhideWhenUsed="false" w:semiHidden="false" w:uiPriority="66" w:name="Medium List 2 Accent 6"/>
+    <w:lsdException w:unhideWhenUsed="false" w:semiHidden="false" w:uiPriority="67" w:name="Medium Grid 1 Accent 6"/>
+    <w:lsdException w:unhideWhenUsed="false" w:semiHidden="false" w:uiPriority="68" w:name="Medium Grid 2 Accent 6"/>
+    <w:lsdException w:unhideWhenUsed="false" w:semiHidden="false" w:uiPriority="69" w:name="Medium Grid 3 Accent 6"/>
+    <w:lsdException w:unhideWhenUsed="false" w:semiHidden="false" w:uiPriority="70" w:name="Dark List Accent 6"/>
+    <w:lsdException w:unhideWhenUsed="false" w:semiHidden="false" w:uiPriority="71" w:name="Colorful Shading Accent 6"/>
+    <w:lsdException w:unhideWhenUsed="false" w:semiHidden="false" w:uiPriority="72" w:name="Colorful List Accent 6"/>
+    <w:lsdException w:unhideWhenUsed="false" w:semiHidden="false" w:uiPriority="73" w:name="Colorful Grid Accent 6"/>
+    <w:lsdException w:qFormat="true" w:unhideWhenUsed="false" w:semiHidden="false" w:uiPriority="19" w:name="Subtle Emphasis"/>
+    <w:lsdException w:qFormat="true" w:unhideWhenUsed="false" w:semiHidden="false" w:uiPriority="21" w:name="Intense Emphasis"/>
+    <w:lsdException w:qFormat="true" w:unhideWhenUsed="false" w:semiHidden="false" w:uiPriority="31" w:name="Subtle Reference"/>
+    <w:lsdException w:qFormat="true" w:unhideWhenUsed="false" w:semiHidden="false" w:uiPriority="32" w:name="Intense Reference"/>
+    <w:lsdException w:qFormat="true" w:unhideWhenUsed="false" w:semiHidden="false" w:uiPriority="33" w:name="Book Title"/>
+    <w:lsdException w:uiPriority="37" w:name="Bibliography"/>
+    <w:lsdException w:qFormat="true" w:uiPriority="39" w:name="TOC Heading"/>
   </w:latentStyles>
-  <w:style w:type="paragraph" w:default="1" w:styleId="Normal">
+  <w:style w:default="true" w:styleId="Normal" w:type="paragraph">
     <w:name w:val="Normal"/>
     <w:qFormat/>
   </w:style>
-  <w:style w:type="character" w:default="1" w:styleId="DefaultParagraphFont">
+  <w:style w:default="true" w:styleId="DefaultParagraphFont" w:type="character">
     <w:name w:val="Default Paragraph Font"/>
     <w:uiPriority w:val="1"/>
     <w:semiHidden/>
     <w:unhideWhenUsed/>
   </w:style>
-  <w:style w:type="table" w:default="1" w:styleId="TableNormal">
+  <w:style w:default="true" w:styleId="TableNormal" w:type="table">
     <w:name w:val="Normal Table"/>
     <w:uiPriority w:val="99"/>
     <w:semiHidden/>
     <w:unhideWhenUsed/>
     <w:qFormat/>
     <w:tblPr>
-      <w:tblInd w:w="0" w:type="dxa"/>
+      <w:tblInd w:type="dxa" w:w="0"/>
       <w:tblCellMar>
-        <w:top w:w="0" w:type="dxa"/>
-        <w:left w:w="108" w:type="dxa"/>
-        <w:bottom w:w="0" w:type="dxa"/>
-        <w:right w:w="108" w:type="dxa"/>
+        <w:top w:type="dxa" w:w="0"/>
+        <w:left w:type="dxa" w:w="108"/>
+        <w:bottom w:type="dxa" w:w="0"/>
+        <w:right w:type="dxa" w:w="108"/>
       </w:tblCellMar>
     </w:tblPr>
   </w:style>
-  <w:style w:type="numbering" w:default="1" w:styleId="NoList">
+  <w:style w:default="true" w:styleId="NoList" w:type="numbering">
     <w:name w:val="No List"/>
     <w:uiPriority w:val="99"/>
     <w:semiHidden/>
     <w:unhideWhenUsed/>
   </w:style>
-  <w:style w:type="character" w:styleId="PlaceholderText">
+  <w:style w:styleId="PlaceholderText" w:type="character">
     <w:name w:val="Placeholder Text"/>
     <w:basedOn w:val="DefaultParagraphFont"/>
     <w:uiPriority w:val="99"/>
@@ -840,20 +840,20 @@
 </file>
 
 <file path=word/glossary/webSettings.xml><?xml version="1.0" encoding="utf-8"?>
-<w:webSettings xmlns:r="http://schemas.openxmlformats.org/officeDocument/2006/relationships" xmlns:w="http://schemas.openxmlformats.org/wordprocessingml/2006/main">
+<w:webSettings xmlns:w="http://schemas.openxmlformats.org/wordprocessingml/2006/main" xmlns:r="http://schemas.openxmlformats.org/officeDocument/2006/relationships" xmlns:m="http://schemas.openxmlformats.org/officeDocument/2006/math" xmlns:wp="http://schemas.openxmlformats.org/drawingml/2006/wordprocessingDrawing" xmlns:a="http://schemas.openxmlformats.org/drawingml/2006/main" xmlns:pkg="http://schemas.microsoft.com/office/2006/xmlPackage" xmlns:ns7="http://schemas.openxmlformats.org/schemaLibrary/2006/main" xmlns:ns8="http://schemas.openxmlformats.org/drawingml/2006/chart" xmlns:ns9="http://schemas.openxmlformats.org/drawingml/2006/chartDrawing" xmlns:ns10="http://schemas.openxmlformats.org/drawingml/2006/diagram" xmlns:pic="http://schemas.openxmlformats.org/drawingml/2006/picture" xmlns:ns12="http://schemas.openxmlformats.org/drawingml/2006/spreadsheetDrawing" xmlns:o="urn:schemas-microsoft-com:office:office" xmlns:v="urn:schemas-microsoft-com:vml" xmlns:ns15="http://opendope.org/xpaths" xmlns:ns16="http://opendope.org/conditions" xmlns:ns17="http://opendope.org/questions" xmlns:ns18="http://schemas.openxmlformats.org/drawingml/2006/compatibility" xmlns:ns19="http://schemas.openxmlformats.org/drawingml/2006/lockedCanvas">
   <w:optimizeForBrowser/>
 </w:webSettings>
 </file>
 
 <file path=word/theme/theme1.xml><?xml version="1.0" encoding="utf-8"?>
-<a:theme xmlns:a="http://schemas.openxmlformats.org/drawingml/2006/main" name="Office Theme">
+<a:theme xmlns:w="http://schemas.openxmlformats.org/wordprocessingml/2006/main" xmlns:r="http://schemas.openxmlformats.org/officeDocument/2006/relationships" xmlns:m="http://schemas.openxmlformats.org/officeDocument/2006/math" xmlns:wp="http://schemas.openxmlformats.org/drawingml/2006/wordprocessingDrawing" xmlns:a="http://schemas.openxmlformats.org/drawingml/2006/main" xmlns:pkg="http://schemas.microsoft.com/office/2006/xmlPackage" xmlns:ns7="http://schemas.openxmlformats.org/schemaLibrary/2006/main" xmlns:ns8="http://schemas.openxmlformats.org/drawingml/2006/chart" xmlns:ns9="http://schemas.openxmlformats.org/drawingml/2006/chartDrawing" xmlns:ns10="http://schemas.openxmlformats.org/drawingml/2006/diagram" xmlns:pic="http://schemas.openxmlformats.org/drawingml/2006/picture" xmlns:ns12="http://schemas.openxmlformats.org/drawingml/2006/spreadsheetDrawing" xmlns:o="urn:schemas-microsoft-com:office:office" xmlns:v="urn:schemas-microsoft-com:vml" xmlns:ns15="http://opendope.org/xpaths" xmlns:ns16="http://opendope.org/conditions" xmlns:ns17="http://opendope.org/questions" xmlns:ns18="http://schemas.openxmlformats.org/drawingml/2006/compatibility" xmlns:ns19="http://schemas.openxmlformats.org/drawingml/2006/lockedCanvas" name="Office Theme">
   <a:themeElements>
     <a:clrScheme name="Office">
       <a:dk1>
-        <a:sysClr val="windowText" lastClr="000000"/>
+        <a:sysClr lastClr="000000" val="windowText"/>
       </a:dk1>
       <a:lt1>
-        <a:sysClr val="window" lastClr="FFFFFF"/>
+        <a:sysClr lastClr="FFFFFF" val="window"/>
       </a:lt1>
       <a:dk2>
         <a:srgbClr val="1F497D"/>
@@ -891,69 +891,69 @@
         <a:latin typeface="Cambria"/>
         <a:ea typeface=""/>
         <a:cs typeface=""/>
-        <a:font script="Jpan" typeface="ＭＳ ゴシック"/>
-        <a:font script="Hang" typeface="맑은 고딕"/>
-        <a:font script="Hans" typeface="宋体"/>
-        <a:font script="Hant" typeface="新細明體"/>
-        <a:font script="Arab" typeface="Times New Roman"/>
-        <a:font script="Hebr" typeface="Times New Roman"/>
-        <a:font script="Thai" typeface="Angsana New"/>
-        <a:font script="Ethi" typeface="Nyala"/>
-        <a:font script="Beng" typeface="Vrinda"/>
-        <a:font script="Gujr" typeface="Shruti"/>
-        <a:font script="Khmr" typeface="MoolBoran"/>
-        <a:font script="Knda" typeface="Tunga"/>
-        <a:font script="Guru" typeface="Raavi"/>
-        <a:font script="Cans" typeface="Euphemia"/>
-        <a:font script="Cher" typeface="Plantagenet Cherokee"/>
-        <a:font script="Yiii" typeface="Microsoft Yi Baiti"/>
-        <a:font script="Tibt" typeface="Microsoft Himalaya"/>
-        <a:font script="Thaa" typeface="MV Boli"/>
-        <a:font script="Deva" typeface="Mangal"/>
-        <a:font script="Telu" typeface="Gautami"/>
-        <a:font script="Taml" typeface="Latha"/>
-        <a:font script="Syrc" typeface="Estrangelo Edessa"/>
-        <a:font script="Orya" typeface="Kalinga"/>
-        <a:font script="Mlym" typeface="Kartika"/>
-        <a:font script="Laoo" typeface="DokChampa"/>
-        <a:font script="Sinh" typeface="Iskoola Pota"/>
-        <a:font script="Mong" typeface="Mongolian Baiti"/>
-        <a:font script="Viet" typeface="Times New Roman"/>
-        <a:font script="Uigh" typeface="Microsoft Uighur"/>
+        <a:font typeface="ＭＳ ゴシック" script="Jpan"/>
+        <a:font typeface="맑은 고딕" script="Hang"/>
+        <a:font typeface="宋体" script="Hans"/>
+        <a:font typeface="新細明體" script="Hant"/>
+        <a:font typeface="Times New Roman" script="Arab"/>
+        <a:font typeface="Times New Roman" script="Hebr"/>
+        <a:font typeface="Angsana New" script="Thai"/>
+        <a:font typeface="Nyala" script="Ethi"/>
+        <a:font typeface="Vrinda" script="Beng"/>
+        <a:font typeface="Shruti" script="Gujr"/>
+        <a:font typeface="MoolBoran" script="Khmr"/>
+        <a:font typeface="Tunga" script="Knda"/>
+        <a:font typeface="Raavi" script="Guru"/>
+        <a:font typeface="Euphemia" script="Cans"/>
+        <a:font typeface="Plantagenet Cherokee" script="Cher"/>
+        <a:font typeface="Microsoft Yi Baiti" script="Yiii"/>
+        <a:font typeface="Microsoft Himalaya" script="Tibt"/>
+        <a:font typeface="MV Boli" script="Thaa"/>
+        <a:font typeface="Mangal" script="Deva"/>
+        <a:font typeface="Gautami" script="Telu"/>
+        <a:font typeface="Latha" script="Taml"/>
+        <a:font typeface="Estrangelo Edessa" script="Syrc"/>
+        <a:font typeface="Kalinga" script="Orya"/>
+        <a:font typeface="Kartika" script="Mlym"/>
+        <a:font typeface="DokChampa" script="Laoo"/>
+        <a:font typeface="Iskoola Pota" script="Sinh"/>
+        <a:font typeface="Mongolian Baiti" script="Mong"/>
+        <a:font typeface="Times New Roman" script="Viet"/>
+        <a:font typeface="Microsoft Uighur" script="Uigh"/>
       </a:majorFont>
       <a:minorFont>
         <a:latin typeface="Calibri"/>
         <a:ea typeface=""/>
         <a:cs typeface=""/>
-        <a:font script="Jpan" typeface="ＭＳ 明朝"/>
-        <a:font script="Hang" typeface="맑은 고딕"/>
-        <a:font script="Hans" typeface="宋体"/>
-        <a:font script="Hant" typeface="新細明體"/>
-        <a:font script="Arab" typeface="Arial"/>
-        <a:font script="Hebr" typeface="Arial"/>
-        <a:font script="Thai" typeface="Cordia New"/>
-        <a:font script="Ethi" typeface="Nyala"/>
-        <a:font script="Beng" typeface="Vrinda"/>
-        <a:font script="Gujr" typeface="Shruti"/>
-        <a:font script="Khmr" typeface="DaunPenh"/>
-        <a:font script="Knda" typeface="Tunga"/>
-        <a:font script="Guru" typeface="Raavi"/>
-        <a:font script="Cans" typeface="Euphemia"/>
-        <a:font script="Cher" typeface="Plantagenet Cherokee"/>
-        <a:font script="Yiii" typeface="Microsoft Yi Baiti"/>
-        <a:font script="Tibt" typeface="Microsoft Himalaya"/>
-        <a:font script="Thaa" typeface="MV Boli"/>
-        <a:font script="Deva" typeface="Mangal"/>
-        <a:font script="Telu" typeface="Gautami"/>
-        <a:font script="Taml" typeface="Latha"/>
-        <a:font script="Syrc" typeface="Estrangelo Edessa"/>
-        <a:font script="Orya" typeface="Kalinga"/>
-        <a:font script="Mlym" typeface="Kartika"/>
-        <a:font script="Laoo" typeface="DokChampa"/>
-        <a:font script="Sinh" typeface="Iskoola Pota"/>
-        <a:font script="Mong" typeface="Mongolian Baiti"/>
-        <a:font script="Viet" typeface="Arial"/>
-        <a:font script="Uigh" typeface="Microsoft Uighur"/>
+        <a:font typeface="ＭＳ 明朝" script="Jpan"/>
+        <a:font typeface="맑은 고딕" script="Hang"/>
+        <a:font typeface="宋体" script="Hans"/>
+        <a:font typeface="新細明體" script="Hant"/>
+        <a:font typeface="Arial" script="Arab"/>
+        <a:font typeface="Arial" script="Hebr"/>
+        <a:font typeface="Cordia New" script="Thai"/>
+        <a:font typeface="Nyala" script="Ethi"/>
+        <a:font typeface="Vrinda" script="Beng"/>
+        <a:font typeface="Shruti" script="Gujr"/>
+        <a:font typeface="DaunPenh" script="Khmr"/>
+        <a:font typeface="Tunga" script="Knda"/>
+        <a:font typeface="Raavi" script="Guru"/>
+        <a:font typeface="Euphemia" script="Cans"/>
+        <a:font typeface="Plantagenet Cherokee" script="Cher"/>
+        <a:font typeface="Microsoft Yi Baiti" script="Yiii"/>
+        <a:font typeface="Microsoft Himalaya" script="Tibt"/>
+        <a:font typeface="MV Boli" script="Thaa"/>
+        <a:font typeface="Mangal" script="Deva"/>
+        <a:font typeface="Gautami" script="Telu"/>
+        <a:font typeface="Latha" script="Taml"/>
+        <a:font typeface="Estrangelo Edessa" script="Syrc"/>
+        <a:font typeface="Kalinga" script="Orya"/>
+        <a:font typeface="Kartika" script="Mlym"/>
+        <a:font typeface="DokChampa" script="Laoo"/>
+        <a:font typeface="Iskoola Pota" script="Sinh"/>
+        <a:font typeface="Mongolian Baiti" script="Mong"/>
+        <a:font typeface="Arial" script="Viet"/>
+        <a:font typeface="Microsoft Uighur" script="Uigh"/>
       </a:minorFont>
     </a:fontScheme>
     <a:fmtScheme name="Office">
@@ -961,7 +961,7 @@
         <a:solidFill>
           <a:schemeClr val="phClr"/>
         </a:solidFill>
-        <a:gradFill rotWithShape="1">
+        <a:gradFill rotWithShape="true">
           <a:gsLst>
             <a:gs pos="0">
               <a:schemeClr val="phClr">
@@ -982,9 +982,9 @@
               </a:schemeClr>
             </a:gs>
           </a:gsLst>
-          <a:lin ang="16200000" scaled="1"/>
+          <a:lin scaled="true" ang="16200000"/>
         </a:gradFill>
-        <a:gradFill rotWithShape="1">
+        <a:gradFill rotWithShape="true">
           <a:gsLst>
             <a:gs pos="0">
               <a:schemeClr val="phClr">
@@ -1005,11 +1005,11 @@
               </a:schemeClr>
             </a:gs>
           </a:gsLst>
-          <a:lin ang="16200000" scaled="0"/>
+          <a:lin scaled="false" ang="16200000"/>
         </a:gradFill>
       </a:fillStyleLst>
       <a:lnStyleLst>
-        <a:ln w="9525" cap="flat" cmpd="sng" algn="ctr">
+        <a:ln algn="ctr" cmpd="sng" cap="flat" w="9525">
           <a:solidFill>
             <a:schemeClr val="phClr">
               <a:shade val="95000"/>
@@ -1018,13 +1018,13 @@
           </a:solidFill>
           <a:prstDash val="solid"/>
         </a:ln>
-        <a:ln w="25400" cap="flat" cmpd="sng" algn="ctr">
+        <a:ln algn="ctr" cmpd="sng" cap="flat" w="25400">
           <a:solidFill>
             <a:schemeClr val="phClr"/>
           </a:solidFill>
           <a:prstDash val="solid"/>
         </a:ln>
-        <a:ln w="38100" cap="flat" cmpd="sng" algn="ctr">
+        <a:ln algn="ctr" cmpd="sng" cap="flat" w="38100">
           <a:solidFill>
             <a:schemeClr val="phClr"/>
           </a:solidFill>
@@ -1034,7 +1034,7 @@
       <a:effectStyleLst>
         <a:effectStyle>
           <a:effectLst>
-            <a:outerShdw blurRad="40000" dist="20000" dir="5400000" rotWithShape="0">
+            <a:outerShdw rotWithShape="false" dir="5400000" dist="20000" blurRad="40000">
               <a:srgbClr val="000000">
                 <a:alpha val="38000"/>
               </a:srgbClr>
@@ -1043,7 +1043,7 @@
         </a:effectStyle>
         <a:effectStyle>
           <a:effectLst>
-            <a:outerShdw blurRad="40000" dist="23000" dir="5400000" rotWithShape="0">
+            <a:outerShdw rotWithShape="false" dir="5400000" dist="23000" blurRad="40000">
               <a:srgbClr val="000000">
                 <a:alpha val="35000"/>
               </a:srgbClr>
@@ -1052,7 +1052,7 @@
         </a:effectStyle>
         <a:effectStyle>
           <a:effectLst>
-            <a:outerShdw blurRad="40000" dist="23000" dir="5400000" rotWithShape="0">
+            <a:outerShdw rotWithShape="false" dir="5400000" dist="23000" blurRad="40000">
               <a:srgbClr val="000000">
                 <a:alpha val="35000"/>
               </a:srgbClr>
@@ -1060,14 +1060,14 @@
           </a:effectLst>
           <a:scene3d>
             <a:camera prst="orthographicFront">
-              <a:rot lat="0" lon="0" rev="0"/>
+              <a:rot rev="0" lon="0" lat="0"/>
             </a:camera>
-            <a:lightRig rig="threePt" dir="t">
-              <a:rot lat="0" lon="0" rev="1200000"/>
+            <a:lightRig dir="t" rig="threePt">
+              <a:rot rev="1200000" lon="0" lat="0"/>
             </a:lightRig>
           </a:scene3d>
           <a:sp3d>
-            <a:bevelT w="63500" h="25400"/>
+            <a:bevelT h="25400" w="63500"/>
           </a:sp3d>
         </a:effectStyle>
       </a:effectStyleLst>
@@ -1075,7 +1075,7 @@
         <a:solidFill>
           <a:schemeClr val="phClr"/>
         </a:solidFill>
-        <a:gradFill rotWithShape="1">
+        <a:gradFill rotWithShape="true">
           <a:gsLst>
             <a:gs pos="0">
               <a:schemeClr val="phClr">
@@ -1098,10 +1098,10 @@
             </a:gs>
           </a:gsLst>
           <a:path path="circle">
-            <a:fillToRect l="50000" t="-80000" r="50000" b="180000"/>
+            <a:fillToRect b="180000" r="50000" t="-80000" l="50000"/>
           </a:path>
         </a:gradFill>
-        <a:gradFill rotWithShape="1">
+        <a:gradFill rotWithShape="true">
           <a:gsLst>
             <a:gs pos="0">
               <a:schemeClr val="phClr">
@@ -1117,7 +1117,7 @@
             </a:gs>
           </a:gsLst>
           <a:path path="circle">
-            <a:fillToRect l="50000" t="50000" r="50000" b="50000"/>
+            <a:fillToRect b="50000" r="50000" t="50000" l="50000"/>
           </a:path>
         </a:gradFill>
       </a:bgFillStyleLst>
@@ -1129,13 +1129,9 @@
 </file>
 
 <file path=customXml/item1.xml><?xml version="1.0" encoding="utf-8"?>
-<ns16:conditions xmlns:w="http://schemas.openxmlformats.org/wordprocessingml/2006/main" xmlns:r="http://schemas.openxmlformats.org/officeDocument/2006/relationships" xmlns:m="http://schemas.openxmlformats.org/officeDocument/2006/math" xmlns:wp="http://schemas.openxmlformats.org/drawingml/2006/wordprocessingDrawing" xmlns:a="http://schemas.openxmlformats.org/drawingml/2006/main" xmlns:pkg="http://schemas.microsoft.com/office/2006/xmlPackage" xmlns:ns7="http://schemas.openxmlformats.org/schemaLibrary/2006/main" xmlns:ns8="http://schemas.openxmlformats.org/drawingml/2006/chart" xmlns:ns9="http://schemas.openxmlformats.org/drawingml/2006/chartDrawing" xmlns:ns10="http://schemas.openxmlformats.org/drawingml/2006/diagram" xmlns:pic="http://schemas.openxmlformats.org/drawingml/2006/picture" xmlns:ns12="http://schemas.openxmlformats.org/drawingml/2006/spreadsheetDrawing" xmlns:o="urn:schemas-microsoft-com:office:office" xmlns:v="urn:schemas-microsoft-com:vml" xmlns:ns15="http://opendope.org/xpaths" xmlns:ns16="http://opendope.org/conditions" xmlns:ns17="http://schemas.openxmlformats.org/drawingml/2006/compatibility" xmlns:ns18="http://schemas.openxmlformats.org/drawingml/2006/lockedCanvas">
-  <ns16:condition id="c5">
-    <ns16:xpath id="x5"/>
-  </ns16:condition>
-  <ns16:condition id="c6">
-    <ns16:xpath id="x6"/>
-  </ns16:condition>
+<ns16:conditions xmlns:w="http://schemas.openxmlformats.org/wordprocessingml/2006/main" xmlns:r="http://schemas.openxmlformats.org/officeDocument/2006/relationships" xmlns:m="http://schemas.openxmlformats.org/officeDocument/2006/math" xmlns:wp="http://schemas.openxmlformats.org/drawingml/2006/wordprocessingDrawing" xmlns:a="http://schemas.openxmlformats.org/drawingml/2006/main" xmlns:pkg="http://schemas.microsoft.com/office/2006/xmlPackage" xmlns:ns7="http://schemas.openxmlformats.org/schemaLibrary/2006/main" xmlns:ns8="http://schemas.openxmlformats.org/drawingml/2006/chart" xmlns:ns9="http://schemas.openxmlformats.org/drawingml/2006/chartDrawing" xmlns:ns10="http://schemas.openxmlformats.org/drawingml/2006/diagram" xmlns:pic="http://schemas.openxmlformats.org/drawingml/2006/picture" xmlns:ns12="http://schemas.openxmlformats.org/drawingml/2006/spreadsheetDrawing" xmlns:o="urn:schemas-microsoft-com:office:office" xmlns:v="urn:schemas-microsoft-com:vml" xmlns:ns15="http://opendope.org/xpaths" xmlns:ns16="http://opendope.org/conditions" xmlns:ns17="http://opendope.org/questions" xmlns:ns18="http://schemas.openxmlformats.org/drawingml/2006/compatibility" xmlns:ns19="http://schemas.openxmlformats.org/drawingml/2006/lockedCanvas">
+  <ns16:condition id="c5"/>
+  <ns16:condition id="c6"/>
 </ns16:conditions>
 </file>
 
@@ -1170,12 +1166,12 @@
 </file>
 
 <file path=customXml/item4.xml><?xml version="1.0" encoding="utf-8"?>
-<ns15:xpaths xmlns:w="http://schemas.openxmlformats.org/wordprocessingml/2006/main" xmlns:r="http://schemas.openxmlformats.org/officeDocument/2006/relationships" xmlns:m="http://schemas.openxmlformats.org/officeDocument/2006/math" xmlns:wp="http://schemas.openxmlformats.org/drawingml/2006/wordprocessingDrawing" xmlns:a="http://schemas.openxmlformats.org/drawingml/2006/main" xmlns:pkg="http://schemas.microsoft.com/office/2006/xmlPackage" xmlns:ns7="http://schemas.openxmlformats.org/schemaLibrary/2006/main" xmlns:ns8="http://schemas.openxmlformats.org/drawingml/2006/chart" xmlns:ns9="http://schemas.openxmlformats.org/drawingml/2006/chartDrawing" xmlns:ns10="http://schemas.openxmlformats.org/drawingml/2006/diagram" xmlns:pic="http://schemas.openxmlformats.org/drawingml/2006/picture" xmlns:ns12="http://schemas.openxmlformats.org/drawingml/2006/spreadsheetDrawing" xmlns:o="urn:schemas-microsoft-com:office:office" xmlns:v="urn:schemas-microsoft-com:vml" xmlns:ns15="http://opendope.org/xpaths" xmlns:ns16="http://opendope.org/conditions" xmlns:ns17="http://schemas.openxmlformats.org/drawingml/2006/compatibility" xmlns:ns18="http://schemas.openxmlformats.org/drawingml/2006/lockedCanvas">
+<ns15:xpaths xmlns:w="http://schemas.openxmlformats.org/wordprocessingml/2006/main" xmlns:r="http://schemas.openxmlformats.org/officeDocument/2006/relationships" xmlns:m="http://schemas.openxmlformats.org/officeDocument/2006/math" xmlns:wp="http://schemas.openxmlformats.org/drawingml/2006/wordprocessingDrawing" xmlns:a="http://schemas.openxmlformats.org/drawingml/2006/main" xmlns:pkg="http://schemas.microsoft.com/office/2006/xmlPackage" xmlns:ns7="http://schemas.openxmlformats.org/schemaLibrary/2006/main" xmlns:ns8="http://schemas.openxmlformats.org/drawingml/2006/chart" xmlns:ns9="http://schemas.openxmlformats.org/drawingml/2006/chartDrawing" xmlns:ns10="http://schemas.openxmlformats.org/drawingml/2006/diagram" xmlns:pic="http://schemas.openxmlformats.org/drawingml/2006/picture" xmlns:ns12="http://schemas.openxmlformats.org/drawingml/2006/spreadsheetDrawing" xmlns:o="urn:schemas-microsoft-com:office:office" xmlns:v="urn:schemas-microsoft-com:vml" xmlns:ns15="http://opendope.org/xpaths" xmlns:ns16="http://opendope.org/conditions" xmlns:ns17="http://opendope.org/questions" xmlns:ns18="http://schemas.openxmlformats.org/drawingml/2006/compatibility" xmlns:ns19="http://schemas.openxmlformats.org/drawingml/2006/lockedCanvas">
   <ns15:xpath id="x1">
     <ns15:dataBinding storeItemID="{8B049945-9DFE-4726-9DE9-CF5691E53858}" xpath="/invoice[1]/customer[1]/name[1]"/>
   </ns15:xpath>
   <ns15:xpath id="x2">
-    <ns15:dataBinding storeItemID="{8b049945-9dfe-4726-9de9-cf5691e53858}" xpath="/invoice[1]/items"/>
+    <ns15:dataBinding storeItemID="{8b049945-9dfe-4726-9de9-cf5691e53858}" xpath="/invoice[1]/items/item"/>
   </ns15:xpath>
   <ns15:xpath id="x3">
     <ns15:dataBinding storeItemID="{8B049945-9DFE-4726-9DE9-CF5691E53858}" xpath="/invoice[1]/items/item[1]/name"/>
@@ -1193,63 +1189,63 @@
 </file>
 
 <file path=customXml/itemProps1.xml><?xml version="1.0" encoding="utf-8"?>
-<ds:datastoreItem xmlns:ds="http://schemas.openxmlformats.org/officeDocument/2006/customXml" ds:itemID="{C68FA049-79B6-42CD-BFB5-B99B0DB22E3B}">
-  <ds:schemaRefs>
-    <ds:schemaRef ds:uri="http://schemas.openxmlformats.org/wordprocessingml/2006/main"/>
-    <ds:schemaRef ds:uri="http://schemas.openxmlformats.org/officeDocument/2006/relationships"/>
-    <ds:schemaRef ds:uri="http://schemas.openxmlformats.org/officeDocument/2006/math"/>
-    <ds:schemaRef ds:uri="http://schemas.openxmlformats.org/drawingml/2006/wordprocessingDrawing"/>
-    <ds:schemaRef ds:uri="http://schemas.openxmlformats.org/drawingml/2006/main"/>
-    <ds:schemaRef ds:uri="http://schemas.microsoft.com/office/2006/xmlPackage"/>
-    <ds:schemaRef ds:uri="http://schemas.openxmlformats.org/schemaLibrary/2006/main"/>
-    <ds:schemaRef ds:uri="http://schemas.openxmlformats.org/drawingml/2006/chart"/>
-    <ds:schemaRef ds:uri="http://schemas.openxmlformats.org/drawingml/2006/chartDrawing"/>
-    <ds:schemaRef ds:uri="http://schemas.openxmlformats.org/drawingml/2006/diagram"/>
-    <ds:schemaRef ds:uri="http://schemas.openxmlformats.org/drawingml/2006/picture"/>
-    <ds:schemaRef ds:uri="http://schemas.openxmlformats.org/drawingml/2006/spreadsheetDrawing"/>
-    <ds:schemaRef ds:uri="urn:schemas-microsoft-com:office:office"/>
-    <ds:schemaRef ds:uri="urn:schemas-microsoft-com:vml"/>
-    <ds:schemaRef ds:uri="http://opendope.org/xpaths"/>
-    <ds:schemaRef ds:uri="http://opendope.org/conditions"/>
-    <ds:schemaRef ds:uri="http://schemas.openxmlformats.org/drawingml/2006/compatibility"/>
-    <ds:schemaRef ds:uri="http://schemas.openxmlformats.org/drawingml/2006/lockedCanvas"/>
-  </ds:schemaRefs>
-</ds:datastoreItem>
+<ns1:datastoreItem xmlns:ns1="http://schemas.openxmlformats.org/officeDocument/2006/customXml" ns1:itemID="{C68FA049-79B6-42CD-BFB5-B99B0DB22E3B}">
+  <ns1:schemaRefs>
+    <ns1:schemaRef ns1:uri="http://schemas.openxmlformats.org/wordprocessingml/2006/main"/>
+    <ns1:schemaRef ns1:uri="http://schemas.openxmlformats.org/officeDocument/2006/relationships"/>
+    <ns1:schemaRef ns1:uri="http://schemas.openxmlformats.org/officeDocument/2006/math"/>
+    <ns1:schemaRef ns1:uri="http://schemas.openxmlformats.org/drawingml/2006/wordprocessingDrawing"/>
+    <ns1:schemaRef ns1:uri="http://schemas.openxmlformats.org/drawingml/2006/main"/>
+    <ns1:schemaRef ns1:uri="http://schemas.microsoft.com/office/2006/xmlPackage"/>
+    <ns1:schemaRef ns1:uri="http://schemas.openxmlformats.org/schemaLibrary/2006/main"/>
+    <ns1:schemaRef ns1:uri="http://schemas.openxmlformats.org/drawingml/2006/chart"/>
+    <ns1:schemaRef ns1:uri="http://schemas.openxmlformats.org/drawingml/2006/chartDrawing"/>
+    <ns1:schemaRef ns1:uri="http://schemas.openxmlformats.org/drawingml/2006/diagram"/>
+    <ns1:schemaRef ns1:uri="http://schemas.openxmlformats.org/drawingml/2006/picture"/>
+    <ns1:schemaRef ns1:uri="http://schemas.openxmlformats.org/drawingml/2006/spreadsheetDrawing"/>
+    <ns1:schemaRef ns1:uri="urn:schemas-microsoft-com:office:office"/>
+    <ns1:schemaRef ns1:uri="urn:schemas-microsoft-com:vml"/>
+    <ns1:schemaRef ns1:uri="http://opendope.org/xpaths"/>
+    <ns1:schemaRef ns1:uri="http://opendope.org/conditions"/>
+    <ns1:schemaRef ns1:uri="http://schemas.openxmlformats.org/drawingml/2006/compatibility"/>
+    <ns1:schemaRef ns1:uri="http://schemas.openxmlformats.org/drawingml/2006/lockedCanvas"/>
+  </ns1:schemaRefs>
+</ns1:datastoreItem>
 </file>
 
 <file path=customXml/itemProps2.xml><?xml version="1.0" encoding="utf-8"?>
-<ds:datastoreItem xmlns:ds="http://schemas.openxmlformats.org/officeDocument/2006/customXml" ds:itemID="{38034759-0500-428E-8A6A-A66B149732DC}">
-  <ds:schemaRefs/>
-</ds:datastoreItem>
+<ns1:datastoreItem xmlns:ns1="http://schemas.openxmlformats.org/officeDocument/2006/customXml" ns1:itemID="{38034759-0500-428E-8A6A-A66B149732DC}">
+  <ns1:schemaRefs/>
+</ns1:datastoreItem>
 </file>
 
 <file path=customXml/itemProps3.xml><?xml version="1.0" encoding="utf-8"?>
-<ds:datastoreItem xmlns:ds="http://schemas.openxmlformats.org/officeDocument/2006/customXml" ds:itemID="{8B049945-9DFE-4726-9DE9-CF5691E53858}">
-  <ds:schemaRefs/>
-</ds:datastoreItem>
+<ns1:datastoreItem xmlns:ns1="http://schemas.openxmlformats.org/officeDocument/2006/customXml" ns1:itemID="{8B049945-9DFE-4726-9DE9-CF5691E53858}">
+  <ns1:schemaRefs/>
+</ns1:datastoreItem>
 </file>
 
 <file path=customXml/itemProps4.xml><?xml version="1.0" encoding="utf-8"?>
-<ds:datastoreItem xmlns:ds="http://schemas.openxmlformats.org/officeDocument/2006/customXml" ds:itemID="{5E015971-2421-4FFC-AD0A-CF7BDB8701E6}">
-  <ds:schemaRefs>
-    <ds:schemaRef ds:uri="http://schemas.openxmlformats.org/wordprocessingml/2006/main"/>
-    <ds:schemaRef ds:uri="http://schemas.openxmlformats.org/officeDocument/2006/relationships"/>
-    <ds:schemaRef ds:uri="http://schemas.openxmlformats.org/officeDocument/2006/math"/>
-    <ds:schemaRef ds:uri="http://schemas.openxmlformats.org/drawingml/2006/wordprocessingDrawing"/>
-    <ds:schemaRef ds:uri="http://schemas.openxmlformats.org/drawingml/2006/main"/>
-    <ds:schemaRef ds:uri="http://schemas.microsoft.com/office/2006/xmlPackage"/>
-    <ds:schemaRef ds:uri="http://schemas.openxmlformats.org/schemaLibrary/2006/main"/>
-    <ds:schemaRef ds:uri="http://schemas.openxmlformats.org/drawingml/2006/chart"/>
-    <ds:schemaRef ds:uri="http://schemas.openxmlformats.org/drawingml/2006/chartDrawing"/>
-    <ds:schemaRef ds:uri="http://schemas.openxmlformats.org/drawingml/2006/diagram"/>
-    <ds:schemaRef ds:uri="http://schemas.openxmlformats.org/drawingml/2006/picture"/>
-    <ds:schemaRef ds:uri="http://schemas.openxmlformats.org/drawingml/2006/spreadsheetDrawing"/>
-    <ds:schemaRef ds:uri="urn:schemas-microsoft-com:office:office"/>
-    <ds:schemaRef ds:uri="urn:schemas-microsoft-com:vml"/>
-    <ds:schemaRef ds:uri="http://opendope.org/xpaths"/>
-    <ds:schemaRef ds:uri="http://opendope.org/conditions"/>
-    <ds:schemaRef ds:uri="http://schemas.openxmlformats.org/drawingml/2006/compatibility"/>
-    <ds:schemaRef ds:uri="http://schemas.openxmlformats.org/drawingml/2006/lockedCanvas"/>
-  </ds:schemaRefs>
-</ds:datastoreItem>
+<ns1:datastoreItem xmlns:ns1="http://schemas.openxmlformats.org/officeDocument/2006/customXml" ns1:itemID="{5E015971-2421-4FFC-AD0A-CF7BDB8701E6}">
+  <ns1:schemaRefs>
+    <ns1:schemaRef ns1:uri="http://schemas.openxmlformats.org/wordprocessingml/2006/main"/>
+    <ns1:schemaRef ns1:uri="http://schemas.openxmlformats.org/officeDocument/2006/relationships"/>
+    <ns1:schemaRef ns1:uri="http://schemas.openxmlformats.org/officeDocument/2006/math"/>
+    <ns1:schemaRef ns1:uri="http://schemas.openxmlformats.org/drawingml/2006/wordprocessingDrawing"/>
+    <ns1:schemaRef ns1:uri="http://schemas.openxmlformats.org/drawingml/2006/main"/>
+    <ns1:schemaRef ns1:uri="http://schemas.microsoft.com/office/2006/xmlPackage"/>
+    <ns1:schemaRef ns1:uri="http://schemas.openxmlformats.org/schemaLibrary/2006/main"/>
+    <ns1:schemaRef ns1:uri="http://schemas.openxmlformats.org/drawingml/2006/chart"/>
+    <ns1:schemaRef ns1:uri="http://schemas.openxmlformats.org/drawingml/2006/chartDrawing"/>
+    <ns1:schemaRef ns1:uri="http://schemas.openxmlformats.org/drawingml/2006/diagram"/>
+    <ns1:schemaRef ns1:uri="http://schemas.openxmlformats.org/drawingml/2006/picture"/>
+    <ns1:schemaRef ns1:uri="http://schemas.openxmlformats.org/drawingml/2006/spreadsheetDrawing"/>
+    <ns1:schemaRef ns1:uri="urn:schemas-microsoft-com:office:office"/>
+    <ns1:schemaRef ns1:uri="urn:schemas-microsoft-com:vml"/>
+    <ns1:schemaRef ns1:uri="http://opendope.org/xpaths"/>
+    <ns1:schemaRef ns1:uri="http://opendope.org/conditions"/>
+    <ns1:schemaRef ns1:uri="http://schemas.openxmlformats.org/drawingml/2006/compatibility"/>
+    <ns1:schemaRef ns1:uri="http://schemas.openxmlformats.org/drawingml/2006/lockedCanvas"/>
+  </ns1:schemaRefs>
+</ns1:datastoreItem>
 </file>
</xml_diff>